<commit_message>
Added Survey Results Writeup
Also moved academic research into the document.
</commit_message>
<xml_diff>
--- a/documentation/Dissertation_Draft.docx
+++ b/documentation/Dissertation_Draft.docx
@@ -363,7 +363,7 @@
           <w:r>
             <w:fldChar w:fldCharType="separate"/>
           </w:r>
-          <w:hyperlink w:anchor="_Toc509930480" w:history="1">
+          <w:hyperlink w:anchor="_Toc510016076" w:history="1">
             <w:r>
               <w:rPr>
                 <w:rStyle w:val="Hyperlink"/>
@@ -405,7 +405,7 @@
                 <w:noProof/>
                 <w:webHidden/>
               </w:rPr>
-              <w:instrText xml:space="preserve"> PAGEREF _Toc509930480 \h </w:instrText>
+              <w:instrText xml:space="preserve"> PAGEREF _Toc510016076 \h </w:instrText>
             </w:r>
             <w:r>
               <w:rPr>
@@ -449,7 +449,7 @@
               <w:lang w:eastAsia="en-GB"/>
             </w:rPr>
           </w:pPr>
-          <w:hyperlink w:anchor="_Toc509930481" w:history="1">
+          <w:hyperlink w:anchor="_Toc510016077" w:history="1">
             <w:r>
               <w:rPr>
                 <w:rStyle w:val="Hyperlink"/>
@@ -491,7 +491,7 @@
                 <w:noProof/>
                 <w:webHidden/>
               </w:rPr>
-              <w:instrText xml:space="preserve"> PAGEREF _Toc509930481 \h </w:instrText>
+              <w:instrText xml:space="preserve"> PAGEREF _Toc510016077 \h </w:instrText>
             </w:r>
             <w:r>
               <w:rPr>
@@ -535,7 +535,7 @@
               <w:lang w:eastAsia="en-GB"/>
             </w:rPr>
           </w:pPr>
-          <w:hyperlink w:anchor="_Toc509930482" w:history="1">
+          <w:hyperlink w:anchor="_Toc510016078" w:history="1">
             <w:r>
               <w:rPr>
                 <w:rStyle w:val="Hyperlink"/>
@@ -577,7 +577,7 @@
                 <w:noProof/>
                 <w:webHidden/>
               </w:rPr>
-              <w:instrText xml:space="preserve"> PAGEREF _Toc509930482 \h </w:instrText>
+              <w:instrText xml:space="preserve"> PAGEREF _Toc510016078 \h </w:instrText>
             </w:r>
             <w:r>
               <w:rPr>
@@ -621,7 +621,7 @@
               <w:lang w:eastAsia="en-GB"/>
             </w:rPr>
           </w:pPr>
-          <w:hyperlink w:anchor="_Toc509930483" w:history="1">
+          <w:hyperlink w:anchor="_Toc510016079" w:history="1">
             <w:r>
               <w:rPr>
                 <w:rStyle w:val="Hyperlink"/>
@@ -663,7 +663,7 @@
                 <w:noProof/>
                 <w:webHidden/>
               </w:rPr>
-              <w:instrText xml:space="preserve"> PAGEREF _Toc509930483 \h </w:instrText>
+              <w:instrText xml:space="preserve"> PAGEREF _Toc510016079 \h </w:instrText>
             </w:r>
             <w:r>
               <w:rPr>
@@ -707,7 +707,7 @@
               <w:lang w:eastAsia="en-GB"/>
             </w:rPr>
           </w:pPr>
-          <w:hyperlink w:anchor="_Toc509930484" w:history="1">
+          <w:hyperlink w:anchor="_Toc510016080" w:history="1">
             <w:r>
               <w:rPr>
                 <w:rStyle w:val="Hyperlink"/>
@@ -749,7 +749,7 @@
                 <w:noProof/>
                 <w:webHidden/>
               </w:rPr>
-              <w:instrText xml:space="preserve"> PAGEREF _Toc509930484 \h </w:instrText>
+              <w:instrText xml:space="preserve"> PAGEREF _Toc510016080 \h </w:instrText>
             </w:r>
             <w:r>
               <w:rPr>
@@ -793,7 +793,7 @@
               <w:lang w:eastAsia="en-GB"/>
             </w:rPr>
           </w:pPr>
-          <w:hyperlink w:anchor="_Toc509930485" w:history="1">
+          <w:hyperlink w:anchor="_Toc510016081" w:history="1">
             <w:r>
               <w:rPr>
                 <w:rStyle w:val="Hyperlink"/>
@@ -835,7 +835,147 @@
                 <w:noProof/>
                 <w:webHidden/>
               </w:rPr>
-              <w:instrText xml:space="preserve"> PAGEREF _Toc509930485 \h </w:instrText>
+              <w:instrText xml:space="preserve"> PAGEREF _Toc510016081 \h </w:instrText>
+            </w:r>
+            <w:r>
+              <w:rPr>
+                <w:noProof/>
+                <w:webHidden/>
+              </w:rPr>
+            </w:r>
+            <w:r>
+              <w:rPr>
+                <w:noProof/>
+                <w:webHidden/>
+              </w:rPr>
+              <w:fldChar w:fldCharType="separate"/>
+            </w:r>
+            <w:r>
+              <w:rPr>
+                <w:noProof/>
+                <w:webHidden/>
+              </w:rPr>
+              <w:t>9</w:t>
+            </w:r>
+            <w:r>
+              <w:rPr>
+                <w:noProof/>
+                <w:webHidden/>
+              </w:rPr>
+              <w:fldChar w:fldCharType="end"/>
+            </w:r>
+          </w:hyperlink>
+        </w:p>
+        <w:p>
+          <w:pPr>
+            <w:pStyle w:val="TOC3"/>
+            <w:tabs>
+              <w:tab w:val="right" w:leader="dot" w:pos="9016"/>
+            </w:tabs>
+            <w:rPr>
+              <w:rFonts w:eastAsiaTheme="minorEastAsia"/>
+              <w:noProof/>
+              <w:lang w:eastAsia="en-GB"/>
+            </w:rPr>
+          </w:pPr>
+          <w:hyperlink w:anchor="_Toc510016082" w:history="1">
+            <w:r>
+              <w:rPr>
+                <w:rStyle w:val="Hyperlink"/>
+                <w:noProof/>
+              </w:rPr>
+              <w:t>Survey Rationale</w:t>
+            </w:r>
+            <w:r>
+              <w:rPr>
+                <w:noProof/>
+                <w:webHidden/>
+              </w:rPr>
+              <w:tab/>
+            </w:r>
+            <w:r>
+              <w:rPr>
+                <w:noProof/>
+                <w:webHidden/>
+              </w:rPr>
+              <w:fldChar w:fldCharType="begin"/>
+            </w:r>
+            <w:r>
+              <w:rPr>
+                <w:noProof/>
+                <w:webHidden/>
+              </w:rPr>
+              <w:instrText xml:space="preserve"> PAGEREF _Toc510016082 \h </w:instrText>
+            </w:r>
+            <w:r>
+              <w:rPr>
+                <w:noProof/>
+                <w:webHidden/>
+              </w:rPr>
+            </w:r>
+            <w:r>
+              <w:rPr>
+                <w:noProof/>
+                <w:webHidden/>
+              </w:rPr>
+              <w:fldChar w:fldCharType="separate"/>
+            </w:r>
+            <w:r>
+              <w:rPr>
+                <w:noProof/>
+                <w:webHidden/>
+              </w:rPr>
+              <w:t>9</w:t>
+            </w:r>
+            <w:r>
+              <w:rPr>
+                <w:noProof/>
+                <w:webHidden/>
+              </w:rPr>
+              <w:fldChar w:fldCharType="end"/>
+            </w:r>
+          </w:hyperlink>
+        </w:p>
+        <w:p>
+          <w:pPr>
+            <w:pStyle w:val="TOC3"/>
+            <w:tabs>
+              <w:tab w:val="right" w:leader="dot" w:pos="9016"/>
+            </w:tabs>
+            <w:rPr>
+              <w:rFonts w:eastAsiaTheme="minorEastAsia"/>
+              <w:noProof/>
+              <w:lang w:eastAsia="en-GB"/>
+            </w:rPr>
+          </w:pPr>
+          <w:hyperlink w:anchor="_Toc510016083" w:history="1">
+            <w:r>
+              <w:rPr>
+                <w:rStyle w:val="Hyperlink"/>
+                <w:noProof/>
+              </w:rPr>
+              <w:t>Survey Results</w:t>
+            </w:r>
+            <w:r>
+              <w:rPr>
+                <w:noProof/>
+                <w:webHidden/>
+              </w:rPr>
+              <w:tab/>
+            </w:r>
+            <w:r>
+              <w:rPr>
+                <w:noProof/>
+                <w:webHidden/>
+              </w:rPr>
+              <w:fldChar w:fldCharType="begin"/>
+            </w:r>
+            <w:r>
+              <w:rPr>
+                <w:noProof/>
+                <w:webHidden/>
+              </w:rPr>
+              <w:instrText xml:space="preserve"> PAGEREF _Toc510016083 \h </w:instrText>
             </w:r>
             <w:r>
               <w:rPr>
@@ -879,7 +1019,7 @@
               <w:lang w:eastAsia="en-GB"/>
             </w:rPr>
           </w:pPr>
-          <w:hyperlink w:anchor="_Toc509930486" w:history="1">
+          <w:hyperlink w:anchor="_Toc510016084" w:history="1">
             <w:r>
               <w:rPr>
                 <w:rStyle w:val="Hyperlink"/>
@@ -921,7 +1061,7 @@
                 <w:noProof/>
                 <w:webHidden/>
               </w:rPr>
-              <w:instrText xml:space="preserve"> PAGEREF _Toc509930486 \h </w:instrText>
+              <w:instrText xml:space="preserve"> PAGEREF _Toc510016084 \h </w:instrText>
             </w:r>
             <w:r>
               <w:rPr>
@@ -941,7 +1081,7 @@
                 <w:noProof/>
                 <w:webHidden/>
               </w:rPr>
-              <w:t>10</w:t>
+              <w:t>13</w:t>
             </w:r>
             <w:r>
               <w:rPr>
@@ -965,7 +1105,7 @@
               <w:lang w:eastAsia="en-GB"/>
             </w:rPr>
           </w:pPr>
-          <w:hyperlink w:anchor="_Toc509930487" w:history="1">
+          <w:hyperlink w:anchor="_Toc510016085" w:history="1">
             <w:r>
               <w:rPr>
                 <w:rStyle w:val="Hyperlink"/>
@@ -1007,7 +1147,7 @@
                 <w:noProof/>
                 <w:webHidden/>
               </w:rPr>
-              <w:instrText xml:space="preserve"> PAGEREF _Toc509930487 \h </w:instrText>
+              <w:instrText xml:space="preserve"> PAGEREF _Toc510016085 \h </w:instrText>
             </w:r>
             <w:r>
               <w:rPr>
@@ -1027,7 +1167,149 @@
                 <w:noProof/>
                 <w:webHidden/>
               </w:rPr>
-              <w:t>11</w:t>
+              <w:t>14</w:t>
+            </w:r>
+            <w:r>
+              <w:rPr>
+                <w:noProof/>
+                <w:webHidden/>
+              </w:rPr>
+              <w:fldChar w:fldCharType="end"/>
+            </w:r>
+          </w:hyperlink>
+        </w:p>
+        <w:p>
+          <w:pPr>
+            <w:pStyle w:val="TOC3"/>
+            <w:tabs>
+              <w:tab w:val="right" w:leader="dot" w:pos="9016"/>
+            </w:tabs>
+            <w:rPr>
+              <w:rFonts w:eastAsiaTheme="minorEastAsia"/>
+              <w:noProof/>
+              <w:lang w:eastAsia="en-GB"/>
+            </w:rPr>
+          </w:pPr>
+          <w:hyperlink w:anchor="_Toc510016086" w:history="1">
+            <w:r>
+              <w:rPr>
+                <w:rStyle w:val="Hyperlink"/>
+                <w:noProof/>
+              </w:rPr>
+              <w:t>Language Pedagogy</w:t>
+            </w:r>
+            <w:r>
+              <w:rPr>
+                <w:noProof/>
+                <w:webHidden/>
+              </w:rPr>
+              <w:tab/>
+            </w:r>
+            <w:r>
+              <w:rPr>
+                <w:noProof/>
+                <w:webHidden/>
+              </w:rPr>
+              <w:fldChar w:fldCharType="begin"/>
+            </w:r>
+            <w:r>
+              <w:rPr>
+                <w:noProof/>
+                <w:webHidden/>
+              </w:rPr>
+              <w:instrText xml:space="preserve"> PAGEREF _Toc510016086 \h </w:instrText>
+            </w:r>
+            <w:r>
+              <w:rPr>
+                <w:noProof/>
+                <w:webHidden/>
+              </w:rPr>
+            </w:r>
+            <w:r>
+              <w:rPr>
+                <w:noProof/>
+                <w:webHidden/>
+              </w:rPr>
+              <w:fldChar w:fldCharType="separate"/>
+            </w:r>
+            <w:r>
+              <w:rPr>
+                <w:noProof/>
+                <w:webHidden/>
+              </w:rPr>
+              <w:t>14</w:t>
+            </w:r>
+            <w:r>
+              <w:rPr>
+                <w:noProof/>
+                <w:webHidden/>
+              </w:rPr>
+              <w:fldChar w:fldCharType="end"/>
+            </w:r>
+          </w:hyperlink>
+          <w:bookmarkStart w:id="0" w:name="_GoBack"/>
+          <w:bookmarkEnd w:id="0"/>
+        </w:p>
+        <w:p>
+          <w:pPr>
+            <w:pStyle w:val="TOC3"/>
+            <w:tabs>
+              <w:tab w:val="right" w:leader="dot" w:pos="9016"/>
+            </w:tabs>
+            <w:rPr>
+              <w:rFonts w:eastAsiaTheme="minorEastAsia"/>
+              <w:noProof/>
+              <w:lang w:eastAsia="en-GB"/>
+            </w:rPr>
+          </w:pPr>
+          <w:hyperlink w:anchor="_Toc510016087" w:history="1">
+            <w:r>
+              <w:rPr>
+                <w:rStyle w:val="Hyperlink"/>
+                <w:noProof/>
+              </w:rPr>
+              <w:t>Crowdsourcing and Gamification.</w:t>
+            </w:r>
+            <w:r>
+              <w:rPr>
+                <w:noProof/>
+                <w:webHidden/>
+              </w:rPr>
+              <w:tab/>
+            </w:r>
+            <w:r>
+              <w:rPr>
+                <w:noProof/>
+                <w:webHidden/>
+              </w:rPr>
+              <w:fldChar w:fldCharType="begin"/>
+            </w:r>
+            <w:r>
+              <w:rPr>
+                <w:noProof/>
+                <w:webHidden/>
+              </w:rPr>
+              <w:instrText xml:space="preserve"> PAGEREF _Toc510016087 \h </w:instrText>
+            </w:r>
+            <w:r>
+              <w:rPr>
+                <w:noProof/>
+                <w:webHidden/>
+              </w:rPr>
+            </w:r>
+            <w:r>
+              <w:rPr>
+                <w:noProof/>
+                <w:webHidden/>
+              </w:rPr>
+              <w:fldChar w:fldCharType="separate"/>
+            </w:r>
+            <w:r>
+              <w:rPr>
+                <w:noProof/>
+                <w:webHidden/>
+              </w:rPr>
+              <w:t>15</w:t>
             </w:r>
             <w:r>
               <w:rPr>
@@ -1051,7 +1333,7 @@
               <w:lang w:eastAsia="en-GB"/>
             </w:rPr>
           </w:pPr>
-          <w:hyperlink w:anchor="_Toc509930488" w:history="1">
+          <w:hyperlink w:anchor="_Toc510016088" w:history="1">
             <w:r>
               <w:rPr>
                 <w:rStyle w:val="Hyperlink"/>
@@ -1093,7 +1375,7 @@
                 <w:noProof/>
                 <w:webHidden/>
               </w:rPr>
-              <w:instrText xml:space="preserve"> PAGEREF _Toc509930488 \h </w:instrText>
+              <w:instrText xml:space="preserve"> PAGEREF _Toc510016088 \h </w:instrText>
             </w:r>
             <w:r>
               <w:rPr>
@@ -1113,7 +1395,7 @@
                 <w:noProof/>
                 <w:webHidden/>
               </w:rPr>
-              <w:t>12</w:t>
+              <w:t>17</w:t>
             </w:r>
             <w:r>
               <w:rPr>
@@ -1137,7 +1419,7 @@
               <w:lang w:eastAsia="en-GB"/>
             </w:rPr>
           </w:pPr>
-          <w:hyperlink w:anchor="_Toc509930489" w:history="1">
+          <w:hyperlink w:anchor="_Toc510016089" w:history="1">
             <w:r>
               <w:rPr>
                 <w:rStyle w:val="Hyperlink"/>
@@ -1179,7 +1461,7 @@
                 <w:noProof/>
                 <w:webHidden/>
               </w:rPr>
-              <w:instrText xml:space="preserve"> PAGEREF _Toc509930489 \h </w:instrText>
+              <w:instrText xml:space="preserve"> PAGEREF _Toc510016089 \h </w:instrText>
             </w:r>
             <w:r>
               <w:rPr>
@@ -1199,7 +1481,7 @@
                 <w:noProof/>
                 <w:webHidden/>
               </w:rPr>
-              <w:t>13</w:t>
+              <w:t>18</w:t>
             </w:r>
             <w:r>
               <w:rPr>
@@ -1223,7 +1505,7 @@
               <w:lang w:eastAsia="en-GB"/>
             </w:rPr>
           </w:pPr>
-          <w:hyperlink w:anchor="_Toc509930490" w:history="1">
+          <w:hyperlink w:anchor="_Toc510016090" w:history="1">
             <w:r>
               <w:rPr>
                 <w:rStyle w:val="Hyperlink"/>
@@ -1265,7 +1547,7 @@
                 <w:noProof/>
                 <w:webHidden/>
               </w:rPr>
-              <w:instrText xml:space="preserve"> PAGEREF _Toc509930490 \h </w:instrText>
+              <w:instrText xml:space="preserve"> PAGEREF _Toc510016090 \h </w:instrText>
             </w:r>
             <w:r>
               <w:rPr>
@@ -1285,7 +1567,7 @@
                 <w:noProof/>
                 <w:webHidden/>
               </w:rPr>
-              <w:t>14</w:t>
+              <w:t>19</w:t>
             </w:r>
             <w:r>
               <w:rPr>
@@ -1309,7 +1591,7 @@
               <w:lang w:eastAsia="en-GB"/>
             </w:rPr>
           </w:pPr>
-          <w:hyperlink w:anchor="_Toc509930491" w:history="1">
+          <w:hyperlink w:anchor="_Toc510016091" w:history="1">
             <w:r>
               <w:rPr>
                 <w:rStyle w:val="Hyperlink"/>
@@ -1351,7 +1633,7 @@
                 <w:noProof/>
                 <w:webHidden/>
               </w:rPr>
-              <w:instrText xml:space="preserve"> PAGEREF _Toc509930491 \h </w:instrText>
+              <w:instrText xml:space="preserve"> PAGEREF _Toc510016091 \h </w:instrText>
             </w:r>
             <w:r>
               <w:rPr>
@@ -1371,7 +1653,7 @@
                 <w:noProof/>
                 <w:webHidden/>
               </w:rPr>
-              <w:t>14</w:t>
+              <w:t>19</w:t>
             </w:r>
             <w:r>
               <w:rPr>
@@ -1395,7 +1677,7 @@
               <w:lang w:eastAsia="en-GB"/>
             </w:rPr>
           </w:pPr>
-          <w:hyperlink w:anchor="_Toc509930492" w:history="1">
+          <w:hyperlink w:anchor="_Toc510016092" w:history="1">
             <w:r>
               <w:rPr>
                 <w:rStyle w:val="Hyperlink"/>
@@ -1437,7 +1719,7 @@
                 <w:noProof/>
                 <w:webHidden/>
               </w:rPr>
-              <w:instrText xml:space="preserve"> PAGEREF _Toc509930492 \h </w:instrText>
+              <w:instrText xml:space="preserve"> PAGEREF _Toc510016092 \h </w:instrText>
             </w:r>
             <w:r>
               <w:rPr>
@@ -1457,7 +1739,7 @@
                 <w:noProof/>
                 <w:webHidden/>
               </w:rPr>
-              <w:t>15</w:t>
+              <w:t>20</w:t>
             </w:r>
             <w:r>
               <w:rPr>
@@ -1481,7 +1763,7 @@
               <w:lang w:eastAsia="en-GB"/>
             </w:rPr>
           </w:pPr>
-          <w:hyperlink w:anchor="_Toc509930493" w:history="1">
+          <w:hyperlink w:anchor="_Toc510016093" w:history="1">
             <w:r>
               <w:rPr>
                 <w:rStyle w:val="Hyperlink"/>
@@ -1523,7 +1805,7 @@
                 <w:noProof/>
                 <w:webHidden/>
               </w:rPr>
-              <w:instrText xml:space="preserve"> PAGEREF _Toc509930493 \h </w:instrText>
+              <w:instrText xml:space="preserve"> PAGEREF _Toc510016093 \h </w:instrText>
             </w:r>
             <w:r>
               <w:rPr>
@@ -1543,7 +1825,7 @@
                 <w:noProof/>
                 <w:webHidden/>
               </w:rPr>
-              <w:t>16</w:t>
+              <w:t>21</w:t>
             </w:r>
             <w:r>
               <w:rPr>
@@ -1567,7 +1849,7 @@
               <w:lang w:eastAsia="en-GB"/>
             </w:rPr>
           </w:pPr>
-          <w:hyperlink w:anchor="_Toc509930494" w:history="1">
+          <w:hyperlink w:anchor="_Toc510016094" w:history="1">
             <w:r>
               <w:rPr>
                 <w:rStyle w:val="Hyperlink"/>
@@ -1609,7 +1891,7 @@
                 <w:noProof/>
                 <w:webHidden/>
               </w:rPr>
-              <w:instrText xml:space="preserve"> PAGEREF _Toc509930494 \h </w:instrText>
+              <w:instrText xml:space="preserve"> PAGEREF _Toc510016094 \h </w:instrText>
             </w:r>
             <w:r>
               <w:rPr>
@@ -1629,7 +1911,7 @@
                 <w:noProof/>
                 <w:webHidden/>
               </w:rPr>
-              <w:t>17</w:t>
+              <w:t>22</w:t>
             </w:r>
             <w:r>
               <w:rPr>
@@ -1653,7 +1935,7 @@
               <w:lang w:eastAsia="en-GB"/>
             </w:rPr>
           </w:pPr>
-          <w:hyperlink w:anchor="_Toc509930495" w:history="1">
+          <w:hyperlink w:anchor="_Toc510016095" w:history="1">
             <w:r>
               <w:rPr>
                 <w:rStyle w:val="Hyperlink"/>
@@ -1695,7 +1977,7 @@
                 <w:noProof/>
                 <w:webHidden/>
               </w:rPr>
-              <w:instrText xml:space="preserve"> PAGEREF _Toc509930495 \h </w:instrText>
+              <w:instrText xml:space="preserve"> PAGEREF _Toc510016095 \h </w:instrText>
             </w:r>
             <w:r>
               <w:rPr>
@@ -1715,7 +1997,7 @@
                 <w:noProof/>
                 <w:webHidden/>
               </w:rPr>
-              <w:t>17</w:t>
+              <w:t>22</w:t>
             </w:r>
             <w:r>
               <w:rPr>
@@ -1739,7 +2021,7 @@
               <w:lang w:eastAsia="en-GB"/>
             </w:rPr>
           </w:pPr>
-          <w:hyperlink w:anchor="_Toc509930496" w:history="1">
+          <w:hyperlink w:anchor="_Toc510016096" w:history="1">
             <w:r>
               <w:rPr>
                 <w:rStyle w:val="Hyperlink"/>
@@ -1781,7 +2063,7 @@
                 <w:noProof/>
                 <w:webHidden/>
               </w:rPr>
-              <w:instrText xml:space="preserve"> PAGEREF _Toc509930496 \h </w:instrText>
+              <w:instrText xml:space="preserve"> PAGEREF _Toc510016096 \h </w:instrText>
             </w:r>
             <w:r>
               <w:rPr>
@@ -1801,7 +2083,7 @@
                 <w:noProof/>
                 <w:webHidden/>
               </w:rPr>
-              <w:t>18</w:t>
+              <w:t>23</w:t>
             </w:r>
             <w:r>
               <w:rPr>
@@ -1825,7 +2107,7 @@
               <w:lang w:eastAsia="en-GB"/>
             </w:rPr>
           </w:pPr>
-          <w:hyperlink w:anchor="_Toc509930497" w:history="1">
+          <w:hyperlink w:anchor="_Toc510016097" w:history="1">
             <w:r>
               <w:rPr>
                 <w:rStyle w:val="Hyperlink"/>
@@ -1867,7 +2149,7 @@
                 <w:noProof/>
                 <w:webHidden/>
               </w:rPr>
-              <w:instrText xml:space="preserve"> PAGEREF _Toc509930497 \h </w:instrText>
+              <w:instrText xml:space="preserve"> PAGEREF _Toc510016097 \h </w:instrText>
             </w:r>
             <w:r>
               <w:rPr>
@@ -1887,7 +2169,7 @@
                 <w:noProof/>
                 <w:webHidden/>
               </w:rPr>
-              <w:t>19</w:t>
+              <w:t>24</w:t>
             </w:r>
             <w:r>
               <w:rPr>
@@ -1911,7 +2193,7 @@
               <w:lang w:eastAsia="en-GB"/>
             </w:rPr>
           </w:pPr>
-          <w:hyperlink w:anchor="_Toc509930498" w:history="1">
+          <w:hyperlink w:anchor="_Toc510016098" w:history="1">
             <w:r>
               <w:rPr>
                 <w:rStyle w:val="Hyperlink"/>
@@ -1953,7 +2235,7 @@
                 <w:noProof/>
                 <w:webHidden/>
               </w:rPr>
-              <w:instrText xml:space="preserve"> PAGEREF _Toc509930498 \h </w:instrText>
+              <w:instrText xml:space="preserve"> PAGEREF _Toc510016098 \h </w:instrText>
             </w:r>
             <w:r>
               <w:rPr>
@@ -1973,7 +2255,7 @@
                 <w:noProof/>
                 <w:webHidden/>
               </w:rPr>
-              <w:t>20</w:t>
+              <w:t>25</w:t>
             </w:r>
             <w:r>
               <w:rPr>
@@ -1997,7 +2279,7 @@
               <w:lang w:eastAsia="en-GB"/>
             </w:rPr>
           </w:pPr>
-          <w:hyperlink w:anchor="_Toc509930499" w:history="1">
+          <w:hyperlink w:anchor="_Toc510016099" w:history="1">
             <w:r>
               <w:rPr>
                 <w:rStyle w:val="Hyperlink"/>
@@ -2039,7 +2321,7 @@
                 <w:noProof/>
                 <w:webHidden/>
               </w:rPr>
-              <w:instrText xml:space="preserve"> PAGEREF _Toc509930499 \h </w:instrText>
+              <w:instrText xml:space="preserve"> PAGEREF _Toc510016099 \h </w:instrText>
             </w:r>
             <w:r>
               <w:rPr>
@@ -2059,7 +2341,7 @@
                 <w:noProof/>
                 <w:webHidden/>
               </w:rPr>
-              <w:t>20</w:t>
+              <w:t>25</w:t>
             </w:r>
             <w:r>
               <w:rPr>
@@ -2083,7 +2365,7 @@
               <w:lang w:eastAsia="en-GB"/>
             </w:rPr>
           </w:pPr>
-          <w:hyperlink w:anchor="_Toc509930500" w:history="1">
+          <w:hyperlink w:anchor="_Toc510016100" w:history="1">
             <w:r>
               <w:rPr>
                 <w:rStyle w:val="Hyperlink"/>
@@ -2125,7 +2407,7 @@
                 <w:noProof/>
                 <w:webHidden/>
               </w:rPr>
-              <w:instrText xml:space="preserve"> PAGEREF _Toc509930500 \h </w:instrText>
+              <w:instrText xml:space="preserve"> PAGEREF _Toc510016100 \h </w:instrText>
             </w:r>
             <w:r>
               <w:rPr>
@@ -2145,7 +2427,7 @@
                 <w:noProof/>
                 <w:webHidden/>
               </w:rPr>
-              <w:t>21</w:t>
+              <w:t>26</w:t>
             </w:r>
             <w:r>
               <w:rPr>
@@ -2169,7 +2451,7 @@
               <w:lang w:eastAsia="en-GB"/>
             </w:rPr>
           </w:pPr>
-          <w:hyperlink w:anchor="_Toc509930501" w:history="1">
+          <w:hyperlink w:anchor="_Toc510016101" w:history="1">
             <w:r>
               <w:rPr>
                 <w:rStyle w:val="Hyperlink"/>
@@ -2211,7 +2493,7 @@
                 <w:noProof/>
                 <w:webHidden/>
               </w:rPr>
-              <w:instrText xml:space="preserve"> PAGEREF _Toc509930501 \h </w:instrText>
+              <w:instrText xml:space="preserve"> PAGEREF _Toc510016101 \h </w:instrText>
             </w:r>
             <w:r>
               <w:rPr>
@@ -2231,7 +2513,7 @@
                 <w:noProof/>
                 <w:webHidden/>
               </w:rPr>
-              <w:t>22</w:t>
+              <w:t>27</w:t>
             </w:r>
             <w:r>
               <w:rPr>
@@ -2255,7 +2537,7 @@
               <w:lang w:eastAsia="en-GB"/>
             </w:rPr>
           </w:pPr>
-          <w:hyperlink w:anchor="_Toc509930502" w:history="1">
+          <w:hyperlink w:anchor="_Toc510016102" w:history="1">
             <w:r>
               <w:rPr>
                 <w:rStyle w:val="Hyperlink"/>
@@ -2285,8 +2567,6 @@
               </w:rPr>
               <w:tab/>
             </w:r>
-            <w:bookmarkStart w:id="0" w:name="_GoBack"/>
-            <w:bookmarkEnd w:id="0"/>
             <w:r>
               <w:rPr>
                 <w:noProof/>
@@ -2299,7 +2579,7 @@
                 <w:noProof/>
                 <w:webHidden/>
               </w:rPr>
-              <w:instrText xml:space="preserve"> PAGEREF _Toc509930502 \h </w:instrText>
+              <w:instrText xml:space="preserve"> PAGEREF _Toc510016102 \h </w:instrText>
             </w:r>
             <w:r>
               <w:rPr>
@@ -2319,7 +2599,7 @@
                 <w:noProof/>
                 <w:webHidden/>
               </w:rPr>
-              <w:t>22</w:t>
+              <w:t>27</w:t>
             </w:r>
             <w:r>
               <w:rPr>
@@ -2343,7 +2623,7 @@
               <w:lang w:eastAsia="en-GB"/>
             </w:rPr>
           </w:pPr>
-          <w:hyperlink w:anchor="_Toc509930503" w:history="1">
+          <w:hyperlink w:anchor="_Toc510016103" w:history="1">
             <w:r>
               <w:rPr>
                 <w:rStyle w:val="Hyperlink"/>
@@ -2385,7 +2665,7 @@
                 <w:noProof/>
                 <w:webHidden/>
               </w:rPr>
-              <w:instrText xml:space="preserve"> PAGEREF _Toc509930503 \h </w:instrText>
+              <w:instrText xml:space="preserve"> PAGEREF _Toc510016103 \h </w:instrText>
             </w:r>
             <w:r>
               <w:rPr>
@@ -2405,7 +2685,7 @@
                 <w:noProof/>
                 <w:webHidden/>
               </w:rPr>
-              <w:t>23</w:t>
+              <w:t>28</w:t>
             </w:r>
             <w:r>
               <w:rPr>
@@ -2429,7 +2709,7 @@
               <w:lang w:eastAsia="en-GB"/>
             </w:rPr>
           </w:pPr>
-          <w:hyperlink w:anchor="_Toc509930504" w:history="1">
+          <w:hyperlink w:anchor="_Toc510016104" w:history="1">
             <w:r>
               <w:rPr>
                 <w:rStyle w:val="Hyperlink"/>
@@ -2471,7 +2751,7 @@
                 <w:noProof/>
                 <w:webHidden/>
               </w:rPr>
-              <w:instrText xml:space="preserve"> PAGEREF _Toc509930504 \h </w:instrText>
+              <w:instrText xml:space="preserve"> PAGEREF _Toc510016104 \h </w:instrText>
             </w:r>
             <w:r>
               <w:rPr>
@@ -2491,7 +2771,7 @@
                 <w:noProof/>
                 <w:webHidden/>
               </w:rPr>
-              <w:t>24</w:t>
+              <w:t>29</w:t>
             </w:r>
             <w:r>
               <w:rPr>
@@ -2515,7 +2795,7 @@
               <w:lang w:eastAsia="en-GB"/>
             </w:rPr>
           </w:pPr>
-          <w:hyperlink w:anchor="_Toc509930505" w:history="1">
+          <w:hyperlink w:anchor="_Toc510016105" w:history="1">
             <w:r>
               <w:rPr>
                 <w:rStyle w:val="Hyperlink"/>
@@ -2557,7 +2837,7 @@
                 <w:noProof/>
                 <w:webHidden/>
               </w:rPr>
-              <w:instrText xml:space="preserve"> PAGEREF _Toc509930505 \h </w:instrText>
+              <w:instrText xml:space="preserve"> PAGEREF _Toc510016105 \h </w:instrText>
             </w:r>
             <w:r>
               <w:rPr>
@@ -2577,7 +2857,7 @@
                 <w:noProof/>
                 <w:webHidden/>
               </w:rPr>
-              <w:t>25</w:t>
+              <w:t>30</w:t>
             </w:r>
             <w:r>
               <w:rPr>
@@ -2601,7 +2881,7 @@
               <w:lang w:eastAsia="en-GB"/>
             </w:rPr>
           </w:pPr>
-          <w:hyperlink w:anchor="_Toc509930506" w:history="1">
+          <w:hyperlink w:anchor="_Toc510016106" w:history="1">
             <w:r>
               <w:rPr>
                 <w:rStyle w:val="Hyperlink"/>
@@ -2643,7 +2923,7 @@
                 <w:noProof/>
                 <w:webHidden/>
               </w:rPr>
-              <w:instrText xml:space="preserve"> PAGEREF _Toc509930506 \h </w:instrText>
+              <w:instrText xml:space="preserve"> PAGEREF _Toc510016106 \h </w:instrText>
             </w:r>
             <w:r>
               <w:rPr>
@@ -2663,7 +2943,7 @@
                 <w:noProof/>
                 <w:webHidden/>
               </w:rPr>
-              <w:t>26</w:t>
+              <w:t>31</w:t>
             </w:r>
             <w:r>
               <w:rPr>
@@ -2687,7 +2967,7 @@
               <w:lang w:eastAsia="en-GB"/>
             </w:rPr>
           </w:pPr>
-          <w:hyperlink w:anchor="_Toc509930507" w:history="1">
+          <w:hyperlink w:anchor="_Toc510016107" w:history="1">
             <w:r>
               <w:rPr>
                 <w:rStyle w:val="Hyperlink"/>
@@ -2729,7 +3009,7 @@
                 <w:noProof/>
                 <w:webHidden/>
               </w:rPr>
-              <w:instrText xml:space="preserve"> PAGEREF _Toc509930507 \h </w:instrText>
+              <w:instrText xml:space="preserve"> PAGEREF _Toc510016107 \h </w:instrText>
             </w:r>
             <w:r>
               <w:rPr>
@@ -2749,7 +3029,7 @@
                 <w:noProof/>
                 <w:webHidden/>
               </w:rPr>
-              <w:t>26</w:t>
+              <w:t>31</w:t>
             </w:r>
             <w:r>
               <w:rPr>
@@ -2773,7 +3053,7 @@
               <w:lang w:eastAsia="en-GB"/>
             </w:rPr>
           </w:pPr>
-          <w:hyperlink w:anchor="_Toc509930508" w:history="1">
+          <w:hyperlink w:anchor="_Toc510016108" w:history="1">
             <w:r>
               <w:rPr>
                 <w:rStyle w:val="Hyperlink"/>
@@ -2815,7 +3095,7 @@
                 <w:noProof/>
                 <w:webHidden/>
               </w:rPr>
-              <w:instrText xml:space="preserve"> PAGEREF _Toc509930508 \h </w:instrText>
+              <w:instrText xml:space="preserve"> PAGEREF _Toc510016108 \h </w:instrText>
             </w:r>
             <w:r>
               <w:rPr>
@@ -2835,7 +3115,7 @@
                 <w:noProof/>
                 <w:webHidden/>
               </w:rPr>
-              <w:t>27</w:t>
+              <w:t>32</w:t>
             </w:r>
             <w:r>
               <w:rPr>
@@ -2859,7 +3139,7 @@
               <w:lang w:eastAsia="en-GB"/>
             </w:rPr>
           </w:pPr>
-          <w:hyperlink w:anchor="_Toc509930509" w:history="1">
+          <w:hyperlink w:anchor="_Toc510016109" w:history="1">
             <w:r>
               <w:rPr>
                 <w:rStyle w:val="Hyperlink"/>
@@ -2901,7 +3181,7 @@
                 <w:noProof/>
                 <w:webHidden/>
               </w:rPr>
-              <w:instrText xml:space="preserve"> PAGEREF _Toc509930509 \h </w:instrText>
+              <w:instrText xml:space="preserve"> PAGEREF _Toc510016109 \h </w:instrText>
             </w:r>
             <w:r>
               <w:rPr>
@@ -2921,7 +3201,7 @@
                 <w:noProof/>
                 <w:webHidden/>
               </w:rPr>
-              <w:t>28</w:t>
+              <w:t>33</w:t>
             </w:r>
             <w:r>
               <w:rPr>
@@ -2945,7 +3225,7 @@
               <w:lang w:eastAsia="en-GB"/>
             </w:rPr>
           </w:pPr>
-          <w:hyperlink w:anchor="_Toc509930510" w:history="1">
+          <w:hyperlink w:anchor="_Toc510016110" w:history="1">
             <w:r>
               <w:rPr>
                 <w:rStyle w:val="Hyperlink"/>
@@ -2987,7 +3267,7 @@
                 <w:noProof/>
                 <w:webHidden/>
               </w:rPr>
-              <w:instrText xml:space="preserve"> PAGEREF _Toc509930510 \h </w:instrText>
+              <w:instrText xml:space="preserve"> PAGEREF _Toc510016110 \h </w:instrText>
             </w:r>
             <w:r>
               <w:rPr>
@@ -3007,7 +3287,7 @@
                 <w:noProof/>
                 <w:webHidden/>
               </w:rPr>
-              <w:t>29</w:t>
+              <w:t>34</w:t>
             </w:r>
             <w:r>
               <w:rPr>
@@ -3031,7 +3311,7 @@
               <w:lang w:eastAsia="en-GB"/>
             </w:rPr>
           </w:pPr>
-          <w:hyperlink w:anchor="_Toc509930511" w:history="1">
+          <w:hyperlink w:anchor="_Toc510016111" w:history="1">
             <w:r>
               <w:rPr>
                 <w:rStyle w:val="Hyperlink"/>
@@ -3073,7 +3353,7 @@
                 <w:noProof/>
                 <w:webHidden/>
               </w:rPr>
-              <w:instrText xml:space="preserve"> PAGEREF _Toc509930511 \h </w:instrText>
+              <w:instrText xml:space="preserve"> PAGEREF _Toc510016111 \h </w:instrText>
             </w:r>
             <w:r>
               <w:rPr>
@@ -3093,7 +3373,7 @@
                 <w:noProof/>
                 <w:webHidden/>
               </w:rPr>
-              <w:t>30</w:t>
+              <w:t>35</w:t>
             </w:r>
             <w:r>
               <w:rPr>
@@ -3117,7 +3397,7 @@
               <w:lang w:eastAsia="en-GB"/>
             </w:rPr>
           </w:pPr>
-          <w:hyperlink w:anchor="_Toc509930512" w:history="1">
+          <w:hyperlink w:anchor="_Toc510016112" w:history="1">
             <w:r>
               <w:rPr>
                 <w:rStyle w:val="Hyperlink"/>
@@ -3159,7 +3439,7 @@
                 <w:noProof/>
                 <w:webHidden/>
               </w:rPr>
-              <w:instrText xml:space="preserve"> PAGEREF _Toc509930512 \h </w:instrText>
+              <w:instrText xml:space="preserve"> PAGEREF _Toc510016112 \h </w:instrText>
             </w:r>
             <w:r>
               <w:rPr>
@@ -3179,7 +3459,7 @@
                 <w:noProof/>
                 <w:webHidden/>
               </w:rPr>
-              <w:t>31</w:t>
+              <w:t>36</w:t>
             </w:r>
             <w:r>
               <w:rPr>
@@ -3203,7 +3483,7 @@
               <w:lang w:eastAsia="en-GB"/>
             </w:rPr>
           </w:pPr>
-          <w:hyperlink w:anchor="_Toc509930513" w:history="1">
+          <w:hyperlink w:anchor="_Toc510016113" w:history="1">
             <w:r>
               <w:rPr>
                 <w:rStyle w:val="Hyperlink"/>
@@ -3260,7 +3540,7 @@
                 <w:noProof/>
                 <w:webHidden/>
               </w:rPr>
-              <w:instrText xml:space="preserve"> PAGEREF _Toc509930513 \h </w:instrText>
+              <w:instrText xml:space="preserve"> PAGEREF _Toc510016113 \h </w:instrText>
             </w:r>
             <w:r>
               <w:rPr>
@@ -3280,7 +3560,7 @@
                 <w:noProof/>
                 <w:webHidden/>
               </w:rPr>
-              <w:t>31</w:t>
+              <w:t>36</w:t>
             </w:r>
             <w:r>
               <w:rPr>
@@ -3304,7 +3584,7 @@
               <w:lang w:eastAsia="en-GB"/>
             </w:rPr>
           </w:pPr>
-          <w:hyperlink w:anchor="_Toc509930514" w:history="1">
+          <w:hyperlink w:anchor="_Toc510016114" w:history="1">
             <w:r>
               <w:rPr>
                 <w:rStyle w:val="Hyperlink"/>
@@ -3346,7 +3626,7 @@
                 <w:noProof/>
                 <w:webHidden/>
               </w:rPr>
-              <w:instrText xml:space="preserve"> PAGEREF _Toc509930514 \h </w:instrText>
+              <w:instrText xml:space="preserve"> PAGEREF _Toc510016114 \h </w:instrText>
             </w:r>
             <w:r>
               <w:rPr>
@@ -3366,7 +3646,7 @@
                 <w:noProof/>
                 <w:webHidden/>
               </w:rPr>
-              <w:t>32</w:t>
+              <w:t>37</w:t>
             </w:r>
             <w:r>
               <w:rPr>
@@ -3402,7 +3682,7 @@
           <w:numId w:val="4"/>
         </w:numPr>
       </w:pPr>
-      <w:bookmarkStart w:id="1" w:name="_Toc509930480"/>
+      <w:bookmarkStart w:id="1" w:name="_Toc510016076"/>
       <w:r>
         <w:lastRenderedPageBreak/>
         <w:t>Introduction</w:t>
@@ -3424,13 +3704,180 @@
           <w:numId w:val="4"/>
         </w:numPr>
       </w:pPr>
-      <w:bookmarkStart w:id="2" w:name="_Toc509930481"/>
+      <w:bookmarkStart w:id="2" w:name="_Toc510016077"/>
       <w:r>
         <w:t>Aims and Objectives</w:t>
       </w:r>
       <w:bookmarkEnd w:id="2"/>
     </w:p>
     <w:p/>
+    <w:p>
+      <w:pPr>
+        <w:ind w:left="360"/>
+        <w:rPr>
+          <w:rFonts w:cstheme="minorHAnsi"/>
+        </w:rPr>
+      </w:pPr>
+      <w:r>
+        <w:rPr>
+          <w:rFonts w:cstheme="minorHAnsi"/>
+          <w:b/>
+        </w:rPr>
+        <w:t>Aim</w:t>
+      </w:r>
+      <w:r>
+        <w:rPr>
+          <w:rFonts w:cstheme="minorHAnsi"/>
+          <w:b/>
+        </w:rPr>
+        <w:t>:</w:t>
+      </w:r>
+      <w:r>
+        <w:rPr>
+          <w:rFonts w:cstheme="minorHAnsi"/>
+        </w:rPr>
+        <w:t xml:space="preserve"> </w:t>
+      </w:r>
+      <w:r>
+        <w:t>To create a tool that can be used by both intermediate and expert level programmers to aid in their acquisition and learning of new [programming/scripting] languages syntax and semantics.</w:t>
+      </w:r>
+    </w:p>
+    <w:p>
+      <w:pPr>
+        <w:pStyle w:val="ListParagraph"/>
+        <w:numPr>
+          <w:ilvl w:val="0"/>
+          <w:numId w:val="7"/>
+        </w:numPr>
+        <w:ind w:left="1080"/>
+        <w:rPr>
+          <w:rFonts w:cstheme="minorHAnsi"/>
+        </w:rPr>
+      </w:pPr>
+      <w:r>
+        <w:t>Research existing products currently available on the market and how my tool can offer a service that is different from competitors while still allowing its users to learn new syntax effectively.</w:t>
+      </w:r>
+    </w:p>
+    <w:p>
+      <w:pPr>
+        <w:pStyle w:val="ListParagraph"/>
+        <w:numPr>
+          <w:ilvl w:val="1"/>
+          <w:numId w:val="7"/>
+        </w:numPr>
+        <w:ind w:left="1800"/>
+        <w:rPr>
+          <w:rFonts w:cstheme="minorHAnsi"/>
+        </w:rPr>
+      </w:pPr>
+      <w:r>
+        <w:rPr>
+          <w:rFonts w:cstheme="minorHAnsi"/>
+        </w:rPr>
+        <w:t>Efficiency will be marked by the user being able to find their required information with only a single search and to have found a suitable post within 5 minutes</w:t>
+      </w:r>
+      <w:r>
+        <w:rPr>
+          <w:rFonts w:cstheme="minorHAnsi"/>
+          <w:b/>
+          <w:i/>
+        </w:rPr>
+        <w:t xml:space="preserve"> </w:t>
+      </w:r>
+      <w:r>
+        <w:rPr>
+          <w:rFonts w:cstheme="minorHAnsi"/>
+          <w:i/>
+        </w:rPr>
+        <w:t>If a suitable post exists</w:t>
+      </w:r>
+      <w:r>
+        <w:rPr>
+          <w:rFonts w:cstheme="minorHAnsi"/>
+        </w:rPr>
+        <w:t xml:space="preserve"> </w:t>
+      </w:r>
+    </w:p>
+    <w:p>
+      <w:pPr>
+        <w:pStyle w:val="ListParagraph"/>
+        <w:numPr>
+          <w:ilvl w:val="0"/>
+          <w:numId w:val="7"/>
+        </w:numPr>
+        <w:ind w:left="1080"/>
+        <w:rPr>
+          <w:rFonts w:cstheme="minorHAnsi"/>
+        </w:rPr>
+      </w:pPr>
+      <w:r>
+        <w:t>Research the Pedagogy of [programming/scripting] languages to ensure the tool teaches its information in the most effective way possible.</w:t>
+      </w:r>
+    </w:p>
+    <w:p>
+      <w:pPr>
+        <w:pStyle w:val="ListParagraph"/>
+        <w:numPr>
+          <w:ilvl w:val="1"/>
+          <w:numId w:val="7"/>
+        </w:numPr>
+        <w:ind w:left="1800"/>
+        <w:rPr>
+          <w:rFonts w:cstheme="minorHAnsi"/>
+        </w:rPr>
+      </w:pPr>
+      <w:r>
+        <w:rPr>
+          <w:rFonts w:cstheme="minorHAnsi"/>
+        </w:rPr>
+        <w:t>Effective learning will be defined as a user being able to acquire that knowledge then apply it in a project/ work environment.</w:t>
+      </w:r>
+    </w:p>
+    <w:p>
+      <w:pPr>
+        <w:pStyle w:val="ListParagraph"/>
+        <w:numPr>
+          <w:ilvl w:val="0"/>
+          <w:numId w:val="7"/>
+        </w:numPr>
+        <w:ind w:left="1080"/>
+        <w:rPr>
+          <w:rFonts w:cstheme="minorHAnsi"/>
+        </w:rPr>
+      </w:pPr>
+      <w:r>
+        <w:t>Conduct a review into the user perception/usage of the currently available tools as well as my hypothetical tool.</w:t>
+      </w:r>
+    </w:p>
+    <w:p>
+      <w:pPr>
+        <w:pStyle w:val="ListParagraph"/>
+        <w:numPr>
+          <w:ilvl w:val="0"/>
+          <w:numId w:val="7"/>
+        </w:numPr>
+        <w:ind w:left="1080"/>
+        <w:rPr>
+          <w:rFonts w:cstheme="minorHAnsi"/>
+        </w:rPr>
+      </w:pPr>
+      <w:r>
+        <w:t>Develop said tool using the collected information and research to influence design decisions and the overall user experience.</w:t>
+      </w:r>
+    </w:p>
+    <w:p>
+      <w:pPr>
+        <w:pStyle w:val="ListParagraph"/>
+        <w:numPr>
+          <w:ilvl w:val="0"/>
+          <w:numId w:val="7"/>
+        </w:numPr>
+        <w:ind w:left="1080"/>
+      </w:pPr>
+      <w:r>
+        <w:t>Evaluate the performance of the tool in relation to the research from the previous objectives once completed by measuring various statistics such as user activity and user retention.</w:t>
+      </w:r>
+    </w:p>
     <w:p>
       <w:r>
         <w:br w:type="page"/>
@@ -3444,13 +3891,464 @@
           <w:numId w:val="4"/>
         </w:numPr>
       </w:pPr>
-      <w:bookmarkStart w:id="3" w:name="_Toc509930482"/>
+      <w:bookmarkStart w:id="3" w:name="_Toc510016078"/>
       <w:r>
         <w:lastRenderedPageBreak/>
         <w:t>Table of Figures</w:t>
       </w:r>
       <w:bookmarkEnd w:id="3"/>
     </w:p>
+    <w:p/>
+    <w:tbl>
+      <w:tblPr>
+        <w:tblStyle w:val="TableGrid"/>
+        <w:tblW w:w="0" w:type="auto"/>
+        <w:jc w:val="center"/>
+        <w:tblLook w:val="04A0" w:firstRow="1" w:lastRow="0" w:firstColumn="1" w:lastColumn="0" w:noHBand="0" w:noVBand="1"/>
+      </w:tblPr>
+      <w:tblGrid>
+        <w:gridCol w:w="3005"/>
+        <w:gridCol w:w="3005"/>
+        <w:gridCol w:w="3006"/>
+      </w:tblGrid>
+      <w:tr>
+        <w:trPr>
+          <w:jc w:val="center"/>
+        </w:trPr>
+        <w:tc>
+          <w:tcPr>
+            <w:tcW w:w="3005" w:type="dxa"/>
+            <w:shd w:val="clear" w:color="auto" w:fill="D9D9D9" w:themeFill="background1" w:themeFillShade="D9"/>
+          </w:tcPr>
+          <w:p>
+            <w:pPr>
+              <w:jc w:val="center"/>
+            </w:pPr>
+            <w:r>
+              <w:t>Figure Number</w:t>
+            </w:r>
+          </w:p>
+        </w:tc>
+        <w:tc>
+          <w:tcPr>
+            <w:tcW w:w="3005" w:type="dxa"/>
+            <w:shd w:val="clear" w:color="auto" w:fill="D9D9D9" w:themeFill="background1" w:themeFillShade="D9"/>
+          </w:tcPr>
+          <w:p>
+            <w:pPr>
+              <w:jc w:val="center"/>
+            </w:pPr>
+            <w:r>
+              <w:t>Description</w:t>
+            </w:r>
+          </w:p>
+        </w:tc>
+        <w:tc>
+          <w:tcPr>
+            <w:tcW w:w="3006" w:type="dxa"/>
+            <w:shd w:val="clear" w:color="auto" w:fill="D9D9D9" w:themeFill="background1" w:themeFillShade="D9"/>
+          </w:tcPr>
+          <w:p>
+            <w:pPr>
+              <w:jc w:val="center"/>
+            </w:pPr>
+            <w:r>
+              <w:t>Page</w:t>
+            </w:r>
+          </w:p>
+        </w:tc>
+      </w:tr>
+      <w:tr>
+        <w:trPr>
+          <w:jc w:val="center"/>
+        </w:trPr>
+        <w:tc>
+          <w:tcPr>
+            <w:tcW w:w="3005" w:type="dxa"/>
+            <w:shd w:val="clear" w:color="auto" w:fill="auto"/>
+          </w:tcPr>
+          <w:p/>
+        </w:tc>
+        <w:tc>
+          <w:tcPr>
+            <w:tcW w:w="3005" w:type="dxa"/>
+            <w:shd w:val="clear" w:color="auto" w:fill="auto"/>
+          </w:tcPr>
+          <w:p/>
+        </w:tc>
+        <w:tc>
+          <w:tcPr>
+            <w:tcW w:w="3006" w:type="dxa"/>
+            <w:shd w:val="clear" w:color="auto" w:fill="auto"/>
+          </w:tcPr>
+          <w:p/>
+        </w:tc>
+      </w:tr>
+      <w:tr>
+        <w:trPr>
+          <w:jc w:val="center"/>
+        </w:trPr>
+        <w:tc>
+          <w:tcPr>
+            <w:tcW w:w="3005" w:type="dxa"/>
+            <w:shd w:val="clear" w:color="auto" w:fill="auto"/>
+          </w:tcPr>
+          <w:p/>
+        </w:tc>
+        <w:tc>
+          <w:tcPr>
+            <w:tcW w:w="3005" w:type="dxa"/>
+            <w:shd w:val="clear" w:color="auto" w:fill="auto"/>
+          </w:tcPr>
+          <w:p/>
+        </w:tc>
+        <w:tc>
+          <w:tcPr>
+            <w:tcW w:w="3006" w:type="dxa"/>
+            <w:shd w:val="clear" w:color="auto" w:fill="auto"/>
+          </w:tcPr>
+          <w:p/>
+        </w:tc>
+      </w:tr>
+      <w:tr>
+        <w:trPr>
+          <w:jc w:val="center"/>
+        </w:trPr>
+        <w:tc>
+          <w:tcPr>
+            <w:tcW w:w="3005" w:type="dxa"/>
+            <w:shd w:val="clear" w:color="auto" w:fill="auto"/>
+          </w:tcPr>
+          <w:p/>
+        </w:tc>
+        <w:tc>
+          <w:tcPr>
+            <w:tcW w:w="3005" w:type="dxa"/>
+            <w:shd w:val="clear" w:color="auto" w:fill="auto"/>
+          </w:tcPr>
+          <w:p/>
+        </w:tc>
+        <w:tc>
+          <w:tcPr>
+            <w:tcW w:w="3006" w:type="dxa"/>
+            <w:shd w:val="clear" w:color="auto" w:fill="auto"/>
+          </w:tcPr>
+          <w:p/>
+        </w:tc>
+      </w:tr>
+      <w:tr>
+        <w:trPr>
+          <w:jc w:val="center"/>
+        </w:trPr>
+        <w:tc>
+          <w:tcPr>
+            <w:tcW w:w="3005" w:type="dxa"/>
+            <w:shd w:val="clear" w:color="auto" w:fill="auto"/>
+          </w:tcPr>
+          <w:p/>
+        </w:tc>
+        <w:tc>
+          <w:tcPr>
+            <w:tcW w:w="3005" w:type="dxa"/>
+            <w:shd w:val="clear" w:color="auto" w:fill="auto"/>
+          </w:tcPr>
+          <w:p/>
+        </w:tc>
+        <w:tc>
+          <w:tcPr>
+            <w:tcW w:w="3006" w:type="dxa"/>
+            <w:shd w:val="clear" w:color="auto" w:fill="auto"/>
+          </w:tcPr>
+          <w:p/>
+        </w:tc>
+      </w:tr>
+      <w:tr>
+        <w:trPr>
+          <w:jc w:val="center"/>
+        </w:trPr>
+        <w:tc>
+          <w:tcPr>
+            <w:tcW w:w="3005" w:type="dxa"/>
+            <w:shd w:val="clear" w:color="auto" w:fill="auto"/>
+          </w:tcPr>
+          <w:p/>
+        </w:tc>
+        <w:tc>
+          <w:tcPr>
+            <w:tcW w:w="3005" w:type="dxa"/>
+            <w:shd w:val="clear" w:color="auto" w:fill="auto"/>
+          </w:tcPr>
+          <w:p/>
+        </w:tc>
+        <w:tc>
+          <w:tcPr>
+            <w:tcW w:w="3006" w:type="dxa"/>
+            <w:shd w:val="clear" w:color="auto" w:fill="auto"/>
+          </w:tcPr>
+          <w:p/>
+        </w:tc>
+      </w:tr>
+      <w:tr>
+        <w:trPr>
+          <w:jc w:val="center"/>
+        </w:trPr>
+        <w:tc>
+          <w:tcPr>
+            <w:tcW w:w="3005" w:type="dxa"/>
+            <w:shd w:val="clear" w:color="auto" w:fill="auto"/>
+          </w:tcPr>
+          <w:p/>
+        </w:tc>
+        <w:tc>
+          <w:tcPr>
+            <w:tcW w:w="3005" w:type="dxa"/>
+            <w:shd w:val="clear" w:color="auto" w:fill="auto"/>
+          </w:tcPr>
+          <w:p/>
+        </w:tc>
+        <w:tc>
+          <w:tcPr>
+            <w:tcW w:w="3006" w:type="dxa"/>
+            <w:shd w:val="clear" w:color="auto" w:fill="auto"/>
+          </w:tcPr>
+          <w:p/>
+        </w:tc>
+      </w:tr>
+      <w:tr>
+        <w:trPr>
+          <w:jc w:val="center"/>
+        </w:trPr>
+        <w:tc>
+          <w:tcPr>
+            <w:tcW w:w="3005" w:type="dxa"/>
+            <w:shd w:val="clear" w:color="auto" w:fill="auto"/>
+          </w:tcPr>
+          <w:p/>
+        </w:tc>
+        <w:tc>
+          <w:tcPr>
+            <w:tcW w:w="3005" w:type="dxa"/>
+            <w:shd w:val="clear" w:color="auto" w:fill="auto"/>
+          </w:tcPr>
+          <w:p/>
+        </w:tc>
+        <w:tc>
+          <w:tcPr>
+            <w:tcW w:w="3006" w:type="dxa"/>
+            <w:shd w:val="clear" w:color="auto" w:fill="auto"/>
+          </w:tcPr>
+          <w:p/>
+        </w:tc>
+      </w:tr>
+      <w:tr>
+        <w:trPr>
+          <w:jc w:val="center"/>
+        </w:trPr>
+        <w:tc>
+          <w:tcPr>
+            <w:tcW w:w="3005" w:type="dxa"/>
+            <w:shd w:val="clear" w:color="auto" w:fill="auto"/>
+          </w:tcPr>
+          <w:p/>
+        </w:tc>
+        <w:tc>
+          <w:tcPr>
+            <w:tcW w:w="3005" w:type="dxa"/>
+            <w:shd w:val="clear" w:color="auto" w:fill="auto"/>
+          </w:tcPr>
+          <w:p/>
+        </w:tc>
+        <w:tc>
+          <w:tcPr>
+            <w:tcW w:w="3006" w:type="dxa"/>
+            <w:shd w:val="clear" w:color="auto" w:fill="auto"/>
+          </w:tcPr>
+          <w:p/>
+        </w:tc>
+      </w:tr>
+      <w:tr>
+        <w:trPr>
+          <w:jc w:val="center"/>
+        </w:trPr>
+        <w:tc>
+          <w:tcPr>
+            <w:tcW w:w="3005" w:type="dxa"/>
+            <w:shd w:val="clear" w:color="auto" w:fill="auto"/>
+          </w:tcPr>
+          <w:p/>
+        </w:tc>
+        <w:tc>
+          <w:tcPr>
+            <w:tcW w:w="3005" w:type="dxa"/>
+            <w:shd w:val="clear" w:color="auto" w:fill="auto"/>
+          </w:tcPr>
+          <w:p/>
+        </w:tc>
+        <w:tc>
+          <w:tcPr>
+            <w:tcW w:w="3006" w:type="dxa"/>
+            <w:shd w:val="clear" w:color="auto" w:fill="auto"/>
+          </w:tcPr>
+          <w:p/>
+        </w:tc>
+      </w:tr>
+      <w:tr>
+        <w:trPr>
+          <w:jc w:val="center"/>
+        </w:trPr>
+        <w:tc>
+          <w:tcPr>
+            <w:tcW w:w="3005" w:type="dxa"/>
+            <w:shd w:val="clear" w:color="auto" w:fill="auto"/>
+          </w:tcPr>
+          <w:p/>
+        </w:tc>
+        <w:tc>
+          <w:tcPr>
+            <w:tcW w:w="3005" w:type="dxa"/>
+            <w:shd w:val="clear" w:color="auto" w:fill="auto"/>
+          </w:tcPr>
+          <w:p/>
+        </w:tc>
+        <w:tc>
+          <w:tcPr>
+            <w:tcW w:w="3006" w:type="dxa"/>
+            <w:shd w:val="clear" w:color="auto" w:fill="auto"/>
+          </w:tcPr>
+          <w:p/>
+        </w:tc>
+      </w:tr>
+      <w:tr>
+        <w:trPr>
+          <w:jc w:val="center"/>
+        </w:trPr>
+        <w:tc>
+          <w:tcPr>
+            <w:tcW w:w="3005" w:type="dxa"/>
+            <w:shd w:val="clear" w:color="auto" w:fill="auto"/>
+          </w:tcPr>
+          <w:p/>
+        </w:tc>
+        <w:tc>
+          <w:tcPr>
+            <w:tcW w:w="3005" w:type="dxa"/>
+            <w:shd w:val="clear" w:color="auto" w:fill="auto"/>
+          </w:tcPr>
+          <w:p/>
+        </w:tc>
+        <w:tc>
+          <w:tcPr>
+            <w:tcW w:w="3006" w:type="dxa"/>
+            <w:shd w:val="clear" w:color="auto" w:fill="auto"/>
+          </w:tcPr>
+          <w:p/>
+        </w:tc>
+      </w:tr>
+      <w:tr>
+        <w:trPr>
+          <w:jc w:val="center"/>
+        </w:trPr>
+        <w:tc>
+          <w:tcPr>
+            <w:tcW w:w="3005" w:type="dxa"/>
+            <w:shd w:val="clear" w:color="auto" w:fill="auto"/>
+          </w:tcPr>
+          <w:p/>
+        </w:tc>
+        <w:tc>
+          <w:tcPr>
+            <w:tcW w:w="3005" w:type="dxa"/>
+            <w:shd w:val="clear" w:color="auto" w:fill="auto"/>
+          </w:tcPr>
+          <w:p/>
+        </w:tc>
+        <w:tc>
+          <w:tcPr>
+            <w:tcW w:w="3006" w:type="dxa"/>
+            <w:shd w:val="clear" w:color="auto" w:fill="auto"/>
+          </w:tcPr>
+          <w:p/>
+        </w:tc>
+      </w:tr>
+      <w:tr>
+        <w:trPr>
+          <w:jc w:val="center"/>
+        </w:trPr>
+        <w:tc>
+          <w:tcPr>
+            <w:tcW w:w="3005" w:type="dxa"/>
+            <w:shd w:val="clear" w:color="auto" w:fill="auto"/>
+          </w:tcPr>
+          <w:p/>
+        </w:tc>
+        <w:tc>
+          <w:tcPr>
+            <w:tcW w:w="3005" w:type="dxa"/>
+            <w:shd w:val="clear" w:color="auto" w:fill="auto"/>
+          </w:tcPr>
+          <w:p/>
+        </w:tc>
+        <w:tc>
+          <w:tcPr>
+            <w:tcW w:w="3006" w:type="dxa"/>
+            <w:shd w:val="clear" w:color="auto" w:fill="auto"/>
+          </w:tcPr>
+          <w:p/>
+        </w:tc>
+      </w:tr>
+      <w:tr>
+        <w:trPr>
+          <w:jc w:val="center"/>
+        </w:trPr>
+        <w:tc>
+          <w:tcPr>
+            <w:tcW w:w="3005" w:type="dxa"/>
+            <w:shd w:val="clear" w:color="auto" w:fill="auto"/>
+          </w:tcPr>
+          <w:p/>
+        </w:tc>
+        <w:tc>
+          <w:tcPr>
+            <w:tcW w:w="3005" w:type="dxa"/>
+            <w:shd w:val="clear" w:color="auto" w:fill="auto"/>
+          </w:tcPr>
+          <w:p/>
+        </w:tc>
+        <w:tc>
+          <w:tcPr>
+            <w:tcW w:w="3006" w:type="dxa"/>
+            <w:shd w:val="clear" w:color="auto" w:fill="auto"/>
+          </w:tcPr>
+          <w:p/>
+        </w:tc>
+      </w:tr>
+      <w:tr>
+        <w:trPr>
+          <w:jc w:val="center"/>
+        </w:trPr>
+        <w:tc>
+          <w:tcPr>
+            <w:tcW w:w="3005" w:type="dxa"/>
+            <w:shd w:val="clear" w:color="auto" w:fill="auto"/>
+          </w:tcPr>
+          <w:p/>
+        </w:tc>
+        <w:tc>
+          <w:tcPr>
+            <w:tcW w:w="3005" w:type="dxa"/>
+            <w:shd w:val="clear" w:color="auto" w:fill="auto"/>
+          </w:tcPr>
+          <w:p/>
+        </w:tc>
+        <w:tc>
+          <w:tcPr>
+            <w:tcW w:w="3006" w:type="dxa"/>
+            <w:shd w:val="clear" w:color="auto" w:fill="auto"/>
+          </w:tcPr>
+          <w:p/>
+        </w:tc>
+      </w:tr>
+    </w:tbl>
     <w:p/>
     <w:p>
       <w:r>
@@ -3465,7 +4363,7 @@
           <w:numId w:val="4"/>
         </w:numPr>
       </w:pPr>
-      <w:bookmarkStart w:id="4" w:name="_Toc509930483"/>
+      <w:bookmarkStart w:id="4" w:name="_Toc510016079"/>
       <w:r>
         <w:lastRenderedPageBreak/>
         <w:t>Background Research</w:t>
@@ -3481,7 +4379,7 @@
           <w:numId w:val="4"/>
         </w:numPr>
       </w:pPr>
-      <w:bookmarkStart w:id="5" w:name="_Toc509930484"/>
+      <w:bookmarkStart w:id="5" w:name="_Toc510016080"/>
       <w:r>
         <w:t>Market Research</w:t>
       </w:r>
@@ -3501,14 +4399,412 @@
           <w:numId w:val="4"/>
         </w:numPr>
       </w:pPr>
-      <w:bookmarkStart w:id="6" w:name="_Toc509930485"/>
+      <w:bookmarkStart w:id="6" w:name="_Toc510016081"/>
       <w:r>
         <w:lastRenderedPageBreak/>
         <w:t>Audience Research</w:t>
       </w:r>
       <w:bookmarkEnd w:id="6"/>
+      <w:r>
+        <w:t xml:space="preserve"> </w:t>
+      </w:r>
     </w:p>
     <w:p/>
+    <w:p>
+      <w:pPr>
+        <w:pStyle w:val="Heading3"/>
+      </w:pPr>
+      <w:bookmarkStart w:id="7" w:name="_Toc510016082"/>
+      <w:r>
+        <w:t>Survey Rationale</w:t>
+      </w:r>
+      <w:bookmarkEnd w:id="7"/>
+    </w:p>
+    <w:p/>
+    <w:p>
+      <w:pPr>
+        <w:jc w:val="both"/>
+      </w:pPr>
+      <w:r>
+        <w:t>Another important part of determining which direction my system should go in is by asking my target demographic a few questions relating to their current tool usage and learning habits. I can achieve this through focus group testing but also an audience survey. This survey would be targeted at both student/” junior” developers and senior developers alike to gauge opinion about my possible tool. I primarily want to find out how developers learn new syntax and how/what tools they currently use to solve problems. Below is a list of possible questions for the survey alongside a short purpose of asking that question.</w:t>
+      </w:r>
+    </w:p>
+    <w:p>
+      <w:pPr>
+        <w:jc w:val="both"/>
+      </w:pPr>
+    </w:p>
+    <w:p>
+      <w:pPr>
+        <w:pStyle w:val="Heading3"/>
+      </w:pPr>
+      <w:bookmarkStart w:id="8" w:name="_Toc510016083"/>
+      <w:r>
+        <w:t>Survey Results</w:t>
+      </w:r>
+      <w:bookmarkEnd w:id="8"/>
+    </w:p>
+    <w:p/>
+    <w:p>
+      <w:pPr>
+        <w:jc w:val="both"/>
+      </w:pPr>
+      <w:r>
+        <w:t>After hosting the survey online for one month a total of 16 answered it. While this response number is not brilliant for forming conclusions about my hypothesis. Using it in conjunction with my academic research as well as the follow up survey after the completion of the app will help to give more reliable data about the validity and correctness of my hypothesis.</w:t>
+      </w:r>
+    </w:p>
+    <w:p>
+      <w:pPr>
+        <w:jc w:val="both"/>
+      </w:pPr>
+      <w:r>
+        <w:rPr>
+          <w:noProof/>
+        </w:rPr>
+        <w:drawing>
+          <wp:inline distT="0" distB="0" distL="0" distR="0" wp14:anchorId="11D8F39F" wp14:editId="604D57D2">
+            <wp:extent cx="5731510" cy="2553419"/>
+            <wp:effectExtent l="0" t="0" r="2540" b="0"/>
+            <wp:docPr id="1" name="Picture 1"/>
+            <wp:cNvGraphicFramePr>
+              <a:graphicFrameLocks xmlns:a="http://schemas.openxmlformats.org/drawingml/2006/main" noChangeAspect="1"/>
+            </wp:cNvGraphicFramePr>
+            <a:graphic xmlns:a="http://schemas.openxmlformats.org/drawingml/2006/main">
+              <a:graphicData uri="http://schemas.openxmlformats.org/drawingml/2006/picture">
+                <pic:pic xmlns:pic="http://schemas.openxmlformats.org/drawingml/2006/picture">
+                  <pic:nvPicPr>
+                    <pic:cNvPr id="1" name="Professions.PNG"/>
+                    <pic:cNvPicPr/>
+                  </pic:nvPicPr>
+                  <pic:blipFill rotWithShape="1">
+                    <a:blip r:embed="rId10">
+                      <a:extLst>
+                        <a:ext uri="{28A0092B-C50C-407E-A947-70E740481C1C}">
+                          <a14:useLocalDpi xmlns:a14="http://schemas.microsoft.com/office/drawing/2010/main" val="0"/>
+                        </a:ext>
+                      </a:extLst>
+                    </a:blip>
+                    <a:srcRect b="15487"/>
+                    <a:stretch/>
+                  </pic:blipFill>
+                  <pic:spPr bwMode="auto">
+                    <a:xfrm>
+                      <a:off x="0" y="0"/>
+                      <a:ext cx="5731510" cy="2553419"/>
+                    </a:xfrm>
+                    <a:prstGeom prst="rect">
+                      <a:avLst/>
+                    </a:prstGeom>
+                    <a:ln>
+                      <a:noFill/>
+                    </a:ln>
+                    <a:extLst>
+                      <a:ext uri="{53640926-AAD7-44D8-BBD7-CCE9431645EC}">
+                        <a14:shadowObscured xmlns:a14="http://schemas.microsoft.com/office/drawing/2010/main"/>
+                      </a:ext>
+                    </a:extLst>
+                  </pic:spPr>
+                </pic:pic>
+              </a:graphicData>
+            </a:graphic>
+          </wp:inline>
+        </w:drawing>
+      </w:r>
+    </w:p>
+    <w:p>
+      <w:pPr>
+        <w:jc w:val="both"/>
+      </w:pPr>
+      <w:r>
+        <w:t>Another point of note is the distribution of occupations. Due to the limited reach of the survey it was primarily completely by Full-Time Students. While this isn’t necessarily a negative point it does mean that my conclusions must be adjusted to account for the primary demographic of my application being students.</w:t>
+      </w:r>
+    </w:p>
+    <w:p>
+      <w:pPr>
+        <w:jc w:val="both"/>
+      </w:pPr>
+      <w:r>
+        <w:rPr>
+          <w:noProof/>
+        </w:rPr>
+        <w:lastRenderedPageBreak/>
+        <w:drawing>
+          <wp:inline distT="0" distB="0" distL="0" distR="0" wp14:anchorId="41F578FC" wp14:editId="1922F0CB">
+            <wp:extent cx="5731510" cy="2700068"/>
+            <wp:effectExtent l="0" t="0" r="2540" b="5080"/>
+            <wp:docPr id="2" name="Picture 2"/>
+            <wp:cNvGraphicFramePr>
+              <a:graphicFrameLocks xmlns:a="http://schemas.openxmlformats.org/drawingml/2006/main" noChangeAspect="1"/>
+            </wp:cNvGraphicFramePr>
+            <a:graphic xmlns:a="http://schemas.openxmlformats.org/drawingml/2006/main">
+              <a:graphicData uri="http://schemas.openxmlformats.org/drawingml/2006/picture">
+                <pic:pic xmlns:pic="http://schemas.openxmlformats.org/drawingml/2006/picture">
+                  <pic:nvPicPr>
+                    <pic:cNvPr id="2" name="ToolUsage.PNG"/>
+                    <pic:cNvPicPr/>
+                  </pic:nvPicPr>
+                  <pic:blipFill rotWithShape="1">
+                    <a:blip r:embed="rId11">
+                      <a:extLst>
+                        <a:ext uri="{28A0092B-C50C-407E-A947-70E740481C1C}">
+                          <a14:useLocalDpi xmlns:a14="http://schemas.microsoft.com/office/drawing/2010/main" val="0"/>
+                        </a:ext>
+                      </a:extLst>
+                    </a:blip>
+                    <a:srcRect b="15280"/>
+                    <a:stretch/>
+                  </pic:blipFill>
+                  <pic:spPr bwMode="auto">
+                    <a:xfrm>
+                      <a:off x="0" y="0"/>
+                      <a:ext cx="5731510" cy="2700068"/>
+                    </a:xfrm>
+                    <a:prstGeom prst="rect">
+                      <a:avLst/>
+                    </a:prstGeom>
+                    <a:ln>
+                      <a:noFill/>
+                    </a:ln>
+                    <a:extLst>
+                      <a:ext uri="{53640926-AAD7-44D8-BBD7-CCE9431645EC}">
+                        <a14:shadowObscured xmlns:a14="http://schemas.microsoft.com/office/drawing/2010/main"/>
+                      </a:ext>
+                    </a:extLst>
+                  </pic:spPr>
+                </pic:pic>
+              </a:graphicData>
+            </a:graphic>
+          </wp:inline>
+        </w:drawing>
+      </w:r>
+    </w:p>
+    <w:p>
+      <w:pPr>
+        <w:jc w:val="both"/>
+      </w:pPr>
+      <w:r>
+        <w:t xml:space="preserve">The survey also revealed that Stack Overflow is by far the most popular language learning tool amongst the student demographic. This means that the market research should primarily focus on what makes Stack Overflow so popular with this demographic. </w:t>
+      </w:r>
+    </w:p>
+    <w:p>
+      <w:pPr>
+        <w:jc w:val="both"/>
+      </w:pPr>
+      <w:r>
+        <w:t>On top of this it will also be worthwhile to explore why the other tools do not hold as much favour with this selection of students. As you can see from the above graph Stack Overflow was marked as a 7 in usefulness by most students who answer this section. That is directly compared to an Article based site like Dev.to which received a high selection of 1 responses. This data will be useful in future conclusions regarding the effectiveness and popularity of certain applications over others.</w:t>
+      </w:r>
+    </w:p>
+    <w:p>
+      <w:pPr>
+        <w:jc w:val="both"/>
+      </w:pPr>
+      <w:r>
+        <w:rPr>
+          <w:noProof/>
+        </w:rPr>
+        <w:drawing>
+          <wp:inline distT="0" distB="0" distL="0" distR="0" wp14:anchorId="518FDD83" wp14:editId="25107821">
+            <wp:extent cx="5731510" cy="3002915"/>
+            <wp:effectExtent l="0" t="0" r="2540" b="6985"/>
+            <wp:docPr id="3" name="Picture 3"/>
+            <wp:cNvGraphicFramePr>
+              <a:graphicFrameLocks xmlns:a="http://schemas.openxmlformats.org/drawingml/2006/main" noChangeAspect="1"/>
+            </wp:cNvGraphicFramePr>
+            <a:graphic xmlns:a="http://schemas.openxmlformats.org/drawingml/2006/main">
+              <a:graphicData uri="http://schemas.openxmlformats.org/drawingml/2006/picture">
+                <pic:pic xmlns:pic="http://schemas.openxmlformats.org/drawingml/2006/picture">
+                  <pic:nvPicPr>
+                    <pic:cNvPr id="3" name="ToolOutage.PNG"/>
+                    <pic:cNvPicPr/>
+                  </pic:nvPicPr>
+                  <pic:blipFill>
+                    <a:blip r:embed="rId12">
+                      <a:extLst>
+                        <a:ext uri="{28A0092B-C50C-407E-A947-70E740481C1C}">
+                          <a14:useLocalDpi xmlns:a14="http://schemas.microsoft.com/office/drawing/2010/main" val="0"/>
+                        </a:ext>
+                      </a:extLst>
+                    </a:blip>
+                    <a:stretch>
+                      <a:fillRect/>
+                    </a:stretch>
+                  </pic:blipFill>
+                  <pic:spPr>
+                    <a:xfrm>
+                      <a:off x="0" y="0"/>
+                      <a:ext cx="5731510" cy="3002915"/>
+                    </a:xfrm>
+                    <a:prstGeom prst="rect">
+                      <a:avLst/>
+                    </a:prstGeom>
+                  </pic:spPr>
+                </pic:pic>
+              </a:graphicData>
+            </a:graphic>
+          </wp:inline>
+        </w:drawing>
+      </w:r>
+    </w:p>
+    <w:p>
+      <w:pPr>
+        <w:jc w:val="both"/>
+      </w:pPr>
+      <w:r>
+        <w:t xml:space="preserve">Another interesting response is trend towards tool dependency.  Out of the 16 people who answered the survey 62.5% of the respondents voted 4 or above claiming that losing access to their preferred tool would hold a detrimental effect on their normal workflow. Once again this is useful information for later as it shows that users may not be learning or retaining information which requires them to make multiple visits to their tools. On the other </w:t>
+      </w:r>
+      <w:proofErr w:type="gramStart"/>
+      <w:r>
+        <w:t>hand</w:t>
+      </w:r>
+      <w:proofErr w:type="gramEnd"/>
+      <w:r>
+        <w:t xml:space="preserve"> it could just show that students are required to </w:t>
+      </w:r>
+      <w:r>
+        <w:lastRenderedPageBreak/>
+        <w:t>develop in wide range of languages which means they are in constant need of additional learning materials.</w:t>
+      </w:r>
+    </w:p>
+    <w:p>
+      <w:pPr>
+        <w:jc w:val="both"/>
+      </w:pPr>
+      <w:r>
+        <w:rPr>
+          <w:noProof/>
+        </w:rPr>
+        <w:drawing>
+          <wp:inline distT="0" distB="0" distL="0" distR="0" wp14:anchorId="1B276125" wp14:editId="3BF0C0D0">
+            <wp:extent cx="5731510" cy="3216910"/>
+            <wp:effectExtent l="0" t="0" r="2540" b="2540"/>
+            <wp:docPr id="4" name="Picture 4"/>
+            <wp:cNvGraphicFramePr>
+              <a:graphicFrameLocks xmlns:a="http://schemas.openxmlformats.org/drawingml/2006/main" noChangeAspect="1"/>
+            </wp:cNvGraphicFramePr>
+            <a:graphic xmlns:a="http://schemas.openxmlformats.org/drawingml/2006/main">
+              <a:graphicData uri="http://schemas.openxmlformats.org/drawingml/2006/picture">
+                <pic:pic xmlns:pic="http://schemas.openxmlformats.org/drawingml/2006/picture">
+                  <pic:nvPicPr>
+                    <pic:cNvPr id="4" name="SollutionText.PNG"/>
+                    <pic:cNvPicPr/>
+                  </pic:nvPicPr>
+                  <pic:blipFill>
+                    <a:blip r:embed="rId13">
+                      <a:extLst>
+                        <a:ext uri="{28A0092B-C50C-407E-A947-70E740481C1C}">
+                          <a14:useLocalDpi xmlns:a14="http://schemas.microsoft.com/office/drawing/2010/main" val="0"/>
+                        </a:ext>
+                      </a:extLst>
+                    </a:blip>
+                    <a:stretch>
+                      <a:fillRect/>
+                    </a:stretch>
+                  </pic:blipFill>
+                  <pic:spPr>
+                    <a:xfrm>
+                      <a:off x="0" y="0"/>
+                      <a:ext cx="5731510" cy="3216910"/>
+                    </a:xfrm>
+                    <a:prstGeom prst="rect">
+                      <a:avLst/>
+                    </a:prstGeom>
+                  </pic:spPr>
+                </pic:pic>
+              </a:graphicData>
+            </a:graphic>
+          </wp:inline>
+        </w:drawing>
+      </w:r>
+    </w:p>
+    <w:p>
+      <w:pPr>
+        <w:jc w:val="both"/>
+      </w:pPr>
+      <w:r>
+        <w:t>Regarding the layout and development of the app one surprise was the number of respondents who prefer a solution-based search system. The respondents answer clearly show that it is greatly preferred when a tutorial is given with a specific real-world example. When it comes to developing the application, it will be important to attempt to implement this idea and to allow the linking of tutorials and specific examples. This could be a link to the idea that high level theory is difficult to learn by itself so showing the application of that theory makes it easier for a wider range of programmers to learn and apply that concept. Therefore, for the tool to be successful with this user base it needs to rely on linking theory to concreate examples.</w:t>
+      </w:r>
+    </w:p>
+    <w:p>
+      <w:pPr>
+        <w:jc w:val="center"/>
+      </w:pPr>
+      <w:r>
+        <w:rPr>
+          <w:noProof/>
+        </w:rPr>
+        <w:drawing>
+          <wp:inline distT="0" distB="0" distL="0" distR="0" wp14:anchorId="66ACFB0A" wp14:editId="3EEA2E6F">
+            <wp:extent cx="4533402" cy="2363637"/>
+            <wp:effectExtent l="0" t="0" r="635" b="0"/>
+            <wp:docPr id="5" name="Picture 5"/>
+            <wp:cNvGraphicFramePr>
+              <a:graphicFrameLocks xmlns:a="http://schemas.openxmlformats.org/drawingml/2006/main" noChangeAspect="1"/>
+            </wp:cNvGraphicFramePr>
+            <a:graphic xmlns:a="http://schemas.openxmlformats.org/drawingml/2006/main">
+              <a:graphicData uri="http://schemas.openxmlformats.org/drawingml/2006/picture">
+                <pic:pic xmlns:pic="http://schemas.openxmlformats.org/drawingml/2006/picture">
+                  <pic:nvPicPr>
+                    <pic:cNvPr id="5" name="LearningNewLanguages.PNG"/>
+                    <pic:cNvPicPr/>
+                  </pic:nvPicPr>
+                  <pic:blipFill>
+                    <a:blip r:embed="rId14">
+                      <a:extLst>
+                        <a:ext uri="{28A0092B-C50C-407E-A947-70E740481C1C}">
+                          <a14:useLocalDpi xmlns:a14="http://schemas.microsoft.com/office/drawing/2010/main" val="0"/>
+                        </a:ext>
+                      </a:extLst>
+                    </a:blip>
+                    <a:stretch>
+                      <a:fillRect/>
+                    </a:stretch>
+                  </pic:blipFill>
+                  <pic:spPr>
+                    <a:xfrm>
+                      <a:off x="0" y="0"/>
+                      <a:ext cx="4542925" cy="2368602"/>
+                    </a:xfrm>
+                    <a:prstGeom prst="rect">
+                      <a:avLst/>
+                    </a:prstGeom>
+                  </pic:spPr>
+                </pic:pic>
+              </a:graphicData>
+            </a:graphic>
+          </wp:inline>
+        </w:drawing>
+      </w:r>
+    </w:p>
+    <w:p>
+      <w:pPr>
+        <w:jc w:val="both"/>
+      </w:pPr>
+      <w:r>
+        <w:t xml:space="preserve">Yet another interesting point of note is the number of respondents who rely on Stack Overflow posts to acquire and learn new languages. Once again this speaks volumes about Stack Overflow’s ability to provide tutorial material to its users who on average return whenever they need to learn a new language. </w:t>
+      </w:r>
+      <w:r>
+        <w:t xml:space="preserve">The second highest response for this question with 13 answers is “taught by a teacher/expert”. So, the best way or at least the most favoured way to learn is by example or by </w:t>
+      </w:r>
+      <w:r>
+        <w:lastRenderedPageBreak/>
+        <w:t>expertise. This will be an important element when it comes to my application as It needs to allow the experts of a language to fully demonstrate and create tutorials for specific topics. By looking at these survey results it can be concluded that the respondents prefer learning from experts and being given examples of the theory in motion.</w:t>
+      </w:r>
+    </w:p>
+    <w:p>
+      <w:pPr>
+        <w:jc w:val="both"/>
+      </w:pPr>
+    </w:p>
+    <w:p>
+      <w:pPr>
+        <w:jc w:val="both"/>
+      </w:pPr>
+    </w:p>
+    <w:p>
+      <w:pPr>
+        <w:ind w:left="360"/>
+      </w:pPr>
+    </w:p>
     <w:p>
       <w:r>
         <w:br w:type="page"/>
@@ -3522,12 +4818,12 @@
           <w:numId w:val="4"/>
         </w:numPr>
       </w:pPr>
-      <w:bookmarkStart w:id="7" w:name="_Toc509930486"/>
+      <w:bookmarkStart w:id="9" w:name="_Toc510016084"/>
       <w:r>
         <w:lastRenderedPageBreak/>
         <w:t>Language Research</w:t>
       </w:r>
-      <w:bookmarkEnd w:id="7"/>
+      <w:bookmarkEnd w:id="9"/>
     </w:p>
     <w:p/>
     <w:p>
@@ -3543,12 +4839,441 @@
           <w:numId w:val="4"/>
         </w:numPr>
       </w:pPr>
-      <w:bookmarkStart w:id="8" w:name="_Toc509930487"/>
+      <w:bookmarkStart w:id="10" w:name="_Toc510016085"/>
       <w:r>
         <w:lastRenderedPageBreak/>
         <w:t>Academic Research</w:t>
       </w:r>
-      <w:bookmarkEnd w:id="8"/>
+      <w:bookmarkEnd w:id="10"/>
+    </w:p>
+    <w:p/>
+    <w:p>
+      <w:pPr>
+        <w:pStyle w:val="Heading3"/>
+      </w:pPr>
+      <w:bookmarkStart w:id="11" w:name="_Toc496004118"/>
+      <w:bookmarkStart w:id="12" w:name="_Toc510016086"/>
+      <w:r>
+        <w:t>Language Pedagogy</w:t>
+      </w:r>
+      <w:bookmarkEnd w:id="11"/>
+      <w:bookmarkEnd w:id="12"/>
+    </w:p>
+    <w:p/>
+    <w:p>
+      <w:pPr>
+        <w:jc w:val="both"/>
+      </w:pPr>
+      <w:r>
+        <w:t xml:space="preserve">Teaching languages can be a difficult and complex topic to discuss because every single learner will be subject to different parameters and situations. A learner’s previous knowledge and understanding of programming paradigms and concepts has been found to play a big role in their aptitude for understanding new language. Leon Winslow </w:t>
+      </w:r>
+      <w:r>
+        <w:t>concluded</w:t>
+      </w:r>
+      <w:r>
+        <w:t xml:space="preserve"> that an expert can create various mental models and implement generic programming concepts easier than novices. He also states that a novice may only become an expert through years and year of practice and refinement </w:t>
+      </w:r>
+      <w:r>
+        <w:rPr>
+          <w:i/>
+        </w:rPr>
+        <w:t>[Winslow 1996]</w:t>
+      </w:r>
+      <w:r>
+        <w:t>. It then stands to reason after these years of training and practice they have an understanding and skill that allows them to acquire these languages faster.</w:t>
+      </w:r>
+    </w:p>
+    <w:p>
+      <w:pPr>
+        <w:jc w:val="both"/>
+      </w:pPr>
+    </w:p>
+    <w:p>
+      <w:pPr>
+        <w:jc w:val="both"/>
+      </w:pPr>
+      <w:r>
+        <w:t xml:space="preserve">There is another aspect to this practice though. The simple act of constant practice isn’t the only element that increases one’s aptitude for language acquisition. Semantics also plays a huge role in determine a “programmer’s general skill/ability” found Allan G. Bateson </w:t>
+      </w:r>
+      <w:r>
+        <w:rPr>
+          <w:i/>
+          <w:vertAlign w:val="superscript"/>
+        </w:rPr>
+        <w:t>(</w:t>
+      </w:r>
+      <w:r>
+        <w:rPr>
+          <w:i/>
+          <w:vertAlign w:val="superscript"/>
+        </w:rPr>
+        <w:t>Allan G. Bateson, Ralph A. Alexander,</w:t>
+      </w:r>
+      <w:r>
+        <w:rPr>
+          <w:i/>
+          <w:vertAlign w:val="superscript"/>
+        </w:rPr>
+        <w:t xml:space="preserve"> Martin D. Murphy 1987)</w:t>
+      </w:r>
+      <w:r>
+        <w:rPr>
+          <w:vertAlign w:val="superscript"/>
+        </w:rPr>
+        <w:t xml:space="preserve">. </w:t>
+      </w:r>
+      <w:r>
+        <w:t xml:space="preserve">A programmer’s understanding of core fundamentals and topics will aid them far more than specific syntax knowledge when understanding new languages. Bateson also </w:t>
+      </w:r>
+      <w:r>
+        <w:t>concluded</w:t>
+      </w:r>
+      <w:r>
+        <w:t xml:space="preserve"> that the greatest gauge of a programmer’s general aptitude is their semantical knowledge over their syntactical knowledge.</w:t>
+      </w:r>
+    </w:p>
+    <w:p>
+      <w:pPr>
+        <w:jc w:val="both"/>
+      </w:pPr>
+    </w:p>
+    <w:p>
+      <w:pPr>
+        <w:jc w:val="both"/>
+      </w:pPr>
+      <w:r>
+        <w:t xml:space="preserve">Both Bateson’s and Winslow’s work combined help paint a more detailed picture of how one learns a programming language and learns it effectively. A novice will simply focus on surface features such as control structures and simple iteration while an expert will dive deeper and focus on more complex aspects of a language much faster </w:t>
+      </w:r>
+      <w:r>
+        <w:rPr>
+          <w:i/>
+          <w:vertAlign w:val="superscript"/>
+        </w:rPr>
+        <w:t>(Winslow 199)</w:t>
+      </w:r>
+      <w:r>
+        <w:rPr>
+          <w:i/>
+          <w:vertAlign w:val="superscript"/>
+        </w:rPr>
+        <w:t>]</w:t>
+      </w:r>
+      <w:r>
+        <w:t xml:space="preserve">. This is because of their ability to understand complex features such as object orientation and they can manipulate that to solve problems much faster and to a much higher standard. Their code will consist of less errors, be more efficient and reach specifications much easier. A new language shouldn’t </w:t>
+      </w:r>
+      <w:r>
+        <w:t>affect</w:t>
+      </w:r>
+      <w:r>
+        <w:t xml:space="preserve"> an expect as much as a novice because they understand and can apply their knowledge regardless of the environment.</w:t>
+      </w:r>
+    </w:p>
+    <w:p>
+      <w:pPr>
+        <w:jc w:val="both"/>
+      </w:pPr>
+    </w:p>
+    <w:p>
+      <w:pPr>
+        <w:jc w:val="both"/>
+      </w:pPr>
+      <w:r>
+        <w:t>Regarding</w:t>
+      </w:r>
+      <w:r>
+        <w:t xml:space="preserve"> my own application these papers have helped to direct my own tool in the direction of providing syntactical assistance while rooting that assistance in semantic information. By this I mean, users will be rewarded for thoroughly explaining code snippets and referring them to generic programming structures and concepts rather than just writing the syntax with no explanation. </w:t>
+      </w:r>
+      <w:r>
+        <w:t>This benefit</w:t>
+      </w:r>
+      <w:r>
+        <w:t xml:space="preserve"> both experts and novices as the experts get the code syntax they </w:t>
+      </w:r>
+      <w:r>
+        <w:t>require,</w:t>
+      </w:r>
+      <w:r>
+        <w:t xml:space="preserve"> and novices can expand their knowledge of programming semantics. This over time will help develop them into better programmers by improving their semantical knowledge rather than just their syntactical knowledge. Which in turn improves their overall programming aptitude.</w:t>
+      </w:r>
+    </w:p>
+    <w:p>
+      <w:r>
+        <w:br w:type="page"/>
+      </w:r>
+    </w:p>
+    <w:p>
+      <w:pPr>
+        <w:pStyle w:val="Heading3"/>
+      </w:pPr>
+      <w:bookmarkStart w:id="13" w:name="_Toc496004119"/>
+      <w:bookmarkStart w:id="14" w:name="_Toc510016087"/>
+      <w:r>
+        <w:lastRenderedPageBreak/>
+        <w:t>Crowdsourcing and Gamification.</w:t>
+      </w:r>
+      <w:bookmarkEnd w:id="13"/>
+      <w:bookmarkEnd w:id="14"/>
+    </w:p>
+    <w:p/>
+    <w:p>
+      <w:pPr>
+        <w:jc w:val="both"/>
+      </w:pPr>
+      <w:r>
+        <w:t>For the syntax/semantic tool to be of use to anyone it is going to require a large amount of data. This data will have to be created covering a different topic and be sourced in a short time-frame. That is why crowdsourcing will be an indispensable technique in helping to build up the resource base and to sustain its growth. By gathering a community based around the application and encouraging accurate content creation the potential of the application can be realised.</w:t>
+      </w:r>
+    </w:p>
+    <w:p>
+      <w:pPr>
+        <w:jc w:val="both"/>
+      </w:pPr>
+    </w:p>
+    <w:p>
+      <w:pPr>
+        <w:jc w:val="both"/>
+      </w:pPr>
+      <w:r>
+        <w:t xml:space="preserve">What is crowdsourcing though and how can it be used effectively to gather a large quantity of data in a short time span (1 to 2 months)? Well David Geiger summarised crowdsourcing into 4 major categories: Crowd Rating, Crowd Solving, Crowd Processing and Crowd Creation. These categories where devised on the type and complexity of contributions required from the user as well as how those contributions were used and evaluated </w:t>
+      </w:r>
+      <w:r>
+        <w:rPr>
+          <w:i/>
+          <w:vertAlign w:val="superscript"/>
+        </w:rPr>
+        <w:t>(Geiger 2011)</w:t>
+      </w:r>
+      <w:r>
+        <w:t>. After analysing the requirements of my system, I devised that the best styles of crowdsourcing for me would be the Crowd Creation and Crowd Rating.</w:t>
+      </w:r>
+    </w:p>
+    <w:p>
+      <w:pPr>
+        <w:jc w:val="both"/>
+      </w:pPr>
+    </w:p>
+    <w:p>
+      <w:pPr>
+        <w:jc w:val="both"/>
+      </w:pPr>
+      <w:r>
+        <w:t xml:space="preserve">These two styles would be separated across the two primary user groups. The posters and the searchers. Users may travel between these groups freely but when completing a task, they will be a part of either one group or the others. The posters will follow a Crowd Creation crowdsourcing. This involves the users being given the freedom to create certain content within the specification of the site </w:t>
+      </w:r>
+      <w:r>
+        <w:rPr>
+          <w:i/>
+          <w:vertAlign w:val="superscript"/>
+        </w:rPr>
+        <w:t>(Geiger 2011)</w:t>
+      </w:r>
+      <w:r>
+        <w:t xml:space="preserve">. Using a form that requires them to enter certain information but then allows them to create whatever relevant </w:t>
+      </w:r>
+      <w:r>
+        <w:t>text-based</w:t>
+      </w:r>
+      <w:r>
+        <w:t xml:space="preserve"> content they want they will have the freedom to provide high quality content. Searchers can then make use of a Crowd Rating system to assign value to these posts and ensure high quality content is rewarded. Geiger himself commented on this relationship between creation and rating saying that a larger audience of creators requires a larger audience of people rating</w:t>
+      </w:r>
+      <w:r>
+        <w:rPr>
+          <w:i/>
+          <w:vertAlign w:val="superscript"/>
+        </w:rPr>
+        <w:t xml:space="preserve"> (Geiger 2011)</w:t>
+      </w:r>
+      <w:r>
+        <w:t>. This is because after a certain point and a large enough community managing in-coming content becomes impossible and a larger crowd is required to keep on top of it.</w:t>
+      </w:r>
+    </w:p>
+    <w:p>
+      <w:pPr>
+        <w:jc w:val="both"/>
+      </w:pPr>
+    </w:p>
+    <w:p>
+      <w:pPr>
+        <w:jc w:val="both"/>
+      </w:pPr>
+      <w:r>
+        <w:t xml:space="preserve">Unfortunately, crowdsourcing is useless without a crowd and for my system I would require a constant healthy stream of new content meaning the tool not only needs a crowd but a consistent one at that. Rather than amassing a crowd it would instead be better for the system if a community was constructed. Communities often develop around a mutual point of discussion or common goal and a healthy community remains as bonds and trust are developed </w:t>
+      </w:r>
+      <w:r>
+        <w:rPr>
+          <w:i/>
+          <w:vertAlign w:val="superscript"/>
+        </w:rPr>
+        <w:t>(</w:t>
+      </w:r>
+      <w:proofErr w:type="spellStart"/>
+      <w:r>
+        <w:rPr>
+          <w:i/>
+          <w:vertAlign w:val="superscript"/>
+        </w:rPr>
+        <w:t>Zwass</w:t>
+      </w:r>
+      <w:proofErr w:type="spellEnd"/>
+      <w:r>
+        <w:rPr>
+          <w:i/>
+          <w:vertAlign w:val="superscript"/>
+        </w:rPr>
+        <w:t xml:space="preserve"> 2010)</w:t>
+      </w:r>
+      <w:r>
+        <w:t>. By encouraging user interaction through the voting system and comments sections a community will develop around the application. This in turn encourages further user involvement and increases the chances of the user’s continued use of the application. Which is what the application requires to provide up to date syntactical resources to the searching users.</w:t>
+      </w:r>
+    </w:p>
+    <w:p>
+      <w:pPr>
+        <w:jc w:val="both"/>
+      </w:pPr>
+    </w:p>
+    <w:p>
+      <w:pPr>
+        <w:jc w:val="both"/>
+        <w:rPr>
+          <w:i/>
+          <w:vertAlign w:val="superscript"/>
+        </w:rPr>
+      </w:pPr>
+      <w:r>
+        <w:t xml:space="preserve">On the topic of community retention. Keeping a community focused and attached to a specific application or concept can be the most difficult aspect of any crowdsourced project. It is the natural way of humans to start of enthusiastic about topics and activities and then gradually over time become board or disinterested. This then leads to them leaving the platform and migrating somewhere else. This would be categorised as a steady increase in users then over the span of several weeks and </w:t>
+      </w:r>
+      <w:r>
+        <w:lastRenderedPageBreak/>
+        <w:t xml:space="preserve">months the user count slowly stops increasing and then starts decreasing. This then induces a death spiral in users as the content begins to stagnate and more users leave because of the other users leaving. This then concludes in the platform only being left with a skeleton of its former self and it can be nearly impossible to revive a platform after that. See the History of Myspace as a perfect example of this. A more interesting platform </w:t>
+      </w:r>
+      <w:r>
+        <w:t>appeared,</w:t>
+      </w:r>
+      <w:r>
+        <w:t xml:space="preserve"> and a clear majority of the users quickly migrated. </w:t>
+      </w:r>
+      <w:r>
+        <w:rPr>
+          <w:i/>
+          <w:vertAlign w:val="superscript"/>
+        </w:rPr>
+        <w:t>(Wikipedia-Myspace 2017)</w:t>
+      </w:r>
+    </w:p>
+    <w:p>
+      <w:pPr>
+        <w:jc w:val="both"/>
+      </w:pPr>
+    </w:p>
+    <w:p>
+      <w:pPr>
+        <w:jc w:val="both"/>
+      </w:pPr>
+      <w:r>
+        <w:t xml:space="preserve">So, to improve user retention the application requires something else. An extra system needs to be developed and deployed to attract new users and keep the old, invested, users around. This system could be based around the theory of Gamification. Gamification is the process of adding features and elements of games to non-game tasks. This has been shown to increase user retention as well as increasing the chance of attracting users in the first place </w:t>
+      </w:r>
+      <w:r>
+        <w:rPr>
+          <w:i/>
+          <w:vertAlign w:val="superscript"/>
+        </w:rPr>
+        <w:t xml:space="preserve">(Luis von </w:t>
+      </w:r>
+      <w:proofErr w:type="spellStart"/>
+      <w:r>
+        <w:rPr>
+          <w:i/>
+          <w:vertAlign w:val="superscript"/>
+        </w:rPr>
+        <w:t>Ahn</w:t>
+      </w:r>
+      <w:proofErr w:type="spellEnd"/>
+      <w:r>
+        <w:rPr>
+          <w:i/>
+          <w:vertAlign w:val="superscript"/>
+        </w:rPr>
+        <w:t xml:space="preserve"> 2008)</w:t>
+      </w:r>
+      <w:r>
+        <w:t xml:space="preserve">. There are several ways of implementing game features and these ways can have very levels of effectiveness based on how they are implemented and for what purpose. Luis spoke about user ranking in his 2008 magazine article. This is the process of taking a user’s input then quantifying that contribution in terms of effort and quality and giving them a score. That score can then be applied to ranks and leader boards </w:t>
+      </w:r>
+      <w:r>
+        <w:rPr>
+          <w:i/>
+          <w:vertAlign w:val="superscript"/>
+        </w:rPr>
+        <w:t xml:space="preserve">(Luis von </w:t>
+      </w:r>
+      <w:proofErr w:type="spellStart"/>
+      <w:r>
+        <w:rPr>
+          <w:i/>
+          <w:vertAlign w:val="superscript"/>
+        </w:rPr>
+        <w:t>Ahn</w:t>
+      </w:r>
+      <w:proofErr w:type="spellEnd"/>
+      <w:r>
+        <w:rPr>
+          <w:i/>
+          <w:vertAlign w:val="superscript"/>
+        </w:rPr>
+        <w:t xml:space="preserve"> 2008)</w:t>
+      </w:r>
+      <w:r>
+        <w:t>. This could be a brilliant feature for my site as it can be applied to both the searchers and the posters.</w:t>
+      </w:r>
+    </w:p>
+    <w:p>
+      <w:pPr>
+        <w:jc w:val="both"/>
+      </w:pPr>
+    </w:p>
+    <w:p>
+      <w:pPr>
+        <w:jc w:val="both"/>
+      </w:pPr>
+      <w:r>
+        <w:t xml:space="preserve">Posters can be awarded based on the communities’ evaluation of their post. Searchers can then be awarded for providing frequent comments and rating on these posts. The level of reward would have to be based on level of contribution as if users are rewarded for simple tasks such as giving rating they have been shown to give more spurious ratings </w:t>
+      </w:r>
+      <w:r>
+        <w:rPr>
+          <w:i/>
+          <w:vertAlign w:val="superscript"/>
+        </w:rPr>
+        <w:t>(</w:t>
+      </w:r>
+      <w:proofErr w:type="spellStart"/>
+      <w:r>
+        <w:rPr>
+          <w:i/>
+          <w:vertAlign w:val="superscript"/>
+        </w:rPr>
+        <w:t>Zwass</w:t>
+      </w:r>
+      <w:proofErr w:type="spellEnd"/>
+      <w:r>
+        <w:rPr>
+          <w:i/>
+          <w:vertAlign w:val="superscript"/>
+        </w:rPr>
+        <w:t xml:space="preserve"> 2010)</w:t>
+      </w:r>
+      <w:r>
+        <w:t>. So, a smaller score could be given when a user rates and a larger score given to high quality posts. This score can then be acquired over the user’s lifespan and as they reach certain milestones they can “rank up”. This is a badge they can display in comment boards as well as their profile page. It can be deduced that a user who has spent a long time acquiring a high rank will be less likely to leave the site.</w:t>
+      </w:r>
+    </w:p>
+    <w:p>
+      <w:pPr>
+        <w:jc w:val="both"/>
+      </w:pPr>
+    </w:p>
+    <w:p>
+      <w:pPr>
+        <w:jc w:val="both"/>
+      </w:pPr>
+      <w:r>
+        <w:t xml:space="preserve">With the techniques of Crowdsourcing and Gamification combined the syntax tool should be able to gather a large data set of learning resources and then maintain a steady stream of new data as required. Users will be encouraged to join in and stay around because of the community of fellow posters and researchers who can communicate in comment sections. They can then strive together to gain more points by posting and completing tasks that benefit the site such as creating posts and rating effective content. This in turn will then attract new users to the site due to the range of high quality content. If all goes to plan it should be steady upwards spiral of user numbers as the invested community rises thanks to word of mouth and recommendations.   </w:t>
+      </w:r>
     </w:p>
     <w:p/>
     <w:p>
@@ -3564,12 +5289,12 @@
           <w:numId w:val="4"/>
         </w:numPr>
       </w:pPr>
-      <w:bookmarkStart w:id="9" w:name="_Toc509930488"/>
+      <w:bookmarkStart w:id="15" w:name="_Toc510016088"/>
       <w:r>
         <w:lastRenderedPageBreak/>
         <w:t>Implementation Technology</w:t>
       </w:r>
-      <w:bookmarkEnd w:id="9"/>
+      <w:bookmarkEnd w:id="15"/>
     </w:p>
     <w:p/>
     <w:p>
@@ -3585,12 +5310,12 @@
           <w:numId w:val="4"/>
         </w:numPr>
       </w:pPr>
-      <w:bookmarkStart w:id="10" w:name="_Toc509930489"/>
+      <w:bookmarkStart w:id="16" w:name="_Toc510016089"/>
       <w:r>
         <w:lastRenderedPageBreak/>
         <w:t>Evaluation Techniques</w:t>
       </w:r>
-      <w:bookmarkEnd w:id="10"/>
+      <w:bookmarkEnd w:id="16"/>
     </w:p>
     <w:p/>
     <w:p>
@@ -3606,12 +5331,12 @@
           <w:numId w:val="4"/>
         </w:numPr>
       </w:pPr>
-      <w:bookmarkStart w:id="11" w:name="_Toc509930490"/>
+      <w:bookmarkStart w:id="17" w:name="_Toc510016090"/>
       <w:r>
         <w:lastRenderedPageBreak/>
         <w:t>System Design</w:t>
       </w:r>
-      <w:bookmarkEnd w:id="11"/>
+      <w:bookmarkEnd w:id="17"/>
     </w:p>
     <w:p/>
     <w:p>
@@ -3622,11 +5347,11 @@
           <w:numId w:val="4"/>
         </w:numPr>
       </w:pPr>
-      <w:bookmarkStart w:id="12" w:name="_Toc509930491"/>
+      <w:bookmarkStart w:id="18" w:name="_Toc510016091"/>
       <w:r>
         <w:t>Requirements</w:t>
       </w:r>
-      <w:bookmarkEnd w:id="12"/>
+      <w:bookmarkEnd w:id="18"/>
     </w:p>
     <w:p/>
     <w:p>
@@ -3642,12 +5367,12 @@
           <w:numId w:val="4"/>
         </w:numPr>
       </w:pPr>
-      <w:bookmarkStart w:id="13" w:name="_Toc509930492"/>
+      <w:bookmarkStart w:id="19" w:name="_Toc510016092"/>
       <w:r>
         <w:lastRenderedPageBreak/>
         <w:t>High Level Design</w:t>
       </w:r>
-      <w:bookmarkEnd w:id="13"/>
+      <w:bookmarkEnd w:id="19"/>
     </w:p>
     <w:p/>
     <w:p>
@@ -3663,12 +5388,12 @@
           <w:numId w:val="4"/>
         </w:numPr>
       </w:pPr>
-      <w:bookmarkStart w:id="14" w:name="_Toc509930493"/>
+      <w:bookmarkStart w:id="20" w:name="_Toc510016093"/>
       <w:r>
         <w:lastRenderedPageBreak/>
         <w:t>Fun Design Things</w:t>
       </w:r>
-      <w:bookmarkEnd w:id="14"/>
+      <w:bookmarkEnd w:id="20"/>
     </w:p>
     <w:p/>
     <w:p>
@@ -3684,12 +5409,12 @@
           <w:numId w:val="4"/>
         </w:numPr>
       </w:pPr>
-      <w:bookmarkStart w:id="15" w:name="_Toc509930494"/>
+      <w:bookmarkStart w:id="21" w:name="_Toc510016094"/>
       <w:r>
         <w:lastRenderedPageBreak/>
         <w:t>Implementation</w:t>
       </w:r>
-      <w:bookmarkEnd w:id="15"/>
+      <w:bookmarkEnd w:id="21"/>
     </w:p>
     <w:p/>
     <w:p>
@@ -3700,11 +5425,11 @@
           <w:numId w:val="4"/>
         </w:numPr>
       </w:pPr>
-      <w:bookmarkStart w:id="16" w:name="_Toc509930495"/>
+      <w:bookmarkStart w:id="22" w:name="_Toc510016095"/>
       <w:r>
         <w:t>Implementing the Upvoting System</w:t>
       </w:r>
-      <w:bookmarkEnd w:id="16"/>
+      <w:bookmarkEnd w:id="22"/>
     </w:p>
     <w:p/>
     <w:p>
@@ -3720,12 +5445,12 @@
           <w:numId w:val="4"/>
         </w:numPr>
       </w:pPr>
-      <w:bookmarkStart w:id="17" w:name="_Toc509930496"/>
+      <w:bookmarkStart w:id="23" w:name="_Toc510016096"/>
       <w:r>
         <w:lastRenderedPageBreak/>
         <w:t>Implementing the Post Tagging System</w:t>
       </w:r>
-      <w:bookmarkEnd w:id="17"/>
+      <w:bookmarkEnd w:id="23"/>
     </w:p>
     <w:p/>
     <w:p>
@@ -3741,12 +5466,12 @@
           <w:numId w:val="4"/>
         </w:numPr>
       </w:pPr>
-      <w:bookmarkStart w:id="18" w:name="_Toc509930497"/>
+      <w:bookmarkStart w:id="24" w:name="_Toc510016097"/>
       <w:r>
         <w:lastRenderedPageBreak/>
         <w:t>Implementing the Real Time Search and Sort System</w:t>
       </w:r>
-      <w:bookmarkEnd w:id="18"/>
+      <w:bookmarkEnd w:id="24"/>
     </w:p>
     <w:p/>
     <w:p>
@@ -3762,12 +5487,12 @@
           <w:numId w:val="4"/>
         </w:numPr>
       </w:pPr>
-      <w:bookmarkStart w:id="19" w:name="_Toc509930498"/>
+      <w:bookmarkStart w:id="25" w:name="_Toc510016098"/>
       <w:r>
         <w:lastRenderedPageBreak/>
         <w:t>Testing</w:t>
       </w:r>
-      <w:bookmarkEnd w:id="19"/>
+      <w:bookmarkEnd w:id="25"/>
     </w:p>
     <w:p/>
     <w:p>
@@ -3778,11 +5503,11 @@
           <w:numId w:val="4"/>
         </w:numPr>
       </w:pPr>
-      <w:bookmarkStart w:id="20" w:name="_Toc509930499"/>
+      <w:bookmarkStart w:id="26" w:name="_Toc510016099"/>
       <w:r>
         <w:t>Unit Testing</w:t>
       </w:r>
-      <w:bookmarkEnd w:id="20"/>
+      <w:bookmarkEnd w:id="26"/>
     </w:p>
     <w:p/>
     <w:p>
@@ -3798,12 +5523,12 @@
           <w:numId w:val="4"/>
         </w:numPr>
       </w:pPr>
-      <w:bookmarkStart w:id="21" w:name="_Toc509930500"/>
+      <w:bookmarkStart w:id="27" w:name="_Toc510016100"/>
       <w:r>
         <w:lastRenderedPageBreak/>
         <w:t>System Testing</w:t>
       </w:r>
-      <w:bookmarkEnd w:id="21"/>
+      <w:bookmarkEnd w:id="27"/>
     </w:p>
     <w:p/>
     <w:p>
@@ -3819,12 +5544,12 @@
           <w:numId w:val="4"/>
         </w:numPr>
       </w:pPr>
-      <w:bookmarkStart w:id="22" w:name="_Toc509930501"/>
+      <w:bookmarkStart w:id="28" w:name="_Toc510016101"/>
       <w:r>
         <w:lastRenderedPageBreak/>
         <w:t>Evaluation</w:t>
       </w:r>
-      <w:bookmarkEnd w:id="22"/>
+      <w:bookmarkEnd w:id="28"/>
     </w:p>
     <w:p/>
     <w:p>
@@ -3835,11 +5560,11 @@
           <w:numId w:val="4"/>
         </w:numPr>
       </w:pPr>
-      <w:bookmarkStart w:id="23" w:name="_Toc509930502"/>
+      <w:bookmarkStart w:id="29" w:name="_Toc510016102"/>
       <w:r>
         <w:t>Audience Survey Results</w:t>
       </w:r>
-      <w:bookmarkEnd w:id="23"/>
+      <w:bookmarkEnd w:id="29"/>
     </w:p>
     <w:p/>
     <w:p>
@@ -3855,12 +5580,12 @@
           <w:numId w:val="4"/>
         </w:numPr>
       </w:pPr>
-      <w:bookmarkStart w:id="24" w:name="_Toc509930503"/>
+      <w:bookmarkStart w:id="30" w:name="_Toc510016103"/>
       <w:r>
         <w:lastRenderedPageBreak/>
         <w:t>Focus Group Testing</w:t>
       </w:r>
-      <w:bookmarkEnd w:id="24"/>
+      <w:bookmarkEnd w:id="30"/>
     </w:p>
     <w:p/>
     <w:p>
@@ -3876,12 +5601,12 @@
           <w:numId w:val="4"/>
         </w:numPr>
       </w:pPr>
-      <w:bookmarkStart w:id="25" w:name="_Toc509930504"/>
+      <w:bookmarkStart w:id="31" w:name="_Toc510016104"/>
       <w:r>
         <w:lastRenderedPageBreak/>
         <w:t>Project Requirements</w:t>
       </w:r>
-      <w:bookmarkEnd w:id="25"/>
+      <w:bookmarkEnd w:id="31"/>
     </w:p>
     <w:p/>
     <w:p>
@@ -3897,12 +5622,12 @@
           <w:numId w:val="4"/>
         </w:numPr>
       </w:pPr>
-      <w:bookmarkStart w:id="26" w:name="_Toc509930505"/>
+      <w:bookmarkStart w:id="32" w:name="_Toc510016105"/>
       <w:r>
         <w:lastRenderedPageBreak/>
         <w:t>App Reviews</w:t>
       </w:r>
-      <w:bookmarkEnd w:id="26"/>
+      <w:bookmarkEnd w:id="32"/>
     </w:p>
     <w:p/>
     <w:p>
@@ -3918,12 +5643,12 @@
           <w:numId w:val="4"/>
         </w:numPr>
       </w:pPr>
-      <w:bookmarkStart w:id="27" w:name="_Toc509930506"/>
+      <w:bookmarkStart w:id="33" w:name="_Toc510016106"/>
       <w:r>
         <w:lastRenderedPageBreak/>
         <w:t>Conclusion</w:t>
       </w:r>
-      <w:bookmarkEnd w:id="27"/>
+      <w:bookmarkEnd w:id="33"/>
     </w:p>
     <w:p/>
     <w:p>
@@ -3934,11 +5659,11 @@
           <w:numId w:val="4"/>
         </w:numPr>
       </w:pPr>
-      <w:bookmarkStart w:id="28" w:name="_Toc509930507"/>
+      <w:bookmarkStart w:id="34" w:name="_Toc510016107"/>
       <w:r>
         <w:t>Overview</w:t>
       </w:r>
-      <w:bookmarkEnd w:id="28"/>
+      <w:bookmarkEnd w:id="34"/>
     </w:p>
     <w:p/>
     <w:p>
@@ -3954,12 +5679,12 @@
           <w:numId w:val="4"/>
         </w:numPr>
       </w:pPr>
-      <w:bookmarkStart w:id="29" w:name="_Toc509930508"/>
+      <w:bookmarkStart w:id="35" w:name="_Toc510016108"/>
       <w:r>
         <w:lastRenderedPageBreak/>
         <w:t>Aims and Objectives</w:t>
       </w:r>
-      <w:bookmarkEnd w:id="29"/>
+      <w:bookmarkEnd w:id="35"/>
     </w:p>
     <w:p/>
     <w:p>
@@ -3975,12 +5700,12 @@
           <w:numId w:val="4"/>
         </w:numPr>
       </w:pPr>
-      <w:bookmarkStart w:id="30" w:name="_Toc509930509"/>
+      <w:bookmarkStart w:id="36" w:name="_Toc510016109"/>
       <w:r>
         <w:lastRenderedPageBreak/>
         <w:t>Summary</w:t>
       </w:r>
-      <w:bookmarkEnd w:id="30"/>
+      <w:bookmarkEnd w:id="36"/>
     </w:p>
     <w:p/>
     <w:p>
@@ -3996,12 +5721,12 @@
           <w:numId w:val="4"/>
         </w:numPr>
       </w:pPr>
-      <w:bookmarkStart w:id="31" w:name="_Toc509930510"/>
+      <w:bookmarkStart w:id="37" w:name="_Toc510016110"/>
       <w:r>
         <w:lastRenderedPageBreak/>
         <w:t>Future Improvements</w:t>
       </w:r>
-      <w:bookmarkEnd w:id="31"/>
+      <w:bookmarkEnd w:id="37"/>
     </w:p>
     <w:p>
       <w:pPr>
@@ -4024,12 +5749,12 @@
           <w:numId w:val="4"/>
         </w:numPr>
       </w:pPr>
-      <w:bookmarkStart w:id="32" w:name="_Toc509930511"/>
+      <w:bookmarkStart w:id="38" w:name="_Toc510016111"/>
       <w:r>
         <w:lastRenderedPageBreak/>
         <w:t>References</w:t>
       </w:r>
-      <w:bookmarkEnd w:id="32"/>
+      <w:bookmarkEnd w:id="38"/>
     </w:p>
     <w:p/>
     <w:p>
@@ -4109,7 +5834,7 @@
       <w:r>
         <w:t xml:space="preserve">Myspace 2010) – Wikipedia Myspace (2017) Available at: </w:t>
       </w:r>
-      <w:hyperlink r:id="rId10" w:history="1">
+      <w:hyperlink r:id="rId15" w:history="1">
         <w:r>
           <w:rPr>
             <w:rStyle w:val="Hyperlink"/>
@@ -4290,7 +6015,7 @@
           <w:numId w:val="1"/>
         </w:numPr>
       </w:pPr>
-      <w:hyperlink r:id="rId11" w:anchor="VrsMnlMmrllc" w:history="1">
+      <w:hyperlink r:id="rId16" w:anchor="VrsMnlMmrllc" w:history="1">
         <w:r>
           <w:t>rigaux.org</w:t>
         </w:r>
@@ -4298,7 +6023,7 @@
       <w:r>
         <w:t xml:space="preserve"> (2017) Available at: </w:t>
       </w:r>
-      <w:hyperlink r:id="rId12" w:anchor="VrsMnlMmrllc" w:history="1">
+      <w:hyperlink r:id="rId17" w:anchor="VrsMnlMmrllc" w:history="1">
         <w:r>
           <w:rPr>
             <w:rStyle w:val="Hyperlink"/>
@@ -4333,12 +6058,12 @@
           <w:numId w:val="4"/>
         </w:numPr>
       </w:pPr>
-      <w:bookmarkStart w:id="33" w:name="_Toc509930512"/>
+      <w:bookmarkStart w:id="39" w:name="_Toc510016112"/>
       <w:r>
         <w:lastRenderedPageBreak/>
         <w:t>Appendices</w:t>
       </w:r>
-      <w:bookmarkEnd w:id="33"/>
+      <w:bookmarkEnd w:id="39"/>
     </w:p>
     <w:p>
       <w:pPr>
@@ -4353,7 +6078,7 @@
           <w:numId w:val="4"/>
         </w:numPr>
       </w:pPr>
-      <w:bookmarkStart w:id="34" w:name="_Toc509930513"/>
+      <w:bookmarkStart w:id="40" w:name="_Toc510016113"/>
       <w:r>
         <w:t>Appendix A: 1</w:t>
       </w:r>
@@ -4366,7 +6091,7 @@
       <w:r>
         <w:t xml:space="preserve"> User Survey Results</w:t>
       </w:r>
-      <w:bookmarkEnd w:id="34"/>
+      <w:bookmarkEnd w:id="40"/>
     </w:p>
     <w:p>
       <w:pPr>
@@ -4389,12 +6114,12 @@
           <w:numId w:val="4"/>
         </w:numPr>
       </w:pPr>
-      <w:bookmarkStart w:id="35" w:name="_Toc509930514"/>
+      <w:bookmarkStart w:id="41" w:name="_Toc510016114"/>
       <w:r>
         <w:lastRenderedPageBreak/>
         <w:t>Appendix B: A Load of Crap</w:t>
       </w:r>
-      <w:bookmarkEnd w:id="35"/>
+      <w:bookmarkEnd w:id="41"/>
       <w:r>
         <w:t xml:space="preserve"> </w:t>
       </w:r>
@@ -4602,6 +6327,92 @@
     </w:lvl>
   </w:abstractNum>
   <w:abstractNum w:abstractNumId="1" w15:restartNumberingAfterBreak="0">
+    <w:nsid w:val="09B87A4A"/>
+    <w:multiLevelType w:val="hybridMultilevel"/>
+    <w:tmpl w:val="984E8282"/>
+    <w:lvl w:ilvl="0" w:tplc="0809000F">
+      <w:start w:val="1"/>
+      <w:numFmt w:val="decimal"/>
+      <w:lvlText w:val="%1."/>
+      <w:lvlJc w:val="left"/>
+      <w:pPr>
+        <w:ind w:left="720" w:hanging="360"/>
+      </w:pPr>
+    </w:lvl>
+    <w:lvl w:ilvl="1" w:tplc="08090019">
+      <w:start w:val="1"/>
+      <w:numFmt w:val="lowerLetter"/>
+      <w:lvlText w:val="%2."/>
+      <w:lvlJc w:val="left"/>
+      <w:pPr>
+        <w:ind w:left="1440" w:hanging="360"/>
+      </w:pPr>
+    </w:lvl>
+    <w:lvl w:ilvl="2" w:tplc="0809001B" w:tentative="1">
+      <w:start w:val="1"/>
+      <w:numFmt w:val="lowerRoman"/>
+      <w:lvlText w:val="%3."/>
+      <w:lvlJc w:val="right"/>
+      <w:pPr>
+        <w:ind w:left="2160" w:hanging="180"/>
+      </w:pPr>
+    </w:lvl>
+    <w:lvl w:ilvl="3" w:tplc="0809000F" w:tentative="1">
+      <w:start w:val="1"/>
+      <w:numFmt w:val="decimal"/>
+      <w:lvlText w:val="%4."/>
+      <w:lvlJc w:val="left"/>
+      <w:pPr>
+        <w:ind w:left="2880" w:hanging="360"/>
+      </w:pPr>
+    </w:lvl>
+    <w:lvl w:ilvl="4" w:tplc="08090019" w:tentative="1">
+      <w:start w:val="1"/>
+      <w:numFmt w:val="lowerLetter"/>
+      <w:lvlText w:val="%5."/>
+      <w:lvlJc w:val="left"/>
+      <w:pPr>
+        <w:ind w:left="3600" w:hanging="360"/>
+      </w:pPr>
+    </w:lvl>
+    <w:lvl w:ilvl="5" w:tplc="0809001B" w:tentative="1">
+      <w:start w:val="1"/>
+      <w:numFmt w:val="lowerRoman"/>
+      <w:lvlText w:val="%6."/>
+      <w:lvlJc w:val="right"/>
+      <w:pPr>
+        <w:ind w:left="4320" w:hanging="180"/>
+      </w:pPr>
+    </w:lvl>
+    <w:lvl w:ilvl="6" w:tplc="0809000F" w:tentative="1">
+      <w:start w:val="1"/>
+      <w:numFmt w:val="decimal"/>
+      <w:lvlText w:val="%7."/>
+      <w:lvlJc w:val="left"/>
+      <w:pPr>
+        <w:ind w:left="5040" w:hanging="360"/>
+      </w:pPr>
+    </w:lvl>
+    <w:lvl w:ilvl="7" w:tplc="08090019" w:tentative="1">
+      <w:start w:val="1"/>
+      <w:numFmt w:val="lowerLetter"/>
+      <w:lvlText w:val="%8."/>
+      <w:lvlJc w:val="left"/>
+      <w:pPr>
+        <w:ind w:left="5760" w:hanging="360"/>
+      </w:pPr>
+    </w:lvl>
+    <w:lvl w:ilvl="8" w:tplc="0809001B" w:tentative="1">
+      <w:start w:val="1"/>
+      <w:numFmt w:val="lowerRoman"/>
+      <w:lvlText w:val="%9."/>
+      <w:lvlJc w:val="right"/>
+      <w:pPr>
+        <w:ind w:left="6480" w:hanging="180"/>
+      </w:pPr>
+    </w:lvl>
+  </w:abstractNum>
+  <w:abstractNum w:abstractNumId="2" w15:restartNumberingAfterBreak="0">
     <w:nsid w:val="36DA7EFE"/>
     <w:multiLevelType w:val="hybridMultilevel"/>
     <w:tmpl w:val="64A0C184"/>
@@ -4687,7 +6498,7 @@
       </w:pPr>
     </w:lvl>
   </w:abstractNum>
-  <w:abstractNum w:abstractNumId="2" w15:restartNumberingAfterBreak="0">
+  <w:abstractNum w:abstractNumId="3" w15:restartNumberingAfterBreak="0">
     <w:nsid w:val="4B402499"/>
     <w:multiLevelType w:val="multilevel"/>
     <w:tmpl w:val="0809001F"/>
@@ -4773,7 +6584,7 @@
       </w:pPr>
     </w:lvl>
   </w:abstractNum>
-  <w:abstractNum w:abstractNumId="3" w15:restartNumberingAfterBreak="0">
+  <w:abstractNum w:abstractNumId="4" w15:restartNumberingAfterBreak="0">
     <w:nsid w:val="4EDB6572"/>
     <w:multiLevelType w:val="multilevel"/>
     <w:tmpl w:val="0809001F"/>
@@ -4859,7 +6670,96 @@
       </w:pPr>
     </w:lvl>
   </w:abstractNum>
-  <w:abstractNum w:abstractNumId="4" w15:restartNumberingAfterBreak="0">
+  <w:abstractNum w:abstractNumId="5" w15:restartNumberingAfterBreak="0">
+    <w:nsid w:val="6847338E"/>
+    <w:multiLevelType w:val="hybridMultilevel"/>
+    <w:tmpl w:val="C7C66914"/>
+    <w:lvl w:ilvl="0" w:tplc="C452FF04">
+      <w:start w:val="1"/>
+      <w:numFmt w:val="decimal"/>
+      <w:lvlText w:val="%1."/>
+      <w:lvlJc w:val="left"/>
+      <w:pPr>
+        <w:ind w:left="720" w:hanging="360"/>
+      </w:pPr>
+      <w:rPr>
+        <w:b/>
+      </w:rPr>
+    </w:lvl>
+    <w:lvl w:ilvl="1" w:tplc="08090019">
+      <w:start w:val="1"/>
+      <w:numFmt w:val="lowerLetter"/>
+      <w:lvlText w:val="%2."/>
+      <w:lvlJc w:val="left"/>
+      <w:pPr>
+        <w:ind w:left="1440" w:hanging="360"/>
+      </w:pPr>
+    </w:lvl>
+    <w:lvl w:ilvl="2" w:tplc="0809001B" w:tentative="1">
+      <w:start w:val="1"/>
+      <w:numFmt w:val="lowerRoman"/>
+      <w:lvlText w:val="%3."/>
+      <w:lvlJc w:val="right"/>
+      <w:pPr>
+        <w:ind w:left="2160" w:hanging="180"/>
+      </w:pPr>
+    </w:lvl>
+    <w:lvl w:ilvl="3" w:tplc="0809000F" w:tentative="1">
+      <w:start w:val="1"/>
+      <w:numFmt w:val="decimal"/>
+      <w:lvlText w:val="%4."/>
+      <w:lvlJc w:val="left"/>
+      <w:pPr>
+        <w:ind w:left="2880" w:hanging="360"/>
+      </w:pPr>
+    </w:lvl>
+    <w:lvl w:ilvl="4" w:tplc="08090019" w:tentative="1">
+      <w:start w:val="1"/>
+      <w:numFmt w:val="lowerLetter"/>
+      <w:lvlText w:val="%5."/>
+      <w:lvlJc w:val="left"/>
+      <w:pPr>
+        <w:ind w:left="3600" w:hanging="360"/>
+      </w:pPr>
+    </w:lvl>
+    <w:lvl w:ilvl="5" w:tplc="0809001B" w:tentative="1">
+      <w:start w:val="1"/>
+      <w:numFmt w:val="lowerRoman"/>
+      <w:lvlText w:val="%6."/>
+      <w:lvlJc w:val="right"/>
+      <w:pPr>
+        <w:ind w:left="4320" w:hanging="180"/>
+      </w:pPr>
+    </w:lvl>
+    <w:lvl w:ilvl="6" w:tplc="0809000F" w:tentative="1">
+      <w:start w:val="1"/>
+      <w:numFmt w:val="decimal"/>
+      <w:lvlText w:val="%7."/>
+      <w:lvlJc w:val="left"/>
+      <w:pPr>
+        <w:ind w:left="5040" w:hanging="360"/>
+      </w:pPr>
+    </w:lvl>
+    <w:lvl w:ilvl="7" w:tplc="08090019" w:tentative="1">
+      <w:start w:val="1"/>
+      <w:numFmt w:val="lowerLetter"/>
+      <w:lvlText w:val="%8."/>
+      <w:lvlJc w:val="left"/>
+      <w:pPr>
+        <w:ind w:left="5760" w:hanging="360"/>
+      </w:pPr>
+    </w:lvl>
+    <w:lvl w:ilvl="8" w:tplc="0809001B" w:tentative="1">
+      <w:start w:val="1"/>
+      <w:numFmt w:val="lowerRoman"/>
+      <w:lvlText w:val="%9."/>
+      <w:lvlJc w:val="right"/>
+      <w:pPr>
+        <w:ind w:left="6480" w:hanging="180"/>
+      </w:pPr>
+    </w:lvl>
+  </w:abstractNum>
+  <w:abstractNum w:abstractNumId="6" w15:restartNumberingAfterBreak="0">
     <w:nsid w:val="694431E1"/>
     <w:multiLevelType w:val="hybridMultilevel"/>
     <w:tmpl w:val="5D864548"/>
@@ -4973,19 +6873,25 @@
     </w:lvl>
   </w:abstractNum>
   <w:num w:numId="1">
-    <w:abstractNumId w:val="4"/>
+    <w:abstractNumId w:val="6"/>
   </w:num>
   <w:num w:numId="2">
-    <w:abstractNumId w:val="1"/>
+    <w:abstractNumId w:val="2"/>
   </w:num>
   <w:num w:numId="3">
     <w:abstractNumId w:val="0"/>
   </w:num>
   <w:num w:numId="4">
-    <w:abstractNumId w:val="2"/>
+    <w:abstractNumId w:val="3"/>
   </w:num>
   <w:num w:numId="5">
-    <w:abstractNumId w:val="3"/>
+    <w:abstractNumId w:val="4"/>
+  </w:num>
+  <w:num w:numId="6">
+    <w:abstractNumId w:val="5"/>
+  </w:num>
+  <w:num w:numId="7">
+    <w:abstractNumId w:val="1"/>
   </w:num>
 </w:numbering>
 </file>
@@ -5429,6 +7335,27 @@
       <w:szCs w:val="26"/>
     </w:rPr>
   </w:style>
+  <w:style w:type="paragraph" w:styleId="Heading3">
+    <w:name w:val="heading 3"/>
+    <w:basedOn w:val="Normal"/>
+    <w:next w:val="Normal"/>
+    <w:link w:val="Heading3Char"/>
+    <w:uiPriority w:val="9"/>
+    <w:unhideWhenUsed/>
+    <w:qFormat/>
+    <w:rsid w:val="00DF1F04"/>
+    <w:pPr>
+      <w:keepNext/>
+      <w:keepLines/>
+      <w:spacing w:before="40" w:after="0"/>
+      <w:outlineLvl w:val="2"/>
+    </w:pPr>
+    <w:rPr>
+      <w:rFonts w:asciiTheme="majorHAnsi" w:eastAsiaTheme="majorEastAsia" w:hAnsiTheme="majorHAnsi" w:cstheme="majorBidi"/>
+      <w:sz w:val="24"/>
+      <w:szCs w:val="24"/>
+    </w:rPr>
+  </w:style>
   <w:style w:type="character" w:default="1" w:styleId="DefaultParagraphFont">
     <w:name w:val="Default Paragraph Font"/>
     <w:uiPriority w:val="1"/>
@@ -5590,6 +7517,50 @@
       <w:rFonts w:ascii="Calibri" w:eastAsia="Calibri" w:hAnsi="Calibri"/>
       <w:color w:val="000000" w:themeColor="text1"/>
     </w:rPr>
+  </w:style>
+  <w:style w:type="table" w:styleId="TableGrid">
+    <w:name w:val="Table Grid"/>
+    <w:basedOn w:val="TableNormal"/>
+    <w:uiPriority w:val="39"/>
+    <w:rsid w:val="009E3D44"/>
+    <w:pPr>
+      <w:spacing w:after="0" w:line="240" w:lineRule="auto"/>
+    </w:pPr>
+    <w:tblPr>
+      <w:tblBorders>
+        <w:top w:val="single" w:sz="4" w:space="0" w:color="auto"/>
+        <w:left w:val="single" w:sz="4" w:space="0" w:color="auto"/>
+        <w:bottom w:val="single" w:sz="4" w:space="0" w:color="auto"/>
+        <w:right w:val="single" w:sz="4" w:space="0" w:color="auto"/>
+        <w:insideH w:val="single" w:sz="4" w:space="0" w:color="auto"/>
+        <w:insideV w:val="single" w:sz="4" w:space="0" w:color="auto"/>
+      </w:tblBorders>
+    </w:tblPr>
+  </w:style>
+  <w:style w:type="character" w:customStyle="1" w:styleId="Heading3Char">
+    <w:name w:val="Heading 3 Char"/>
+    <w:basedOn w:val="DefaultParagraphFont"/>
+    <w:link w:val="Heading3"/>
+    <w:uiPriority w:val="9"/>
+    <w:rsid w:val="00DF1F04"/>
+    <w:rPr>
+      <w:rFonts w:asciiTheme="majorHAnsi" w:eastAsiaTheme="majorEastAsia" w:hAnsiTheme="majorHAnsi" w:cstheme="majorBidi"/>
+      <w:sz w:val="24"/>
+      <w:szCs w:val="24"/>
+    </w:rPr>
+  </w:style>
+  <w:style w:type="paragraph" w:styleId="TOC3">
+    <w:name w:val="toc 3"/>
+    <w:basedOn w:val="Normal"/>
+    <w:next w:val="Normal"/>
+    <w:autoRedefine/>
+    <w:uiPriority w:val="39"/>
+    <w:unhideWhenUsed/>
+    <w:rsid w:val="008B2C2C"/>
+    <w:pPr>
+      <w:spacing w:after="100"/>
+      <w:ind w:left="440"/>
+    </w:pPr>
   </w:style>
 </w:styles>
 </file>
@@ -5860,7 +7831,7 @@
 </file>
 
 <file path=customXml/itemProps1.xml><?xml version="1.0" encoding="utf-8"?>
-<ds:datastoreItem xmlns:ds="http://schemas.openxmlformats.org/officeDocument/2006/customXml" ds:itemID="{8D99717B-5F41-4B03-B2CE-7978660E84B1}">
+<ds:datastoreItem xmlns:ds="http://schemas.openxmlformats.org/officeDocument/2006/customXml" ds:itemID="{220D917E-FBED-4972-AC13-3001CE6984C8}">
   <ds:schemaRefs>
     <ds:schemaRef ds:uri="http://schemas.openxmlformats.org/officeDocument/2006/bibliography"/>
   </ds:schemaRefs>

</xml_diff>

<commit_message>
System Design and Methadology Drafted
Added a few more sub chapters but primarly finished chapter 3 System design and methadology. Once again will need to come back to add sources and figure listing but that can be left to the end, Once again I am going to kill myself on that one.
</commit_message>
<xml_diff>
--- a/documentation/Dissertation_Draft.docx
+++ b/documentation/Dissertation_Draft.docx
@@ -2,16 +2,7 @@
 <file path=word/document.xml><?xml version="1.0" encoding="utf-8"?>
 <w:document xmlns:wpc="http://schemas.microsoft.com/office/word/2010/wordprocessingCanvas" xmlns:cx="http://schemas.microsoft.com/office/drawing/2014/chartex" xmlns:cx1="http://schemas.microsoft.com/office/drawing/2015/9/8/chartex" xmlns:cx2="http://schemas.microsoft.com/office/drawing/2015/10/21/chartex" xmlns:cx3="http://schemas.microsoft.com/office/drawing/2016/5/9/chartex" xmlns:cx4="http://schemas.microsoft.com/office/drawing/2016/5/10/chartex" xmlns:cx5="http://schemas.microsoft.com/office/drawing/2016/5/11/chartex" xmlns:cx6="http://schemas.microsoft.com/office/drawing/2016/5/12/chartex" xmlns:cx7="http://schemas.microsoft.com/office/drawing/2016/5/13/chartex" xmlns:cx8="http://schemas.microsoft.com/office/drawing/2016/5/14/chartex" xmlns:mc="http://schemas.openxmlformats.org/markup-compatibility/2006" xmlns:aink="http://schemas.microsoft.com/office/drawing/2016/ink" xmlns:am3d="http://schemas.microsoft.com/office/drawing/2017/model3d" xmlns:o="urn:schemas-microsoft-com:office:office" xmlns:r="http://schemas.openxmlformats.org/officeDocument/2006/relationships" xmlns:m="http://schemas.openxmlformats.org/officeDocument/2006/math" xmlns:v="urn:schemas-microsoft-com:vml" xmlns:wp14="http://schemas.microsoft.com/office/word/2010/wordprocessingDrawing" xmlns:wp="http://schemas.openxmlformats.org/drawingml/2006/wordprocessingDrawing" xmlns:w10="urn:schemas-microsoft-com:office:word" xmlns:w="http://schemas.openxmlformats.org/wordprocessingml/2006/main" xmlns:w14="http://schemas.microsoft.com/office/word/2010/wordml" xmlns:w15="http://schemas.microsoft.com/office/word/2012/wordml" xmlns:w16cid="http://schemas.microsoft.com/office/word/2016/wordml/cid" xmlns:w16se="http://schemas.microsoft.com/office/word/2015/wordml/symex" xmlns:wpg="http://schemas.microsoft.com/office/word/2010/wordprocessingGroup" xmlns:wpi="http://schemas.microsoft.com/office/word/2010/wordprocessingInk" xmlns:wne="http://schemas.microsoft.com/office/word/2006/wordml" xmlns:wps="http://schemas.microsoft.com/office/word/2010/wordprocessingShape" mc:Ignorable="w14 w15 w16se w16cid wp14">
   <w:body>
-    <w:p>
-      <w:pPr>
-        <w:pStyle w:val="Heading1"/>
-        <w:rPr>
-          <w:rFonts w:asciiTheme="minorHAnsi" w:eastAsiaTheme="minorHAnsi" w:hAnsiTheme="minorHAnsi" w:cstheme="minorBidi"/>
-          <w:sz w:val="22"/>
-          <w:szCs w:val="22"/>
-        </w:rPr>
-      </w:pPr>
-    </w:p>
+    <w:p/>
     <w:p>
       <w:pPr>
         <w:jc w:val="center"/>
@@ -2292,8 +2283,6 @@
             </w:r>
           </w:hyperlink>
         </w:p>
-        <w:bookmarkStart w:id="0" w:name="_GoBack"/>
-        <w:bookmarkEnd w:id="0"/>
         <w:p>
           <w:pPr>
             <w:pStyle w:val="TOC3"/>
@@ -2307,123 +2296,78 @@
               <w:lang w:eastAsia="en-GB"/>
             </w:rPr>
           </w:pPr>
-          <w:r>
-            <w:rPr>
-              <w:rStyle w:val="Hyperlink"/>
-              <w:noProof/>
-            </w:rPr>
-            <w:fldChar w:fldCharType="begin"/>
-          </w:r>
-          <w:r>
-            <w:rPr>
-              <w:rStyle w:val="Hyperlink"/>
-              <w:noProof/>
-            </w:rPr>
-            <w:instrText xml:space="preserve"> </w:instrText>
-          </w:r>
-          <w:r>
-            <w:rPr>
-              <w:noProof/>
-            </w:rPr>
-            <w:instrText>HYPERLINK \l "_Toc510535777"</w:instrText>
-          </w:r>
-          <w:r>
-            <w:rPr>
-              <w:rStyle w:val="Hyperlink"/>
-              <w:noProof/>
-            </w:rPr>
-            <w:instrText xml:space="preserve"> </w:instrText>
-          </w:r>
-          <w:r>
-            <w:rPr>
-              <w:rStyle w:val="Hyperlink"/>
-              <w:noProof/>
-            </w:rPr>
-          </w:r>
-          <w:r>
-            <w:rPr>
-              <w:rStyle w:val="Hyperlink"/>
-              <w:noProof/>
-            </w:rPr>
-            <w:fldChar w:fldCharType="separate"/>
-          </w:r>
-          <w:r>
-            <w:rPr>
-              <w:rStyle w:val="Hyperlink"/>
-              <w:noProof/>
-            </w:rPr>
-            <w:t>3.3.</w:t>
-          </w:r>
-          <w:r>
-            <w:rPr>
-              <w:rFonts w:eastAsiaTheme="minorEastAsia"/>
-              <w:noProof/>
-              <w:lang w:eastAsia="en-GB"/>
-            </w:rPr>
-            <w:tab/>
-          </w:r>
-          <w:r>
-            <w:rPr>
-              <w:rStyle w:val="Hyperlink"/>
-              <w:noProof/>
-            </w:rPr>
-            <w:t>Non-Functional Requirements</w:t>
-          </w:r>
-          <w:r>
-            <w:rPr>
-              <w:noProof/>
-              <w:webHidden/>
-            </w:rPr>
-            <w:tab/>
-          </w:r>
-          <w:r>
-            <w:rPr>
-              <w:noProof/>
-              <w:webHidden/>
-            </w:rPr>
-            <w:fldChar w:fldCharType="begin"/>
-          </w:r>
-          <w:r>
-            <w:rPr>
-              <w:noProof/>
-              <w:webHidden/>
-            </w:rPr>
-            <w:instrText xml:space="preserve"> PAGEREF _Toc510535777 \h </w:instrText>
-          </w:r>
-          <w:r>
-            <w:rPr>
-              <w:noProof/>
-              <w:webHidden/>
-            </w:rPr>
-          </w:r>
-          <w:r>
-            <w:rPr>
-              <w:noProof/>
-              <w:webHidden/>
-            </w:rPr>
-            <w:fldChar w:fldCharType="separate"/>
-          </w:r>
-          <w:r>
-            <w:rPr>
-              <w:noProof/>
-              <w:webHidden/>
-            </w:rPr>
-            <w:t>21</w:t>
-          </w:r>
-          <w:r>
-            <w:rPr>
-              <w:noProof/>
-              <w:webHidden/>
-            </w:rPr>
-            <w:fldChar w:fldCharType="end"/>
-          </w:r>
-          <w:r>
-            <w:rPr>
-              <w:rStyle w:val="Hyperlink"/>
-              <w:noProof/>
-            </w:rPr>
-            <w:fldChar w:fldCharType="end"/>
-          </w:r>
+          <w:hyperlink w:anchor="_Toc510535777" w:history="1">
+            <w:r>
+              <w:rPr>
+                <w:rStyle w:val="Hyperlink"/>
+                <w:noProof/>
+              </w:rPr>
+              <w:t>3.3.</w:t>
+            </w:r>
+            <w:r>
+              <w:rPr>
+                <w:rFonts w:eastAsiaTheme="minorEastAsia"/>
+                <w:noProof/>
+                <w:lang w:eastAsia="en-GB"/>
+              </w:rPr>
+              <w:tab/>
+            </w:r>
+            <w:r>
+              <w:rPr>
+                <w:rStyle w:val="Hyperlink"/>
+                <w:noProof/>
+              </w:rPr>
+              <w:t>Non-Functional Requirements</w:t>
+            </w:r>
+            <w:r>
+              <w:rPr>
+                <w:noProof/>
+                <w:webHidden/>
+              </w:rPr>
+              <w:tab/>
+            </w:r>
+            <w:r>
+              <w:rPr>
+                <w:noProof/>
+                <w:webHidden/>
+              </w:rPr>
+              <w:fldChar w:fldCharType="begin"/>
+            </w:r>
+            <w:r>
+              <w:rPr>
+                <w:noProof/>
+                <w:webHidden/>
+              </w:rPr>
+              <w:instrText xml:space="preserve"> PAGEREF _Toc510535777 \h </w:instrText>
+            </w:r>
+            <w:r>
+              <w:rPr>
+                <w:noProof/>
+                <w:webHidden/>
+              </w:rPr>
+            </w:r>
+            <w:r>
+              <w:rPr>
+                <w:noProof/>
+                <w:webHidden/>
+              </w:rPr>
+              <w:fldChar w:fldCharType="separate"/>
+            </w:r>
+            <w:r>
+              <w:rPr>
+                <w:noProof/>
+                <w:webHidden/>
+              </w:rPr>
+              <w:t>21</w:t>
+            </w:r>
+            <w:r>
+              <w:rPr>
+                <w:noProof/>
+                <w:webHidden/>
+              </w:rPr>
+              <w:fldChar w:fldCharType="end"/>
+            </w:r>
+          </w:hyperlink>
         </w:p>
         <w:p>
           <w:pPr>
@@ -4529,12 +4473,12 @@
           <w:numId w:val="4"/>
         </w:numPr>
       </w:pPr>
-      <w:bookmarkStart w:id="1" w:name="_Toc510535752"/>
+      <w:bookmarkStart w:id="0" w:name="_Toc510535752"/>
       <w:r>
         <w:lastRenderedPageBreak/>
         <w:t>Introduction</w:t>
       </w:r>
-      <w:bookmarkEnd w:id="1"/>
+      <w:bookmarkEnd w:id="0"/>
     </w:p>
     <w:p/>
     <w:p>
@@ -4551,11 +4495,11 @@
           <w:numId w:val="4"/>
         </w:numPr>
       </w:pPr>
-      <w:bookmarkStart w:id="2" w:name="_Toc510535753"/>
+      <w:bookmarkStart w:id="1" w:name="_Toc510535753"/>
       <w:r>
         <w:t>Aims and Objectives</w:t>
       </w:r>
-      <w:bookmarkEnd w:id="2"/>
+      <w:bookmarkEnd w:id="1"/>
     </w:p>
     <w:p/>
     <w:p>
@@ -4738,12 +4682,12 @@
           <w:numId w:val="4"/>
         </w:numPr>
       </w:pPr>
-      <w:bookmarkStart w:id="3" w:name="_Toc510535754"/>
+      <w:bookmarkStart w:id="2" w:name="_Toc510535754"/>
       <w:r>
         <w:lastRenderedPageBreak/>
         <w:t>Table of Figures</w:t>
       </w:r>
-      <w:bookmarkEnd w:id="3"/>
+      <w:bookmarkEnd w:id="2"/>
     </w:p>
     <w:p/>
     <w:tbl>
@@ -5210,12 +5154,12 @@
           <w:numId w:val="4"/>
         </w:numPr>
       </w:pPr>
-      <w:bookmarkStart w:id="4" w:name="_Toc510535755"/>
+      <w:bookmarkStart w:id="3" w:name="_Toc510535755"/>
       <w:r>
         <w:lastRenderedPageBreak/>
         <w:t>Background Research</w:t>
       </w:r>
-      <w:bookmarkEnd w:id="4"/>
+      <w:bookmarkEnd w:id="3"/>
     </w:p>
     <w:p/>
     <w:p>
@@ -5226,23 +5170,26 @@
           <w:numId w:val="4"/>
         </w:numPr>
       </w:pPr>
-      <w:bookmarkStart w:id="5" w:name="_Toc510535756"/>
+      <w:bookmarkStart w:id="4" w:name="_Toc510535756"/>
       <w:r>
         <w:t>Market Research</w:t>
       </w:r>
+      <w:bookmarkEnd w:id="4"/>
+    </w:p>
+    <w:p/>
+    <w:p>
+      <w:pPr>
+        <w:pStyle w:val="Heading3"/>
+        <w:numPr>
+          <w:ilvl w:val="2"/>
+          <w:numId w:val="4"/>
+        </w:numPr>
+      </w:pPr>
+      <w:bookmarkStart w:id="5" w:name="_Toc510535757"/>
+      <w:r>
+        <w:t>Reasoning</w:t>
+      </w:r>
       <w:bookmarkEnd w:id="5"/>
-    </w:p>
-    <w:p/>
-    <w:p>
-      <w:pPr>
-        <w:pStyle w:val="Heading3"/>
-        <w:ind w:left="720"/>
-      </w:pPr>
-      <w:bookmarkStart w:id="6" w:name="_Toc510535757"/>
-      <w:r>
-        <w:t>Reasoning</w:t>
-      </w:r>
-      <w:bookmarkEnd w:id="6"/>
     </w:p>
     <w:p>
       <w:r>
@@ -5266,15 +5213,16 @@
     <w:p>
       <w:pPr>
         <w:pStyle w:val="Heading3"/>
-      </w:pPr>
-      <w:r>
-        <w:tab/>
-      </w:r>
-      <w:bookmarkStart w:id="7" w:name="_Toc510535758"/>
+        <w:numPr>
+          <w:ilvl w:val="2"/>
+          <w:numId w:val="4"/>
+        </w:numPr>
+      </w:pPr>
+      <w:bookmarkStart w:id="6" w:name="_Toc510535758"/>
       <w:r>
         <w:t>Method</w:t>
       </w:r>
-      <w:bookmarkEnd w:id="7"/>
+      <w:bookmarkEnd w:id="6"/>
     </w:p>
     <w:p/>
     <w:p>
@@ -5308,40 +5256,37 @@
     <w:p>
       <w:pPr>
         <w:pStyle w:val="Heading3"/>
-      </w:pPr>
-      <w:r>
-        <w:tab/>
-      </w:r>
-      <w:bookmarkStart w:id="8" w:name="_Toc510535759"/>
+        <w:numPr>
+          <w:ilvl w:val="2"/>
+          <w:numId w:val="4"/>
+        </w:numPr>
+      </w:pPr>
+      <w:bookmarkStart w:id="7" w:name="_Toc510535759"/>
       <w:r>
         <w:t>Findings</w:t>
       </w:r>
+      <w:bookmarkEnd w:id="7"/>
+    </w:p>
+    <w:p/>
+    <w:p>
+      <w:r>
+        <w:t>For a full detailed list of findings check appendix () for the full write up.</w:t>
+      </w:r>
+    </w:p>
+    <w:p/>
+    <w:p>
+      <w:pPr>
+        <w:pStyle w:val="Heading3"/>
+        <w:numPr>
+          <w:ilvl w:val="2"/>
+          <w:numId w:val="4"/>
+        </w:numPr>
+      </w:pPr>
+      <w:bookmarkStart w:id="8" w:name="_Toc510535760"/>
+      <w:r>
+        <w:t>Summary</w:t>
+      </w:r>
       <w:bookmarkEnd w:id="8"/>
-    </w:p>
-    <w:p>
-      <w:pPr>
-        <w:pStyle w:val="Heading3"/>
-      </w:pPr>
-    </w:p>
-    <w:p>
-      <w:r>
-        <w:tab/>
-        <w:t>For a full detailed list of findings check appendix () for the full write up.</w:t>
-      </w:r>
-    </w:p>
-    <w:p/>
-    <w:p>
-      <w:pPr>
-        <w:pStyle w:val="Heading3"/>
-      </w:pPr>
-      <w:r>
-        <w:tab/>
-      </w:r>
-      <w:bookmarkStart w:id="9" w:name="_Toc510535760"/>
-      <w:r>
-        <w:t>Summary</w:t>
-      </w:r>
-      <w:bookmarkEnd w:id="9"/>
     </w:p>
     <w:p/>
     <w:p>
@@ -5354,7 +5299,31 @@
       </w:r>
       <w:r>
         <w:tab/>
-        <w:t xml:space="preserve"> the market for products like the one outlined in this paper one product stood out from among the rest and that was Stack Overflow. Due to it’s wide spread use and popularity it boosts one of the widest ranges of content on the internet. This directly feeds into it’s popularity as it provides tutorial material on just about every topic. Its also helped by having very good SEO (Search Engine Optimisation) allowing users to easily find posts through popular search engines such as </w:t>
+        <w:t xml:space="preserve"> the market for products like the one outlined in this paper one product stood out from among the rest and that was Stack Overflow. Due to </w:t>
+      </w:r>
+      <w:proofErr w:type="spellStart"/>
+      <w:r>
+        <w:t>it’s</w:t>
+      </w:r>
+      <w:proofErr w:type="spellEnd"/>
+      <w:r>
+        <w:t xml:space="preserve"> wide spread use and popularity it boosts one of the widest ranges of content on the internet. This directly feeds into </w:t>
+      </w:r>
+      <w:proofErr w:type="spellStart"/>
+      <w:r>
+        <w:t>it’s</w:t>
+      </w:r>
+      <w:proofErr w:type="spellEnd"/>
+      <w:r>
+        <w:t xml:space="preserve"> popularity as it provides tutorial material on just about every topic. </w:t>
+      </w:r>
+      <w:proofErr w:type="spellStart"/>
+      <w:r>
+        <w:t>Its</w:t>
+      </w:r>
+      <w:proofErr w:type="spellEnd"/>
+      <w:r>
+        <w:t xml:space="preserve"> also helped by having very good SEO (Search Engine Optimisation) allowing users to easily find posts through popular search engines such as </w:t>
       </w:r>
       <w:r>
         <w:lastRenderedPageBreak/>
@@ -5382,7 +5351,13 @@
       </w:pPr>
       <w:r>
         <w:tab/>
-        <w:t xml:space="preserve">So, it can be concluded that Stack Overflow simply works by being on of the most popular systems on the market. However, it does fail in the fact it doesn’t adequately reward posts that fully explain their topic. As mentioned in the full market report </w:t>
+        <w:t xml:space="preserve">So, it can be concluded that Stack Overflow simply works by being </w:t>
+      </w:r>
+      <w:r>
+        <w:t>one</w:t>
+      </w:r>
+      <w:r>
+        <w:t xml:space="preserve"> of the most popular systems on the market. However, it does fail in the fact it doesn’t adequately reward posts that fully explain their topic. As mentioned in the full market report </w:t>
       </w:r>
       <w:r>
         <w:rPr>
@@ -5433,50 +5408,58 @@
           <w:numId w:val="4"/>
         </w:numPr>
       </w:pPr>
-      <w:bookmarkStart w:id="10" w:name="_Toc510535761"/>
+      <w:bookmarkStart w:id="9" w:name="_Toc510535761"/>
       <w:r>
         <w:lastRenderedPageBreak/>
         <w:t>Audience Research</w:t>
       </w:r>
+      <w:bookmarkEnd w:id="9"/>
+      <w:r>
+        <w:t xml:space="preserve"> </w:t>
+      </w:r>
+    </w:p>
+    <w:p/>
+    <w:p>
+      <w:pPr>
+        <w:pStyle w:val="Heading3"/>
+        <w:numPr>
+          <w:ilvl w:val="2"/>
+          <w:numId w:val="4"/>
+        </w:numPr>
+      </w:pPr>
+      <w:bookmarkStart w:id="10" w:name="_Toc510535762"/>
+      <w:r>
+        <w:t>Survey Rationale</w:t>
+      </w:r>
       <w:bookmarkEnd w:id="10"/>
-      <w:r>
-        <w:t xml:space="preserve"> </w:t>
-      </w:r>
     </w:p>
     <w:p/>
     <w:p>
       <w:pPr>
+        <w:jc w:val="both"/>
+      </w:pPr>
+      <w:r>
+        <w:t>Another important part of determining which direction my system should go in is by asking my target demographic a few questions relating to their current tool usage and learning habits. I can achieve this through focus group testing but also an audience survey. This survey would be targeted at both student/” junior” developers and senior developers alike to gauge opinion about my possible tool. I primarily want to find out how developers learn new syntax and how/what tools they currently use to solve problems. Below is a list of possible questions for the survey alongside a short purpose of asking that question.</w:t>
+      </w:r>
+    </w:p>
+    <w:p>
+      <w:pPr>
+        <w:jc w:val="both"/>
+      </w:pPr>
+    </w:p>
+    <w:p>
+      <w:pPr>
         <w:pStyle w:val="Heading3"/>
-      </w:pPr>
-      <w:bookmarkStart w:id="11" w:name="_Toc510535762"/>
-      <w:r>
-        <w:t>Survey Rationale</w:t>
+        <w:numPr>
+          <w:ilvl w:val="2"/>
+          <w:numId w:val="4"/>
+        </w:numPr>
+      </w:pPr>
+      <w:bookmarkStart w:id="11" w:name="_Toc510535763"/>
+      <w:r>
+        <w:t>Survey Results</w:t>
       </w:r>
       <w:bookmarkEnd w:id="11"/>
-    </w:p>
-    <w:p/>
-    <w:p>
-      <w:pPr>
-        <w:jc w:val="both"/>
-      </w:pPr>
-      <w:r>
-        <w:t>Another important part of determining which direction my system should go in is by asking my target demographic a few questions relating to their current tool usage and learning habits. I can achieve this through focus group testing but also an audience survey. This survey would be targeted at both student/” junior” developers and senior developers alike to gauge opinion about my possible tool. I primarily want to find out how developers learn new syntax and how/what tools they currently use to solve problems. Below is a list of possible questions for the survey alongside a short purpose of asking that question.</w:t>
-      </w:r>
-    </w:p>
-    <w:p>
-      <w:pPr>
-        <w:jc w:val="both"/>
-      </w:pPr>
-    </w:p>
-    <w:p>
-      <w:pPr>
-        <w:pStyle w:val="Heading3"/>
-      </w:pPr>
-      <w:bookmarkStart w:id="12" w:name="_Toc510535763"/>
-      <w:r>
-        <w:t>Survey Results</w:t>
-      </w:r>
-      <w:bookmarkEnd w:id="12"/>
     </w:p>
     <w:p/>
     <w:p>
@@ -5850,24 +5833,27 @@
           <w:numId w:val="4"/>
         </w:numPr>
       </w:pPr>
-      <w:bookmarkStart w:id="13" w:name="_Toc510535764"/>
+      <w:bookmarkStart w:id="12" w:name="_Toc510535764"/>
       <w:r>
         <w:lastRenderedPageBreak/>
         <w:t>Language Research</w:t>
       </w:r>
+      <w:bookmarkEnd w:id="12"/>
+    </w:p>
+    <w:p/>
+    <w:p>
+      <w:pPr>
+        <w:pStyle w:val="Heading3"/>
+        <w:numPr>
+          <w:ilvl w:val="2"/>
+          <w:numId w:val="4"/>
+        </w:numPr>
+      </w:pPr>
+      <w:bookmarkStart w:id="13" w:name="_Toc510535765"/>
+      <w:r>
+        <w:t>Reasoning</w:t>
+      </w:r>
       <w:bookmarkEnd w:id="13"/>
-    </w:p>
-    <w:p/>
-    <w:p>
-      <w:pPr>
-        <w:pStyle w:val="Heading3"/>
-        <w:ind w:left="720"/>
-      </w:pPr>
-      <w:bookmarkStart w:id="14" w:name="_Toc510535765"/>
-      <w:r>
-        <w:t>Reasoning</w:t>
-      </w:r>
-      <w:bookmarkEnd w:id="14"/>
     </w:p>
     <w:p/>
     <w:p>
@@ -5893,15 +5879,16 @@
     <w:p>
       <w:pPr>
         <w:pStyle w:val="Heading3"/>
-      </w:pPr>
-      <w:r>
-        <w:tab/>
-      </w:r>
-      <w:bookmarkStart w:id="15" w:name="_Toc510535766"/>
+        <w:numPr>
+          <w:ilvl w:val="2"/>
+          <w:numId w:val="4"/>
+        </w:numPr>
+      </w:pPr>
+      <w:bookmarkStart w:id="14" w:name="_Toc510535766"/>
       <w:r>
         <w:t>Method</w:t>
       </w:r>
-      <w:bookmarkEnd w:id="15"/>
+      <w:bookmarkEnd w:id="14"/>
     </w:p>
     <w:p/>
     <w:p>
@@ -5917,15 +5904,16 @@
     <w:p>
       <w:pPr>
         <w:pStyle w:val="Heading3"/>
-      </w:pPr>
-      <w:r>
-        <w:tab/>
-      </w:r>
-      <w:bookmarkStart w:id="16" w:name="_Toc510535767"/>
+        <w:numPr>
+          <w:ilvl w:val="2"/>
+          <w:numId w:val="4"/>
+        </w:numPr>
+      </w:pPr>
+      <w:bookmarkStart w:id="15" w:name="_Toc510535767"/>
       <w:r>
         <w:t>Findings</w:t>
       </w:r>
-      <w:bookmarkEnd w:id="16"/>
+      <w:bookmarkEnd w:id="15"/>
     </w:p>
     <w:p/>
     <w:p>
@@ -5938,15 +5926,16 @@
     <w:p>
       <w:pPr>
         <w:pStyle w:val="Heading3"/>
-      </w:pPr>
-      <w:r>
-        <w:tab/>
-      </w:r>
-      <w:bookmarkStart w:id="17" w:name="_Toc510535768"/>
+        <w:numPr>
+          <w:ilvl w:val="2"/>
+          <w:numId w:val="4"/>
+        </w:numPr>
+      </w:pPr>
+      <w:bookmarkStart w:id="16" w:name="_Toc510535768"/>
       <w:r>
         <w:t>Summary</w:t>
       </w:r>
-      <w:bookmarkEnd w:id="17"/>
+      <w:bookmarkEnd w:id="16"/>
     </w:p>
     <w:p/>
     <w:p>
@@ -5977,25 +5966,29 @@
           <w:numId w:val="4"/>
         </w:numPr>
       </w:pPr>
-      <w:bookmarkStart w:id="18" w:name="_Toc510535769"/>
+      <w:bookmarkStart w:id="17" w:name="_Toc510535769"/>
       <w:r>
         <w:lastRenderedPageBreak/>
         <w:t>Academic Research</w:t>
       </w:r>
+      <w:bookmarkEnd w:id="17"/>
+    </w:p>
+    <w:p/>
+    <w:p>
+      <w:pPr>
+        <w:pStyle w:val="Heading3"/>
+        <w:numPr>
+          <w:ilvl w:val="2"/>
+          <w:numId w:val="4"/>
+        </w:numPr>
+      </w:pPr>
+      <w:bookmarkStart w:id="18" w:name="_Toc496004118"/>
+      <w:bookmarkStart w:id="19" w:name="_Toc510535770"/>
+      <w:r>
+        <w:t>Language Pedagogy</w:t>
+      </w:r>
       <w:bookmarkEnd w:id="18"/>
-    </w:p>
-    <w:p/>
-    <w:p>
-      <w:pPr>
-        <w:pStyle w:val="Heading3"/>
-      </w:pPr>
-      <w:bookmarkStart w:id="19" w:name="_Toc496004118"/>
-      <w:bookmarkStart w:id="20" w:name="_Toc510535770"/>
-      <w:r>
-        <w:t>Language Pedagogy</w:t>
-      </w:r>
       <w:bookmarkEnd w:id="19"/>
-      <w:bookmarkEnd w:id="20"/>
     </w:p>
     <w:p/>
     <w:p>
@@ -6142,15 +6135,19 @@
     <w:p>
       <w:pPr>
         <w:pStyle w:val="Heading3"/>
-      </w:pPr>
-      <w:bookmarkStart w:id="21" w:name="_Toc496004119"/>
-      <w:bookmarkStart w:id="22" w:name="_Toc510535771"/>
+        <w:numPr>
+          <w:ilvl w:val="2"/>
+          <w:numId w:val="4"/>
+        </w:numPr>
+      </w:pPr>
+      <w:bookmarkStart w:id="20" w:name="_Toc496004119"/>
+      <w:bookmarkStart w:id="21" w:name="_Toc510535771"/>
       <w:r>
         <w:lastRenderedPageBreak/>
         <w:t>Crowdsourcing and Gamification.</w:t>
       </w:r>
+      <w:bookmarkEnd w:id="20"/>
       <w:bookmarkEnd w:id="21"/>
-      <w:bookmarkEnd w:id="22"/>
     </w:p>
     <w:p/>
     <w:p>
@@ -6240,7 +6237,23 @@
           <w:i/>
           <w:vertAlign w:val="superscript"/>
         </w:rPr>
-        <w:t>(Zwass 2010)</w:t>
+        <w:t>(</w:t>
+      </w:r>
+      <w:proofErr w:type="spellStart"/>
+      <w:r>
+        <w:rPr>
+          <w:i/>
+          <w:vertAlign w:val="superscript"/>
+        </w:rPr>
+        <w:t>Zwass</w:t>
+      </w:r>
+      <w:proofErr w:type="spellEnd"/>
+      <w:r>
+        <w:rPr>
+          <w:i/>
+          <w:vertAlign w:val="superscript"/>
+        </w:rPr>
+        <w:t xml:space="preserve"> 2010)</w:t>
       </w:r>
       <w:r>
         <w:t>. By encouraging user interaction through the voting system and comments sections a community will develop around the application. This in turn encourages further user involvement and increases the chances of the user’s continued use of the application. Which is what the application requires to provide up to date syntactical resources to the searching users.</w:t>
@@ -6297,40 +6310,88 @@
           <w:i/>
           <w:vertAlign w:val="superscript"/>
         </w:rPr>
-        <w:t>(Luis von Ahn 2008)</w:t>
-      </w:r>
-      <w:r>
-        <w:t xml:space="preserve">. There are several ways of implementing game features and these ways can have very levels of effectiveness based on how they are implemented and for what purpose. Luis spoke about user ranking in his 2008 magazine article. This is the process of taking a user’s input then quantifying that contribution in terms of effort and quality and giving them a score. That score can then be applied to ranks and leader boards </w:t>
-      </w:r>
+        <w:t xml:space="preserve">(Luis von </w:t>
+      </w:r>
+      <w:proofErr w:type="spellStart"/>
       <w:r>
         <w:rPr>
           <w:i/>
           <w:vertAlign w:val="superscript"/>
         </w:rPr>
-        <w:t>(Luis von Ahn 2008)</w:t>
-      </w:r>
-      <w:r>
-        <w:t>. This could be a brilliant feature for my site as it can be applied to both the searchers and the posters.</w:t>
-      </w:r>
-    </w:p>
-    <w:p>
-      <w:pPr>
-        <w:jc w:val="both"/>
-      </w:pPr>
-    </w:p>
-    <w:p>
-      <w:pPr>
-        <w:jc w:val="both"/>
-      </w:pPr>
-      <w:r>
-        <w:t xml:space="preserve">Posters can be awarded based on the communities’ evaluation of their post. Searchers can then be awarded for providing frequent comments and rating on these posts. The level of reward would have to be based on level of contribution as if users are rewarded for simple tasks such as giving rating they have been shown to give more spurious ratings </w:t>
-      </w:r>
+        <w:t>Ahn</w:t>
+      </w:r>
+      <w:proofErr w:type="spellEnd"/>
       <w:r>
         <w:rPr>
           <w:i/>
           <w:vertAlign w:val="superscript"/>
         </w:rPr>
-        <w:t>(Zwass 2010)</w:t>
+        <w:t xml:space="preserve"> 2008)</w:t>
+      </w:r>
+      <w:r>
+        <w:t xml:space="preserve">. There are several ways of implementing game features and these ways can have very levels of effectiveness based on how they are implemented and for what purpose. Luis spoke about user ranking in his 2008 magazine article. This is the process of taking a user’s input then quantifying that contribution in terms of effort and quality and giving them a score. That score can then be applied to ranks and leader boards </w:t>
+      </w:r>
+      <w:r>
+        <w:rPr>
+          <w:i/>
+          <w:vertAlign w:val="superscript"/>
+        </w:rPr>
+        <w:t xml:space="preserve">(Luis von </w:t>
+      </w:r>
+      <w:proofErr w:type="spellStart"/>
+      <w:r>
+        <w:rPr>
+          <w:i/>
+          <w:vertAlign w:val="superscript"/>
+        </w:rPr>
+        <w:t>Ahn</w:t>
+      </w:r>
+      <w:proofErr w:type="spellEnd"/>
+      <w:r>
+        <w:rPr>
+          <w:i/>
+          <w:vertAlign w:val="superscript"/>
+        </w:rPr>
+        <w:t xml:space="preserve"> 2008)</w:t>
+      </w:r>
+      <w:r>
+        <w:t>. This could be a brilliant feature for my site as it can be applied to both the searchers and the posters.</w:t>
+      </w:r>
+    </w:p>
+    <w:p>
+      <w:pPr>
+        <w:jc w:val="both"/>
+      </w:pPr>
+    </w:p>
+    <w:p>
+      <w:pPr>
+        <w:jc w:val="both"/>
+      </w:pPr>
+      <w:r>
+        <w:t xml:space="preserve">Posters can be awarded based on the communities’ evaluation of their post. Searchers can then be awarded for providing frequent comments and rating on these posts. The level of reward would have to be based on level of contribution as if users are rewarded for simple tasks such as giving rating they have been shown to give more spurious ratings </w:t>
+      </w:r>
+      <w:r>
+        <w:rPr>
+          <w:i/>
+          <w:vertAlign w:val="superscript"/>
+        </w:rPr>
+        <w:t>(</w:t>
+      </w:r>
+      <w:proofErr w:type="spellStart"/>
+      <w:r>
+        <w:rPr>
+          <w:i/>
+          <w:vertAlign w:val="superscript"/>
+        </w:rPr>
+        <w:t>Zwass</w:t>
+      </w:r>
+      <w:proofErr w:type="spellEnd"/>
+      <w:r>
+        <w:rPr>
+          <w:i/>
+          <w:vertAlign w:val="superscript"/>
+        </w:rPr>
+        <w:t xml:space="preserve"> 2010)</w:t>
       </w:r>
       <w:r>
         <w:t>. So, a smaller score could be given when a user rates and a larger score given to high quality posts. This score can then be acquired over the user’s lifespan and as they reach certain milestones they can “rank up”. This is a badge they can display in comment boards as well as their profile page. It can be deduced that a user who has spent a long time acquiring a high rank will be less likely to leave the site.</w:t>
@@ -6363,12 +6424,12 @@
           <w:numId w:val="4"/>
         </w:numPr>
       </w:pPr>
-      <w:bookmarkStart w:id="23" w:name="_Toc510535772"/>
+      <w:bookmarkStart w:id="22" w:name="_Toc510535772"/>
       <w:r>
         <w:lastRenderedPageBreak/>
         <w:t>Implementation Technology</w:t>
       </w:r>
-      <w:bookmarkEnd w:id="23"/>
+      <w:bookmarkEnd w:id="22"/>
     </w:p>
     <w:p/>
     <w:p>
@@ -6487,13 +6548,16 @@
     <w:p>
       <w:pPr>
         <w:pStyle w:val="Heading3"/>
-        <w:ind w:firstLine="360"/>
-      </w:pPr>
-      <w:bookmarkStart w:id="24" w:name="_Toc510535773"/>
+        <w:numPr>
+          <w:ilvl w:val="2"/>
+          <w:numId w:val="4"/>
+        </w:numPr>
+      </w:pPr>
+      <w:bookmarkStart w:id="23" w:name="_Toc510535773"/>
       <w:r>
         <w:t>What is a Web Application?</w:t>
       </w:r>
-      <w:bookmarkEnd w:id="24"/>
+      <w:bookmarkEnd w:id="23"/>
     </w:p>
     <w:p/>
     <w:p>
@@ -6571,50 +6635,12 @@
           <w:numId w:val="4"/>
         </w:numPr>
       </w:pPr>
-      <w:bookmarkStart w:id="25" w:name="_Toc510535774"/>
+      <w:bookmarkStart w:id="24" w:name="_Toc510535774"/>
       <w:r>
         <w:lastRenderedPageBreak/>
         <w:t>Methodology and System Design</w:t>
       </w:r>
-      <w:bookmarkEnd w:id="25"/>
-    </w:p>
-    <w:p/>
-    <w:p>
-      <w:pPr>
-        <w:pStyle w:val="Heading3"/>
-        <w:numPr>
-          <w:ilvl w:val="1"/>
-          <w:numId w:val="4"/>
-        </w:numPr>
-      </w:pPr>
-      <w:bookmarkStart w:id="26" w:name="_Toc510535775"/>
-      <w:r>
-        <w:t>Overview</w:t>
-      </w:r>
-      <w:bookmarkEnd w:id="26"/>
-    </w:p>
-    <w:p/>
-    <w:p>
-      <w:pPr>
-        <w:ind w:left="360"/>
-      </w:pPr>
-      <w:r>
-        <w:t xml:space="preserve">The aim of the Syntax and Semantic learning tool is to facilitate the learning of new syntactical features of programming/scripting languages. On top of that the tool will also allow users to gain a greater understanding of the background semantics of that specific syntax. This is done to help increase the programmer’s overall proficiency as they will have a fuller understanding of that syntax and how it works. All of this will be achieved through a crowd sourcing model. The reason the application will rely on crowd sourcing is because there </w:t>
-      </w:r>
-      <w:r>
-        <w:t>are</w:t>
-      </w:r>
-      <w:r>
-        <w:t xml:space="preserve"> far too many languages that are used by professionals. Creating content for these languages would require more effort than is currently available for this project. </w:t>
-      </w:r>
-    </w:p>
-    <w:p>
-      <w:pPr>
-        <w:ind w:left="360"/>
-      </w:pPr>
-      <w:r>
-        <w:t>Crowd Sourcing allows the application to rely upon it’s community to keep it alive. This is a double-edged sword however as if the community does not support the application the application will fail due to a lack of content. That is why this prototype aims to get an idea of what the community would like from a syntax and semantic learning tool. This information could then be used to fully develop the application in a manner that the general programming community would approve of. This in turn will increase community retention and therefore support the life of the application itself.</w:t>
-      </w:r>
+      <w:bookmarkEnd w:id="24"/>
     </w:p>
     <w:p/>
     <w:p>
@@ -6625,14 +6651,60 @@
           <w:numId w:val="4"/>
         </w:numPr>
       </w:pPr>
-      <w:bookmarkStart w:id="27" w:name="_Toc510535776"/>
+      <w:bookmarkStart w:id="25" w:name="_Toc510535775"/>
+      <w:r>
+        <w:t>Overview</w:t>
+      </w:r>
+      <w:bookmarkEnd w:id="25"/>
+    </w:p>
+    <w:p/>
+    <w:p>
+      <w:pPr>
+        <w:ind w:left="360"/>
+      </w:pPr>
+      <w:r>
+        <w:t xml:space="preserve">The aim of the Syntax and Semantic learning tool is to facilitate the learning of new syntactical features of programming/scripting languages. On top of that the tool will also allow users to gain a greater understanding of the background semantics of that specific syntax. This is done to help increase the programmer’s overall proficiency as they will have a fuller understanding of that syntax and how it works. All of this will be achieved through a crowd sourcing model. The reason the application will rely on crowd sourcing is because there </w:t>
+      </w:r>
+      <w:r>
+        <w:t>are</w:t>
+      </w:r>
+      <w:r>
+        <w:t xml:space="preserve"> far too many languages that are used by professionals. Creating content for these languages would require more effort than is currently available for this project. </w:t>
+      </w:r>
+    </w:p>
+    <w:p>
+      <w:pPr>
+        <w:ind w:left="360"/>
+      </w:pPr>
+      <w:r>
+        <w:t xml:space="preserve">Crowd Sourcing allows the application to rely upon </w:t>
+      </w:r>
+      <w:proofErr w:type="spellStart"/>
+      <w:r>
+        <w:t>it’s</w:t>
+      </w:r>
+      <w:proofErr w:type="spellEnd"/>
+      <w:r>
+        <w:t xml:space="preserve"> community to keep it alive. This is a double-edged sword however as if the community does not support the application the application will fail due to a lack of content. That is why this prototype aims to get an idea of what the community would like from a syntax and semantic learning tool. This information could then be used to fully develop the application in a manner that the general programming community would approve of. This in turn will increase community retention and therefore support the life of the application itself.</w:t>
+      </w:r>
+    </w:p>
+    <w:p/>
+    <w:p>
+      <w:pPr>
+        <w:pStyle w:val="Heading2"/>
+        <w:numPr>
+          <w:ilvl w:val="1"/>
+          <w:numId w:val="4"/>
+        </w:numPr>
+      </w:pPr>
+      <w:bookmarkStart w:id="26" w:name="_Toc510535776"/>
       <w:r>
         <w:t xml:space="preserve">Functional </w:t>
       </w:r>
       <w:r>
         <w:t>Requirements</w:t>
       </w:r>
-      <w:bookmarkEnd w:id="27"/>
+      <w:bookmarkEnd w:id="26"/>
     </w:p>
     <w:p/>
     <w:tbl>
@@ -6939,10 +7011,12 @@
             <w:r>
               <w:t xml:space="preserve">By viewing a post, a user can place a comment on that post discussing </w:t>
             </w:r>
+            <w:proofErr w:type="spellStart"/>
             <w:proofErr w:type="gramStart"/>
             <w:r>
               <w:t>it’s</w:t>
             </w:r>
+            <w:proofErr w:type="spellEnd"/>
             <w:proofErr w:type="gramEnd"/>
             <w:r>
               <w:t xml:space="preserve"> contents. Other users can then view this comment.</w:t>
@@ -7038,17 +7112,17 @@
     </w:p>
     <w:p>
       <w:pPr>
-        <w:pStyle w:val="Heading3"/>
+        <w:pStyle w:val="Heading2"/>
         <w:numPr>
           <w:ilvl w:val="1"/>
           <w:numId w:val="4"/>
         </w:numPr>
       </w:pPr>
-      <w:bookmarkStart w:id="28" w:name="_Toc510535777"/>
+      <w:bookmarkStart w:id="27" w:name="_Toc510535777"/>
       <w:r>
         <w:t>Non-Functional Requirements</w:t>
       </w:r>
-      <w:bookmarkEnd w:id="28"/>
+      <w:bookmarkEnd w:id="27"/>
     </w:p>
     <w:p/>
     <w:tbl>
@@ -7226,12 +7300,12 @@
           <w:numId w:val="4"/>
         </w:numPr>
       </w:pPr>
-      <w:bookmarkStart w:id="29" w:name="_Toc510535778"/>
+      <w:bookmarkStart w:id="28" w:name="_Toc510535778"/>
       <w:r>
         <w:lastRenderedPageBreak/>
         <w:t>High Level Design</w:t>
       </w:r>
-      <w:bookmarkEnd w:id="29"/>
+      <w:bookmarkEnd w:id="28"/>
     </w:p>
     <w:p/>
     <w:p>
@@ -7341,83 +7415,21 @@
         <w:jc w:val="both"/>
       </w:pPr>
       <w:r>
-        <w:t>The Polyfire components are the components which allow the combination of the Polymer and Firebase. These components handle elements such as user authentication and interaction with the real time database. By importing them through the index page rather than codex-app the entire site can have access to the data from the Firebase connection. This data is then protected by Polymer’s shadow-DOM. This is a ratification DOM structure created to handle all the various components. It also helps to prevent attacks by making it incredibly difficult to poll data from the website itself.</w:t>
+        <w:t xml:space="preserve">The </w:t>
+      </w:r>
+      <w:proofErr w:type="spellStart"/>
+      <w:r>
+        <w:t>Polyfire</w:t>
+      </w:r>
+      <w:proofErr w:type="spellEnd"/>
+      <w:r>
+        <w:t xml:space="preserve"> components are the components which allow the combination of the Polymer and Firebase. These components handle elements such as user authentication and interaction with the real time database. By importing them through the index page rather than codex-app the entire site can have access to the data from the Firebase connection. This data is then protected by Polymer’s shadow-DOM. This is a ratification DOM structure created to handle all the various components. It also helps to prevent attacks by making it incredibly difficult to poll data from the website itself.</w:t>
       </w:r>
     </w:p>
     <w:p>
       <w:pPr>
         <w:jc w:val="both"/>
       </w:pPr>
-    </w:p>
-    <w:p>
-      <w:pPr>
-        <w:pStyle w:val="Heading3"/>
-        <w:numPr>
-          <w:ilvl w:val="1"/>
-          <w:numId w:val="4"/>
-        </w:numPr>
-      </w:pPr>
-      <w:bookmarkStart w:id="30" w:name="_Toc510535779"/>
-      <w:r>
-        <w:lastRenderedPageBreak/>
-        <w:t>Backend Server-Side Design</w:t>
-      </w:r>
-      <w:bookmarkEnd w:id="30"/>
-    </w:p>
-    <w:p/>
-    <w:p>
-      <w:pPr>
-        <w:jc w:val="both"/>
-      </w:pPr>
-      <w:r>
-        <w:t>Firebase will be used to handle all back-end data processing. This primary involves user authentication as well as requests and posts to the database. Thankfully, Firebase directly supports both functions and has cross-over components that allow the communication between polymer and firebase. These are included in a library called Polyfire.</w:t>
-      </w:r>
-    </w:p>
-    <w:p>
-      <w:pPr>
-        <w:jc w:val="both"/>
-      </w:pPr>
-      <w:r>
-        <w:t xml:space="preserve">Starting with the database. The application will make use of Firebase’s “Real Time Database” structure. This is very similar to a SQL-less database. That means it does not rely on common SQL style functions and it is not a relational style database. Meaning that it does not create relations between records. This has both it’s advantages and disadvantages. The disadvantages being that </w:t>
-      </w:r>
-      <w:r>
-        <w:t>having relations between records becomes difficult/impossible and the repetition of data can easily happen. That means careful consideration must be taken when designing the database.</w:t>
-      </w:r>
-    </w:p>
-    <w:p>
-      <w:pPr>
-        <w:jc w:val="both"/>
-      </w:pPr>
-      <w:r>
-        <w:t>“Real Time Database” from Firebase works on a Document foundation. This means that the database consists of objects. These objects then consist of fields and those fields can also be arrays/lists of objects within themselves. Through this mechanic one may achieve a relation between data. So, when creating the database relations will be displayed through these internal lists. For example, the post document will be a list of posts and within those posts each post will have another list representing its comments.</w:t>
-      </w:r>
-    </w:p>
-    <w:p>
-      <w:pPr>
-        <w:jc w:val="both"/>
-      </w:pPr>
-      <w:r>
-        <w:t xml:space="preserve">The primary advantage to using this approach is that is becomes faster and easier to process single objects. Codex (the application) will often be dealing with a single post or a small number of posts (less than 50). That means when pulling a </w:t>
-      </w:r>
-      <w:r>
-        <w:t>post,</w:t>
-      </w:r>
-      <w:r>
-        <w:t xml:space="preserve"> it will be much easier to handle of it’s data together in an object style paradigm.</w:t>
-      </w:r>
-      <w:r>
-        <w:t xml:space="preserve"> This is because all the data is present upon call avoiding the resource intensive procedures such as table joins. Real Time Database avoids this by having all the objects essentially being pre-joined saving the server from performing this expensive operation. This in turn speeds up processing allowing the site to process more users at once which is important in a site that may need to scale to a large user base quickly.</w:t>
-      </w:r>
-    </w:p>
-    <w:p>
-      <w:pPr>
-        <w:jc w:val="both"/>
-      </w:pPr>
-    </w:p>
-    <w:p>
-      <w:r>
-        <w:br w:type="page"/>
-      </w:r>
     </w:p>
     <w:p>
       <w:pPr>
@@ -7427,15 +7439,2052 @@
           <w:numId w:val="4"/>
         </w:numPr>
       </w:pPr>
-      <w:bookmarkStart w:id="31" w:name="_Toc510535780"/>
+      <w:bookmarkStart w:id="29" w:name="_Toc510535779"/>
       <w:r>
         <w:lastRenderedPageBreak/>
-        <w:t>Fun Design Things</w:t>
-      </w:r>
-      <w:bookmarkEnd w:id="31"/>
+        <w:t>Backend Server-Side Design</w:t>
+      </w:r>
+      <w:bookmarkEnd w:id="29"/>
     </w:p>
     <w:p/>
     <w:p>
+      <w:pPr>
+        <w:jc w:val="both"/>
+      </w:pPr>
+      <w:r>
+        <w:t xml:space="preserve">Firebase will be used to handle all back-end data processing. This primary involves user authentication as well as requests and posts to the database. Thankfully, Firebase directly supports both functions and has cross-over components that allow the communication between polymer and firebase. These are included in a library called </w:t>
+      </w:r>
+      <w:proofErr w:type="spellStart"/>
+      <w:r>
+        <w:t>Polyfire</w:t>
+      </w:r>
+      <w:proofErr w:type="spellEnd"/>
+      <w:r>
+        <w:t>.</w:t>
+      </w:r>
+    </w:p>
+    <w:p>
+      <w:pPr>
+        <w:jc w:val="both"/>
+      </w:pPr>
+      <w:r>
+        <w:t xml:space="preserve">Starting with the database. The application will make use of Firebase’s “Real Time Database” structure. This is very similar to a SQL-less database. That means it does not rely on common SQL style functions and it is not a relational style database. Meaning that it does not create relations between records. This has both </w:t>
+      </w:r>
+      <w:r>
+        <w:t>its</w:t>
+      </w:r>
+      <w:r>
+        <w:t xml:space="preserve"> advantages and disadvantages. The disadvantages being that </w:t>
+      </w:r>
+      <w:r>
+        <w:t>having relations between records becomes difficult/impossible and the repetition of data can easily happen. That means careful consideration must be taken when designing the database.</w:t>
+      </w:r>
+    </w:p>
+    <w:p>
+      <w:pPr>
+        <w:jc w:val="both"/>
+      </w:pPr>
+      <w:r>
+        <w:rPr>
+          <w:noProof/>
+        </w:rPr>
+        <w:drawing>
+          <wp:anchor distT="0" distB="0" distL="114300" distR="114300" simplePos="0" relativeHeight="251659264" behindDoc="0" locked="0" layoutInCell="1" allowOverlap="1" wp14:anchorId="0A75A8A6" wp14:editId="03AAD8FC">
+            <wp:simplePos x="0" y="0"/>
+            <wp:positionH relativeFrom="margin">
+              <wp:align>center</wp:align>
+            </wp:positionH>
+            <wp:positionV relativeFrom="paragraph">
+              <wp:posOffset>1257623</wp:posOffset>
+            </wp:positionV>
+            <wp:extent cx="6257567" cy="2415396"/>
+            <wp:effectExtent l="0" t="0" r="0" b="4445"/>
+            <wp:wrapSquare wrapText="bothSides"/>
+            <wp:docPr id="9" name="Picture 9"/>
+            <wp:cNvGraphicFramePr>
+              <a:graphicFrameLocks xmlns:a="http://schemas.openxmlformats.org/drawingml/2006/main" noChangeAspect="1"/>
+            </wp:cNvGraphicFramePr>
+            <a:graphic xmlns:a="http://schemas.openxmlformats.org/drawingml/2006/main">
+              <a:graphicData uri="http://schemas.openxmlformats.org/drawingml/2006/picture">
+                <pic:pic xmlns:pic="http://schemas.openxmlformats.org/drawingml/2006/picture">
+                  <pic:nvPicPr>
+                    <pic:cNvPr id="9" name="FrontEndBackEndOverview.png"/>
+                    <pic:cNvPicPr/>
+                  </pic:nvPicPr>
+                  <pic:blipFill>
+                    <a:blip r:embed="rId17">
+                      <a:extLst>
+                        <a:ext uri="{28A0092B-C50C-407E-A947-70E740481C1C}">
+                          <a14:useLocalDpi xmlns:a14="http://schemas.microsoft.com/office/drawing/2010/main" val="0"/>
+                        </a:ext>
+                      </a:extLst>
+                    </a:blip>
+                    <a:stretch>
+                      <a:fillRect/>
+                    </a:stretch>
+                  </pic:blipFill>
+                  <pic:spPr>
+                    <a:xfrm>
+                      <a:off x="0" y="0"/>
+                      <a:ext cx="6257567" cy="2415396"/>
+                    </a:xfrm>
+                    <a:prstGeom prst="rect">
+                      <a:avLst/>
+                    </a:prstGeom>
+                  </pic:spPr>
+                </pic:pic>
+              </a:graphicData>
+            </a:graphic>
+            <wp14:sizeRelH relativeFrom="page">
+              <wp14:pctWidth>0</wp14:pctWidth>
+            </wp14:sizeRelH>
+            <wp14:sizeRelV relativeFrom="page">
+              <wp14:pctHeight>0</wp14:pctHeight>
+            </wp14:sizeRelV>
+          </wp:anchor>
+        </w:drawing>
+      </w:r>
+      <w:r>
+        <w:t>“Real Time Database” from Firebase works on a Document foundation. This means that the database consists of objects. These objects then consist of fields and those fields can also be arrays/lists of objects within themselves. Through this mechanic one may achieve a relation between data. So, when creating the database relations will be displayed through these internal lists. For example, the post document will be a list of posts and within those posts each post will have another list representing its comments.</w:t>
+      </w:r>
+    </w:p>
+    <w:p>
+      <w:pPr>
+        <w:jc w:val="both"/>
+      </w:pPr>
+    </w:p>
+    <w:p>
+      <w:pPr>
+        <w:jc w:val="both"/>
+      </w:pPr>
+      <w:r>
+        <w:t xml:space="preserve">The primary advantage to using this approach is that is becomes faster and easier to process single objects. Codex (the application) will often be dealing with a single post or a small number of posts (less than 50). That means when pulling a </w:t>
+      </w:r>
+      <w:r>
+        <w:t>post,</w:t>
+      </w:r>
+      <w:r>
+        <w:t xml:space="preserve"> it will be much easier to handle of </w:t>
+      </w:r>
+      <w:r>
+        <w:t>its</w:t>
+      </w:r>
+      <w:r>
+        <w:t xml:space="preserve"> data together in an object style paradigm.</w:t>
+      </w:r>
+      <w:r>
+        <w:t xml:space="preserve"> This is because all the data is present upon call avoiding the resource intensive procedures such as table joins. Real Time Database avoids this by having all the objects essentially being pre-joined saving the server from performing this expensive operation. This in turn speeds up processing allowing the site to process more users at once which is important in a site that may need to scale to a large user base quickly.</w:t>
+      </w:r>
+    </w:p>
+    <w:p>
+      <w:pPr>
+        <w:jc w:val="both"/>
+      </w:pPr>
+    </w:p>
+    <w:p>
+      <w:r>
+        <w:br w:type="page"/>
+      </w:r>
+    </w:p>
+    <w:p>
+      <w:pPr>
+        <w:pStyle w:val="Heading2"/>
+        <w:numPr>
+          <w:ilvl w:val="1"/>
+          <w:numId w:val="4"/>
+        </w:numPr>
+      </w:pPr>
+      <w:r>
+        <w:lastRenderedPageBreak/>
+        <w:t>Database Design</w:t>
+      </w:r>
+    </w:p>
+    <w:p/>
+    <w:p>
+      <w:pPr>
+        <w:ind w:left="360"/>
+        <w:jc w:val="both"/>
+      </w:pPr>
+      <w:r>
+        <w:t>As mentioned in the previous section to increase the speed of the web server and therefore reduce user-end load times a document style database will be implemented. This foregoes costly operations such as table joins for storing “objects” within a database. These objects can then be individually queried from the application which will return all the data held within that specific object. With that in mind certain design constraints must be considered when designing the database.</w:t>
+      </w:r>
+    </w:p>
+    <w:p>
+      <w:pPr>
+        <w:ind w:left="360"/>
+        <w:jc w:val="both"/>
+      </w:pPr>
+      <w:r>
+        <w:t>For a start if not handled properly the database could suffer from a great deal of anomalies. Anomalies can be created when there are duplicate versions of data present and one item of data is edit</w:t>
+      </w:r>
+      <w:r>
+        <w:t>ed or deleted which creates inconsistencies across the database. These inconsistencies can then escalate resulting in wasted memory space from storing the same data twice or confusion when it becomes difficult to tell which item of data is the most current. On top of that anomalies can also occur if two data items rely or reference one another and one of those items is deleted. This now means that an object has a “Null” field and is missing data making that record invalid. So, when it comes to developing the database all objects must contain all data relating to them where possible.</w:t>
+      </w:r>
+    </w:p>
+    <w:p>
+      <w:pPr>
+        <w:ind w:left="360"/>
+        <w:jc w:val="both"/>
+      </w:pPr>
+      <w:r>
+        <w:rPr>
+          <w:noProof/>
+        </w:rPr>
+        <w:drawing>
+          <wp:anchor distT="0" distB="0" distL="114300" distR="114300" simplePos="0" relativeHeight="251658240" behindDoc="0" locked="0" layoutInCell="1" allowOverlap="1" wp14:anchorId="72DE519E" wp14:editId="61917817">
+            <wp:simplePos x="0" y="0"/>
+            <wp:positionH relativeFrom="margin">
+              <wp:align>center</wp:align>
+            </wp:positionH>
+            <wp:positionV relativeFrom="paragraph">
+              <wp:posOffset>603370</wp:posOffset>
+            </wp:positionV>
+            <wp:extent cx="7323273" cy="4080294"/>
+            <wp:effectExtent l="0" t="0" r="0" b="0"/>
+            <wp:wrapNone/>
+            <wp:docPr id="8" name="Picture 8"/>
+            <wp:cNvGraphicFramePr>
+              <a:graphicFrameLocks xmlns:a="http://schemas.openxmlformats.org/drawingml/2006/main" noChangeAspect="1"/>
+            </wp:cNvGraphicFramePr>
+            <a:graphic xmlns:a="http://schemas.openxmlformats.org/drawingml/2006/main">
+              <a:graphicData uri="http://schemas.openxmlformats.org/drawingml/2006/picture">
+                <pic:pic xmlns:pic="http://schemas.openxmlformats.org/drawingml/2006/picture">
+                  <pic:nvPicPr>
+                    <pic:cNvPr id="8" name="DatabaseDesign.png"/>
+                    <pic:cNvPicPr/>
+                  </pic:nvPicPr>
+                  <pic:blipFill>
+                    <a:blip r:embed="rId18" cstate="print">
+                      <a:extLst>
+                        <a:ext uri="{28A0092B-C50C-407E-A947-70E740481C1C}">
+                          <a14:useLocalDpi xmlns:a14="http://schemas.microsoft.com/office/drawing/2010/main" val="0"/>
+                        </a:ext>
+                      </a:extLst>
+                    </a:blip>
+                    <a:stretch>
+                      <a:fillRect/>
+                    </a:stretch>
+                  </pic:blipFill>
+                  <pic:spPr>
+                    <a:xfrm>
+                      <a:off x="0" y="0"/>
+                      <a:ext cx="7323273" cy="4080294"/>
+                    </a:xfrm>
+                    <a:prstGeom prst="rect">
+                      <a:avLst/>
+                    </a:prstGeom>
+                  </pic:spPr>
+                </pic:pic>
+              </a:graphicData>
+            </a:graphic>
+            <wp14:sizeRelH relativeFrom="page">
+              <wp14:pctWidth>0</wp14:pctWidth>
+            </wp14:sizeRelH>
+            <wp14:sizeRelV relativeFrom="page">
+              <wp14:pctHeight>0</wp14:pctHeight>
+            </wp14:sizeRelV>
+          </wp:anchor>
+        </w:drawing>
+      </w:r>
+      <w:r>
+        <w:br w:type="page"/>
+      </w:r>
+    </w:p>
+    <w:p>
+      <w:pPr>
+        <w:jc w:val="both"/>
+      </w:pPr>
+      <w:r>
+        <w:lastRenderedPageBreak/>
+        <w:t>See above figure for full design of the database. As you can see the post object is by far the most complex out of all the objects and that is simply because it is the centre of the application’s design. All aspects of the system rely on posts being managed correctly and that means that the post must contain a lot of data so that I can do its job successfully.</w:t>
+      </w:r>
+    </w:p>
+    <w:p>
+      <w:pPr>
+        <w:jc w:val="both"/>
+      </w:pPr>
+      <w:r>
+        <w:t>The log objects attached to the post objects are lists that are utilised in the up-voting procedures. When a user upvotes a specific attribute of a post their unique identification number is added to this log object. This means that in the future if the user attempts to vote on the same post again the server can check to see if that user has already voted. If they have voted it will simply disallow them from voting further. A separate running number total of total votes is also kept, and this is to save the server performing a count operation on the list every time the rank is requested. It can be expected that the rank will be requested far more than the upvote procedure, so it makes sense to store that number for easy retrieval rather than calculating the number of votes from the log.</w:t>
+      </w:r>
+    </w:p>
+    <w:p>
+      <w:pPr>
+        <w:jc w:val="both"/>
+      </w:pPr>
+      <w:r>
+        <w:t>Another aspect of note is how the comments are stored alongside the post they are related to. Once again, this document style database does not support conventional relations so to emulate that behaviour comments are stored within the post object. Meaning when a user views post the comments are passed alongside that post saving additional queries and complex joins. This is done to reduce load on the server to allow the application to serve as many users as possible on limited hardware and bandwidth.</w:t>
+      </w:r>
+    </w:p>
+    <w:p>
+      <w:pPr>
+        <w:jc w:val="both"/>
+      </w:pPr>
+    </w:p>
+    <w:p>
+      <w:r>
+        <w:br w:type="page"/>
+      </w:r>
+    </w:p>
+    <w:p>
+      <w:pPr>
+        <w:pStyle w:val="Heading2"/>
+        <w:numPr>
+          <w:ilvl w:val="1"/>
+          <w:numId w:val="4"/>
+        </w:numPr>
+      </w:pPr>
+      <w:r>
+        <w:lastRenderedPageBreak/>
+        <w:t>User Interface Design</w:t>
+      </w:r>
+    </w:p>
+    <w:p/>
+    <w:p>
+      <w:pPr>
+        <w:ind w:left="360"/>
+        <w:jc w:val="both"/>
+      </w:pPr>
+      <w:r>
+        <w:t>Linking back to the market research in chapter 2.1 all the successful learning tools implement a simple yet powerful interface. This style of interface can be defined as having a navigation bar with minimal options upon it and relying upon the user to utilise a search feature to narrow down content. As seen with Stack Overflow the search bar takes up prominent space at the top-centre of the page.</w:t>
+      </w:r>
+    </w:p>
+    <w:p>
+      <w:pPr>
+        <w:ind w:left="360"/>
+        <w:jc w:val="both"/>
+      </w:pPr>
+      <w:r>
+        <w:t xml:space="preserve">This is something that should be directly applied to the application. These sites are successful because users can quickly and easily navigate them to find their required content. Any site that impedes the users progress will quickly fall out of favour. Once again linking back to </w:t>
+      </w:r>
+      <w:r>
+        <w:t xml:space="preserve">Geiger </w:t>
+      </w:r>
+      <w:r>
+        <w:rPr>
+          <w:vertAlign w:val="subscript"/>
+        </w:rPr>
+        <w:t xml:space="preserve">[Geiger 2011] </w:t>
+      </w:r>
+      <w:r>
+        <w:t>on Crowdsourcing systems. The system must retain users can work together with their community to encourage a healthy life cycle. The cycle consists of new users discovering the site through search engines and word of mouth. They then begin to integrate that tool into their daily work routine and eventually they will begin to make content for the site encouraging more users to join.</w:t>
+      </w:r>
+    </w:p>
+    <w:p>
+      <w:pPr>
+        <w:ind w:left="360"/>
+        <w:jc w:val="both"/>
+      </w:pPr>
+      <w:r>
+        <w:t>With that in mind the interface needs to be easy to grasp. The initial designs for said interface are as follows in the figures below:</w:t>
+      </w:r>
+    </w:p>
+    <w:p>
+      <w:r>
+        <w:rPr>
+          <w:noProof/>
+        </w:rPr>
+        <w:drawing>
+          <wp:anchor distT="0" distB="0" distL="114300" distR="114300" simplePos="0" relativeHeight="251660288" behindDoc="0" locked="0" layoutInCell="1" allowOverlap="1" wp14:anchorId="2C061ED9" wp14:editId="5890AABA">
+            <wp:simplePos x="0" y="0"/>
+            <wp:positionH relativeFrom="column">
+              <wp:posOffset>0</wp:posOffset>
+            </wp:positionH>
+            <wp:positionV relativeFrom="paragraph">
+              <wp:posOffset>2540</wp:posOffset>
+            </wp:positionV>
+            <wp:extent cx="5731510" cy="3202305"/>
+            <wp:effectExtent l="0" t="0" r="2540" b="0"/>
+            <wp:wrapSquare wrapText="bothSides"/>
+            <wp:docPr id="10" name="Picture 10"/>
+            <wp:cNvGraphicFramePr>
+              <a:graphicFrameLocks xmlns:a="http://schemas.openxmlformats.org/drawingml/2006/main" noChangeAspect="1"/>
+            </wp:cNvGraphicFramePr>
+            <a:graphic xmlns:a="http://schemas.openxmlformats.org/drawingml/2006/main">
+              <a:graphicData uri="http://schemas.openxmlformats.org/drawingml/2006/picture">
+                <pic:pic xmlns:pic="http://schemas.openxmlformats.org/drawingml/2006/picture">
+                  <pic:nvPicPr>
+                    <pic:cNvPr id="10" name="HomePage.PNG"/>
+                    <pic:cNvPicPr/>
+                  </pic:nvPicPr>
+                  <pic:blipFill>
+                    <a:blip r:embed="rId19">
+                      <a:extLst>
+                        <a:ext uri="{28A0092B-C50C-407E-A947-70E740481C1C}">
+                          <a14:useLocalDpi xmlns:a14="http://schemas.microsoft.com/office/drawing/2010/main" val="0"/>
+                        </a:ext>
+                      </a:extLst>
+                    </a:blip>
+                    <a:stretch>
+                      <a:fillRect/>
+                    </a:stretch>
+                  </pic:blipFill>
+                  <pic:spPr>
+                    <a:xfrm>
+                      <a:off x="0" y="0"/>
+                      <a:ext cx="5731510" cy="3202305"/>
+                    </a:xfrm>
+                    <a:prstGeom prst="rect">
+                      <a:avLst/>
+                    </a:prstGeom>
+                  </pic:spPr>
+                </pic:pic>
+              </a:graphicData>
+            </a:graphic>
+            <wp14:sizeRelH relativeFrom="page">
+              <wp14:pctWidth>0</wp14:pctWidth>
+            </wp14:sizeRelH>
+            <wp14:sizeRelV relativeFrom="page">
+              <wp14:pctHeight>0</wp14:pctHeight>
+            </wp14:sizeRelV>
+          </wp:anchor>
+        </w:drawing>
+      </w:r>
+    </w:p>
+    <w:p>
+      <w:r>
+        <w:t>The above figure shows the Homepage/feed page. This is the initial design on what the user will see when they first login and it is an attempt to encourage them to explore and view new content they may not otherwise see. What is important though is the prominence of the search bar. The home page aims to give users an idea of what types of content will be present on the site meanwhile, not obstructing them if they are looking for something specific.</w:t>
+      </w:r>
+      <w:r>
+        <w:t xml:space="preserve"> If a user wants a specific post they can quickly and easily search for it. </w:t>
+      </w:r>
+    </w:p>
+    <w:p>
+      <w:r>
+        <w:t xml:space="preserve">This feature has been directly borrowed from Stack Overflow as makes the site easy to navigate. This featured was also praised in the audience survey </w:t>
+      </w:r>
+      <w:r>
+        <w:rPr>
+          <w:i/>
+        </w:rPr>
+        <w:t>(see appendix bleh)</w:t>
+      </w:r>
+      <w:r>
+        <w:t>.</w:t>
+      </w:r>
+      <w:r>
+        <w:rPr>
+          <w:i/>
+        </w:rPr>
+        <w:t xml:space="preserve"> </w:t>
+      </w:r>
+      <w:r>
+        <w:t>So, it’s an important feature to add to the site.</w:t>
+      </w:r>
+    </w:p>
+    <w:p>
+      <w:r>
+        <w:rPr>
+          <w:noProof/>
+        </w:rPr>
+        <w:lastRenderedPageBreak/>
+        <w:drawing>
+          <wp:anchor distT="0" distB="0" distL="114300" distR="114300" simplePos="0" relativeHeight="251661312" behindDoc="0" locked="0" layoutInCell="1" allowOverlap="1" wp14:anchorId="66C03011" wp14:editId="64DA02CF">
+            <wp:simplePos x="0" y="0"/>
+            <wp:positionH relativeFrom="margin">
+              <wp:align>center</wp:align>
+            </wp:positionH>
+            <wp:positionV relativeFrom="paragraph">
+              <wp:posOffset>34326</wp:posOffset>
+            </wp:positionV>
+            <wp:extent cx="6087745" cy="3407410"/>
+            <wp:effectExtent l="0" t="0" r="8255" b="2540"/>
+            <wp:wrapSquare wrapText="bothSides"/>
+            <wp:docPr id="11" name="Picture 11"/>
+            <wp:cNvGraphicFramePr>
+              <a:graphicFrameLocks xmlns:a="http://schemas.openxmlformats.org/drawingml/2006/main" noChangeAspect="1"/>
+            </wp:cNvGraphicFramePr>
+            <a:graphic xmlns:a="http://schemas.openxmlformats.org/drawingml/2006/main">
+              <a:graphicData uri="http://schemas.openxmlformats.org/drawingml/2006/picture">
+                <pic:pic xmlns:pic="http://schemas.openxmlformats.org/drawingml/2006/picture">
+                  <pic:nvPicPr>
+                    <pic:cNvPr id="11" name="CreateAPostPage.PNG"/>
+                    <pic:cNvPicPr/>
+                  </pic:nvPicPr>
+                  <pic:blipFill>
+                    <a:blip r:embed="rId20">
+                      <a:extLst>
+                        <a:ext uri="{28A0092B-C50C-407E-A947-70E740481C1C}">
+                          <a14:useLocalDpi xmlns:a14="http://schemas.microsoft.com/office/drawing/2010/main" val="0"/>
+                        </a:ext>
+                      </a:extLst>
+                    </a:blip>
+                    <a:stretch>
+                      <a:fillRect/>
+                    </a:stretch>
+                  </pic:blipFill>
+                  <pic:spPr>
+                    <a:xfrm>
+                      <a:off x="0" y="0"/>
+                      <a:ext cx="6087745" cy="3407410"/>
+                    </a:xfrm>
+                    <a:prstGeom prst="rect">
+                      <a:avLst/>
+                    </a:prstGeom>
+                  </pic:spPr>
+                </pic:pic>
+              </a:graphicData>
+            </a:graphic>
+            <wp14:sizeRelH relativeFrom="page">
+              <wp14:pctWidth>0</wp14:pctWidth>
+            </wp14:sizeRelH>
+            <wp14:sizeRelV relativeFrom="page">
+              <wp14:pctHeight>0</wp14:pctHeight>
+            </wp14:sizeRelV>
+          </wp:anchor>
+        </w:drawing>
+      </w:r>
+    </w:p>
+    <w:p>
+      <w:r>
+        <w:rPr>
+          <w:noProof/>
+        </w:rPr>
+        <w:drawing>
+          <wp:anchor distT="0" distB="0" distL="114300" distR="114300" simplePos="0" relativeHeight="251662336" behindDoc="0" locked="0" layoutInCell="1" allowOverlap="1" wp14:anchorId="321E4BD3" wp14:editId="655FC42F">
+            <wp:simplePos x="0" y="0"/>
+            <wp:positionH relativeFrom="margin">
+              <wp:align>center</wp:align>
+            </wp:positionH>
+            <wp:positionV relativeFrom="paragraph">
+              <wp:posOffset>1155760</wp:posOffset>
+            </wp:positionV>
+            <wp:extent cx="6184900" cy="3469640"/>
+            <wp:effectExtent l="0" t="0" r="6350" b="0"/>
+            <wp:wrapSquare wrapText="bothSides"/>
+            <wp:docPr id="12" name="Picture 12"/>
+            <wp:cNvGraphicFramePr>
+              <a:graphicFrameLocks xmlns:a="http://schemas.openxmlformats.org/drawingml/2006/main" noChangeAspect="1"/>
+            </wp:cNvGraphicFramePr>
+            <a:graphic xmlns:a="http://schemas.openxmlformats.org/drawingml/2006/main">
+              <a:graphicData uri="http://schemas.openxmlformats.org/drawingml/2006/picture">
+                <pic:pic xmlns:pic="http://schemas.openxmlformats.org/drawingml/2006/picture">
+                  <pic:nvPicPr>
+                    <pic:cNvPr id="12" name="SearchPage.PNG"/>
+                    <pic:cNvPicPr/>
+                  </pic:nvPicPr>
+                  <pic:blipFill>
+                    <a:blip r:embed="rId21">
+                      <a:extLst>
+                        <a:ext uri="{28A0092B-C50C-407E-A947-70E740481C1C}">
+                          <a14:useLocalDpi xmlns:a14="http://schemas.microsoft.com/office/drawing/2010/main" val="0"/>
+                        </a:ext>
+                      </a:extLst>
+                    </a:blip>
+                    <a:stretch>
+                      <a:fillRect/>
+                    </a:stretch>
+                  </pic:blipFill>
+                  <pic:spPr>
+                    <a:xfrm>
+                      <a:off x="0" y="0"/>
+                      <a:ext cx="6184900" cy="3469640"/>
+                    </a:xfrm>
+                    <a:prstGeom prst="rect">
+                      <a:avLst/>
+                    </a:prstGeom>
+                  </pic:spPr>
+                </pic:pic>
+              </a:graphicData>
+            </a:graphic>
+            <wp14:sizeRelH relativeFrom="page">
+              <wp14:pctWidth>0</wp14:pctWidth>
+            </wp14:sizeRelH>
+            <wp14:sizeRelV relativeFrom="page">
+              <wp14:pctHeight>0</wp14:pctHeight>
+            </wp14:sizeRelV>
+          </wp:anchor>
+        </w:drawing>
+      </w:r>
+      <w:r>
+        <w:t xml:space="preserve">Following the homepage is the create a post page. This is the second most important part of the site as it is where more dedicated users will spend most of their time. Here users will be able to create new posts, tag over posts and push that to the public feeds. Once again, it’s important to make this part of the site easy to learn and use. That is achieved by keeping the interface minimal and not over cluttering it with buttons. Between this design and the final product some of the buttons may even be removed to help keep this page clean. </w:t>
+      </w:r>
+    </w:p>
+    <w:p>
+      <w:pPr>
+        <w:jc w:val="both"/>
+      </w:pPr>
+      <w:r>
+        <w:t xml:space="preserve">Finally, there is the search page. This after the home page and the post page is the most important page of the site. It is where most users will spend most of their time as they search for specific content. </w:t>
+      </w:r>
+      <w:r>
+        <w:lastRenderedPageBreak/>
+        <w:t xml:space="preserve">In the audience survey </w:t>
+      </w:r>
+      <w:r>
+        <w:rPr>
+          <w:i/>
+        </w:rPr>
+        <w:t xml:space="preserve">(see </w:t>
+      </w:r>
+      <w:proofErr w:type="gramStart"/>
+      <w:r>
+        <w:rPr>
+          <w:i/>
+        </w:rPr>
+        <w:t>appendix )</w:t>
+      </w:r>
+      <w:proofErr w:type="gramEnd"/>
+      <w:r>
+        <w:t xml:space="preserve"> users favoured sites with powerful search tools that allowed them to not only search for posts to but search in different manners. This could take the form of sorting posts based on specific criteria. It could also take the place of allowing users to search by programming/scripting language or maybe be a favourite author. Experimenting with this search tool then gauging user response will be a key aspect of this Dissertation to see how users utilise search tools.</w:t>
+      </w:r>
+      <w:r>
+        <w:br w:type="page"/>
+      </w:r>
+    </w:p>
+    <w:p>
+      <w:pPr>
+        <w:pStyle w:val="Heading2"/>
+        <w:numPr>
+          <w:ilvl w:val="1"/>
+          <w:numId w:val="4"/>
+        </w:numPr>
+      </w:pPr>
+      <w:r>
+        <w:lastRenderedPageBreak/>
+        <w:t>Design Reasoning</w:t>
+      </w:r>
+    </w:p>
+    <w:p/>
+    <w:p>
+      <w:r>
+        <w:t>All the previous design features have been directly influenced by the research detailed in chapter 2. This sub chapter aims to provide a little more detail on the exact links between the research aspect and the design aspect.</w:t>
+      </w:r>
+    </w:p>
+    <w:p/>
+    <w:p>
+      <w:pPr>
+        <w:jc w:val="both"/>
+      </w:pPr>
+      <w:r>
+        <w:t xml:space="preserve">Crowd Sourcing is a key word of this project as the system will succeed or fail based on how the audience perceives and uses the application. </w:t>
+      </w:r>
+      <w:proofErr w:type="spellStart"/>
+      <w:r>
+        <w:t>Zwass</w:t>
+      </w:r>
+      <w:proofErr w:type="spellEnd"/>
+      <w:r>
+        <w:t xml:space="preserve"> </w:t>
+      </w:r>
+      <w:r>
+        <w:rPr>
+          <w:i/>
+          <w:vertAlign w:val="subscript"/>
+        </w:rPr>
+        <w:t>(</w:t>
+      </w:r>
+      <w:proofErr w:type="spellStart"/>
+      <w:r>
+        <w:rPr>
+          <w:i/>
+          <w:vertAlign w:val="subscript"/>
+        </w:rPr>
+        <w:t>Zwass</w:t>
+      </w:r>
+      <w:proofErr w:type="spellEnd"/>
+      <w:r>
+        <w:rPr>
+          <w:i/>
+          <w:vertAlign w:val="subscript"/>
+        </w:rPr>
+        <w:t xml:space="preserve"> 2010) </w:t>
+      </w:r>
+      <w:r>
+        <w:t xml:space="preserve">spoke a great deal about communities and what impact they have on the crowd sourcing model. With that in mind during the research of various market products </w:t>
+      </w:r>
+      <w:r>
+        <w:rPr>
+          <w:i/>
+        </w:rPr>
+        <w:t>(Chapter 2.1)</w:t>
+      </w:r>
+      <w:r>
+        <w:t xml:space="preserve"> and the audience research </w:t>
+      </w:r>
+      <w:r>
+        <w:rPr>
+          <w:i/>
+        </w:rPr>
+        <w:t xml:space="preserve">(Chapter 2.2) </w:t>
+      </w:r>
+      <w:r>
+        <w:t xml:space="preserve">a focus was placed on how the application developed their community. Stack Overflow became quickly clear that it’s community was based around solving problems and gaining points to increase one’s ranking. Meanwhile sites like Dev.to focused around personalities creating articles. This is then reflected in how the audience survey </w:t>
+      </w:r>
+      <w:r>
+        <w:rPr>
+          <w:i/>
+        </w:rPr>
+        <w:t xml:space="preserve">(Chapter 2.2) </w:t>
+      </w:r>
+      <w:r>
+        <w:t xml:space="preserve">perceived these applications. The audience had integrated Stack Overflow into their work routine meanwhile far fewer users made use of Dev.to on a regular basis. This could just be down to </w:t>
+      </w:r>
+      <w:r>
+        <w:t>Stack Overflow being a far more popular site, but it could also be down to users preferring solutions and direct learning over interest articles.</w:t>
+      </w:r>
+    </w:p>
+    <w:p>
+      <w:pPr>
+        <w:jc w:val="both"/>
+      </w:pPr>
+    </w:p>
+    <w:p>
+      <w:pPr>
+        <w:jc w:val="both"/>
+      </w:pPr>
+      <w:r>
+        <w:t>Taking that into account it is important that every aspect of design of the application leans into this research. The entire site should focus directly on teaching user’s new topics they want to find out about and stay away from opinion articles and interest articles. One way of encouraging solution and tutorial posts is through the rating system. By allowing users to rate posts based on their conciseness, well explained, well tagged then allowing them to filter posts based on those ranks it should encourage posters to adopt those qualities. Once again this is no certainty until the application is passed onto testing and the end users return their feedback on the feature.</w:t>
+      </w:r>
+    </w:p>
+    <w:p>
+      <w:pPr>
+        <w:jc w:val="both"/>
+      </w:pPr>
+    </w:p>
+    <w:p>
+      <w:pPr>
+        <w:jc w:val="both"/>
+      </w:pPr>
+      <w:r>
+        <w:t>The primary focus of the site is enabling users to teach themselves so when it comes to evaluating the successfulness of the rating and search systems a great deal of care will placed into getting throughout feedback. Testers will be questioned on how they used the rating system as well as to what extent they used the sorting system on the search page. Using this feedback, it can be hypothesized how users prefer to learn. As mentioned previously, it will be extremely difficult to gauge if the users have improved their skills through the usage of the application, so this paper must rely on the opinion and views of the users/testers time with the application.</w:t>
+      </w:r>
+      <w:r>
+        <w:br w:type="page"/>
+      </w:r>
+    </w:p>
+    <w:p>
+      <w:pPr>
+        <w:pStyle w:val="Heading2"/>
+        <w:numPr>
+          <w:ilvl w:val="1"/>
+          <w:numId w:val="4"/>
+        </w:numPr>
+      </w:pPr>
+      <w:r>
+        <w:lastRenderedPageBreak/>
+        <w:t>Project</w:t>
+      </w:r>
+      <w:r>
+        <w:t xml:space="preserve"> Plan</w:t>
+      </w:r>
+    </w:p>
+    <w:p/>
+    <w:p>
+      <w:pPr>
+        <w:jc w:val="both"/>
+      </w:pPr>
+      <w:r>
+        <w:rPr>
+          <w:rFonts w:cstheme="minorHAnsi"/>
+          <w:b/>
+          <w:noProof/>
+          <w:u w:val="single"/>
+        </w:rPr>
+        <w:drawing>
+          <wp:anchor distT="0" distB="0" distL="114300" distR="114300" simplePos="0" relativeHeight="251664384" behindDoc="0" locked="0" layoutInCell="1" allowOverlap="1" wp14:anchorId="64468ED9" wp14:editId="3146AABB">
+            <wp:simplePos x="0" y="0"/>
+            <wp:positionH relativeFrom="margin">
+              <wp:align>center</wp:align>
+            </wp:positionH>
+            <wp:positionV relativeFrom="paragraph">
+              <wp:posOffset>1031983</wp:posOffset>
+            </wp:positionV>
+            <wp:extent cx="7201535" cy="3057525"/>
+            <wp:effectExtent l="19050" t="19050" r="18415" b="28575"/>
+            <wp:wrapSquare wrapText="bothSides"/>
+            <wp:docPr id="13" name="Picture 13"/>
+            <wp:cNvGraphicFramePr>
+              <a:graphicFrameLocks xmlns:a="http://schemas.openxmlformats.org/drawingml/2006/main" noChangeAspect="1"/>
+            </wp:cNvGraphicFramePr>
+            <a:graphic xmlns:a="http://schemas.openxmlformats.org/drawingml/2006/main">
+              <a:graphicData uri="http://schemas.openxmlformats.org/drawingml/2006/picture">
+                <pic:pic xmlns:pic="http://schemas.openxmlformats.org/drawingml/2006/picture">
+                  <pic:nvPicPr>
+                    <pic:cNvPr id="1" name="GanntChart2017Capture.PNG"/>
+                    <pic:cNvPicPr/>
+                  </pic:nvPicPr>
+                  <pic:blipFill>
+                    <a:blip r:embed="rId22">
+                      <a:extLst>
+                        <a:ext uri="{28A0092B-C50C-407E-A947-70E740481C1C}">
+                          <a14:useLocalDpi xmlns:a14="http://schemas.microsoft.com/office/drawing/2010/main" val="0"/>
+                        </a:ext>
+                      </a:extLst>
+                    </a:blip>
+                    <a:stretch>
+                      <a:fillRect/>
+                    </a:stretch>
+                  </pic:blipFill>
+                  <pic:spPr>
+                    <a:xfrm>
+                      <a:off x="0" y="0"/>
+                      <a:ext cx="7201535" cy="3057525"/>
+                    </a:xfrm>
+                    <a:prstGeom prst="rect">
+                      <a:avLst/>
+                    </a:prstGeom>
+                    <a:ln>
+                      <a:solidFill>
+                        <a:schemeClr val="tx1"/>
+                      </a:solidFill>
+                    </a:ln>
+                  </pic:spPr>
+                </pic:pic>
+              </a:graphicData>
+            </a:graphic>
+            <wp14:sizeRelH relativeFrom="page">
+              <wp14:pctWidth>0</wp14:pctWidth>
+            </wp14:sizeRelH>
+            <wp14:sizeRelV relativeFrom="page">
+              <wp14:pctHeight>0</wp14:pctHeight>
+            </wp14:sizeRelV>
+          </wp:anchor>
+        </w:drawing>
+      </w:r>
+      <w:r>
+        <w:t xml:space="preserve">Due to the limited development resources the project will generally take the form of a Waterfall approach. This means that tasks will be tackled sequentially and as sections become complete new tasks will become available. If the development team was larger an Agile development style could be adopted where tasks were committed to in stages and the order of completion in those stages wouldn’t be of importance. </w:t>
+      </w:r>
+    </w:p>
+    <w:p>
+      <w:pPr>
+        <w:jc w:val="both"/>
+      </w:pPr>
+    </w:p>
+    <w:p>
+      <w:pPr>
+        <w:jc w:val="both"/>
+      </w:pPr>
+      <w:r>
+        <w:t xml:space="preserve">However, the development team only consists of one developer, so the development schedule will fall under a waterfall mentality. Development will begin with the design and research section. During these phases </w:t>
+      </w:r>
+      <w:r>
+        <w:t>a focus will be applied to deciding what features of the application should be considered critical and what features will be less critical.</w:t>
+      </w:r>
+    </w:p>
+    <w:p>
+      <w:pPr>
+        <w:jc w:val="both"/>
+      </w:pPr>
+    </w:p>
+    <w:p>
+      <w:pPr>
+        <w:jc w:val="both"/>
+      </w:pPr>
+      <w:r>
+        <w:t xml:space="preserve">In the above figure </w:t>
+      </w:r>
+      <w:r>
+        <w:rPr>
+          <w:i/>
+        </w:rPr>
+        <w:t xml:space="preserve">(which you can find a larger version of in </w:t>
+      </w:r>
+      <w:proofErr w:type="gramStart"/>
+      <w:r>
+        <w:rPr>
+          <w:i/>
+        </w:rPr>
+        <w:t>appendix )</w:t>
+      </w:r>
+      <w:proofErr w:type="gramEnd"/>
+      <w:r>
+        <w:t xml:space="preserve"> the application development has been condensed into a single task. This is to save space on the plan and to help to keep development simple and on track. The application development will be broken down further as follows:</w:t>
+      </w:r>
+    </w:p>
+    <w:p>
+      <w:pPr>
+        <w:jc w:val="both"/>
+      </w:pPr>
+    </w:p>
+    <w:p>
+      <w:pPr>
+        <w:jc w:val="both"/>
+      </w:pPr>
+      <w:r>
+        <w:br w:type="page"/>
+      </w:r>
+    </w:p>
+    <w:p>
+      <w:pPr>
+        <w:pStyle w:val="Heading3"/>
+        <w:numPr>
+          <w:ilvl w:val="2"/>
+          <w:numId w:val="4"/>
+        </w:numPr>
+      </w:pPr>
+      <w:r>
+        <w:lastRenderedPageBreak/>
+        <w:t>Application Development Plan</w:t>
+      </w:r>
+    </w:p>
+    <w:p/>
+    <w:tbl>
+      <w:tblPr>
+        <w:tblStyle w:val="TableGrid"/>
+        <w:tblW w:w="0" w:type="auto"/>
+        <w:tblLook w:val="04A0" w:firstRow="1" w:lastRow="0" w:firstColumn="1" w:lastColumn="0" w:noHBand="0" w:noVBand="1"/>
+      </w:tblPr>
+      <w:tblGrid>
+        <w:gridCol w:w="2960"/>
+        <w:gridCol w:w="4942"/>
+        <w:gridCol w:w="1114"/>
+      </w:tblGrid>
+      <w:tr>
+        <w:tc>
+          <w:tcPr>
+            <w:tcW w:w="2960" w:type="dxa"/>
+            <w:shd w:val="clear" w:color="auto" w:fill="AEAAAA" w:themeFill="background2" w:themeFillShade="BF"/>
+          </w:tcPr>
+          <w:p>
+            <w:r>
+              <w:t>Task Name</w:t>
+            </w:r>
+            <w:r>
+              <w:t xml:space="preserve"> – </w:t>
+            </w:r>
+            <w:r>
+              <w:rPr>
+                <w:i/>
+              </w:rPr>
+              <w:t>(Component Name)</w:t>
+            </w:r>
+          </w:p>
+        </w:tc>
+        <w:tc>
+          <w:tcPr>
+            <w:tcW w:w="4942" w:type="dxa"/>
+            <w:shd w:val="clear" w:color="auto" w:fill="AEAAAA" w:themeFill="background2" w:themeFillShade="BF"/>
+          </w:tcPr>
+          <w:p>
+            <w:r>
+              <w:t>Description</w:t>
+            </w:r>
+          </w:p>
+        </w:tc>
+        <w:tc>
+          <w:tcPr>
+            <w:tcW w:w="1114" w:type="dxa"/>
+            <w:shd w:val="clear" w:color="auto" w:fill="AEAAAA" w:themeFill="background2" w:themeFillShade="BF"/>
+          </w:tcPr>
+          <w:p>
+            <w:r>
+              <w:t>Estimated Duration</w:t>
+            </w:r>
+          </w:p>
+        </w:tc>
+      </w:tr>
+      <w:tr>
+        <w:tc>
+          <w:tcPr>
+            <w:tcW w:w="2960" w:type="dxa"/>
+          </w:tcPr>
+          <w:p>
+            <w:r>
+              <w:t>Workspace Setup</w:t>
+            </w:r>
+          </w:p>
+        </w:tc>
+        <w:tc>
+          <w:tcPr>
+            <w:tcW w:w="4942" w:type="dxa"/>
+          </w:tcPr>
+          <w:p>
+            <w:r>
+              <w:t>This includes setting up the server, downloading and installing all the required packages and setting up version control</w:t>
+            </w:r>
+          </w:p>
+        </w:tc>
+        <w:tc>
+          <w:tcPr>
+            <w:tcW w:w="1114" w:type="dxa"/>
+          </w:tcPr>
+          <w:p>
+            <w:r>
+              <w:t>2 Days</w:t>
+            </w:r>
+          </w:p>
+        </w:tc>
+      </w:tr>
+      <w:tr>
+        <w:tc>
+          <w:tcPr>
+            <w:tcW w:w="2960" w:type="dxa"/>
+          </w:tcPr>
+          <w:p>
+            <w:pPr>
+              <w:rPr>
+                <w:i/>
+              </w:rPr>
+            </w:pPr>
+            <w:r>
+              <w:t>General Layout Construction</w:t>
+            </w:r>
+            <w:r>
+              <w:t xml:space="preserve"> </w:t>
+            </w:r>
+            <w:r>
+              <w:rPr>
+                <w:i/>
+              </w:rPr>
+              <w:t>(codex-app)</w:t>
+            </w:r>
+          </w:p>
+        </w:tc>
+        <w:tc>
+          <w:tcPr>
+            <w:tcW w:w="4942" w:type="dxa"/>
+          </w:tcPr>
+          <w:p>
+            <w:r>
+              <w:t xml:space="preserve">Creating the structure of the site. Creating the skeleton of each of the components and connecting those components together. </w:t>
+            </w:r>
+          </w:p>
+        </w:tc>
+        <w:tc>
+          <w:tcPr>
+            <w:tcW w:w="1114" w:type="dxa"/>
+          </w:tcPr>
+          <w:p>
+            <w:r>
+              <w:t>2 Days</w:t>
+            </w:r>
+          </w:p>
+        </w:tc>
+      </w:tr>
+      <w:tr>
+        <w:tc>
+          <w:tcPr>
+            <w:tcW w:w="2960" w:type="dxa"/>
+          </w:tcPr>
+          <w:p>
+            <w:r>
+              <w:t>Resolving Initial Dependency Issues</w:t>
+            </w:r>
+          </w:p>
+        </w:tc>
+        <w:tc>
+          <w:tcPr>
+            <w:tcW w:w="4942" w:type="dxa"/>
+          </w:tcPr>
+          <w:p>
+            <w:r>
+              <w:t>With so many packages working together there is a high risk some packages may conflict with one another.</w:t>
+            </w:r>
+          </w:p>
+        </w:tc>
+        <w:tc>
+          <w:tcPr>
+            <w:tcW w:w="1114" w:type="dxa"/>
+          </w:tcPr>
+          <w:p>
+            <w:r>
+              <w:t>1.5 Days</w:t>
+            </w:r>
+          </w:p>
+        </w:tc>
+      </w:tr>
+      <w:tr>
+        <w:tc>
+          <w:tcPr>
+            <w:tcW w:w="2960" w:type="dxa"/>
+          </w:tcPr>
+          <w:p>
+            <w:r>
+              <w:t>Implementing O-</w:t>
+            </w:r>
+            <w:proofErr w:type="spellStart"/>
+            <w:r>
+              <w:t>Auth</w:t>
+            </w:r>
+            <w:proofErr w:type="spellEnd"/>
+            <w:r>
+              <w:t xml:space="preserve"> </w:t>
+            </w:r>
+            <w:r>
+              <w:rPr>
+                <w:i/>
+              </w:rPr>
+              <w:t>(codex-login)</w:t>
+            </w:r>
+          </w:p>
+        </w:tc>
+        <w:tc>
+          <w:tcPr>
+            <w:tcW w:w="4942" w:type="dxa"/>
+          </w:tcPr>
+          <w:p>
+            <w:r>
+              <w:t>Implement the ability for users to log in with Google O-</w:t>
+            </w:r>
+            <w:proofErr w:type="spellStart"/>
+            <w:r>
+              <w:t>Auth</w:t>
+            </w:r>
+            <w:proofErr w:type="spellEnd"/>
+          </w:p>
+        </w:tc>
+        <w:tc>
+          <w:tcPr>
+            <w:tcW w:w="1114" w:type="dxa"/>
+          </w:tcPr>
+          <w:p>
+            <w:r>
+              <w:t>1 Day</w:t>
+            </w:r>
+          </w:p>
+        </w:tc>
+      </w:tr>
+      <w:tr>
+        <w:tc>
+          <w:tcPr>
+            <w:tcW w:w="2960" w:type="dxa"/>
+          </w:tcPr>
+          <w:p>
+            <w:r>
+              <w:t>Implement Polymer Real Time Attribute Binding</w:t>
+            </w:r>
+          </w:p>
+        </w:tc>
+        <w:tc>
+          <w:tcPr>
+            <w:tcW w:w="4942" w:type="dxa"/>
+          </w:tcPr>
+          <w:p>
+            <w:r>
+              <w:t>For the site to work correctly it is important that all the components can access the data they require. This task involves ensuring that all components have access to the data/objects they require.</w:t>
+            </w:r>
+          </w:p>
+        </w:tc>
+        <w:tc>
+          <w:tcPr>
+            <w:tcW w:w="1114" w:type="dxa"/>
+          </w:tcPr>
+          <w:p>
+            <w:r>
+              <w:t>1.5 Days</w:t>
+            </w:r>
+          </w:p>
+        </w:tc>
+      </w:tr>
+      <w:tr>
+        <w:tc>
+          <w:tcPr>
+            <w:tcW w:w="2960" w:type="dxa"/>
+          </w:tcPr>
+          <w:p>
+            <w:r>
+              <w:t xml:space="preserve">Implement Basic Post Creation </w:t>
+            </w:r>
+            <w:r>
+              <w:rPr>
+                <w:i/>
+              </w:rPr>
+              <w:t>(codex-posts)</w:t>
+            </w:r>
+          </w:p>
+        </w:tc>
+        <w:tc>
+          <w:tcPr>
+            <w:tcW w:w="4942" w:type="dxa"/>
+          </w:tcPr>
+          <w:p>
+            <w:r>
+              <w:t>Implement the basic ability for users to create posts (does not involve post tagging)</w:t>
+            </w:r>
+          </w:p>
+        </w:tc>
+        <w:tc>
+          <w:tcPr>
+            <w:tcW w:w="1114" w:type="dxa"/>
+          </w:tcPr>
+          <w:p>
+            <w:r>
+              <w:t>1.5 Days</w:t>
+            </w:r>
+          </w:p>
+        </w:tc>
+      </w:tr>
+      <w:tr>
+        <w:tc>
+          <w:tcPr>
+            <w:tcW w:w="2960" w:type="dxa"/>
+          </w:tcPr>
+          <w:p>
+            <w:pPr>
+              <w:rPr>
+                <w:i/>
+              </w:rPr>
+            </w:pPr>
+            <w:r>
+              <w:t xml:space="preserve">Implement the Basic Post Feed </w:t>
+            </w:r>
+            <w:r>
+              <w:rPr>
+                <w:i/>
+              </w:rPr>
+              <w:t>(codex-feed)</w:t>
+            </w:r>
+          </w:p>
+        </w:tc>
+        <w:tc>
+          <w:tcPr>
+            <w:tcW w:w="4942" w:type="dxa"/>
+          </w:tcPr>
+          <w:p>
+            <w:r>
+              <w:t>Create a page where users can view all the created posts in one feed</w:t>
+            </w:r>
+          </w:p>
+        </w:tc>
+        <w:tc>
+          <w:tcPr>
+            <w:tcW w:w="1114" w:type="dxa"/>
+          </w:tcPr>
+          <w:p>
+            <w:r>
+              <w:t>1 Day</w:t>
+            </w:r>
+          </w:p>
+        </w:tc>
+      </w:tr>
+      <w:tr>
+        <w:tc>
+          <w:tcPr>
+            <w:tcW w:w="2960" w:type="dxa"/>
+          </w:tcPr>
+          <w:p>
+            <w:r>
+              <w:t>Implement Post Voting</w:t>
+            </w:r>
+          </w:p>
+        </w:tc>
+        <w:tc>
+          <w:tcPr>
+            <w:tcW w:w="4942" w:type="dxa"/>
+          </w:tcPr>
+          <w:p>
+            <w:r>
+              <w:t>Creating the functions and procedures that allow users to vote on the various attributes of a post.</w:t>
+            </w:r>
+          </w:p>
+        </w:tc>
+        <w:tc>
+          <w:tcPr>
+            <w:tcW w:w="1114" w:type="dxa"/>
+          </w:tcPr>
+          <w:p>
+            <w:r>
+              <w:t>3 Days</w:t>
+            </w:r>
+          </w:p>
+        </w:tc>
+      </w:tr>
+      <w:tr>
+        <w:tc>
+          <w:tcPr>
+            <w:tcW w:w="2960" w:type="dxa"/>
+          </w:tcPr>
+          <w:p>
+            <w:r>
+              <w:t xml:space="preserve">Implement Bounty Posting </w:t>
+            </w:r>
+            <w:r>
+              <w:rPr>
+                <w:i/>
+              </w:rPr>
+              <w:t>(codex-bounty)</w:t>
+            </w:r>
+          </w:p>
+        </w:tc>
+        <w:tc>
+          <w:tcPr>
+            <w:tcW w:w="4942" w:type="dxa"/>
+          </w:tcPr>
+          <w:p>
+            <w:r>
+              <w:t>Give users the ability to create bounties, upvote other bounties, view bounties and mark their own bounty as fulfilled.</w:t>
+            </w:r>
+          </w:p>
+        </w:tc>
+        <w:tc>
+          <w:tcPr>
+            <w:tcW w:w="1114" w:type="dxa"/>
+          </w:tcPr>
+          <w:p>
+            <w:r>
+              <w:t>2 Days</w:t>
+            </w:r>
+          </w:p>
+        </w:tc>
+      </w:tr>
+      <w:tr>
+        <w:tc>
+          <w:tcPr>
+            <w:tcW w:w="2960" w:type="dxa"/>
+          </w:tcPr>
+          <w:p>
+            <w:r>
+              <w:t xml:space="preserve">Implement Post Search </w:t>
+            </w:r>
+            <w:r>
+              <w:rPr>
+                <w:i/>
+              </w:rPr>
+              <w:t>(codex-search)</w:t>
+            </w:r>
+          </w:p>
+        </w:tc>
+        <w:tc>
+          <w:tcPr>
+            <w:tcW w:w="4942" w:type="dxa"/>
+          </w:tcPr>
+          <w:p>
+            <w:r>
+              <w:t>Implement the ability for users to search for specific posts based on: author name, post title, post language and then sort results based on the posts attributes</w:t>
+            </w:r>
+          </w:p>
+        </w:tc>
+        <w:tc>
+          <w:tcPr>
+            <w:tcW w:w="1114" w:type="dxa"/>
+          </w:tcPr>
+          <w:p>
+            <w:r>
+              <w:t>3 Days</w:t>
+            </w:r>
+          </w:p>
+        </w:tc>
+      </w:tr>
+      <w:tr>
+        <w:tc>
+          <w:tcPr>
+            <w:tcW w:w="2960" w:type="dxa"/>
+          </w:tcPr>
+          <w:p>
+            <w:pPr>
+              <w:rPr>
+                <w:i/>
+              </w:rPr>
+            </w:pPr>
+            <w:r>
+              <w:t xml:space="preserve">Implement Basic Profile Screen </w:t>
+            </w:r>
+            <w:r>
+              <w:rPr>
+                <w:i/>
+              </w:rPr>
+              <w:t>(codex-profile)</w:t>
+            </w:r>
+          </w:p>
+        </w:tc>
+        <w:tc>
+          <w:tcPr>
+            <w:tcW w:w="4942" w:type="dxa"/>
+          </w:tcPr>
+          <w:p>
+            <w:r>
+              <w:t>Add a page where the user can view their posts</w:t>
+            </w:r>
+          </w:p>
+        </w:tc>
+        <w:tc>
+          <w:tcPr>
+            <w:tcW w:w="1114" w:type="dxa"/>
+          </w:tcPr>
+          <w:p>
+            <w:r>
+              <w:t>0.5 days</w:t>
+            </w:r>
+          </w:p>
+        </w:tc>
+      </w:tr>
+      <w:tr>
+        <w:tc>
+          <w:tcPr>
+            <w:tcW w:w="2960" w:type="dxa"/>
+          </w:tcPr>
+          <w:p>
+            <w:pPr>
+              <w:rPr>
+                <w:i/>
+              </w:rPr>
+            </w:pPr>
+            <w:r>
+              <w:t xml:space="preserve">Implement a 404 Page </w:t>
+            </w:r>
+            <w:r>
+              <w:rPr>
+                <w:i/>
+              </w:rPr>
+              <w:t>(codex-404)</w:t>
+            </w:r>
+          </w:p>
+        </w:tc>
+        <w:tc>
+          <w:tcPr>
+            <w:tcW w:w="4942" w:type="dxa"/>
+          </w:tcPr>
+          <w:p>
+            <w:r>
+              <w:t>Add a page that will display if the user enters an invalid address or attempts to access resources they do not have privilege for.</w:t>
+            </w:r>
+          </w:p>
+        </w:tc>
+        <w:tc>
+          <w:tcPr>
+            <w:tcW w:w="1114" w:type="dxa"/>
+          </w:tcPr>
+          <w:p>
+            <w:r>
+              <w:t>1 Day</w:t>
+            </w:r>
+          </w:p>
+        </w:tc>
+      </w:tr>
+      <w:tr>
+        <w:tc>
+          <w:tcPr>
+            <w:tcW w:w="2960" w:type="dxa"/>
+          </w:tcPr>
+          <w:p>
+            <w:pPr>
+              <w:rPr>
+                <w:i/>
+              </w:rPr>
+            </w:pPr>
+            <w:r>
+              <w:t xml:space="preserve">Create Home Page with News Feed and general site information </w:t>
+            </w:r>
+            <w:r>
+              <w:rPr>
+                <w:i/>
+              </w:rPr>
+              <w:t>(</w:t>
+            </w:r>
+            <w:r>
+              <w:rPr>
+                <w:i/>
+              </w:rPr>
+              <w:t>c</w:t>
+            </w:r>
+            <w:r>
+              <w:rPr>
+                <w:i/>
+              </w:rPr>
+              <w:t>odex-home)</w:t>
+            </w:r>
+          </w:p>
+        </w:tc>
+        <w:tc>
+          <w:tcPr>
+            <w:tcW w:w="4942" w:type="dxa"/>
+          </w:tcPr>
+          <w:p>
+            <w:r>
+              <w:t>Add a news feed to the homepage to keep testers up to date with the progress on the application.</w:t>
+            </w:r>
+          </w:p>
+        </w:tc>
+        <w:tc>
+          <w:tcPr>
+            <w:tcW w:w="1114" w:type="dxa"/>
+          </w:tcPr>
+          <w:p>
+            <w:r>
+              <w:t>1 Day</w:t>
+            </w:r>
+          </w:p>
+        </w:tc>
+      </w:tr>
+      <w:tr>
+        <w:tc>
+          <w:tcPr>
+            <w:tcW w:w="2960" w:type="dxa"/>
+          </w:tcPr>
+          <w:p>
+            <w:pPr>
+              <w:rPr>
+                <w:i/>
+              </w:rPr>
+            </w:pPr>
+            <w:r>
+              <w:t xml:space="preserve">Implement View Post Page </w:t>
+            </w:r>
+            <w:r>
+              <w:rPr>
+                <w:i/>
+              </w:rPr>
+              <w:t>(codex-view)</w:t>
+            </w:r>
+          </w:p>
+        </w:tc>
+        <w:tc>
+          <w:tcPr>
+            <w:tcW w:w="4942" w:type="dxa"/>
+          </w:tcPr>
+          <w:p>
+            <w:r>
+              <w:t>Add a view details page for posts. Users will be able to eventually view tagged posts and comments on this page</w:t>
+            </w:r>
+          </w:p>
+        </w:tc>
+        <w:tc>
+          <w:tcPr>
+            <w:tcW w:w="1114" w:type="dxa"/>
+          </w:tcPr>
+          <w:p>
+            <w:r>
+              <w:t>1.5 Days</w:t>
+            </w:r>
+          </w:p>
+        </w:tc>
+      </w:tr>
+      <w:tr>
+        <w:tc>
+          <w:tcPr>
+            <w:tcW w:w="2960" w:type="dxa"/>
+          </w:tcPr>
+          <w:p>
+            <w:pPr>
+              <w:rPr>
+                <w:i/>
+              </w:rPr>
+            </w:pPr>
+            <w:r>
+              <w:t>Implement</w:t>
+            </w:r>
+            <w:r>
+              <w:t xml:space="preserve"> Post Tagging </w:t>
+            </w:r>
+            <w:r>
+              <w:rPr>
+                <w:i/>
+              </w:rPr>
+              <w:t>(</w:t>
+            </w:r>
+            <w:r>
+              <w:rPr>
+                <w:i/>
+              </w:rPr>
+              <w:t>c</w:t>
+            </w:r>
+            <w:r>
+              <w:rPr>
+                <w:i/>
+              </w:rPr>
+              <w:t>odex-post) (codex-view)</w:t>
+            </w:r>
+          </w:p>
+        </w:tc>
+        <w:tc>
+          <w:tcPr>
+            <w:tcW w:w="4942" w:type="dxa"/>
+          </w:tcPr>
+          <w:p>
+            <w:r>
+              <w:t>Add the ability for users to tag posts in their post and then to view those tagged posts on the more detail screen</w:t>
+            </w:r>
+          </w:p>
+        </w:tc>
+        <w:tc>
+          <w:tcPr>
+            <w:tcW w:w="1114" w:type="dxa"/>
+          </w:tcPr>
+          <w:p>
+            <w:r>
+              <w:t>3 Days</w:t>
+            </w:r>
+          </w:p>
+        </w:tc>
+      </w:tr>
+      <w:tr>
+        <w:tc>
+          <w:tcPr>
+            <w:tcW w:w="2960" w:type="dxa"/>
+          </w:tcPr>
+          <w:p>
+            <w:pPr>
+              <w:rPr>
+                <w:i/>
+              </w:rPr>
+            </w:pPr>
+            <w:r>
+              <w:t>Implement Offline Caching</w:t>
+            </w:r>
+            <w:r>
+              <w:t xml:space="preserve"> </w:t>
+            </w:r>
+            <w:r>
+              <w:rPr>
+                <w:i/>
+              </w:rPr>
+              <w:t>(codex-saved)</w:t>
+            </w:r>
+          </w:p>
+        </w:tc>
+        <w:tc>
+          <w:tcPr>
+            <w:tcW w:w="4942" w:type="dxa"/>
+          </w:tcPr>
+          <w:p>
+            <w:r>
+              <w:t>Add the ability for users to save posts from the view post screen to an Offline cache so they may view posts offline.</w:t>
+            </w:r>
+          </w:p>
+        </w:tc>
+        <w:tc>
+          <w:tcPr>
+            <w:tcW w:w="1114" w:type="dxa"/>
+          </w:tcPr>
+          <w:p>
+            <w:r>
+              <w:t>1.5 Days</w:t>
+            </w:r>
+          </w:p>
+        </w:tc>
+      </w:tr>
+      <w:tr>
+        <w:tc>
+          <w:tcPr>
+            <w:tcW w:w="2960" w:type="dxa"/>
+          </w:tcPr>
+          <w:p>
+            <w:pPr>
+              <w:rPr>
+                <w:i/>
+              </w:rPr>
+            </w:pPr>
+            <w:r>
+              <w:lastRenderedPageBreak/>
+              <w:t xml:space="preserve">Add Styling to the Navigation Bar </w:t>
+            </w:r>
+            <w:r>
+              <w:rPr>
+                <w:i/>
+              </w:rPr>
+              <w:t>(codex-app)</w:t>
+            </w:r>
+          </w:p>
+        </w:tc>
+        <w:tc>
+          <w:tcPr>
+            <w:tcW w:w="4942" w:type="dxa"/>
+          </w:tcPr>
+          <w:p>
+            <w:r>
+              <w:t>Add some additional styling and colour to the navigation bar to make it more appealing</w:t>
+            </w:r>
+          </w:p>
+        </w:tc>
+        <w:tc>
+          <w:tcPr>
+            <w:tcW w:w="1114" w:type="dxa"/>
+          </w:tcPr>
+          <w:p>
+            <w:r>
+              <w:t>1.5 Days</w:t>
+            </w:r>
+          </w:p>
+        </w:tc>
+      </w:tr>
+      <w:tr>
+        <w:tc>
+          <w:tcPr>
+            <w:tcW w:w="2960" w:type="dxa"/>
+          </w:tcPr>
+          <w:p>
+            <w:r>
+              <w:t xml:space="preserve">Add Styling to the </w:t>
+            </w:r>
+            <w:r>
+              <w:t>E</w:t>
+            </w:r>
+            <w:r>
+              <w:t xml:space="preserve">ntire </w:t>
+            </w:r>
+            <w:r>
+              <w:t>S</w:t>
+            </w:r>
+            <w:r>
+              <w:t>ite</w:t>
+            </w:r>
+          </w:p>
+        </w:tc>
+        <w:tc>
+          <w:tcPr>
+            <w:tcW w:w="4942" w:type="dxa"/>
+          </w:tcPr>
+          <w:p>
+            <w:r>
+              <w:t>Add some additional styling and layout features to the entire site to make it more appealing.</w:t>
+            </w:r>
+          </w:p>
+        </w:tc>
+        <w:tc>
+          <w:tcPr>
+            <w:tcW w:w="1114" w:type="dxa"/>
+          </w:tcPr>
+          <w:p>
+            <w:r>
+              <w:t>4 Days</w:t>
+            </w:r>
+          </w:p>
+        </w:tc>
+      </w:tr>
+      <w:tr>
+        <w:tc>
+          <w:tcPr>
+            <w:tcW w:w="2960" w:type="dxa"/>
+          </w:tcPr>
+          <w:p>
+            <w:pPr>
+              <w:rPr>
+                <w:i/>
+              </w:rPr>
+            </w:pPr>
+            <w:r>
+              <w:t xml:space="preserve">Implement Real Time Post Commenting </w:t>
+            </w:r>
+            <w:r>
+              <w:rPr>
+                <w:i/>
+              </w:rPr>
+              <w:t>(Codex-view)</w:t>
+            </w:r>
+          </w:p>
+        </w:tc>
+        <w:tc>
+          <w:tcPr>
+            <w:tcW w:w="4942" w:type="dxa"/>
+          </w:tcPr>
+          <w:p>
+            <w:r>
+              <w:t>Create a discussion section on the view post page where users can create and view other people’s comments</w:t>
+            </w:r>
+          </w:p>
+        </w:tc>
+        <w:tc>
+          <w:tcPr>
+            <w:tcW w:w="1114" w:type="dxa"/>
+          </w:tcPr>
+          <w:p>
+            <w:r>
+              <w:t>2 Days</w:t>
+            </w:r>
+          </w:p>
+        </w:tc>
+      </w:tr>
+      <w:tr>
+        <w:tc>
+          <w:tcPr>
+            <w:tcW w:w="7902" w:type="dxa"/>
+            <w:gridSpan w:val="2"/>
+            <w:shd w:val="clear" w:color="auto" w:fill="AEAAAA" w:themeFill="background2" w:themeFillShade="BF"/>
+          </w:tcPr>
+          <w:p>
+            <w:pPr>
+              <w:jc w:val="right"/>
+            </w:pPr>
+            <w:r>
+              <w:t>Total Days:</w:t>
+            </w:r>
+          </w:p>
+        </w:tc>
+        <w:tc>
+          <w:tcPr>
+            <w:tcW w:w="1114" w:type="dxa"/>
+            <w:shd w:val="clear" w:color="auto" w:fill="AEAAAA" w:themeFill="background2" w:themeFillShade="BF"/>
+          </w:tcPr>
+          <w:p>
+            <w:r>
+              <w:t>48</w:t>
+            </w:r>
+          </w:p>
+        </w:tc>
+      </w:tr>
+    </w:tbl>
+    <w:p/>
+    <w:p>
+      <w:pPr>
+        <w:jc w:val="both"/>
+      </w:pPr>
+      <w:r>
+        <w:t>With the above plan that means development will take roughly 48 days. Within the allotted time on the project plan being 59 days. The stated days on the application development do not equate 1:1 to actual days and instead refer to average work days so the required time to develop the application may be considerably less. With that said problems can arise and that is why ample slack time has been provided just in case.</w:t>
+      </w:r>
+    </w:p>
+    <w:p>
+      <w:pPr>
+        <w:jc w:val="both"/>
+      </w:pPr>
+    </w:p>
+    <w:p>
+      <w:pPr>
+        <w:jc w:val="both"/>
+      </w:pPr>
+      <w:r>
+        <w:t>The above application development also outlines the minimum viable product. All the above features and tasks must be complete by the deadline of the project to achieve the minimum functional product. This is a concept commonly used in industry where optional features are added but the developers and client decide on what features are critical to the application. The above table outlines those critical features without them the application cannot be declared finished. That said if develop finishes earlier than expected some optional features could be added.</w:t>
+      </w:r>
+    </w:p>
+    <w:p>
+      <w:pPr>
+        <w:jc w:val="both"/>
+      </w:pPr>
+    </w:p>
+    <w:p>
+      <w:pPr>
+        <w:pStyle w:val="Heading3"/>
+        <w:numPr>
+          <w:ilvl w:val="2"/>
+          <w:numId w:val="4"/>
+        </w:numPr>
+      </w:pPr>
+      <w:r>
+        <w:t>Optional Application Features</w:t>
+      </w:r>
+    </w:p>
+    <w:p/>
+    <w:tbl>
+      <w:tblPr>
+        <w:tblStyle w:val="TableGrid"/>
+        <w:tblW w:w="0" w:type="auto"/>
+        <w:shd w:val="clear" w:color="auto" w:fill="AEAAAA" w:themeFill="background2" w:themeFillShade="BF"/>
+        <w:tblLook w:val="04A0" w:firstRow="1" w:lastRow="0" w:firstColumn="1" w:lastColumn="0" w:noHBand="0" w:noVBand="1"/>
+      </w:tblPr>
+      <w:tblGrid>
+        <w:gridCol w:w="3005"/>
+        <w:gridCol w:w="3511"/>
+        <w:gridCol w:w="2500"/>
+      </w:tblGrid>
+      <w:tr>
+        <w:tc>
+          <w:tcPr>
+            <w:tcW w:w="3005" w:type="dxa"/>
+            <w:shd w:val="clear" w:color="auto" w:fill="AEAAAA" w:themeFill="background2" w:themeFillShade="BF"/>
+          </w:tcPr>
+          <w:p>
+            <w:r>
+              <w:t>Feature Name</w:t>
+            </w:r>
+          </w:p>
+        </w:tc>
+        <w:tc>
+          <w:tcPr>
+            <w:tcW w:w="3511" w:type="dxa"/>
+            <w:shd w:val="clear" w:color="auto" w:fill="AEAAAA" w:themeFill="background2" w:themeFillShade="BF"/>
+          </w:tcPr>
+          <w:p>
+            <w:r>
+              <w:t>Description</w:t>
+            </w:r>
+          </w:p>
+        </w:tc>
+        <w:tc>
+          <w:tcPr>
+            <w:tcW w:w="2500" w:type="dxa"/>
+            <w:shd w:val="clear" w:color="auto" w:fill="AEAAAA" w:themeFill="background2" w:themeFillShade="BF"/>
+          </w:tcPr>
+          <w:p>
+            <w:r>
+              <w:t>Estimated Duration</w:t>
+            </w:r>
+          </w:p>
+        </w:tc>
+      </w:tr>
+      <w:tr>
+        <w:tc>
+          <w:tcPr>
+            <w:tcW w:w="3005" w:type="dxa"/>
+            <w:shd w:val="clear" w:color="auto" w:fill="auto"/>
+          </w:tcPr>
+          <w:p>
+            <w:r>
+              <w:t>Additional O-</w:t>
+            </w:r>
+            <w:proofErr w:type="spellStart"/>
+            <w:r>
+              <w:t>Auth</w:t>
+            </w:r>
+            <w:proofErr w:type="spellEnd"/>
+            <w:r>
+              <w:t xml:space="preserve"> Options</w:t>
+            </w:r>
+          </w:p>
+        </w:tc>
+        <w:tc>
+          <w:tcPr>
+            <w:tcW w:w="3511" w:type="dxa"/>
+            <w:shd w:val="clear" w:color="auto" w:fill="auto"/>
+          </w:tcPr>
+          <w:p>
+            <w:r>
+              <w:t>Add additional o-</w:t>
+            </w:r>
+            <w:proofErr w:type="spellStart"/>
+            <w:r>
+              <w:t>auth</w:t>
+            </w:r>
+            <w:proofErr w:type="spellEnd"/>
+            <w:r>
+              <w:t xml:space="preserve"> options such as Facebook, Twitter, Email and Password etc</w:t>
+            </w:r>
+          </w:p>
+        </w:tc>
+        <w:tc>
+          <w:tcPr>
+            <w:tcW w:w="2500" w:type="dxa"/>
+            <w:shd w:val="clear" w:color="auto" w:fill="auto"/>
+          </w:tcPr>
+          <w:p>
+            <w:r>
+              <w:t>2 Days</w:t>
+            </w:r>
+          </w:p>
+        </w:tc>
+      </w:tr>
+      <w:tr>
+        <w:tc>
+          <w:tcPr>
+            <w:tcW w:w="3005" w:type="dxa"/>
+            <w:shd w:val="clear" w:color="auto" w:fill="auto"/>
+          </w:tcPr>
+          <w:p>
+            <w:r>
+              <w:t>Author Following and Advanced Feed Control</w:t>
+            </w:r>
+          </w:p>
+        </w:tc>
+        <w:tc>
+          <w:tcPr>
+            <w:tcW w:w="3511" w:type="dxa"/>
+            <w:shd w:val="clear" w:color="auto" w:fill="auto"/>
+          </w:tcPr>
+          <w:p>
+            <w:r>
+              <w:t>Give the users the option to customise what appears on their feed through following other users and defining preferences</w:t>
+            </w:r>
+          </w:p>
+        </w:tc>
+        <w:tc>
+          <w:tcPr>
+            <w:tcW w:w="2500" w:type="dxa"/>
+            <w:shd w:val="clear" w:color="auto" w:fill="auto"/>
+          </w:tcPr>
+          <w:p>
+            <w:r>
+              <w:t>3 Days</w:t>
+            </w:r>
+          </w:p>
+        </w:tc>
+      </w:tr>
+      <w:tr>
+        <w:tc>
+          <w:tcPr>
+            <w:tcW w:w="3005" w:type="dxa"/>
+            <w:shd w:val="clear" w:color="auto" w:fill="auto"/>
+          </w:tcPr>
+          <w:p>
+            <w:r>
+              <w:t>Detailed Profile Page</w:t>
+            </w:r>
+          </w:p>
+        </w:tc>
+        <w:tc>
+          <w:tcPr>
+            <w:tcW w:w="3511" w:type="dxa"/>
+            <w:shd w:val="clear" w:color="auto" w:fill="auto"/>
+          </w:tcPr>
+          <w:p>
+            <w:r>
+              <w:t>Add more information and statistics to the profile page about the user’s activities</w:t>
+            </w:r>
+          </w:p>
+        </w:tc>
+        <w:tc>
+          <w:tcPr>
+            <w:tcW w:w="2500" w:type="dxa"/>
+            <w:shd w:val="clear" w:color="auto" w:fill="auto"/>
+          </w:tcPr>
+          <w:p>
+            <w:r>
+              <w:t>2 Days</w:t>
+            </w:r>
+          </w:p>
+        </w:tc>
+      </w:tr>
+      <w:tr>
+        <w:tc>
+          <w:tcPr>
+            <w:tcW w:w="3005" w:type="dxa"/>
+            <w:shd w:val="clear" w:color="auto" w:fill="auto"/>
+          </w:tcPr>
+          <w:p>
+            <w:r>
+              <w:t>View Other Users Profile Pages</w:t>
+            </w:r>
+          </w:p>
+        </w:tc>
+        <w:tc>
+          <w:tcPr>
+            <w:tcW w:w="3511" w:type="dxa"/>
+            <w:shd w:val="clear" w:color="auto" w:fill="auto"/>
+          </w:tcPr>
+          <w:p>
+            <w:r>
+              <w:t>Give the ability for users to view each other’s profile pages if the user has enabled it in their privacy settings</w:t>
+            </w:r>
+          </w:p>
+        </w:tc>
+        <w:tc>
+          <w:tcPr>
+            <w:tcW w:w="2500" w:type="dxa"/>
+            <w:shd w:val="clear" w:color="auto" w:fill="auto"/>
+          </w:tcPr>
+          <w:p>
+            <w:r>
+              <w:t>2.5 Days</w:t>
+            </w:r>
+          </w:p>
+        </w:tc>
+      </w:tr>
+      <w:tr>
+        <w:tc>
+          <w:tcPr>
+            <w:tcW w:w="3005" w:type="dxa"/>
+            <w:shd w:val="clear" w:color="auto" w:fill="auto"/>
+          </w:tcPr>
+          <w:p>
+            <w:r>
+              <w:t>Settings Page</w:t>
+            </w:r>
+          </w:p>
+        </w:tc>
+        <w:tc>
+          <w:tcPr>
+            <w:tcW w:w="3511" w:type="dxa"/>
+            <w:shd w:val="clear" w:color="auto" w:fill="auto"/>
+          </w:tcPr>
+          <w:p>
+            <w:r>
+              <w:t>Create a settings page where the user can adjust their experience with the application such as enabled accessibility options or changing the applications theme</w:t>
+            </w:r>
+          </w:p>
+        </w:tc>
+        <w:tc>
+          <w:tcPr>
+            <w:tcW w:w="2500" w:type="dxa"/>
+            <w:shd w:val="clear" w:color="auto" w:fill="auto"/>
+          </w:tcPr>
+          <w:p>
+            <w:r>
+              <w:t>4 Days.</w:t>
+            </w:r>
+          </w:p>
+        </w:tc>
+      </w:tr>
+    </w:tbl>
+    <w:p>
+      <w:bookmarkStart w:id="30" w:name="_GoBack"/>
+      <w:bookmarkEnd w:id="30"/>
       <w:r>
         <w:br w:type="page"/>
       </w:r>
@@ -7448,12 +9497,12 @@
           <w:numId w:val="4"/>
         </w:numPr>
       </w:pPr>
-      <w:bookmarkStart w:id="32" w:name="_Toc510535781"/>
+      <w:bookmarkStart w:id="31" w:name="_Toc510535781"/>
       <w:r>
         <w:lastRenderedPageBreak/>
         <w:t>Implementation</w:t>
       </w:r>
-      <w:bookmarkEnd w:id="32"/>
+      <w:bookmarkEnd w:id="31"/>
     </w:p>
     <w:p/>
     <w:p>
@@ -7464,11 +9513,11 @@
           <w:numId w:val="4"/>
         </w:numPr>
       </w:pPr>
-      <w:bookmarkStart w:id="33" w:name="_Toc510535782"/>
+      <w:bookmarkStart w:id="32" w:name="_Toc510535782"/>
       <w:r>
         <w:t>Implementing the Upvoting System</w:t>
       </w:r>
-      <w:bookmarkEnd w:id="33"/>
+      <w:bookmarkEnd w:id="32"/>
     </w:p>
     <w:p/>
     <w:p>
@@ -7484,12 +9533,12 @@
           <w:numId w:val="4"/>
         </w:numPr>
       </w:pPr>
-      <w:bookmarkStart w:id="34" w:name="_Toc510535783"/>
+      <w:bookmarkStart w:id="33" w:name="_Toc510535783"/>
       <w:r>
         <w:lastRenderedPageBreak/>
         <w:t>Implementing the Post Tagging System</w:t>
       </w:r>
-      <w:bookmarkEnd w:id="34"/>
+      <w:bookmarkEnd w:id="33"/>
     </w:p>
     <w:p/>
     <w:p>
@@ -7505,12 +9554,12 @@
           <w:numId w:val="4"/>
         </w:numPr>
       </w:pPr>
-      <w:bookmarkStart w:id="35" w:name="_Toc510535784"/>
+      <w:bookmarkStart w:id="34" w:name="_Toc510535784"/>
       <w:r>
         <w:lastRenderedPageBreak/>
         <w:t>Implementing the Real Time Search and Sort System</w:t>
       </w:r>
-      <w:bookmarkEnd w:id="35"/>
+      <w:bookmarkEnd w:id="34"/>
     </w:p>
     <w:p/>
     <w:p>
@@ -7526,12 +9575,12 @@
           <w:numId w:val="4"/>
         </w:numPr>
       </w:pPr>
-      <w:bookmarkStart w:id="36" w:name="_Toc510535785"/>
+      <w:bookmarkStart w:id="35" w:name="_Toc510535785"/>
       <w:r>
         <w:lastRenderedPageBreak/>
         <w:t>Testing</w:t>
       </w:r>
-      <w:bookmarkEnd w:id="36"/>
+      <w:bookmarkEnd w:id="35"/>
     </w:p>
     <w:p/>
     <w:p>
@@ -7542,11 +9591,11 @@
           <w:numId w:val="4"/>
         </w:numPr>
       </w:pPr>
-      <w:bookmarkStart w:id="37" w:name="_Toc510535786"/>
+      <w:bookmarkStart w:id="36" w:name="_Toc510535786"/>
       <w:r>
         <w:t>Unit Testing</w:t>
       </w:r>
-      <w:bookmarkEnd w:id="37"/>
+      <w:bookmarkEnd w:id="36"/>
     </w:p>
     <w:p/>
     <w:p>
@@ -7562,12 +9611,12 @@
           <w:numId w:val="4"/>
         </w:numPr>
       </w:pPr>
-      <w:bookmarkStart w:id="38" w:name="_Toc510535787"/>
+      <w:bookmarkStart w:id="37" w:name="_Toc510535787"/>
       <w:r>
         <w:lastRenderedPageBreak/>
         <w:t>System Testing</w:t>
       </w:r>
-      <w:bookmarkEnd w:id="38"/>
+      <w:bookmarkEnd w:id="37"/>
     </w:p>
     <w:p/>
     <w:p>
@@ -7583,12 +9632,12 @@
           <w:numId w:val="4"/>
         </w:numPr>
       </w:pPr>
-      <w:bookmarkStart w:id="39" w:name="_Toc510535788"/>
+      <w:bookmarkStart w:id="38" w:name="_Toc510535788"/>
       <w:r>
         <w:lastRenderedPageBreak/>
         <w:t>Evaluation</w:t>
       </w:r>
-      <w:bookmarkEnd w:id="39"/>
+      <w:bookmarkEnd w:id="38"/>
     </w:p>
     <w:p/>
     <w:p>
@@ -7599,11 +9648,11 @@
           <w:numId w:val="4"/>
         </w:numPr>
       </w:pPr>
-      <w:bookmarkStart w:id="40" w:name="_Toc510535789"/>
+      <w:bookmarkStart w:id="39" w:name="_Toc510535789"/>
       <w:r>
         <w:t>Audience Survey Results</w:t>
       </w:r>
-      <w:bookmarkEnd w:id="40"/>
+      <w:bookmarkEnd w:id="39"/>
     </w:p>
     <w:p/>
     <w:p>
@@ -7619,12 +9668,12 @@
           <w:numId w:val="4"/>
         </w:numPr>
       </w:pPr>
-      <w:bookmarkStart w:id="41" w:name="_Toc510535790"/>
+      <w:bookmarkStart w:id="40" w:name="_Toc510535790"/>
       <w:r>
         <w:lastRenderedPageBreak/>
         <w:t>Focus Group Testing</w:t>
       </w:r>
-      <w:bookmarkEnd w:id="41"/>
+      <w:bookmarkEnd w:id="40"/>
     </w:p>
     <w:p/>
     <w:p>
@@ -7640,12 +9689,12 @@
           <w:numId w:val="4"/>
         </w:numPr>
       </w:pPr>
-      <w:bookmarkStart w:id="42" w:name="_Toc510535791"/>
+      <w:bookmarkStart w:id="41" w:name="_Toc510535791"/>
       <w:r>
         <w:lastRenderedPageBreak/>
         <w:t>Project Requirements</w:t>
       </w:r>
-      <w:bookmarkEnd w:id="42"/>
+      <w:bookmarkEnd w:id="41"/>
     </w:p>
     <w:p/>
     <w:p>
@@ -7661,12 +9710,12 @@
           <w:numId w:val="4"/>
         </w:numPr>
       </w:pPr>
-      <w:bookmarkStart w:id="43" w:name="_Toc510535792"/>
+      <w:bookmarkStart w:id="42" w:name="_Toc510535792"/>
       <w:r>
         <w:lastRenderedPageBreak/>
         <w:t>App Reviews</w:t>
       </w:r>
-      <w:bookmarkEnd w:id="43"/>
+      <w:bookmarkEnd w:id="42"/>
     </w:p>
     <w:p/>
     <w:p>
@@ -7682,12 +9731,12 @@
           <w:numId w:val="4"/>
         </w:numPr>
       </w:pPr>
-      <w:bookmarkStart w:id="44" w:name="_Toc510535793"/>
+      <w:bookmarkStart w:id="43" w:name="_Toc510535793"/>
       <w:r>
         <w:lastRenderedPageBreak/>
         <w:t>Conclusion</w:t>
       </w:r>
-      <w:bookmarkEnd w:id="44"/>
+      <w:bookmarkEnd w:id="43"/>
     </w:p>
     <w:p/>
     <w:p>
@@ -7698,11 +9747,11 @@
           <w:numId w:val="4"/>
         </w:numPr>
       </w:pPr>
-      <w:bookmarkStart w:id="45" w:name="_Toc510535794"/>
+      <w:bookmarkStart w:id="44" w:name="_Toc510535794"/>
       <w:r>
         <w:t>Overview</w:t>
       </w:r>
-      <w:bookmarkEnd w:id="45"/>
+      <w:bookmarkEnd w:id="44"/>
     </w:p>
     <w:p/>
     <w:p>
@@ -7718,12 +9767,12 @@
           <w:numId w:val="4"/>
         </w:numPr>
       </w:pPr>
-      <w:bookmarkStart w:id="46" w:name="_Toc510535795"/>
+      <w:bookmarkStart w:id="45" w:name="_Toc510535795"/>
       <w:r>
         <w:lastRenderedPageBreak/>
         <w:t>Aims and Objectives</w:t>
       </w:r>
-      <w:bookmarkEnd w:id="46"/>
+      <w:bookmarkEnd w:id="45"/>
     </w:p>
     <w:p/>
     <w:p>
@@ -7739,12 +9788,12 @@
           <w:numId w:val="4"/>
         </w:numPr>
       </w:pPr>
-      <w:bookmarkStart w:id="47" w:name="_Toc510535796"/>
+      <w:bookmarkStart w:id="46" w:name="_Toc510535796"/>
       <w:r>
         <w:lastRenderedPageBreak/>
         <w:t>Summary</w:t>
       </w:r>
-      <w:bookmarkEnd w:id="47"/>
+      <w:bookmarkEnd w:id="46"/>
     </w:p>
     <w:p/>
     <w:p>
@@ -7760,18 +9809,14 @@
           <w:numId w:val="4"/>
         </w:numPr>
       </w:pPr>
-      <w:bookmarkStart w:id="48" w:name="_Toc510535797"/>
+      <w:bookmarkStart w:id="47" w:name="_Toc510535797"/>
       <w:r>
         <w:lastRenderedPageBreak/>
         <w:t>Future Improvements</w:t>
       </w:r>
-      <w:bookmarkEnd w:id="48"/>
-    </w:p>
-    <w:p>
-      <w:pPr>
-        <w:pStyle w:val="Heading2"/>
-      </w:pPr>
-    </w:p>
+      <w:bookmarkEnd w:id="47"/>
+    </w:p>
+    <w:p/>
     <w:p>
       <w:pPr>
         <w:pStyle w:val="Heading2"/>
@@ -7788,12 +9833,12 @@
           <w:numId w:val="4"/>
         </w:numPr>
       </w:pPr>
-      <w:bookmarkStart w:id="49" w:name="_Toc510535798"/>
+      <w:bookmarkStart w:id="48" w:name="_Toc510535798"/>
       <w:r>
         <w:lastRenderedPageBreak/>
         <w:t>References</w:t>
       </w:r>
-      <w:bookmarkEnd w:id="49"/>
+      <w:bookmarkEnd w:id="48"/>
     </w:p>
     <w:p/>
     <w:p>
@@ -7873,7 +9918,7 @@
       <w:r>
         <w:t xml:space="preserve">Myspace 2010) – Wikipedia Myspace (2017) Available at: </w:t>
       </w:r>
-      <w:hyperlink r:id="rId17" w:history="1">
+      <w:hyperlink r:id="rId23" w:history="1">
         <w:r>
           <w:rPr>
             <w:rStyle w:val="Hyperlink"/>
@@ -7909,7 +9954,49 @@
         <w:rPr>
           <w:i/>
         </w:rPr>
-        <w:t>(Luis von Ahn 2008) – Luis von Ahn, Laura Dabbish ‘Communications of the ACM Volume 51 Issue 8’ (August 2008), Pages 58-67</w:t>
+        <w:t xml:space="preserve">(Luis von </w:t>
+      </w:r>
+      <w:proofErr w:type="spellStart"/>
+      <w:r>
+        <w:rPr>
+          <w:i/>
+        </w:rPr>
+        <w:t>Ahn</w:t>
+      </w:r>
+      <w:proofErr w:type="spellEnd"/>
+      <w:r>
+        <w:rPr>
+          <w:i/>
+        </w:rPr>
+        <w:t xml:space="preserve"> 2008) – Luis von </w:t>
+      </w:r>
+      <w:proofErr w:type="spellStart"/>
+      <w:r>
+        <w:rPr>
+          <w:i/>
+        </w:rPr>
+        <w:t>Ahn</w:t>
+      </w:r>
+      <w:proofErr w:type="spellEnd"/>
+      <w:r>
+        <w:rPr>
+          <w:i/>
+        </w:rPr>
+        <w:t xml:space="preserve">, Laura </w:t>
+      </w:r>
+      <w:proofErr w:type="spellStart"/>
+      <w:r>
+        <w:rPr>
+          <w:i/>
+        </w:rPr>
+        <w:t>Dabbish</w:t>
+      </w:r>
+      <w:proofErr w:type="spellEnd"/>
+      <w:r>
+        <w:rPr>
+          <w:i/>
+        </w:rPr>
+        <w:t xml:space="preserve"> ‘Communications of the ACM Volume 51 Issue 8’ (August 2008), Pages 58-67</w:t>
       </w:r>
     </w:p>
     <w:p>
@@ -7927,10 +10014,32 @@
         <w:rPr>
           <w:i/>
         </w:rPr>
-        <w:t xml:space="preserve">(Zwass 2010) – </w:t>
-      </w:r>
-      <w:r>
-        <w:t>“Co-Creation: Toward a Taxonomy and an Integrated Research Perspective”, Vladimir Zwass, I</w:t>
+        <w:t>(</w:t>
+      </w:r>
+      <w:proofErr w:type="spellStart"/>
+      <w:r>
+        <w:rPr>
+          <w:i/>
+        </w:rPr>
+        <w:t>Zwass</w:t>
+      </w:r>
+      <w:proofErr w:type="spellEnd"/>
+      <w:r>
+        <w:rPr>
+          <w:i/>
+        </w:rPr>
+        <w:t xml:space="preserve"> 2010) – </w:t>
+      </w:r>
+      <w:r>
+        <w:t xml:space="preserve">“Co-Creation: Toward a Taxonomy and an Integrated Research Perspective”, Vladimir </w:t>
+      </w:r>
+      <w:proofErr w:type="spellStart"/>
+      <w:r>
+        <w:t>Zwass</w:t>
+      </w:r>
+      <w:proofErr w:type="spellEnd"/>
+      <w:r>
+        <w:t>, I</w:t>
       </w:r>
       <w:r>
         <w:t>nternational Journal of Electronic Commerce – Volume 15 Issue 1 Published 2010, Pages 11-48</w:t>
@@ -7990,7 +10099,7 @@
           <w:numId w:val="1"/>
         </w:numPr>
       </w:pPr>
-      <w:hyperlink r:id="rId18" w:anchor="VrsMnlMmrllc" w:history="1">
+      <w:hyperlink r:id="rId24" w:anchor="VrsMnlMmrllc" w:history="1">
         <w:r>
           <w:t>rigaux.org</w:t>
         </w:r>
@@ -7998,7 +10107,7 @@
       <w:r>
         <w:t xml:space="preserve"> (2017) Available at: </w:t>
       </w:r>
-      <w:hyperlink r:id="rId19" w:anchor="VrsMnlMmrllc" w:history="1">
+      <w:hyperlink r:id="rId25" w:anchor="VrsMnlMmrllc" w:history="1">
         <w:r>
           <w:rPr>
             <w:rStyle w:val="Hyperlink"/>
@@ -8033,18 +10142,14 @@
           <w:numId w:val="4"/>
         </w:numPr>
       </w:pPr>
-      <w:bookmarkStart w:id="50" w:name="_Toc510535799"/>
+      <w:bookmarkStart w:id="49" w:name="_Toc510535799"/>
       <w:r>
         <w:lastRenderedPageBreak/>
         <w:t>Appendices</w:t>
       </w:r>
-      <w:bookmarkEnd w:id="50"/>
-    </w:p>
-    <w:p>
-      <w:pPr>
-        <w:pStyle w:val="Heading1"/>
-      </w:pPr>
-    </w:p>
+      <w:bookmarkEnd w:id="49"/>
+    </w:p>
+    <w:p/>
     <w:p>
       <w:pPr>
         <w:pStyle w:val="Heading2"/>
@@ -8053,7 +10158,7 @@
           <w:numId w:val="4"/>
         </w:numPr>
       </w:pPr>
-      <w:bookmarkStart w:id="51" w:name="_Toc510535800"/>
+      <w:bookmarkStart w:id="50" w:name="_Toc510535800"/>
       <w:r>
         <w:t>Appendix A: 1</w:t>
       </w:r>
@@ -8066,13 +10171,9 @@
       <w:r>
         <w:t xml:space="preserve"> User Survey Results</w:t>
       </w:r>
-      <w:bookmarkEnd w:id="51"/>
-    </w:p>
-    <w:p>
-      <w:pPr>
-        <w:pStyle w:val="Heading2"/>
-      </w:pPr>
-    </w:p>
+      <w:bookmarkEnd w:id="50"/>
+    </w:p>
+    <w:p/>
     <w:p>
       <w:pPr>
         <w:pStyle w:val="Heading2"/>
@@ -8089,12 +10190,12 @@
           <w:numId w:val="4"/>
         </w:numPr>
       </w:pPr>
-      <w:bookmarkStart w:id="52" w:name="_Toc510535801"/>
+      <w:bookmarkStart w:id="51" w:name="_Toc510535801"/>
       <w:r>
         <w:lastRenderedPageBreak/>
         <w:t>Appendix B: A Load of Crap</w:t>
       </w:r>
-      <w:bookmarkEnd w:id="52"/>
+      <w:bookmarkEnd w:id="51"/>
       <w:r>
         <w:t xml:space="preserve"> </w:t>
       </w:r>
@@ -8388,6 +10489,264 @@
     </w:lvl>
   </w:abstractNum>
   <w:abstractNum w:abstractNumId="2" w15:restartNumberingAfterBreak="0">
+    <w:nsid w:val="0CC76A22"/>
+    <w:multiLevelType w:val="multilevel"/>
+    <w:tmpl w:val="0809001F"/>
+    <w:lvl w:ilvl="0">
+      <w:start w:val="1"/>
+      <w:numFmt w:val="decimal"/>
+      <w:lvlText w:val="%1."/>
+      <w:lvlJc w:val="left"/>
+      <w:pPr>
+        <w:ind w:left="360" w:hanging="360"/>
+      </w:pPr>
+    </w:lvl>
+    <w:lvl w:ilvl="1">
+      <w:start w:val="1"/>
+      <w:numFmt w:val="decimal"/>
+      <w:lvlText w:val="%1.%2."/>
+      <w:lvlJc w:val="left"/>
+      <w:pPr>
+        <w:ind w:left="792" w:hanging="432"/>
+      </w:pPr>
+    </w:lvl>
+    <w:lvl w:ilvl="2">
+      <w:start w:val="1"/>
+      <w:numFmt w:val="decimal"/>
+      <w:lvlText w:val="%1.%2.%3."/>
+      <w:lvlJc w:val="left"/>
+      <w:pPr>
+        <w:ind w:left="1224" w:hanging="504"/>
+      </w:pPr>
+    </w:lvl>
+    <w:lvl w:ilvl="3">
+      <w:start w:val="1"/>
+      <w:numFmt w:val="decimal"/>
+      <w:lvlText w:val="%1.%2.%3.%4."/>
+      <w:lvlJc w:val="left"/>
+      <w:pPr>
+        <w:ind w:left="1728" w:hanging="648"/>
+      </w:pPr>
+    </w:lvl>
+    <w:lvl w:ilvl="4">
+      <w:start w:val="1"/>
+      <w:numFmt w:val="decimal"/>
+      <w:lvlText w:val="%1.%2.%3.%4.%5."/>
+      <w:lvlJc w:val="left"/>
+      <w:pPr>
+        <w:ind w:left="2232" w:hanging="792"/>
+      </w:pPr>
+    </w:lvl>
+    <w:lvl w:ilvl="5">
+      <w:start w:val="1"/>
+      <w:numFmt w:val="decimal"/>
+      <w:lvlText w:val="%1.%2.%3.%4.%5.%6."/>
+      <w:lvlJc w:val="left"/>
+      <w:pPr>
+        <w:ind w:left="2736" w:hanging="936"/>
+      </w:pPr>
+    </w:lvl>
+    <w:lvl w:ilvl="6">
+      <w:start w:val="1"/>
+      <w:numFmt w:val="decimal"/>
+      <w:lvlText w:val="%1.%2.%3.%4.%5.%6.%7."/>
+      <w:lvlJc w:val="left"/>
+      <w:pPr>
+        <w:ind w:left="3240" w:hanging="1080"/>
+      </w:pPr>
+    </w:lvl>
+    <w:lvl w:ilvl="7">
+      <w:start w:val="1"/>
+      <w:numFmt w:val="decimal"/>
+      <w:lvlText w:val="%1.%2.%3.%4.%5.%6.%7.%8."/>
+      <w:lvlJc w:val="left"/>
+      <w:pPr>
+        <w:ind w:left="3744" w:hanging="1224"/>
+      </w:pPr>
+    </w:lvl>
+    <w:lvl w:ilvl="8">
+      <w:start w:val="1"/>
+      <w:numFmt w:val="decimal"/>
+      <w:lvlText w:val="%1.%2.%3.%4.%5.%6.%7.%8.%9."/>
+      <w:lvlJc w:val="left"/>
+      <w:pPr>
+        <w:ind w:left="4320" w:hanging="1440"/>
+      </w:pPr>
+    </w:lvl>
+  </w:abstractNum>
+  <w:abstractNum w:abstractNumId="3" w15:restartNumberingAfterBreak="0">
+    <w:nsid w:val="183B546C"/>
+    <w:multiLevelType w:val="multilevel"/>
+    <w:tmpl w:val="0809001F"/>
+    <w:lvl w:ilvl="0">
+      <w:start w:val="1"/>
+      <w:numFmt w:val="decimal"/>
+      <w:lvlText w:val="%1."/>
+      <w:lvlJc w:val="left"/>
+      <w:pPr>
+        <w:ind w:left="360" w:hanging="360"/>
+      </w:pPr>
+    </w:lvl>
+    <w:lvl w:ilvl="1">
+      <w:start w:val="1"/>
+      <w:numFmt w:val="decimal"/>
+      <w:lvlText w:val="%1.%2."/>
+      <w:lvlJc w:val="left"/>
+      <w:pPr>
+        <w:ind w:left="792" w:hanging="432"/>
+      </w:pPr>
+    </w:lvl>
+    <w:lvl w:ilvl="2">
+      <w:start w:val="1"/>
+      <w:numFmt w:val="decimal"/>
+      <w:lvlText w:val="%1.%2.%3."/>
+      <w:lvlJc w:val="left"/>
+      <w:pPr>
+        <w:ind w:left="1224" w:hanging="504"/>
+      </w:pPr>
+    </w:lvl>
+    <w:lvl w:ilvl="3">
+      <w:start w:val="1"/>
+      <w:numFmt w:val="decimal"/>
+      <w:lvlText w:val="%1.%2.%3.%4."/>
+      <w:lvlJc w:val="left"/>
+      <w:pPr>
+        <w:ind w:left="1728" w:hanging="648"/>
+      </w:pPr>
+    </w:lvl>
+    <w:lvl w:ilvl="4">
+      <w:start w:val="1"/>
+      <w:numFmt w:val="decimal"/>
+      <w:lvlText w:val="%1.%2.%3.%4.%5."/>
+      <w:lvlJc w:val="left"/>
+      <w:pPr>
+        <w:ind w:left="2232" w:hanging="792"/>
+      </w:pPr>
+    </w:lvl>
+    <w:lvl w:ilvl="5">
+      <w:start w:val="1"/>
+      <w:numFmt w:val="decimal"/>
+      <w:lvlText w:val="%1.%2.%3.%4.%5.%6."/>
+      <w:lvlJc w:val="left"/>
+      <w:pPr>
+        <w:ind w:left="2736" w:hanging="936"/>
+      </w:pPr>
+    </w:lvl>
+    <w:lvl w:ilvl="6">
+      <w:start w:val="1"/>
+      <w:numFmt w:val="decimal"/>
+      <w:lvlText w:val="%1.%2.%3.%4.%5.%6.%7."/>
+      <w:lvlJc w:val="left"/>
+      <w:pPr>
+        <w:ind w:left="3240" w:hanging="1080"/>
+      </w:pPr>
+    </w:lvl>
+    <w:lvl w:ilvl="7">
+      <w:start w:val="1"/>
+      <w:numFmt w:val="decimal"/>
+      <w:lvlText w:val="%1.%2.%3.%4.%5.%6.%7.%8."/>
+      <w:lvlJc w:val="left"/>
+      <w:pPr>
+        <w:ind w:left="3744" w:hanging="1224"/>
+      </w:pPr>
+    </w:lvl>
+    <w:lvl w:ilvl="8">
+      <w:start w:val="1"/>
+      <w:numFmt w:val="decimal"/>
+      <w:lvlText w:val="%1.%2.%3.%4.%5.%6.%7.%8.%9."/>
+      <w:lvlJc w:val="left"/>
+      <w:pPr>
+        <w:ind w:left="4320" w:hanging="1440"/>
+      </w:pPr>
+    </w:lvl>
+  </w:abstractNum>
+  <w:abstractNum w:abstractNumId="4" w15:restartNumberingAfterBreak="0">
+    <w:nsid w:val="1D8A7E30"/>
+    <w:multiLevelType w:val="multilevel"/>
+    <w:tmpl w:val="0809001F"/>
+    <w:lvl w:ilvl="0">
+      <w:start w:val="1"/>
+      <w:numFmt w:val="decimal"/>
+      <w:lvlText w:val="%1."/>
+      <w:lvlJc w:val="left"/>
+      <w:pPr>
+        <w:ind w:left="360" w:hanging="360"/>
+      </w:pPr>
+    </w:lvl>
+    <w:lvl w:ilvl="1">
+      <w:start w:val="1"/>
+      <w:numFmt w:val="decimal"/>
+      <w:lvlText w:val="%1.%2."/>
+      <w:lvlJc w:val="left"/>
+      <w:pPr>
+        <w:ind w:left="792" w:hanging="432"/>
+      </w:pPr>
+    </w:lvl>
+    <w:lvl w:ilvl="2">
+      <w:start w:val="1"/>
+      <w:numFmt w:val="decimal"/>
+      <w:lvlText w:val="%1.%2.%3."/>
+      <w:lvlJc w:val="left"/>
+      <w:pPr>
+        <w:ind w:left="1224" w:hanging="504"/>
+      </w:pPr>
+    </w:lvl>
+    <w:lvl w:ilvl="3">
+      <w:start w:val="1"/>
+      <w:numFmt w:val="decimal"/>
+      <w:lvlText w:val="%1.%2.%3.%4."/>
+      <w:lvlJc w:val="left"/>
+      <w:pPr>
+        <w:ind w:left="1728" w:hanging="648"/>
+      </w:pPr>
+    </w:lvl>
+    <w:lvl w:ilvl="4">
+      <w:start w:val="1"/>
+      <w:numFmt w:val="decimal"/>
+      <w:lvlText w:val="%1.%2.%3.%4.%5."/>
+      <w:lvlJc w:val="left"/>
+      <w:pPr>
+        <w:ind w:left="2232" w:hanging="792"/>
+      </w:pPr>
+    </w:lvl>
+    <w:lvl w:ilvl="5">
+      <w:start w:val="1"/>
+      <w:numFmt w:val="decimal"/>
+      <w:lvlText w:val="%1.%2.%3.%4.%5.%6."/>
+      <w:lvlJc w:val="left"/>
+      <w:pPr>
+        <w:ind w:left="2736" w:hanging="936"/>
+      </w:pPr>
+    </w:lvl>
+    <w:lvl w:ilvl="6">
+      <w:start w:val="1"/>
+      <w:numFmt w:val="decimal"/>
+      <w:lvlText w:val="%1.%2.%3.%4.%5.%6.%7."/>
+      <w:lvlJc w:val="left"/>
+      <w:pPr>
+        <w:ind w:left="3240" w:hanging="1080"/>
+      </w:pPr>
+    </w:lvl>
+    <w:lvl w:ilvl="7">
+      <w:start w:val="1"/>
+      <w:numFmt w:val="decimal"/>
+      <w:lvlText w:val="%1.%2.%3.%4.%5.%6.%7.%8."/>
+      <w:lvlJc w:val="left"/>
+      <w:pPr>
+        <w:ind w:left="3744" w:hanging="1224"/>
+      </w:pPr>
+    </w:lvl>
+    <w:lvl w:ilvl="8">
+      <w:start w:val="1"/>
+      <w:numFmt w:val="decimal"/>
+      <w:lvlText w:val="%1.%2.%3.%4.%5.%6.%7.%8.%9."/>
+      <w:lvlJc w:val="left"/>
+      <w:pPr>
+        <w:ind w:left="4320" w:hanging="1440"/>
+      </w:pPr>
+    </w:lvl>
+  </w:abstractNum>
+  <w:abstractNum w:abstractNumId="5" w15:restartNumberingAfterBreak="0">
     <w:nsid w:val="337C571D"/>
     <w:multiLevelType w:val="multilevel"/>
     <w:tmpl w:val="0809001F"/>
@@ -8473,7 +10832,7 @@
       </w:pPr>
     </w:lvl>
   </w:abstractNum>
-  <w:abstractNum w:abstractNumId="3" w15:restartNumberingAfterBreak="0">
+  <w:abstractNum w:abstractNumId="6" w15:restartNumberingAfterBreak="0">
     <w:nsid w:val="36DA7EFE"/>
     <w:multiLevelType w:val="hybridMultilevel"/>
     <w:tmpl w:val="64A0C184"/>
@@ -8559,7 +10918,7 @@
       </w:pPr>
     </w:lvl>
   </w:abstractNum>
-  <w:abstractNum w:abstractNumId="4" w15:restartNumberingAfterBreak="0">
+  <w:abstractNum w:abstractNumId="7" w15:restartNumberingAfterBreak="0">
     <w:nsid w:val="4B402499"/>
     <w:multiLevelType w:val="multilevel"/>
     <w:tmpl w:val="0809001F"/>
@@ -8645,7 +11004,7 @@
       </w:pPr>
     </w:lvl>
   </w:abstractNum>
-  <w:abstractNum w:abstractNumId="5" w15:restartNumberingAfterBreak="0">
+  <w:abstractNum w:abstractNumId="8" w15:restartNumberingAfterBreak="0">
     <w:nsid w:val="4EDB6572"/>
     <w:multiLevelType w:val="multilevel"/>
     <w:tmpl w:val="0809001F"/>
@@ -8731,7 +11090,93 @@
       </w:pPr>
     </w:lvl>
   </w:abstractNum>
-  <w:abstractNum w:abstractNumId="6" w15:restartNumberingAfterBreak="0">
+  <w:abstractNum w:abstractNumId="9" w15:restartNumberingAfterBreak="0">
+    <w:nsid w:val="57163A56"/>
+    <w:multiLevelType w:val="multilevel"/>
+    <w:tmpl w:val="0809001F"/>
+    <w:lvl w:ilvl="0">
+      <w:start w:val="1"/>
+      <w:numFmt w:val="decimal"/>
+      <w:lvlText w:val="%1."/>
+      <w:lvlJc w:val="left"/>
+      <w:pPr>
+        <w:ind w:left="360" w:hanging="360"/>
+      </w:pPr>
+    </w:lvl>
+    <w:lvl w:ilvl="1">
+      <w:start w:val="1"/>
+      <w:numFmt w:val="decimal"/>
+      <w:lvlText w:val="%1.%2."/>
+      <w:lvlJc w:val="left"/>
+      <w:pPr>
+        <w:ind w:left="792" w:hanging="432"/>
+      </w:pPr>
+    </w:lvl>
+    <w:lvl w:ilvl="2">
+      <w:start w:val="1"/>
+      <w:numFmt w:val="decimal"/>
+      <w:lvlText w:val="%1.%2.%3."/>
+      <w:lvlJc w:val="left"/>
+      <w:pPr>
+        <w:ind w:left="1224" w:hanging="504"/>
+      </w:pPr>
+    </w:lvl>
+    <w:lvl w:ilvl="3">
+      <w:start w:val="1"/>
+      <w:numFmt w:val="decimal"/>
+      <w:lvlText w:val="%1.%2.%3.%4."/>
+      <w:lvlJc w:val="left"/>
+      <w:pPr>
+        <w:ind w:left="1728" w:hanging="648"/>
+      </w:pPr>
+    </w:lvl>
+    <w:lvl w:ilvl="4">
+      <w:start w:val="1"/>
+      <w:numFmt w:val="decimal"/>
+      <w:lvlText w:val="%1.%2.%3.%4.%5."/>
+      <w:lvlJc w:val="left"/>
+      <w:pPr>
+        <w:ind w:left="2232" w:hanging="792"/>
+      </w:pPr>
+    </w:lvl>
+    <w:lvl w:ilvl="5">
+      <w:start w:val="1"/>
+      <w:numFmt w:val="decimal"/>
+      <w:lvlText w:val="%1.%2.%3.%4.%5.%6."/>
+      <w:lvlJc w:val="left"/>
+      <w:pPr>
+        <w:ind w:left="2736" w:hanging="936"/>
+      </w:pPr>
+    </w:lvl>
+    <w:lvl w:ilvl="6">
+      <w:start w:val="1"/>
+      <w:numFmt w:val="decimal"/>
+      <w:lvlText w:val="%1.%2.%3.%4.%5.%6.%7."/>
+      <w:lvlJc w:val="left"/>
+      <w:pPr>
+        <w:ind w:left="3240" w:hanging="1080"/>
+      </w:pPr>
+    </w:lvl>
+    <w:lvl w:ilvl="7">
+      <w:start w:val="1"/>
+      <w:numFmt w:val="decimal"/>
+      <w:lvlText w:val="%1.%2.%3.%4.%5.%6.%7.%8."/>
+      <w:lvlJc w:val="left"/>
+      <w:pPr>
+        <w:ind w:left="3744" w:hanging="1224"/>
+      </w:pPr>
+    </w:lvl>
+    <w:lvl w:ilvl="8">
+      <w:start w:val="1"/>
+      <w:numFmt w:val="decimal"/>
+      <w:lvlText w:val="%1.%2.%3.%4.%5.%6.%7.%8.%9."/>
+      <w:lvlJc w:val="left"/>
+      <w:pPr>
+        <w:ind w:left="4320" w:hanging="1440"/>
+      </w:pPr>
+    </w:lvl>
+  </w:abstractNum>
+  <w:abstractNum w:abstractNumId="10" w15:restartNumberingAfterBreak="0">
     <w:nsid w:val="5FEE743E"/>
     <w:multiLevelType w:val="multilevel"/>
     <w:tmpl w:val="0809001D"/>
@@ -8817,7 +11262,93 @@
       </w:pPr>
     </w:lvl>
   </w:abstractNum>
-  <w:abstractNum w:abstractNumId="7" w15:restartNumberingAfterBreak="0">
+  <w:abstractNum w:abstractNumId="11" w15:restartNumberingAfterBreak="0">
+    <w:nsid w:val="61233CA7"/>
+    <w:multiLevelType w:val="multilevel"/>
+    <w:tmpl w:val="0809001F"/>
+    <w:lvl w:ilvl="0">
+      <w:start w:val="1"/>
+      <w:numFmt w:val="decimal"/>
+      <w:lvlText w:val="%1."/>
+      <w:lvlJc w:val="left"/>
+      <w:pPr>
+        <w:ind w:left="360" w:hanging="360"/>
+      </w:pPr>
+    </w:lvl>
+    <w:lvl w:ilvl="1">
+      <w:start w:val="1"/>
+      <w:numFmt w:val="decimal"/>
+      <w:lvlText w:val="%1.%2."/>
+      <w:lvlJc w:val="left"/>
+      <w:pPr>
+        <w:ind w:left="792" w:hanging="432"/>
+      </w:pPr>
+    </w:lvl>
+    <w:lvl w:ilvl="2">
+      <w:start w:val="1"/>
+      <w:numFmt w:val="decimal"/>
+      <w:lvlText w:val="%1.%2.%3."/>
+      <w:lvlJc w:val="left"/>
+      <w:pPr>
+        <w:ind w:left="1224" w:hanging="504"/>
+      </w:pPr>
+    </w:lvl>
+    <w:lvl w:ilvl="3">
+      <w:start w:val="1"/>
+      <w:numFmt w:val="decimal"/>
+      <w:lvlText w:val="%1.%2.%3.%4."/>
+      <w:lvlJc w:val="left"/>
+      <w:pPr>
+        <w:ind w:left="1728" w:hanging="648"/>
+      </w:pPr>
+    </w:lvl>
+    <w:lvl w:ilvl="4">
+      <w:start w:val="1"/>
+      <w:numFmt w:val="decimal"/>
+      <w:lvlText w:val="%1.%2.%3.%4.%5."/>
+      <w:lvlJc w:val="left"/>
+      <w:pPr>
+        <w:ind w:left="2232" w:hanging="792"/>
+      </w:pPr>
+    </w:lvl>
+    <w:lvl w:ilvl="5">
+      <w:start w:val="1"/>
+      <w:numFmt w:val="decimal"/>
+      <w:lvlText w:val="%1.%2.%3.%4.%5.%6."/>
+      <w:lvlJc w:val="left"/>
+      <w:pPr>
+        <w:ind w:left="2736" w:hanging="936"/>
+      </w:pPr>
+    </w:lvl>
+    <w:lvl w:ilvl="6">
+      <w:start w:val="1"/>
+      <w:numFmt w:val="decimal"/>
+      <w:lvlText w:val="%1.%2.%3.%4.%5.%6.%7."/>
+      <w:lvlJc w:val="left"/>
+      <w:pPr>
+        <w:ind w:left="3240" w:hanging="1080"/>
+      </w:pPr>
+    </w:lvl>
+    <w:lvl w:ilvl="7">
+      <w:start w:val="1"/>
+      <w:numFmt w:val="decimal"/>
+      <w:lvlText w:val="%1.%2.%3.%4.%5.%6.%7.%8."/>
+      <w:lvlJc w:val="left"/>
+      <w:pPr>
+        <w:ind w:left="3744" w:hanging="1224"/>
+      </w:pPr>
+    </w:lvl>
+    <w:lvl w:ilvl="8">
+      <w:start w:val="1"/>
+      <w:numFmt w:val="decimal"/>
+      <w:lvlText w:val="%1.%2.%3.%4.%5.%6.%7.%8.%9."/>
+      <w:lvlJc w:val="left"/>
+      <w:pPr>
+        <w:ind w:left="4320" w:hanging="1440"/>
+      </w:pPr>
+    </w:lvl>
+  </w:abstractNum>
+  <w:abstractNum w:abstractNumId="12" w15:restartNumberingAfterBreak="0">
     <w:nsid w:val="6847338E"/>
     <w:multiLevelType w:val="hybridMultilevel"/>
     <w:tmpl w:val="C7C66914"/>
@@ -8906,7 +11437,7 @@
       </w:pPr>
     </w:lvl>
   </w:abstractNum>
-  <w:abstractNum w:abstractNumId="8" w15:restartNumberingAfterBreak="0">
+  <w:abstractNum w:abstractNumId="13" w15:restartNumberingAfterBreak="0">
     <w:nsid w:val="694431E1"/>
     <w:multiLevelType w:val="hybridMultilevel"/>
     <w:tmpl w:val="5D864548"/>
@@ -9020,31 +11551,46 @@
     </w:lvl>
   </w:abstractNum>
   <w:num w:numId="1">
-    <w:abstractNumId w:val="8"/>
+    <w:abstractNumId w:val="13"/>
   </w:num>
   <w:num w:numId="2">
-    <w:abstractNumId w:val="3"/>
+    <w:abstractNumId w:val="6"/>
   </w:num>
   <w:num w:numId="3">
     <w:abstractNumId w:val="0"/>
   </w:num>
   <w:num w:numId="4">
-    <w:abstractNumId w:val="4"/>
+    <w:abstractNumId w:val="7"/>
   </w:num>
   <w:num w:numId="5">
-    <w:abstractNumId w:val="5"/>
+    <w:abstractNumId w:val="8"/>
   </w:num>
   <w:num w:numId="6">
-    <w:abstractNumId w:val="7"/>
+    <w:abstractNumId w:val="12"/>
   </w:num>
   <w:num w:numId="7">
     <w:abstractNumId w:val="1"/>
   </w:num>
   <w:num w:numId="8">
-    <w:abstractNumId w:val="6"/>
+    <w:abstractNumId w:val="10"/>
   </w:num>
   <w:num w:numId="9">
+    <w:abstractNumId w:val="5"/>
+  </w:num>
+  <w:num w:numId="10">
     <w:abstractNumId w:val="2"/>
+  </w:num>
+  <w:num w:numId="11">
+    <w:abstractNumId w:val="9"/>
+  </w:num>
+  <w:num w:numId="12">
+    <w:abstractNumId w:val="11"/>
+  </w:num>
+  <w:num w:numId="13">
+    <w:abstractNumId w:val="4"/>
+  </w:num>
+  <w:num w:numId="14">
+    <w:abstractNumId w:val="3"/>
   </w:num>
 </w:numbering>
 </file>
@@ -9984,7 +12530,7 @@
 </file>
 
 <file path=customXml/itemProps1.xml><?xml version="1.0" encoding="utf-8"?>
-<ds:datastoreItem xmlns:ds="http://schemas.openxmlformats.org/officeDocument/2006/customXml" ds:itemID="{85D12533-463B-46BB-A075-4F80DD4A20F5}">
+<ds:datastoreItem xmlns:ds="http://schemas.openxmlformats.org/officeDocument/2006/customXml" ds:itemID="{CAF06F57-E0F7-4B88-AE32-02E1D15399E3}">
   <ds:schemaRefs>
     <ds:schemaRef ds:uri="http://schemas.openxmlformats.org/officeDocument/2006/bibliography"/>
   </ds:schemaRefs>

</xml_diff>

<commit_message>
Two Sub Chapters Completed in Chapter 4: Implementation
The implementation of the voting system as well as the post tagging system is documented now. Leaving only one more sub chapter to go in chapter 4
</commit_message>
<xml_diff>
--- a/documentation/Dissertation_Draft.docx
+++ b/documentation/Dissertation_Draft.docx
@@ -354,125 +354,78 @@
           <w:r>
             <w:fldChar w:fldCharType="separate"/>
           </w:r>
-          <w:bookmarkStart w:id="0" w:name="_GoBack"/>
-          <w:bookmarkEnd w:id="0"/>
-          <w:r>
-            <w:rPr>
-              <w:rStyle w:val="Hyperlink"/>
-              <w:noProof/>
-            </w:rPr>
-            <w:fldChar w:fldCharType="begin"/>
-          </w:r>
-          <w:r>
-            <w:rPr>
-              <w:rStyle w:val="Hyperlink"/>
-              <w:noProof/>
-            </w:rPr>
-            <w:instrText xml:space="preserve"> </w:instrText>
-          </w:r>
-          <w:r>
-            <w:rPr>
-              <w:noProof/>
-            </w:rPr>
-            <w:instrText>HYPERLINK \l "_Toc510620552"</w:instrText>
-          </w:r>
-          <w:r>
-            <w:rPr>
-              <w:rStyle w:val="Hyperlink"/>
-              <w:noProof/>
-            </w:rPr>
-            <w:instrText xml:space="preserve"> </w:instrText>
-          </w:r>
-          <w:r>
-            <w:rPr>
-              <w:rStyle w:val="Hyperlink"/>
-              <w:noProof/>
-            </w:rPr>
-          </w:r>
-          <w:r>
-            <w:rPr>
-              <w:rStyle w:val="Hyperlink"/>
-              <w:noProof/>
-            </w:rPr>
-            <w:fldChar w:fldCharType="separate"/>
-          </w:r>
-          <w:r>
-            <w:rPr>
-              <w:rStyle w:val="Hyperlink"/>
-              <w:noProof/>
-            </w:rPr>
-            <w:t>1.</w:t>
-          </w:r>
-          <w:r>
-            <w:rPr>
-              <w:rFonts w:eastAsiaTheme="minorEastAsia"/>
-              <w:noProof/>
-              <w:lang w:eastAsia="en-GB"/>
-            </w:rPr>
-            <w:tab/>
-          </w:r>
-          <w:r>
-            <w:rPr>
-              <w:rStyle w:val="Hyperlink"/>
-              <w:noProof/>
-            </w:rPr>
-            <w:t>Introduction</w:t>
-          </w:r>
-          <w:r>
-            <w:rPr>
-              <w:noProof/>
-              <w:webHidden/>
-            </w:rPr>
-            <w:tab/>
-          </w:r>
-          <w:r>
-            <w:rPr>
-              <w:noProof/>
-              <w:webHidden/>
-            </w:rPr>
-            <w:fldChar w:fldCharType="begin"/>
-          </w:r>
-          <w:r>
-            <w:rPr>
-              <w:noProof/>
-              <w:webHidden/>
-            </w:rPr>
-            <w:instrText xml:space="preserve"> PAGEREF _Toc510620552 \h </w:instrText>
-          </w:r>
-          <w:r>
-            <w:rPr>
-              <w:noProof/>
-              <w:webHidden/>
-            </w:rPr>
-          </w:r>
-          <w:r>
-            <w:rPr>
-              <w:noProof/>
-              <w:webHidden/>
-            </w:rPr>
-            <w:fldChar w:fldCharType="separate"/>
-          </w:r>
-          <w:r>
-            <w:rPr>
-              <w:noProof/>
-              <w:webHidden/>
-            </w:rPr>
-            <w:t>6</w:t>
-          </w:r>
-          <w:r>
-            <w:rPr>
-              <w:noProof/>
-              <w:webHidden/>
-            </w:rPr>
-            <w:fldChar w:fldCharType="end"/>
-          </w:r>
-          <w:r>
-            <w:rPr>
-              <w:rStyle w:val="Hyperlink"/>
-              <w:noProof/>
-            </w:rPr>
-            <w:fldChar w:fldCharType="end"/>
-          </w:r>
+          <w:hyperlink w:anchor="_Toc510620552" w:history="1">
+            <w:r>
+              <w:rPr>
+                <w:rStyle w:val="Hyperlink"/>
+                <w:noProof/>
+              </w:rPr>
+              <w:t>1.</w:t>
+            </w:r>
+            <w:r>
+              <w:rPr>
+                <w:rFonts w:eastAsiaTheme="minorEastAsia"/>
+                <w:noProof/>
+                <w:lang w:eastAsia="en-GB"/>
+              </w:rPr>
+              <w:tab/>
+            </w:r>
+            <w:r>
+              <w:rPr>
+                <w:rStyle w:val="Hyperlink"/>
+                <w:noProof/>
+              </w:rPr>
+              <w:t>Introduction</w:t>
+            </w:r>
+            <w:r>
+              <w:rPr>
+                <w:noProof/>
+                <w:webHidden/>
+              </w:rPr>
+              <w:tab/>
+            </w:r>
+            <w:r>
+              <w:rPr>
+                <w:noProof/>
+                <w:webHidden/>
+              </w:rPr>
+              <w:fldChar w:fldCharType="begin"/>
+            </w:r>
+            <w:r>
+              <w:rPr>
+                <w:noProof/>
+                <w:webHidden/>
+              </w:rPr>
+              <w:instrText xml:space="preserve"> PAGEREF _Toc510620552 \h </w:instrText>
+            </w:r>
+            <w:r>
+              <w:rPr>
+                <w:noProof/>
+                <w:webHidden/>
+              </w:rPr>
+            </w:r>
+            <w:r>
+              <w:rPr>
+                <w:noProof/>
+                <w:webHidden/>
+              </w:rPr>
+              <w:fldChar w:fldCharType="separate"/>
+            </w:r>
+            <w:r>
+              <w:rPr>
+                <w:noProof/>
+                <w:webHidden/>
+              </w:rPr>
+              <w:t>6</w:t>
+            </w:r>
+            <w:r>
+              <w:rPr>
+                <w:noProof/>
+                <w:webHidden/>
+              </w:rPr>
+              <w:fldChar w:fldCharType="end"/>
+            </w:r>
+          </w:hyperlink>
         </w:p>
         <w:p>
           <w:pPr>
@@ -5158,12 +5111,12 @@
           <w:numId w:val="4"/>
         </w:numPr>
       </w:pPr>
-      <w:bookmarkStart w:id="1" w:name="_Toc510620552"/>
+      <w:bookmarkStart w:id="0" w:name="_Toc510620552"/>
       <w:r>
         <w:lastRenderedPageBreak/>
         <w:t>Introduction</w:t>
       </w:r>
-      <w:bookmarkEnd w:id="1"/>
+      <w:bookmarkEnd w:id="0"/>
     </w:p>
     <w:p/>
     <w:p>
@@ -5180,11 +5133,11 @@
           <w:numId w:val="4"/>
         </w:numPr>
       </w:pPr>
-      <w:bookmarkStart w:id="2" w:name="_Toc510620553"/>
+      <w:bookmarkStart w:id="1" w:name="_Toc510620553"/>
       <w:r>
         <w:t>Aims and Objectives</w:t>
       </w:r>
-      <w:bookmarkEnd w:id="2"/>
+      <w:bookmarkEnd w:id="1"/>
     </w:p>
     <w:p/>
     <w:p>
@@ -5367,12 +5320,12 @@
           <w:numId w:val="4"/>
         </w:numPr>
       </w:pPr>
-      <w:bookmarkStart w:id="3" w:name="_Toc510620554"/>
+      <w:bookmarkStart w:id="2" w:name="_Toc510620554"/>
       <w:r>
         <w:lastRenderedPageBreak/>
         <w:t>Table of Figures</w:t>
       </w:r>
-      <w:bookmarkEnd w:id="3"/>
+      <w:bookmarkEnd w:id="2"/>
     </w:p>
     <w:p/>
     <w:tbl>
@@ -5839,12 +5792,12 @@
           <w:numId w:val="4"/>
         </w:numPr>
       </w:pPr>
-      <w:bookmarkStart w:id="4" w:name="_Toc510620555"/>
+      <w:bookmarkStart w:id="3" w:name="_Toc510620555"/>
       <w:r>
         <w:lastRenderedPageBreak/>
         <w:t>Background Research</w:t>
       </w:r>
-      <w:bookmarkEnd w:id="4"/>
+      <w:bookmarkEnd w:id="3"/>
     </w:p>
     <w:p/>
     <w:p>
@@ -5855,11 +5808,11 @@
           <w:numId w:val="4"/>
         </w:numPr>
       </w:pPr>
-      <w:bookmarkStart w:id="5" w:name="_Toc510620556"/>
+      <w:bookmarkStart w:id="4" w:name="_Toc510620556"/>
       <w:r>
         <w:t>Market Research</w:t>
       </w:r>
-      <w:bookmarkEnd w:id="5"/>
+      <w:bookmarkEnd w:id="4"/>
     </w:p>
     <w:p/>
     <w:p>
@@ -5870,11 +5823,11 @@
           <w:numId w:val="4"/>
         </w:numPr>
       </w:pPr>
-      <w:bookmarkStart w:id="6" w:name="_Toc510620557"/>
+      <w:bookmarkStart w:id="5" w:name="_Toc510620557"/>
       <w:r>
         <w:t>Reasoning</w:t>
       </w:r>
-      <w:bookmarkEnd w:id="6"/>
+      <w:bookmarkEnd w:id="5"/>
     </w:p>
     <w:p>
       <w:r>
@@ -5903,11 +5856,11 @@
           <w:numId w:val="4"/>
         </w:numPr>
       </w:pPr>
-      <w:bookmarkStart w:id="7" w:name="_Toc510620558"/>
+      <w:bookmarkStart w:id="6" w:name="_Toc510620558"/>
       <w:r>
         <w:t>Method</w:t>
       </w:r>
-      <w:bookmarkEnd w:id="7"/>
+      <w:bookmarkEnd w:id="6"/>
     </w:p>
     <w:p/>
     <w:p>
@@ -5946,11 +5899,11 @@
           <w:numId w:val="4"/>
         </w:numPr>
       </w:pPr>
-      <w:bookmarkStart w:id="8" w:name="_Toc510620559"/>
+      <w:bookmarkStart w:id="7" w:name="_Toc510620559"/>
       <w:r>
         <w:t>Findings</w:t>
       </w:r>
-      <w:bookmarkEnd w:id="8"/>
+      <w:bookmarkEnd w:id="7"/>
     </w:p>
     <w:p/>
     <w:p>
@@ -5967,11 +5920,11 @@
           <w:numId w:val="4"/>
         </w:numPr>
       </w:pPr>
-      <w:bookmarkStart w:id="9" w:name="_Toc510620560"/>
+      <w:bookmarkStart w:id="8" w:name="_Toc510620560"/>
       <w:r>
         <w:t>Summary</w:t>
       </w:r>
-      <w:bookmarkEnd w:id="9"/>
+      <w:bookmarkEnd w:id="8"/>
     </w:p>
     <w:p/>
     <w:p>
@@ -5984,7 +5937,31 @@
       </w:r>
       <w:r>
         <w:tab/>
-        <w:t xml:space="preserve"> the market for products like the one outlined in this paper one product stood out from among the rest and that was Stack Overflow. Due to it’s wide spread use and popularity it boosts one of the widest ranges of content on the internet. This directly feeds into it’s popularity as it provides tutorial material on just about every topic. Its also helped by having very good SEO (Search Engine Optimisation) allowing users to easily find posts through popular search engines such as </w:t>
+        <w:t xml:space="preserve"> the market for products like the one outlined in this paper one product stood out from among the rest and that was Stack Overflow. Due to </w:t>
+      </w:r>
+      <w:proofErr w:type="spellStart"/>
+      <w:r>
+        <w:t>it’s</w:t>
+      </w:r>
+      <w:proofErr w:type="spellEnd"/>
+      <w:r>
+        <w:t xml:space="preserve"> wide spread use and popularity it boosts one of the widest ranges of content on the internet. This directly feeds into </w:t>
+      </w:r>
+      <w:proofErr w:type="spellStart"/>
+      <w:r>
+        <w:t>it’s</w:t>
+      </w:r>
+      <w:proofErr w:type="spellEnd"/>
+      <w:r>
+        <w:t xml:space="preserve"> popularity as it provides tutorial material on just about every topic. </w:t>
+      </w:r>
+      <w:proofErr w:type="spellStart"/>
+      <w:r>
+        <w:t>Its</w:t>
+      </w:r>
+      <w:proofErr w:type="spellEnd"/>
+      <w:r>
+        <w:t xml:space="preserve"> also helped by having very good SEO (Search Engine Optimisation) allowing users to easily find posts through popular search engines such as </w:t>
       </w:r>
       <w:r>
         <w:lastRenderedPageBreak/>
@@ -6024,7 +6001,21 @@
         <w:rPr>
           <w:i/>
         </w:rPr>
-        <w:t xml:space="preserve">(see appendix ) </w:t>
+        <w:t xml:space="preserve">(see </w:t>
+      </w:r>
+      <w:proofErr w:type="gramStart"/>
+      <w:r>
+        <w:rPr>
+          <w:i/>
+        </w:rPr>
+        <w:t>appendix )</w:t>
+      </w:r>
+      <w:proofErr w:type="gramEnd"/>
+      <w:r>
+        <w:rPr>
+          <w:i/>
+        </w:rPr>
+        <w:t xml:space="preserve"> </w:t>
       </w:r>
       <w:r>
         <w:t>users creating content are incentivised to provide straight solutions to responses</w:t>
@@ -6055,12 +6046,12 @@
           <w:numId w:val="4"/>
         </w:numPr>
       </w:pPr>
-      <w:bookmarkStart w:id="10" w:name="_Toc510620561"/>
+      <w:bookmarkStart w:id="9" w:name="_Toc510620561"/>
       <w:r>
         <w:lastRenderedPageBreak/>
         <w:t>Audience Research</w:t>
       </w:r>
-      <w:bookmarkEnd w:id="10"/>
+      <w:bookmarkEnd w:id="9"/>
       <w:r>
         <w:t xml:space="preserve"> </w:t>
       </w:r>
@@ -6074,11 +6065,11 @@
           <w:numId w:val="4"/>
         </w:numPr>
       </w:pPr>
-      <w:bookmarkStart w:id="11" w:name="_Toc510620562"/>
+      <w:bookmarkStart w:id="10" w:name="_Toc510620562"/>
       <w:r>
         <w:t>Survey Rationale</w:t>
       </w:r>
-      <w:bookmarkEnd w:id="11"/>
+      <w:bookmarkEnd w:id="10"/>
     </w:p>
     <w:p/>
     <w:p>
@@ -6102,11 +6093,11 @@
           <w:numId w:val="4"/>
         </w:numPr>
       </w:pPr>
-      <w:bookmarkStart w:id="12" w:name="_Toc510620563"/>
+      <w:bookmarkStart w:id="11" w:name="_Toc510620563"/>
       <w:r>
         <w:t>Survey Results</w:t>
       </w:r>
-      <w:bookmarkEnd w:id="12"/>
+      <w:bookmarkEnd w:id="11"/>
     </w:p>
     <w:p/>
     <w:p>
@@ -6480,12 +6471,12 @@
           <w:numId w:val="4"/>
         </w:numPr>
       </w:pPr>
-      <w:bookmarkStart w:id="13" w:name="_Toc510620564"/>
+      <w:bookmarkStart w:id="12" w:name="_Toc510620564"/>
       <w:r>
         <w:lastRenderedPageBreak/>
         <w:t>Language Research</w:t>
       </w:r>
-      <w:bookmarkEnd w:id="13"/>
+      <w:bookmarkEnd w:id="12"/>
     </w:p>
     <w:p/>
     <w:p>
@@ -6496,11 +6487,11 @@
           <w:numId w:val="4"/>
         </w:numPr>
       </w:pPr>
-      <w:bookmarkStart w:id="14" w:name="_Toc510620565"/>
+      <w:bookmarkStart w:id="13" w:name="_Toc510620565"/>
       <w:r>
         <w:t>Reasoning</w:t>
       </w:r>
-      <w:bookmarkEnd w:id="14"/>
+      <w:bookmarkEnd w:id="13"/>
     </w:p>
     <w:p/>
     <w:p>
@@ -6531,11 +6522,11 @@
           <w:numId w:val="4"/>
         </w:numPr>
       </w:pPr>
-      <w:bookmarkStart w:id="15" w:name="_Toc510620566"/>
+      <w:bookmarkStart w:id="14" w:name="_Toc510620566"/>
       <w:r>
         <w:t>Method</w:t>
       </w:r>
-      <w:bookmarkEnd w:id="15"/>
+      <w:bookmarkEnd w:id="14"/>
     </w:p>
     <w:p/>
     <w:p>
@@ -6556,11 +6547,11 @@
           <w:numId w:val="4"/>
         </w:numPr>
       </w:pPr>
-      <w:bookmarkStart w:id="16" w:name="_Toc510620567"/>
+      <w:bookmarkStart w:id="15" w:name="_Toc510620567"/>
       <w:r>
         <w:t>Findings</w:t>
       </w:r>
-      <w:bookmarkEnd w:id="16"/>
+      <w:bookmarkEnd w:id="15"/>
     </w:p>
     <w:p/>
     <w:p>
@@ -6578,11 +6569,11 @@
           <w:numId w:val="4"/>
         </w:numPr>
       </w:pPr>
-      <w:bookmarkStart w:id="17" w:name="_Toc510620568"/>
+      <w:bookmarkStart w:id="16" w:name="_Toc510620568"/>
       <w:r>
         <w:t>Summary</w:t>
       </w:r>
-      <w:bookmarkEnd w:id="17"/>
+      <w:bookmarkEnd w:id="16"/>
     </w:p>
     <w:p/>
     <w:p>
@@ -6613,12 +6604,12 @@
           <w:numId w:val="4"/>
         </w:numPr>
       </w:pPr>
-      <w:bookmarkStart w:id="18" w:name="_Toc510620569"/>
+      <w:bookmarkStart w:id="17" w:name="_Toc510620569"/>
       <w:r>
         <w:lastRenderedPageBreak/>
         <w:t>Academic Research</w:t>
       </w:r>
-      <w:bookmarkEnd w:id="18"/>
+      <w:bookmarkEnd w:id="17"/>
     </w:p>
     <w:p/>
     <w:p>
@@ -6629,13 +6620,13 @@
           <w:numId w:val="4"/>
         </w:numPr>
       </w:pPr>
-      <w:bookmarkStart w:id="19" w:name="_Toc496004118"/>
-      <w:bookmarkStart w:id="20" w:name="_Toc510620570"/>
+      <w:bookmarkStart w:id="18" w:name="_Toc496004118"/>
+      <w:bookmarkStart w:id="19" w:name="_Toc510620570"/>
       <w:r>
         <w:t>Language Pedagogy</w:t>
       </w:r>
+      <w:bookmarkEnd w:id="18"/>
       <w:bookmarkEnd w:id="19"/>
-      <w:bookmarkEnd w:id="20"/>
     </w:p>
     <w:p/>
     <w:p>
@@ -6787,14 +6778,14 @@
           <w:numId w:val="4"/>
         </w:numPr>
       </w:pPr>
-      <w:bookmarkStart w:id="21" w:name="_Toc496004119"/>
-      <w:bookmarkStart w:id="22" w:name="_Toc510620571"/>
+      <w:bookmarkStart w:id="20" w:name="_Toc496004119"/>
+      <w:bookmarkStart w:id="21" w:name="_Toc510620571"/>
       <w:r>
         <w:lastRenderedPageBreak/>
         <w:t>Crowdsourcing and Gamification.</w:t>
       </w:r>
+      <w:bookmarkEnd w:id="20"/>
       <w:bookmarkEnd w:id="21"/>
-      <w:bookmarkEnd w:id="22"/>
     </w:p>
     <w:p/>
     <w:p>
@@ -6884,24 +6875,40 @@
           <w:i/>
           <w:vertAlign w:val="superscript"/>
         </w:rPr>
-        <w:t>(Zwass 2010)</w:t>
-      </w:r>
-      <w:r>
-        <w:t>. By encouraging user interaction through the voting system and comments sections a community will develop around the application. This in turn encourages further user involvement and increases the chances of the user’s continued use of the application. Which is what the application requires to provide up to date syntactical resources to the searching users.</w:t>
-      </w:r>
-    </w:p>
-    <w:p>
-      <w:pPr>
-        <w:jc w:val="both"/>
-      </w:pPr>
-    </w:p>
-    <w:p>
-      <w:pPr>
-        <w:jc w:val="both"/>
+        <w:t>(</w:t>
+      </w:r>
+      <w:proofErr w:type="spellStart"/>
+      <w:r>
         <w:rPr>
           <w:i/>
           <w:vertAlign w:val="superscript"/>
         </w:rPr>
+        <w:t>Zwass</w:t>
+      </w:r>
+      <w:proofErr w:type="spellEnd"/>
+      <w:r>
+        <w:rPr>
+          <w:i/>
+          <w:vertAlign w:val="superscript"/>
+        </w:rPr>
+        <w:t xml:space="preserve"> 2010)</w:t>
+      </w:r>
+      <w:r>
+        <w:t>. By encouraging user interaction through the voting system and comments sections a community will develop around the application. This in turn encourages further user involvement and increases the chances of the user’s continued use of the application. Which is what the application requires to provide up to date syntactical resources to the searching users.</w:t>
+      </w:r>
+    </w:p>
+    <w:p>
+      <w:pPr>
+        <w:jc w:val="both"/>
+      </w:pPr>
+    </w:p>
+    <w:p>
+      <w:pPr>
+        <w:jc w:val="both"/>
+        <w:rPr>
+          <w:i/>
+          <w:vertAlign w:val="superscript"/>
+        </w:rPr>
       </w:pPr>
       <w:r>
         <w:t xml:space="preserve">On the topic of community retention. Keeping a community focused and attached to a specific application or concept can be the most difficult aspect of any crowdsourced project. It is the natural way of humans to start of enthusiastic about topics and activities and then gradually over time become board or disinterested. This then leads to them leaving the platform and migrating somewhere else. This would be categorised as a steady increase in users then over the span of several weeks and </w:t>
@@ -6941,40 +6948,88 @@
           <w:i/>
           <w:vertAlign w:val="superscript"/>
         </w:rPr>
-        <w:t>(Luis von Ahn 2008)</w:t>
-      </w:r>
-      <w:r>
-        <w:t xml:space="preserve">. There are several ways of implementing game features and these ways can have very levels of effectiveness based on how they are implemented and for what purpose. Luis spoke about user ranking in his 2008 magazine article. This is the process of taking a user’s input then quantifying that contribution in terms of effort and quality and giving them a score. That score can then be applied to ranks and leader boards </w:t>
-      </w:r>
+        <w:t xml:space="preserve">(Luis von </w:t>
+      </w:r>
+      <w:proofErr w:type="spellStart"/>
       <w:r>
         <w:rPr>
           <w:i/>
           <w:vertAlign w:val="superscript"/>
         </w:rPr>
-        <w:t>(Luis von Ahn 2008)</w:t>
-      </w:r>
-      <w:r>
-        <w:t>. This could be a brilliant feature for my site as it can be applied to both the searchers and the posters.</w:t>
-      </w:r>
-    </w:p>
-    <w:p>
-      <w:pPr>
-        <w:jc w:val="both"/>
-      </w:pPr>
-    </w:p>
-    <w:p>
-      <w:pPr>
-        <w:jc w:val="both"/>
-      </w:pPr>
-      <w:r>
-        <w:t xml:space="preserve">Posters can be awarded based on the communities’ evaluation of their post. Searchers can then be awarded for providing frequent comments and rating on these posts. The level of reward would have to be based on level of contribution as if users are rewarded for simple tasks such as giving rating they have been shown to give more spurious ratings </w:t>
-      </w:r>
+        <w:t>Ahn</w:t>
+      </w:r>
+      <w:proofErr w:type="spellEnd"/>
       <w:r>
         <w:rPr>
           <w:i/>
           <w:vertAlign w:val="superscript"/>
         </w:rPr>
-        <w:t>(Zwass 2010)</w:t>
+        <w:t xml:space="preserve"> 2008)</w:t>
+      </w:r>
+      <w:r>
+        <w:t xml:space="preserve">. There are several ways of implementing game features and these ways can have very levels of effectiveness based on how they are implemented and for what purpose. Luis spoke about user ranking in his 2008 magazine article. This is the process of taking a user’s input then quantifying that contribution in terms of effort and quality and giving them a score. That score can then be applied to ranks and leader boards </w:t>
+      </w:r>
+      <w:r>
+        <w:rPr>
+          <w:i/>
+          <w:vertAlign w:val="superscript"/>
+        </w:rPr>
+        <w:t xml:space="preserve">(Luis von </w:t>
+      </w:r>
+      <w:proofErr w:type="spellStart"/>
+      <w:r>
+        <w:rPr>
+          <w:i/>
+          <w:vertAlign w:val="superscript"/>
+        </w:rPr>
+        <w:t>Ahn</w:t>
+      </w:r>
+      <w:proofErr w:type="spellEnd"/>
+      <w:r>
+        <w:rPr>
+          <w:i/>
+          <w:vertAlign w:val="superscript"/>
+        </w:rPr>
+        <w:t xml:space="preserve"> 2008)</w:t>
+      </w:r>
+      <w:r>
+        <w:t>. This could be a brilliant feature for my site as it can be applied to both the searchers and the posters.</w:t>
+      </w:r>
+    </w:p>
+    <w:p>
+      <w:pPr>
+        <w:jc w:val="both"/>
+      </w:pPr>
+    </w:p>
+    <w:p>
+      <w:pPr>
+        <w:jc w:val="both"/>
+      </w:pPr>
+      <w:r>
+        <w:t xml:space="preserve">Posters can be awarded based on the communities’ evaluation of their post. Searchers can then be awarded for providing frequent comments and rating on these posts. The level of reward would have to be based on level of contribution as if users are rewarded for simple tasks such as giving rating they have been shown to give more spurious ratings </w:t>
+      </w:r>
+      <w:r>
+        <w:rPr>
+          <w:i/>
+          <w:vertAlign w:val="superscript"/>
+        </w:rPr>
+        <w:t>(</w:t>
+      </w:r>
+      <w:proofErr w:type="spellStart"/>
+      <w:r>
+        <w:rPr>
+          <w:i/>
+          <w:vertAlign w:val="superscript"/>
+        </w:rPr>
+        <w:t>Zwass</w:t>
+      </w:r>
+      <w:proofErr w:type="spellEnd"/>
+      <w:r>
+        <w:rPr>
+          <w:i/>
+          <w:vertAlign w:val="superscript"/>
+        </w:rPr>
+        <w:t xml:space="preserve"> 2010)</w:t>
       </w:r>
       <w:r>
         <w:t>. So, a smaller score could be given when a user rates and a larger score given to high quality posts. This score can then be acquired over the user’s lifespan and as they reach certain milestones they can “rank up”. This is a badge they can display in comment boards as well as their profile page. It can be deduced that a user who has spent a long time acquiring a high rank will be less likely to leave the site.</w:t>
@@ -7007,12 +7062,12 @@
           <w:numId w:val="4"/>
         </w:numPr>
       </w:pPr>
-      <w:bookmarkStart w:id="23" w:name="_Toc510620572"/>
+      <w:bookmarkStart w:id="22" w:name="_Toc510620572"/>
       <w:r>
         <w:lastRenderedPageBreak/>
         <w:t>Implementation Technology</w:t>
       </w:r>
-      <w:bookmarkEnd w:id="23"/>
+      <w:bookmarkEnd w:id="22"/>
     </w:p>
     <w:p/>
     <w:p>
@@ -7136,11 +7191,11 @@
           <w:numId w:val="4"/>
         </w:numPr>
       </w:pPr>
-      <w:bookmarkStart w:id="24" w:name="_Toc510620573"/>
+      <w:bookmarkStart w:id="23" w:name="_Toc510620573"/>
       <w:r>
         <w:t>What is a Web Application?</w:t>
       </w:r>
-      <w:bookmarkEnd w:id="24"/>
+      <w:bookmarkEnd w:id="23"/>
     </w:p>
     <w:p/>
     <w:p>
@@ -7218,12 +7273,12 @@
           <w:numId w:val="4"/>
         </w:numPr>
       </w:pPr>
-      <w:bookmarkStart w:id="25" w:name="_Toc510620574"/>
+      <w:bookmarkStart w:id="24" w:name="_Toc510620574"/>
       <w:r>
         <w:lastRenderedPageBreak/>
         <w:t>Methodology and System Design</w:t>
       </w:r>
-      <w:bookmarkEnd w:id="25"/>
+      <w:bookmarkEnd w:id="24"/>
     </w:p>
     <w:p/>
     <w:p>
@@ -7234,11 +7289,11 @@
           <w:numId w:val="4"/>
         </w:numPr>
       </w:pPr>
-      <w:bookmarkStart w:id="26" w:name="_Toc510620575"/>
+      <w:bookmarkStart w:id="25" w:name="_Toc510620575"/>
       <w:r>
         <w:t>Overview</w:t>
       </w:r>
-      <w:bookmarkEnd w:id="26"/>
+      <w:bookmarkEnd w:id="25"/>
     </w:p>
     <w:p/>
     <w:p>
@@ -7260,7 +7315,15 @@
         <w:ind w:left="360"/>
       </w:pPr>
       <w:r>
-        <w:t>Crowd Sourcing allows the application to rely upon it’s community to keep it alive. This is a double-edged sword however as if the community does not support the application the application will fail due to a lack of content. That is why this prototype aims to get an idea of what the community would like from a syntax and semantic learning tool. This information could then be used to fully develop the application in a manner that the general programming community would approve of. This in turn will increase community retention and therefore support the life of the application itself.</w:t>
+        <w:t xml:space="preserve">Crowd Sourcing allows the application to rely upon </w:t>
+      </w:r>
+      <w:proofErr w:type="spellStart"/>
+      <w:r>
+        <w:t>it’s</w:t>
+      </w:r>
+      <w:proofErr w:type="spellEnd"/>
+      <w:r>
+        <w:t xml:space="preserve"> community to keep it alive. This is a double-edged sword however as if the community does not support the application the application will fail due to a lack of content. That is why this prototype aims to get an idea of what the community would like from a syntax and semantic learning tool. This information could then be used to fully develop the application in a manner that the general programming community would approve of. This in turn will increase community retention and therefore support the life of the application itself.</w:t>
       </w:r>
     </w:p>
     <w:p/>
@@ -7272,14 +7335,14 @@
           <w:numId w:val="4"/>
         </w:numPr>
       </w:pPr>
-      <w:bookmarkStart w:id="27" w:name="_Toc510620576"/>
+      <w:bookmarkStart w:id="26" w:name="_Toc510620576"/>
       <w:r>
         <w:t xml:space="preserve">Functional </w:t>
       </w:r>
       <w:r>
         <w:t>Requirements</w:t>
       </w:r>
-      <w:bookmarkEnd w:id="27"/>
+      <w:bookmarkEnd w:id="26"/>
     </w:p>
     <w:p/>
     <w:tbl>
@@ -7584,7 +7647,17 @@
           </w:tcPr>
           <w:p>
             <w:r>
-              <w:t>By viewing a post, a user can place a comment on that post discussing it’s contents. Other users can then view this comment.</w:t>
+              <w:t xml:space="preserve">By viewing a post, a user can place a comment on that post discussing </w:t>
+            </w:r>
+            <w:proofErr w:type="spellStart"/>
+            <w:proofErr w:type="gramStart"/>
+            <w:r>
+              <w:t>it’s</w:t>
+            </w:r>
+            <w:proofErr w:type="spellEnd"/>
+            <w:proofErr w:type="gramEnd"/>
+            <w:r>
+              <w:t xml:space="preserve"> contents. Other users can then view this comment.</w:t>
             </w:r>
           </w:p>
         </w:tc>
@@ -7683,11 +7756,11 @@
           <w:numId w:val="4"/>
         </w:numPr>
       </w:pPr>
-      <w:bookmarkStart w:id="28" w:name="_Toc510620577"/>
+      <w:bookmarkStart w:id="27" w:name="_Toc510620577"/>
       <w:r>
         <w:t>Non-Functional Requirements</w:t>
       </w:r>
-      <w:bookmarkEnd w:id="28"/>
+      <w:bookmarkEnd w:id="27"/>
     </w:p>
     <w:p/>
     <w:tbl>
@@ -7865,12 +7938,12 @@
           <w:numId w:val="4"/>
         </w:numPr>
       </w:pPr>
-      <w:bookmarkStart w:id="29" w:name="_Toc510620578"/>
+      <w:bookmarkStart w:id="28" w:name="_Toc510620578"/>
       <w:r>
         <w:lastRenderedPageBreak/>
         <w:t>High Level Design</w:t>
       </w:r>
-      <w:bookmarkEnd w:id="29"/>
+      <w:bookmarkEnd w:id="28"/>
     </w:p>
     <w:p/>
     <w:p>
@@ -7980,7 +8053,15 @@
         <w:jc w:val="both"/>
       </w:pPr>
       <w:r>
-        <w:t>The Polyfire components are the components which allow the combination of the Polymer and Firebase. These components handle elements such as user authentication and interaction with the real time database. By importing them through the index page rather than codex-app the entire site can have access to the data from the Firebase connection. This data is then protected by Polymer’s shadow-DOM. This is a ratification DOM structure created to handle all the various components. It also helps to prevent attacks by making it incredibly difficult to poll data from the website itself.</w:t>
+        <w:t xml:space="preserve">The </w:t>
+      </w:r>
+      <w:proofErr w:type="spellStart"/>
+      <w:r>
+        <w:t>Polyfire</w:t>
+      </w:r>
+      <w:proofErr w:type="spellEnd"/>
+      <w:r>
+        <w:t xml:space="preserve"> components are the components which allow the combination of the Polymer and Firebase. These components handle elements such as user authentication and interaction with the real time database. By importing them through the index page rather than codex-app the entire site can have access to the data from the Firebase connection. This data is then protected by Polymer’s shadow-DOM. This is a ratification DOM structure created to handle all the various components. It also helps to prevent attacks by making it incredibly difficult to poll data from the website itself.</w:t>
       </w:r>
     </w:p>
     <w:p>
@@ -7996,12 +8077,12 @@
           <w:numId w:val="4"/>
         </w:numPr>
       </w:pPr>
-      <w:bookmarkStart w:id="30" w:name="_Toc510620579"/>
+      <w:bookmarkStart w:id="29" w:name="_Toc510620579"/>
       <w:r>
         <w:lastRenderedPageBreak/>
         <w:t>Backend Server-Side Design</w:t>
       </w:r>
-      <w:bookmarkEnd w:id="30"/>
+      <w:bookmarkEnd w:id="29"/>
     </w:p>
     <w:p/>
     <w:p>
@@ -8009,7 +8090,15 @@
         <w:jc w:val="both"/>
       </w:pPr>
       <w:r>
-        <w:t>Firebase will be used to handle all back-end data processing. This primary involves user authentication as well as requests and posts to the database. Thankfully, Firebase directly supports both functions and has cross-over components that allow the communication between polymer and firebase. These are included in a library called Polyfire.</w:t>
+        <w:t xml:space="preserve">Firebase will be used to handle all back-end data processing. This primary involves user authentication as well as requests and posts to the database. Thankfully, Firebase directly supports both functions and has cross-over components that allow the communication between polymer and firebase. These are included in a library called </w:t>
+      </w:r>
+      <w:proofErr w:type="spellStart"/>
+      <w:r>
+        <w:t>Polyfire</w:t>
+      </w:r>
+      <w:proofErr w:type="spellEnd"/>
+      <w:r>
+        <w:t>.</w:t>
       </w:r>
     </w:p>
     <w:p>
@@ -8143,12 +8232,12 @@
           <w:numId w:val="4"/>
         </w:numPr>
       </w:pPr>
-      <w:bookmarkStart w:id="31" w:name="_Toc510620580"/>
+      <w:bookmarkStart w:id="30" w:name="_Toc510620580"/>
       <w:r>
         <w:lastRenderedPageBreak/>
         <w:t>Database Design</w:t>
       </w:r>
-      <w:bookmarkEnd w:id="31"/>
+      <w:bookmarkEnd w:id="30"/>
     </w:p>
     <w:p/>
     <w:p>
@@ -8284,12 +8373,12 @@
           <w:numId w:val="4"/>
         </w:numPr>
       </w:pPr>
-      <w:bookmarkStart w:id="32" w:name="_Toc510620581"/>
+      <w:bookmarkStart w:id="31" w:name="_Toc510620581"/>
       <w:r>
         <w:lastRenderedPageBreak/>
         <w:t>User Interface Design</w:t>
       </w:r>
-      <w:bookmarkEnd w:id="32"/>
+      <w:bookmarkEnd w:id="31"/>
     </w:p>
     <w:p/>
     <w:p>
@@ -8567,8 +8656,16 @@
         <w:rPr>
           <w:i/>
         </w:rPr>
-        <w:t>(see appendix )</w:t>
-      </w:r>
+        <w:t xml:space="preserve">(see </w:t>
+      </w:r>
+      <w:proofErr w:type="gramStart"/>
+      <w:r>
+        <w:rPr>
+          <w:i/>
+        </w:rPr>
+        <w:t>appendix )</w:t>
+      </w:r>
+      <w:proofErr w:type="gramEnd"/>
       <w:r>
         <w:t xml:space="preserve"> users favoured sites with powerful search tools that allowed them to not only search for posts to but search in different manners. This could take the form of sorting posts based on specific criteria. It could also take the place of allowing users to search by programming/scripting language or maybe be a favourite author. Experimenting with this search tool then gauging user response will be a key aspect of this Dissertation to see how users utilise search tools.</w:t>
       </w:r>
@@ -8584,12 +8681,12 @@
           <w:numId w:val="4"/>
         </w:numPr>
       </w:pPr>
-      <w:bookmarkStart w:id="33" w:name="_Toc510620582"/>
+      <w:bookmarkStart w:id="32" w:name="_Toc510620582"/>
       <w:r>
         <w:lastRenderedPageBreak/>
         <w:t>Design Reasoning</w:t>
       </w:r>
-      <w:bookmarkEnd w:id="33"/>
+      <w:bookmarkEnd w:id="32"/>
     </w:p>
     <w:p/>
     <w:p>
@@ -8603,14 +8700,38 @@
         <w:jc w:val="both"/>
       </w:pPr>
       <w:r>
-        <w:t xml:space="preserve">Crowd Sourcing is a key word of this project as the system will succeed or fail based on how the audience perceives and uses the application. Zwass </w:t>
+        <w:t xml:space="preserve">Crowd Sourcing is a key word of this project as the system will succeed or fail based on how the audience perceives and uses the application. </w:t>
+      </w:r>
+      <w:proofErr w:type="spellStart"/>
+      <w:r>
+        <w:t>Zwass</w:t>
+      </w:r>
+      <w:proofErr w:type="spellEnd"/>
+      <w:r>
+        <w:t xml:space="preserve"> </w:t>
       </w:r>
       <w:r>
         <w:rPr>
           <w:i/>
           <w:vertAlign w:val="subscript"/>
         </w:rPr>
-        <w:t xml:space="preserve">(Zwass 2010) </w:t>
+        <w:t>(</w:t>
+      </w:r>
+      <w:proofErr w:type="spellStart"/>
+      <w:r>
+        <w:rPr>
+          <w:i/>
+          <w:vertAlign w:val="subscript"/>
+        </w:rPr>
+        <w:t>Zwass</w:t>
+      </w:r>
+      <w:proofErr w:type="spellEnd"/>
+      <w:r>
+        <w:rPr>
+          <w:i/>
+          <w:vertAlign w:val="subscript"/>
+        </w:rPr>
+        <w:t xml:space="preserve"> 2010) </w:t>
       </w:r>
       <w:r>
         <w:t xml:space="preserve">spoke a great deal about communities and what impact they have on the crowd sourcing model. With that in mind during the research of various market products </w:t>
@@ -8683,7 +8804,7 @@
           <w:numId w:val="4"/>
         </w:numPr>
       </w:pPr>
-      <w:bookmarkStart w:id="34" w:name="_Toc510620583"/>
+      <w:bookmarkStart w:id="33" w:name="_Toc510620583"/>
       <w:r>
         <w:lastRenderedPageBreak/>
         <w:t>Project</w:t>
@@ -8691,7 +8812,7 @@
       <w:r>
         <w:t xml:space="preserve"> Plan</w:t>
       </w:r>
-      <w:bookmarkEnd w:id="34"/>
+      <w:bookmarkEnd w:id="33"/>
     </w:p>
     <w:p/>
     <w:p>
@@ -8802,8 +8923,16 @@
         <w:rPr>
           <w:i/>
         </w:rPr>
-        <w:t>(which you can find a larger version of in appendix )</w:t>
-      </w:r>
+        <w:t xml:space="preserve">(which you can find a larger version of in </w:t>
+      </w:r>
+      <w:proofErr w:type="gramStart"/>
+      <w:r>
+        <w:rPr>
+          <w:i/>
+        </w:rPr>
+        <w:t>appendix )</w:t>
+      </w:r>
+      <w:proofErr w:type="gramEnd"/>
       <w:r>
         <w:t xml:space="preserve"> the application development has been condensed into a single task. This is to save space on the plan and to help to keep development simple and on track. The application development will be broken down further as follows:</w:t>
       </w:r>
@@ -8829,12 +8958,12 @@
           <w:numId w:val="4"/>
         </w:numPr>
       </w:pPr>
-      <w:bookmarkStart w:id="35" w:name="_Toc510620584"/>
+      <w:bookmarkStart w:id="34" w:name="_Toc510620584"/>
       <w:r>
         <w:lastRenderedPageBreak/>
         <w:t>Application Development Plan</w:t>
       </w:r>
-      <w:bookmarkEnd w:id="35"/>
+      <w:bookmarkEnd w:id="34"/>
     </w:p>
     <w:p/>
     <w:tbl>
@@ -9009,8 +9138,13 @@
           </w:tcPr>
           <w:p>
             <w:r>
-              <w:t>Implementing O-Auth</w:t>
-            </w:r>
+              <w:t>Implementing O-</w:t>
+            </w:r>
+            <w:proofErr w:type="spellStart"/>
+            <w:r>
+              <w:t>Auth</w:t>
+            </w:r>
+            <w:proofErr w:type="spellEnd"/>
             <w:r>
               <w:t xml:space="preserve"> </w:t>
             </w:r>
@@ -9028,8 +9162,13 @@
           </w:tcPr>
           <w:p>
             <w:r>
-              <w:t>Implement the ability for users to log in with Google O-Auth</w:t>
-            </w:r>
+              <w:t>Implement the ability for users to log in with Google O-</w:t>
+            </w:r>
+            <w:proofErr w:type="spellStart"/>
+            <w:r>
+              <w:t>Auth</w:t>
+            </w:r>
+            <w:proofErr w:type="spellEnd"/>
           </w:p>
         </w:tc>
         <w:tc>
@@ -9747,11 +9886,11 @@
           <w:numId w:val="4"/>
         </w:numPr>
       </w:pPr>
-      <w:bookmarkStart w:id="36" w:name="_Toc510620585"/>
+      <w:bookmarkStart w:id="35" w:name="_Toc510620585"/>
       <w:r>
         <w:t>Optional Application Features</w:t>
       </w:r>
-      <w:bookmarkEnd w:id="36"/>
+      <w:bookmarkEnd w:id="35"/>
     </w:p>
     <w:p/>
     <w:tbl>
@@ -9809,7 +9948,15 @@
           </w:tcPr>
           <w:p>
             <w:r>
-              <w:t>Additional O-Auth Options</w:t>
+              <w:t>Additional O-</w:t>
+            </w:r>
+            <w:proofErr w:type="spellStart"/>
+            <w:r>
+              <w:t>Auth</w:t>
+            </w:r>
+            <w:proofErr w:type="spellEnd"/>
+            <w:r>
+              <w:t xml:space="preserve"> Options</w:t>
             </w:r>
           </w:p>
         </w:tc>
@@ -9820,7 +9967,15 @@
           </w:tcPr>
           <w:p>
             <w:r>
-              <w:t>Add additional o-auth options such as Facebook, Twitter, Email and Password etc</w:t>
+              <w:t>Add additional o-</w:t>
+            </w:r>
+            <w:proofErr w:type="spellStart"/>
+            <w:r>
+              <w:t>auth</w:t>
+            </w:r>
+            <w:proofErr w:type="spellEnd"/>
+            <w:r>
+              <w:t xml:space="preserve"> options such as Facebook, Twitter, Email and Password etc</w:t>
             </w:r>
           </w:p>
         </w:tc>
@@ -9990,12 +10145,12 @@
           <w:numId w:val="4"/>
         </w:numPr>
       </w:pPr>
-      <w:bookmarkStart w:id="37" w:name="_Toc510620586"/>
+      <w:bookmarkStart w:id="36" w:name="_Toc510620586"/>
       <w:r>
         <w:lastRenderedPageBreak/>
         <w:t>Implementation</w:t>
       </w:r>
-      <w:bookmarkEnd w:id="37"/>
+      <w:bookmarkEnd w:id="36"/>
     </w:p>
     <w:p/>
     <w:p>
@@ -10006,16 +10161,152 @@
           <w:numId w:val="4"/>
         </w:numPr>
       </w:pPr>
-      <w:bookmarkStart w:id="38" w:name="_Toc510620587"/>
-      <w:r>
-        <w:t>Implementing the Upvoting System</w:t>
-      </w:r>
-      <w:bookmarkEnd w:id="38"/>
+      <w:bookmarkStart w:id="37" w:name="_Toc510620587"/>
+      <w:r>
+        <w:t xml:space="preserve">Implementing the </w:t>
+      </w:r>
+      <w:r>
+        <w:t>Voting</w:t>
+      </w:r>
+      <w:r>
+        <w:t xml:space="preserve"> System</w:t>
+      </w:r>
+      <w:bookmarkEnd w:id="37"/>
     </w:p>
     <w:p/>
     <w:p>
-      <w:r>
-        <w:br w:type="page"/>
+      <w:pPr>
+        <w:ind w:left="360"/>
+        <w:jc w:val="both"/>
+      </w:pPr>
+      <w:r>
+        <w:t>A system which contained a surprising amount of complexity was the voting system. The difficulty arose when it came to ensure that users could only vote once. Creating a system that allowed users to vote many times was very simple but allowing the user to only vote once and to enforce that became tricky.</w:t>
+      </w:r>
+    </w:p>
+    <w:p>
+      <w:pPr>
+        <w:ind w:left="360"/>
+        <w:jc w:val="both"/>
+      </w:pPr>
+    </w:p>
+    <w:p>
+      <w:pPr>
+        <w:ind w:left="360"/>
+        <w:jc w:val="both"/>
+      </w:pPr>
+      <w:r>
+        <w:t>Any attempts to stop the user voting multiple times on the front end would be useless as it would be very easy for a malicious user to circumvent those barriers. So, an approach that validated the user’s vote on the backend would be required. In the end a log approach was implemented.</w:t>
+      </w:r>
+    </w:p>
+    <w:p>
+      <w:pPr>
+        <w:ind w:left="360"/>
+        <w:jc w:val="both"/>
+      </w:pPr>
+    </w:p>
+    <w:p>
+      <w:pPr>
+        <w:ind w:left="360"/>
+        <w:jc w:val="both"/>
+      </w:pPr>
+      <w:r>
+        <w:t xml:space="preserve">Viewing figure </w:t>
+      </w:r>
+      <w:r>
+        <w:rPr>
+          <w:i/>
+        </w:rPr>
+        <w:t xml:space="preserve">bleh </w:t>
+      </w:r>
+      <w:r>
+        <w:t>you can see that the post object contains several lists called &lt;</w:t>
+      </w:r>
+      <w:proofErr w:type="spellStart"/>
+      <w:r>
+        <w:t>attributename</w:t>
+      </w:r>
+      <w:proofErr w:type="spellEnd"/>
+      <w:r>
+        <w:t>&gt;log. These are lists of user ID’s who have voted on a post. When a user votes their unique ID is added to that list. That paired with front end preventions can prevent users from maliciously voting multiple times. On the front-end a check is passed that disables the functionality of the up-vote button after a single press. This could be circumvented by manually editing the page but that would not allow the user to make multiple votes due to the server-side check. If the user re-enabled the button and submitted another up vote that vote would then be discarded by the server when it checked the vote log and found that user ID is already attached to that post.</w:t>
+      </w:r>
+    </w:p>
+    <w:p>
+      <w:pPr>
+        <w:ind w:left="360"/>
+        <w:jc w:val="both"/>
+      </w:pPr>
+    </w:p>
+    <w:p>
+      <w:pPr>
+        <w:ind w:left="360"/>
+        <w:jc w:val="both"/>
+      </w:pPr>
+      <w:r>
+        <w:t>The downside of this approach is that it increases the complexity of the post object and therefore requires more memory to store each post object. It also means that at larger sizes voting may take longer as the system checks for a user ID within a huge list of user IDs. If there was more development time was available this system could be improved by creating a user object and attaching the post ID to a list within the user object. That means when making a upvote the server would check a shorter list on the user to make sure they weren’t voting multiple times.</w:t>
+      </w:r>
+    </w:p>
+    <w:p>
+      <w:pPr>
+        <w:ind w:left="360"/>
+        <w:jc w:val="both"/>
+      </w:pPr>
+    </w:p>
+    <w:p>
+      <w:r>
+        <w:rPr>
+          <w:noProof/>
+        </w:rPr>
+        <w:drawing>
+          <wp:inline distT="0" distB="0" distL="0" distR="0" wp14:anchorId="529B59D0" wp14:editId="7E8FA51A">
+            <wp:extent cx="5731510" cy="1804035"/>
+            <wp:effectExtent l="0" t="0" r="2540" b="5715"/>
+            <wp:docPr id="14" name="Picture 14"/>
+            <wp:cNvGraphicFramePr>
+              <a:graphicFrameLocks xmlns:a="http://schemas.openxmlformats.org/drawingml/2006/main" noChangeAspect="1"/>
+            </wp:cNvGraphicFramePr>
+            <a:graphic xmlns:a="http://schemas.openxmlformats.org/drawingml/2006/main">
+              <a:graphicData uri="http://schemas.openxmlformats.org/drawingml/2006/picture">
+                <pic:pic xmlns:pic="http://schemas.openxmlformats.org/drawingml/2006/picture">
+                  <pic:nvPicPr>
+                    <pic:cNvPr id="14" name="ProposedUserObjectdia.png"/>
+                    <pic:cNvPicPr/>
+                  </pic:nvPicPr>
+                  <pic:blipFill>
+                    <a:blip r:embed="rId23">
+                      <a:extLst>
+                        <a:ext uri="{28A0092B-C50C-407E-A947-70E740481C1C}">
+                          <a14:useLocalDpi xmlns:a14="http://schemas.microsoft.com/office/drawing/2010/main" val="0"/>
+                        </a:ext>
+                      </a:extLst>
+                    </a:blip>
+                    <a:stretch>
+                      <a:fillRect/>
+                    </a:stretch>
+                  </pic:blipFill>
+                  <pic:spPr>
+                    <a:xfrm>
+                      <a:off x="0" y="0"/>
+                      <a:ext cx="5731510" cy="1804035"/>
+                    </a:xfrm>
+                    <a:prstGeom prst="rect">
+                      <a:avLst/>
+                    </a:prstGeom>
+                  </pic:spPr>
+                </pic:pic>
+              </a:graphicData>
+            </a:graphic>
+          </wp:inline>
+        </w:drawing>
+      </w:r>
+    </w:p>
+    <w:p/>
+    <w:p>
+      <w:pPr>
+        <w:jc w:val="both"/>
+      </w:pPr>
+      <w:r>
+        <w:lastRenderedPageBreak/>
+        <w:t>The above figure is the proposal for the new user object. If there was more available development time this user object could be implemented and whenever they voted the post ID would be added to the users list. This would avoid the possible huge list of user IDs currently present in the current application. These huge lists could be a potential performance bottleneck so if development were to proceed this implementation should be taken forward.</w:t>
       </w:r>
     </w:p>
     <w:p>
@@ -10026,14 +10317,125 @@
           <w:numId w:val="4"/>
         </w:numPr>
       </w:pPr>
-      <w:bookmarkStart w:id="39" w:name="_Toc510620588"/>
-      <w:r>
-        <w:lastRenderedPageBreak/>
+      <w:bookmarkStart w:id="38" w:name="_Toc510620588"/>
+      <w:r>
         <w:t>Implementing the Post Tagging System</w:t>
       </w:r>
+      <w:bookmarkEnd w:id="38"/>
+    </w:p>
+    <w:p/>
+    <w:p>
+      <w:pPr>
+        <w:jc w:val="both"/>
+      </w:pPr>
+      <w:r>
+        <w:t>Another tricky aspect is that of the post tagging system. Due to the current layout of the Codex application posts do not have unique address. This was done to close certain avenues of attack. With open external links it opens the possibility of malicious users attempting to provide invalid address that have the possibility to send corrupted data to the server. Therefore, in and effort to increase security individual posts were not given unique links.</w:t>
+      </w:r>
+    </w:p>
+    <w:p>
+      <w:pPr>
+        <w:jc w:val="both"/>
+      </w:pPr>
+    </w:p>
+    <w:p>
+      <w:pPr>
+        <w:jc w:val="both"/>
+      </w:pPr>
+      <w:r>
+        <w:t>Unfortunately, that means that tagging posts becomes somewhat difficult as users cannot simply copy and paste a link into their posts. In future development it might be worth using a hashed version of the post’s unique ID as a HTML GET request to provide a unique link to the post and provide that functionality. However, as currently implemented a simplified version of the search component is included in the post creation suite. Here users can search for posts and instead of viewing them they can tag them. This will then connect the tagged posts ID to the new posts tagged post list. This is then stored in a string array and attached to the new object.</w:t>
+      </w:r>
+    </w:p>
+    <w:p>
+      <w:pPr>
+        <w:jc w:val="both"/>
+      </w:pPr>
+    </w:p>
+    <w:p>
+      <w:pPr>
+        <w:jc w:val="center"/>
+        <w:rPr>
+          <w:rFonts w:ascii="Courier New" w:hAnsi="Courier New" w:cs="Courier New"/>
+        </w:rPr>
+      </w:pPr>
+      <w:r>
+        <w:rPr>
+          <w:rFonts w:ascii="Courier New" w:hAnsi="Courier New" w:cs="Courier New"/>
+        </w:rPr>
+        <w:t>http://www.codexapp.reivew/home?post=abcdefg123</w:t>
+      </w:r>
+    </w:p>
+    <w:p>
+      <w:pPr>
+        <w:jc w:val="both"/>
+        <w:rPr>
+          <w:rFonts w:ascii="Courier New" w:hAnsi="Courier New" w:cs="Courier New"/>
+        </w:rPr>
+      </w:pPr>
+    </w:p>
+    <w:p>
+      <w:pPr>
+        <w:jc w:val="both"/>
+        <w:rPr>
+          <w:rFonts w:cstheme="minorHAnsi"/>
+        </w:rPr>
+      </w:pPr>
+      <w:r>
+        <w:rPr>
+          <w:rFonts w:cstheme="minorHAnsi"/>
+        </w:rPr>
+        <w:t xml:space="preserve">If unique post links were to be implemented, they would be implemented through get requests as you can see above. This does however open the site up to various attack such as editing the data on the user end. This could possibly lead to malicious users attempting to query data they are not meant too. That would be why the site would have to carefully vet the hashed post </w:t>
+      </w:r>
+      <w:r>
+        <w:rPr>
+          <w:rFonts w:cstheme="minorHAnsi"/>
+        </w:rPr>
+        <w:t xml:space="preserve">ID </w:t>
+      </w:r>
+      <w:r>
+        <w:rPr>
+          <w:rFonts w:cstheme="minorHAnsi"/>
+        </w:rPr>
+        <w:t xml:space="preserve">before processing it. </w:t>
+      </w:r>
+      <w:r>
+        <w:rPr>
+          <w:rFonts w:cstheme="minorHAnsi"/>
+        </w:rPr>
+        <w:t xml:space="preserve">If the key was invalid the user would be returned to the home page and given an error. </w:t>
+      </w:r>
+    </w:p>
+    <w:p>
+      <w:pPr>
+        <w:jc w:val="both"/>
+        <w:rPr>
+          <w:rFonts w:cstheme="minorHAnsi"/>
+        </w:rPr>
+      </w:pPr>
+    </w:p>
+    <w:p>
+      <w:pPr>
+        <w:jc w:val="both"/>
+        <w:rPr>
+          <w:rFonts w:cstheme="minorHAnsi"/>
+        </w:rPr>
+      </w:pPr>
+      <w:r>
+        <w:rPr>
+          <w:rFonts w:cstheme="minorHAnsi"/>
+        </w:rPr>
+        <w:t>It will be a point of note in the final audience survey to see how users react to the post tagging system. There is a chance they would prefer to just include links in there post in which case the above method would have to be used. However, they may also like the post tagging system as it does all users to search for posts while remaining in the post creation suite. So, a combination of the two approaches might be best for the application. There is no way of concluding on this issue until the final audience survey is completed.</w:t>
+      </w:r>
+      <w:bookmarkStart w:id="39" w:name="_GoBack"/>
       <w:bookmarkEnd w:id="39"/>
     </w:p>
-    <w:p/>
+    <w:p>
+      <w:pPr>
+        <w:jc w:val="center"/>
+        <w:rPr>
+          <w:rFonts w:ascii="Courier New" w:hAnsi="Courier New" w:cs="Courier New"/>
+        </w:rPr>
+      </w:pPr>
+    </w:p>
     <w:p>
       <w:r>
         <w:br w:type="page"/>
@@ -10411,7 +10813,7 @@
       <w:r>
         <w:t xml:space="preserve">Myspace 2010) – Wikipedia Myspace (2017) Available at: </w:t>
       </w:r>
-      <w:hyperlink r:id="rId23" w:history="1">
+      <w:hyperlink r:id="rId24" w:history="1">
         <w:r>
           <w:rPr>
             <w:rStyle w:val="Hyperlink"/>
@@ -10447,7 +10849,49 @@
         <w:rPr>
           <w:i/>
         </w:rPr>
-        <w:t>(Luis von Ahn 2008) – Luis von Ahn, Laura Dabbish ‘Communications of the ACM Volume 51 Issue 8’ (August 2008), Pages 58-67</w:t>
+        <w:t xml:space="preserve">(Luis von </w:t>
+      </w:r>
+      <w:proofErr w:type="spellStart"/>
+      <w:r>
+        <w:rPr>
+          <w:i/>
+        </w:rPr>
+        <w:t>Ahn</w:t>
+      </w:r>
+      <w:proofErr w:type="spellEnd"/>
+      <w:r>
+        <w:rPr>
+          <w:i/>
+        </w:rPr>
+        <w:t xml:space="preserve"> 2008) – Luis von </w:t>
+      </w:r>
+      <w:proofErr w:type="spellStart"/>
+      <w:r>
+        <w:rPr>
+          <w:i/>
+        </w:rPr>
+        <w:t>Ahn</w:t>
+      </w:r>
+      <w:proofErr w:type="spellEnd"/>
+      <w:r>
+        <w:rPr>
+          <w:i/>
+        </w:rPr>
+        <w:t xml:space="preserve">, Laura </w:t>
+      </w:r>
+      <w:proofErr w:type="spellStart"/>
+      <w:r>
+        <w:rPr>
+          <w:i/>
+        </w:rPr>
+        <w:t>Dabbish</w:t>
+      </w:r>
+      <w:proofErr w:type="spellEnd"/>
+      <w:r>
+        <w:rPr>
+          <w:i/>
+        </w:rPr>
+        <w:t xml:space="preserve"> ‘Communications of the ACM Volume 51 Issue 8’ (August 2008), Pages 58-67</w:t>
       </w:r>
     </w:p>
     <w:p>
@@ -10465,10 +10909,32 @@
         <w:rPr>
           <w:i/>
         </w:rPr>
-        <w:t xml:space="preserve">(Zwass 2010) – </w:t>
-      </w:r>
-      <w:r>
-        <w:t>“Co-Creation: Toward a Taxonomy and an Integrated Research Perspective”, Vladimir Zwass, I</w:t>
+        <w:t>(</w:t>
+      </w:r>
+      <w:proofErr w:type="spellStart"/>
+      <w:r>
+        <w:rPr>
+          <w:i/>
+        </w:rPr>
+        <w:t>Zwass</w:t>
+      </w:r>
+      <w:proofErr w:type="spellEnd"/>
+      <w:r>
+        <w:rPr>
+          <w:i/>
+        </w:rPr>
+        <w:t xml:space="preserve"> 2010) – </w:t>
+      </w:r>
+      <w:r>
+        <w:t xml:space="preserve">“Co-Creation: Toward a Taxonomy and an Integrated Research Perspective”, Vladimir </w:t>
+      </w:r>
+      <w:proofErr w:type="spellStart"/>
+      <w:r>
+        <w:t>Zwass</w:t>
+      </w:r>
+      <w:proofErr w:type="spellEnd"/>
+      <w:r>
+        <w:t>, I</w:t>
       </w:r>
       <w:r>
         <w:t>nternational Journal of Electronic Commerce – Volume 15 Issue 1 Published 2010, Pages 11-48</w:t>
@@ -10528,7 +10994,7 @@
           <w:numId w:val="1"/>
         </w:numPr>
       </w:pPr>
-      <w:hyperlink r:id="rId24" w:anchor="VrsMnlMmrllc" w:history="1">
+      <w:hyperlink r:id="rId25" w:anchor="VrsMnlMmrllc" w:history="1">
         <w:r>
           <w:t>rigaux.org</w:t>
         </w:r>
@@ -10536,7 +11002,7 @@
       <w:r>
         <w:t xml:space="preserve"> (2017) Available at: </w:t>
       </w:r>
-      <w:hyperlink r:id="rId25" w:anchor="VrsMnlMmrllc" w:history="1">
+      <w:hyperlink r:id="rId26" w:anchor="VrsMnlMmrllc" w:history="1">
         <w:r>
           <w:rPr>
             <w:rStyle w:val="Hyperlink"/>
@@ -12690,6 +13156,18 @@
       <w:ind w:left="440"/>
     </w:pPr>
   </w:style>
+  <w:style w:type="character" w:styleId="UnresolvedMention">
+    <w:name w:val="Unresolved Mention"/>
+    <w:basedOn w:val="DefaultParagraphFont"/>
+    <w:uiPriority w:val="99"/>
+    <w:semiHidden/>
+    <w:unhideWhenUsed/>
+    <w:rsid w:val="00B40D3F"/>
+    <w:rPr>
+      <w:color w:val="808080"/>
+      <w:shd w:val="clear" w:color="auto" w:fill="E6E6E6"/>
+    </w:rPr>
+  </w:style>
 </w:styles>
 </file>
 
@@ -12959,7 +13437,7 @@
 </file>
 
 <file path=customXml/itemProps1.xml><?xml version="1.0" encoding="utf-8"?>
-<ds:datastoreItem xmlns:ds="http://schemas.openxmlformats.org/officeDocument/2006/customXml" ds:itemID="{EAD4EE2D-079D-4401-B313-D75BB4E29B64}">
+<ds:datastoreItem xmlns:ds="http://schemas.openxmlformats.org/officeDocument/2006/customXml" ds:itemID="{86F245AB-1B11-4774-BC70-FD9D90BE72E3}">
   <ds:schemaRefs>
     <ds:schemaRef ds:uri="http://schemas.openxmlformats.org/officeDocument/2006/bibliography"/>
   </ds:schemaRefs>

</xml_diff>

<commit_message>
Updated Testing Log, Began Conclusion Section
Added additional follow up tests to the failed tests. Also created the feature section in the conclusion chapter
</commit_message>
<xml_diff>
--- a/documentation/Dissertation_Draft.docx
+++ b/documentation/Dissertation_Draft.docx
@@ -354,125 +354,78 @@
           <w:r>
             <w:fldChar w:fldCharType="separate"/>
           </w:r>
-          <w:bookmarkStart w:id="0" w:name="_GoBack"/>
-          <w:bookmarkEnd w:id="0"/>
-          <w:r>
-            <w:rPr>
-              <w:rStyle w:val="Hyperlink"/>
-              <w:noProof/>
-            </w:rPr>
-            <w:fldChar w:fldCharType="begin"/>
-          </w:r>
-          <w:r>
-            <w:rPr>
-              <w:rStyle w:val="Hyperlink"/>
-              <w:noProof/>
-            </w:rPr>
-            <w:instrText xml:space="preserve"> </w:instrText>
-          </w:r>
-          <w:r>
-            <w:rPr>
-              <w:noProof/>
-            </w:rPr>
-            <w:instrText>HYPERLINK \l "_Toc510966533"</w:instrText>
-          </w:r>
-          <w:r>
-            <w:rPr>
-              <w:rStyle w:val="Hyperlink"/>
-              <w:noProof/>
-            </w:rPr>
-            <w:instrText xml:space="preserve"> </w:instrText>
-          </w:r>
-          <w:r>
-            <w:rPr>
-              <w:rStyle w:val="Hyperlink"/>
-              <w:noProof/>
-            </w:rPr>
-          </w:r>
-          <w:r>
-            <w:rPr>
-              <w:rStyle w:val="Hyperlink"/>
-              <w:noProof/>
-            </w:rPr>
-            <w:fldChar w:fldCharType="separate"/>
-          </w:r>
-          <w:r>
-            <w:rPr>
-              <w:rStyle w:val="Hyperlink"/>
-              <w:noProof/>
-            </w:rPr>
-            <w:t>1.</w:t>
-          </w:r>
-          <w:r>
-            <w:rPr>
-              <w:rFonts w:eastAsiaTheme="minorEastAsia"/>
-              <w:noProof/>
-              <w:lang w:eastAsia="en-GB"/>
-            </w:rPr>
-            <w:tab/>
-          </w:r>
-          <w:r>
-            <w:rPr>
-              <w:rStyle w:val="Hyperlink"/>
-              <w:noProof/>
-            </w:rPr>
-            <w:t>Introduction</w:t>
-          </w:r>
-          <w:r>
-            <w:rPr>
-              <w:noProof/>
-              <w:webHidden/>
-            </w:rPr>
-            <w:tab/>
-          </w:r>
-          <w:r>
-            <w:rPr>
-              <w:noProof/>
-              <w:webHidden/>
-            </w:rPr>
-            <w:fldChar w:fldCharType="begin"/>
-          </w:r>
-          <w:r>
-            <w:rPr>
-              <w:noProof/>
-              <w:webHidden/>
-            </w:rPr>
-            <w:instrText xml:space="preserve"> PAGEREF _Toc510966533 \h </w:instrText>
-          </w:r>
-          <w:r>
-            <w:rPr>
-              <w:noProof/>
-              <w:webHidden/>
-            </w:rPr>
-          </w:r>
-          <w:r>
-            <w:rPr>
-              <w:noProof/>
-              <w:webHidden/>
-            </w:rPr>
-            <w:fldChar w:fldCharType="separate"/>
-          </w:r>
-          <w:r>
-            <w:rPr>
-              <w:noProof/>
-              <w:webHidden/>
-            </w:rPr>
-            <w:t>7</w:t>
-          </w:r>
-          <w:r>
-            <w:rPr>
-              <w:noProof/>
-              <w:webHidden/>
-            </w:rPr>
-            <w:fldChar w:fldCharType="end"/>
-          </w:r>
-          <w:r>
-            <w:rPr>
-              <w:rStyle w:val="Hyperlink"/>
-              <w:noProof/>
-            </w:rPr>
-            <w:fldChar w:fldCharType="end"/>
-          </w:r>
+          <w:hyperlink w:anchor="_Toc510966533" w:history="1">
+            <w:r>
+              <w:rPr>
+                <w:rStyle w:val="Hyperlink"/>
+                <w:noProof/>
+              </w:rPr>
+              <w:t>1.</w:t>
+            </w:r>
+            <w:r>
+              <w:rPr>
+                <w:rFonts w:eastAsiaTheme="minorEastAsia"/>
+                <w:noProof/>
+                <w:lang w:eastAsia="en-GB"/>
+              </w:rPr>
+              <w:tab/>
+            </w:r>
+            <w:r>
+              <w:rPr>
+                <w:rStyle w:val="Hyperlink"/>
+                <w:noProof/>
+              </w:rPr>
+              <w:t>Introduction</w:t>
+            </w:r>
+            <w:r>
+              <w:rPr>
+                <w:noProof/>
+                <w:webHidden/>
+              </w:rPr>
+              <w:tab/>
+            </w:r>
+            <w:r>
+              <w:rPr>
+                <w:noProof/>
+                <w:webHidden/>
+              </w:rPr>
+              <w:fldChar w:fldCharType="begin"/>
+            </w:r>
+            <w:r>
+              <w:rPr>
+                <w:noProof/>
+                <w:webHidden/>
+              </w:rPr>
+              <w:instrText xml:space="preserve"> PAGEREF _Toc510966533 \h </w:instrText>
+            </w:r>
+            <w:r>
+              <w:rPr>
+                <w:noProof/>
+                <w:webHidden/>
+              </w:rPr>
+            </w:r>
+            <w:r>
+              <w:rPr>
+                <w:noProof/>
+                <w:webHidden/>
+              </w:rPr>
+              <w:fldChar w:fldCharType="separate"/>
+            </w:r>
+            <w:r>
+              <w:rPr>
+                <w:noProof/>
+                <w:webHidden/>
+              </w:rPr>
+              <w:t>7</w:t>
+            </w:r>
+            <w:r>
+              <w:rPr>
+                <w:noProof/>
+                <w:webHidden/>
+              </w:rPr>
+              <w:fldChar w:fldCharType="end"/>
+            </w:r>
+          </w:hyperlink>
         </w:p>
         <w:p>
           <w:pPr>
@@ -5324,7 +5277,21 @@
                 <w:rStyle w:val="Hyperlink"/>
                 <w:noProof/>
               </w:rPr>
-              <w:t>Project Requirements</w:t>
+              <w:t>Project Requir</w:t>
+            </w:r>
+            <w:r>
+              <w:rPr>
+                <w:rStyle w:val="Hyperlink"/>
+                <w:noProof/>
+              </w:rPr>
+              <w:t>e</w:t>
+            </w:r>
+            <w:r>
+              <w:rPr>
+                <w:rStyle w:val="Hyperlink"/>
+                <w:noProof/>
+              </w:rPr>
+              <w:t>ments</w:t>
             </w:r>
             <w:r>
               <w:rPr>
@@ -6277,12 +6244,12 @@
           <w:numId w:val="4"/>
         </w:numPr>
       </w:pPr>
-      <w:bookmarkStart w:id="1" w:name="_Toc510966533"/>
+      <w:bookmarkStart w:id="0" w:name="_Toc510966533"/>
       <w:r>
         <w:lastRenderedPageBreak/>
         <w:t>Introduction</w:t>
       </w:r>
-      <w:bookmarkEnd w:id="1"/>
+      <w:bookmarkEnd w:id="0"/>
     </w:p>
     <w:p/>
     <w:p>
@@ -6299,11 +6266,11 @@
           <w:numId w:val="4"/>
         </w:numPr>
       </w:pPr>
-      <w:bookmarkStart w:id="2" w:name="_Toc510966534"/>
+      <w:bookmarkStart w:id="1" w:name="_Toc510966534"/>
       <w:r>
         <w:t>Aims and Objectives</w:t>
       </w:r>
-      <w:bookmarkEnd w:id="2"/>
+      <w:bookmarkEnd w:id="1"/>
     </w:p>
     <w:p/>
     <w:p>
@@ -6486,12 +6453,12 @@
           <w:numId w:val="4"/>
         </w:numPr>
       </w:pPr>
-      <w:bookmarkStart w:id="3" w:name="_Toc510966535"/>
+      <w:bookmarkStart w:id="2" w:name="_Toc510966535"/>
       <w:r>
         <w:lastRenderedPageBreak/>
         <w:t>Table of Figures</w:t>
       </w:r>
-      <w:bookmarkEnd w:id="3"/>
+      <w:bookmarkEnd w:id="2"/>
     </w:p>
     <w:p/>
     <w:tbl>
@@ -6502,9 +6469,9 @@
         <w:tblLook w:val="04A0" w:firstRow="1" w:lastRow="0" w:firstColumn="1" w:lastColumn="0" w:noHBand="0" w:noVBand="1"/>
       </w:tblPr>
       <w:tblGrid>
-        <w:gridCol w:w="3005"/>
-        <w:gridCol w:w="3005"/>
-        <w:gridCol w:w="3006"/>
+        <w:gridCol w:w="988"/>
+        <w:gridCol w:w="7229"/>
+        <w:gridCol w:w="799"/>
       </w:tblGrid>
       <w:tr>
         <w:trPr>
@@ -6512,7 +6479,7 @@
         </w:trPr>
         <w:tc>
           <w:tcPr>
-            <w:tcW w:w="3005" w:type="dxa"/>
+            <w:tcW w:w="988" w:type="dxa"/>
             <w:shd w:val="clear" w:color="auto" w:fill="D9D9D9" w:themeFill="background1" w:themeFillShade="D9"/>
           </w:tcPr>
           <w:p>
@@ -6520,13 +6487,16 @@
               <w:jc w:val="center"/>
             </w:pPr>
             <w:r>
-              <w:t>Figure Number</w:t>
-            </w:r>
-          </w:p>
-        </w:tc>
-        <w:tc>
-          <w:tcPr>
-            <w:tcW w:w="3005" w:type="dxa"/>
+              <w:t xml:space="preserve">Figure </w:t>
+            </w:r>
+            <w:r>
+              <w:t>#</w:t>
+            </w:r>
+          </w:p>
+        </w:tc>
+        <w:tc>
+          <w:tcPr>
+            <w:tcW w:w="7229" w:type="dxa"/>
             <w:shd w:val="clear" w:color="auto" w:fill="D9D9D9" w:themeFill="background1" w:themeFillShade="D9"/>
           </w:tcPr>
           <w:p>
@@ -6540,7 +6510,7 @@
         </w:tc>
         <w:tc>
           <w:tcPr>
-            <w:tcW w:w="3006" w:type="dxa"/>
+            <w:tcW w:w="799" w:type="dxa"/>
             <w:shd w:val="clear" w:color="auto" w:fill="D9D9D9" w:themeFill="background1" w:themeFillShade="D9"/>
           </w:tcPr>
           <w:p>
@@ -6559,21 +6529,21 @@
         </w:trPr>
         <w:tc>
           <w:tcPr>
-            <w:tcW w:w="3005" w:type="dxa"/>
+            <w:tcW w:w="988" w:type="dxa"/>
             <w:shd w:val="clear" w:color="auto" w:fill="auto"/>
           </w:tcPr>
           <w:p/>
         </w:tc>
         <w:tc>
           <w:tcPr>
-            <w:tcW w:w="3005" w:type="dxa"/>
+            <w:tcW w:w="7229" w:type="dxa"/>
             <w:shd w:val="clear" w:color="auto" w:fill="auto"/>
           </w:tcPr>
           <w:p/>
         </w:tc>
         <w:tc>
           <w:tcPr>
-            <w:tcW w:w="3006" w:type="dxa"/>
+            <w:tcW w:w="799" w:type="dxa"/>
             <w:shd w:val="clear" w:color="auto" w:fill="auto"/>
           </w:tcPr>
           <w:p/>
@@ -6585,21 +6555,21 @@
         </w:trPr>
         <w:tc>
           <w:tcPr>
-            <w:tcW w:w="3005" w:type="dxa"/>
+            <w:tcW w:w="988" w:type="dxa"/>
             <w:shd w:val="clear" w:color="auto" w:fill="auto"/>
           </w:tcPr>
           <w:p/>
         </w:tc>
         <w:tc>
           <w:tcPr>
-            <w:tcW w:w="3005" w:type="dxa"/>
+            <w:tcW w:w="7229" w:type="dxa"/>
             <w:shd w:val="clear" w:color="auto" w:fill="auto"/>
           </w:tcPr>
           <w:p/>
         </w:tc>
         <w:tc>
           <w:tcPr>
-            <w:tcW w:w="3006" w:type="dxa"/>
+            <w:tcW w:w="799" w:type="dxa"/>
             <w:shd w:val="clear" w:color="auto" w:fill="auto"/>
           </w:tcPr>
           <w:p/>
@@ -6611,21 +6581,21 @@
         </w:trPr>
         <w:tc>
           <w:tcPr>
-            <w:tcW w:w="3005" w:type="dxa"/>
+            <w:tcW w:w="988" w:type="dxa"/>
             <w:shd w:val="clear" w:color="auto" w:fill="auto"/>
           </w:tcPr>
           <w:p/>
         </w:tc>
         <w:tc>
           <w:tcPr>
-            <w:tcW w:w="3005" w:type="dxa"/>
+            <w:tcW w:w="7229" w:type="dxa"/>
             <w:shd w:val="clear" w:color="auto" w:fill="auto"/>
           </w:tcPr>
           <w:p/>
         </w:tc>
         <w:tc>
           <w:tcPr>
-            <w:tcW w:w="3006" w:type="dxa"/>
+            <w:tcW w:w="799" w:type="dxa"/>
             <w:shd w:val="clear" w:color="auto" w:fill="auto"/>
           </w:tcPr>
           <w:p/>
@@ -6637,21 +6607,21 @@
         </w:trPr>
         <w:tc>
           <w:tcPr>
-            <w:tcW w:w="3005" w:type="dxa"/>
+            <w:tcW w:w="988" w:type="dxa"/>
             <w:shd w:val="clear" w:color="auto" w:fill="auto"/>
           </w:tcPr>
           <w:p/>
         </w:tc>
         <w:tc>
           <w:tcPr>
-            <w:tcW w:w="3005" w:type="dxa"/>
+            <w:tcW w:w="7229" w:type="dxa"/>
             <w:shd w:val="clear" w:color="auto" w:fill="auto"/>
           </w:tcPr>
           <w:p/>
         </w:tc>
         <w:tc>
           <w:tcPr>
-            <w:tcW w:w="3006" w:type="dxa"/>
+            <w:tcW w:w="799" w:type="dxa"/>
             <w:shd w:val="clear" w:color="auto" w:fill="auto"/>
           </w:tcPr>
           <w:p/>
@@ -6663,21 +6633,21 @@
         </w:trPr>
         <w:tc>
           <w:tcPr>
-            <w:tcW w:w="3005" w:type="dxa"/>
+            <w:tcW w:w="988" w:type="dxa"/>
             <w:shd w:val="clear" w:color="auto" w:fill="auto"/>
           </w:tcPr>
           <w:p/>
         </w:tc>
         <w:tc>
           <w:tcPr>
-            <w:tcW w:w="3005" w:type="dxa"/>
+            <w:tcW w:w="7229" w:type="dxa"/>
             <w:shd w:val="clear" w:color="auto" w:fill="auto"/>
           </w:tcPr>
           <w:p/>
         </w:tc>
         <w:tc>
           <w:tcPr>
-            <w:tcW w:w="3006" w:type="dxa"/>
+            <w:tcW w:w="799" w:type="dxa"/>
             <w:shd w:val="clear" w:color="auto" w:fill="auto"/>
           </w:tcPr>
           <w:p/>
@@ -6689,21 +6659,21 @@
         </w:trPr>
         <w:tc>
           <w:tcPr>
-            <w:tcW w:w="3005" w:type="dxa"/>
+            <w:tcW w:w="988" w:type="dxa"/>
             <w:shd w:val="clear" w:color="auto" w:fill="auto"/>
           </w:tcPr>
           <w:p/>
         </w:tc>
         <w:tc>
           <w:tcPr>
-            <w:tcW w:w="3005" w:type="dxa"/>
+            <w:tcW w:w="7229" w:type="dxa"/>
             <w:shd w:val="clear" w:color="auto" w:fill="auto"/>
           </w:tcPr>
           <w:p/>
         </w:tc>
         <w:tc>
           <w:tcPr>
-            <w:tcW w:w="3006" w:type="dxa"/>
+            <w:tcW w:w="799" w:type="dxa"/>
             <w:shd w:val="clear" w:color="auto" w:fill="auto"/>
           </w:tcPr>
           <w:p/>
@@ -6715,21 +6685,21 @@
         </w:trPr>
         <w:tc>
           <w:tcPr>
-            <w:tcW w:w="3005" w:type="dxa"/>
+            <w:tcW w:w="988" w:type="dxa"/>
             <w:shd w:val="clear" w:color="auto" w:fill="auto"/>
           </w:tcPr>
           <w:p/>
         </w:tc>
         <w:tc>
           <w:tcPr>
-            <w:tcW w:w="3005" w:type="dxa"/>
+            <w:tcW w:w="7229" w:type="dxa"/>
             <w:shd w:val="clear" w:color="auto" w:fill="auto"/>
           </w:tcPr>
           <w:p/>
         </w:tc>
         <w:tc>
           <w:tcPr>
-            <w:tcW w:w="3006" w:type="dxa"/>
+            <w:tcW w:w="799" w:type="dxa"/>
             <w:shd w:val="clear" w:color="auto" w:fill="auto"/>
           </w:tcPr>
           <w:p/>
@@ -6741,21 +6711,21 @@
         </w:trPr>
         <w:tc>
           <w:tcPr>
-            <w:tcW w:w="3005" w:type="dxa"/>
+            <w:tcW w:w="988" w:type="dxa"/>
             <w:shd w:val="clear" w:color="auto" w:fill="auto"/>
           </w:tcPr>
           <w:p/>
         </w:tc>
         <w:tc>
           <w:tcPr>
-            <w:tcW w:w="3005" w:type="dxa"/>
+            <w:tcW w:w="7229" w:type="dxa"/>
             <w:shd w:val="clear" w:color="auto" w:fill="auto"/>
           </w:tcPr>
           <w:p/>
         </w:tc>
         <w:tc>
           <w:tcPr>
-            <w:tcW w:w="3006" w:type="dxa"/>
+            <w:tcW w:w="799" w:type="dxa"/>
             <w:shd w:val="clear" w:color="auto" w:fill="auto"/>
           </w:tcPr>
           <w:p/>
@@ -6767,21 +6737,21 @@
         </w:trPr>
         <w:tc>
           <w:tcPr>
-            <w:tcW w:w="3005" w:type="dxa"/>
+            <w:tcW w:w="988" w:type="dxa"/>
             <w:shd w:val="clear" w:color="auto" w:fill="auto"/>
           </w:tcPr>
           <w:p/>
         </w:tc>
         <w:tc>
           <w:tcPr>
-            <w:tcW w:w="3005" w:type="dxa"/>
+            <w:tcW w:w="7229" w:type="dxa"/>
             <w:shd w:val="clear" w:color="auto" w:fill="auto"/>
           </w:tcPr>
           <w:p/>
         </w:tc>
         <w:tc>
           <w:tcPr>
-            <w:tcW w:w="3006" w:type="dxa"/>
+            <w:tcW w:w="799" w:type="dxa"/>
             <w:shd w:val="clear" w:color="auto" w:fill="auto"/>
           </w:tcPr>
           <w:p/>
@@ -6793,21 +6763,21 @@
         </w:trPr>
         <w:tc>
           <w:tcPr>
-            <w:tcW w:w="3005" w:type="dxa"/>
+            <w:tcW w:w="988" w:type="dxa"/>
             <w:shd w:val="clear" w:color="auto" w:fill="auto"/>
           </w:tcPr>
           <w:p/>
         </w:tc>
         <w:tc>
           <w:tcPr>
-            <w:tcW w:w="3005" w:type="dxa"/>
+            <w:tcW w:w="7229" w:type="dxa"/>
             <w:shd w:val="clear" w:color="auto" w:fill="auto"/>
           </w:tcPr>
           <w:p/>
         </w:tc>
         <w:tc>
           <w:tcPr>
-            <w:tcW w:w="3006" w:type="dxa"/>
+            <w:tcW w:w="799" w:type="dxa"/>
             <w:shd w:val="clear" w:color="auto" w:fill="auto"/>
           </w:tcPr>
           <w:p/>
@@ -6819,21 +6789,21 @@
         </w:trPr>
         <w:tc>
           <w:tcPr>
-            <w:tcW w:w="3005" w:type="dxa"/>
+            <w:tcW w:w="988" w:type="dxa"/>
             <w:shd w:val="clear" w:color="auto" w:fill="auto"/>
           </w:tcPr>
           <w:p/>
         </w:tc>
         <w:tc>
           <w:tcPr>
-            <w:tcW w:w="3005" w:type="dxa"/>
+            <w:tcW w:w="7229" w:type="dxa"/>
             <w:shd w:val="clear" w:color="auto" w:fill="auto"/>
           </w:tcPr>
           <w:p/>
         </w:tc>
         <w:tc>
           <w:tcPr>
-            <w:tcW w:w="3006" w:type="dxa"/>
+            <w:tcW w:w="799" w:type="dxa"/>
             <w:shd w:val="clear" w:color="auto" w:fill="auto"/>
           </w:tcPr>
           <w:p/>
@@ -6845,21 +6815,21 @@
         </w:trPr>
         <w:tc>
           <w:tcPr>
-            <w:tcW w:w="3005" w:type="dxa"/>
+            <w:tcW w:w="988" w:type="dxa"/>
             <w:shd w:val="clear" w:color="auto" w:fill="auto"/>
           </w:tcPr>
           <w:p/>
         </w:tc>
         <w:tc>
           <w:tcPr>
-            <w:tcW w:w="3005" w:type="dxa"/>
+            <w:tcW w:w="7229" w:type="dxa"/>
             <w:shd w:val="clear" w:color="auto" w:fill="auto"/>
           </w:tcPr>
           <w:p/>
         </w:tc>
         <w:tc>
           <w:tcPr>
-            <w:tcW w:w="3006" w:type="dxa"/>
+            <w:tcW w:w="799" w:type="dxa"/>
             <w:shd w:val="clear" w:color="auto" w:fill="auto"/>
           </w:tcPr>
           <w:p/>
@@ -6871,21 +6841,21 @@
         </w:trPr>
         <w:tc>
           <w:tcPr>
-            <w:tcW w:w="3005" w:type="dxa"/>
+            <w:tcW w:w="988" w:type="dxa"/>
             <w:shd w:val="clear" w:color="auto" w:fill="auto"/>
           </w:tcPr>
           <w:p/>
         </w:tc>
         <w:tc>
           <w:tcPr>
-            <w:tcW w:w="3005" w:type="dxa"/>
+            <w:tcW w:w="7229" w:type="dxa"/>
             <w:shd w:val="clear" w:color="auto" w:fill="auto"/>
           </w:tcPr>
           <w:p/>
         </w:tc>
         <w:tc>
           <w:tcPr>
-            <w:tcW w:w="3006" w:type="dxa"/>
+            <w:tcW w:w="799" w:type="dxa"/>
             <w:shd w:val="clear" w:color="auto" w:fill="auto"/>
           </w:tcPr>
           <w:p/>
@@ -6897,21 +6867,21 @@
         </w:trPr>
         <w:tc>
           <w:tcPr>
-            <w:tcW w:w="3005" w:type="dxa"/>
+            <w:tcW w:w="988" w:type="dxa"/>
             <w:shd w:val="clear" w:color="auto" w:fill="auto"/>
           </w:tcPr>
           <w:p/>
         </w:tc>
         <w:tc>
           <w:tcPr>
-            <w:tcW w:w="3005" w:type="dxa"/>
+            <w:tcW w:w="7229" w:type="dxa"/>
             <w:shd w:val="clear" w:color="auto" w:fill="auto"/>
           </w:tcPr>
           <w:p/>
         </w:tc>
         <w:tc>
           <w:tcPr>
-            <w:tcW w:w="3006" w:type="dxa"/>
+            <w:tcW w:w="799" w:type="dxa"/>
             <w:shd w:val="clear" w:color="auto" w:fill="auto"/>
           </w:tcPr>
           <w:p/>
@@ -6923,21 +6893,21 @@
         </w:trPr>
         <w:tc>
           <w:tcPr>
-            <w:tcW w:w="3005" w:type="dxa"/>
+            <w:tcW w:w="988" w:type="dxa"/>
             <w:shd w:val="clear" w:color="auto" w:fill="auto"/>
           </w:tcPr>
           <w:p/>
         </w:tc>
         <w:tc>
           <w:tcPr>
-            <w:tcW w:w="3005" w:type="dxa"/>
+            <w:tcW w:w="7229" w:type="dxa"/>
             <w:shd w:val="clear" w:color="auto" w:fill="auto"/>
           </w:tcPr>
           <w:p/>
         </w:tc>
         <w:tc>
           <w:tcPr>
-            <w:tcW w:w="3006" w:type="dxa"/>
+            <w:tcW w:w="799" w:type="dxa"/>
             <w:shd w:val="clear" w:color="auto" w:fill="auto"/>
           </w:tcPr>
           <w:p/>
@@ -6958,12 +6928,12 @@
           <w:numId w:val="4"/>
         </w:numPr>
       </w:pPr>
-      <w:bookmarkStart w:id="4" w:name="_Toc510966536"/>
+      <w:bookmarkStart w:id="3" w:name="_Toc510966536"/>
       <w:r>
         <w:lastRenderedPageBreak/>
         <w:t>Background Research</w:t>
       </w:r>
-      <w:bookmarkEnd w:id="4"/>
+      <w:bookmarkEnd w:id="3"/>
     </w:p>
     <w:p/>
     <w:p>
@@ -6974,11 +6944,11 @@
           <w:numId w:val="4"/>
         </w:numPr>
       </w:pPr>
-      <w:bookmarkStart w:id="5" w:name="_Toc510966537"/>
+      <w:bookmarkStart w:id="4" w:name="_Toc510966537"/>
       <w:r>
         <w:t>Market Research</w:t>
       </w:r>
-      <w:bookmarkEnd w:id="5"/>
+      <w:bookmarkEnd w:id="4"/>
     </w:p>
     <w:p/>
     <w:p>
@@ -6989,11 +6959,11 @@
           <w:numId w:val="4"/>
         </w:numPr>
       </w:pPr>
-      <w:bookmarkStart w:id="6" w:name="_Toc510966538"/>
+      <w:bookmarkStart w:id="5" w:name="_Toc510966538"/>
       <w:r>
         <w:t>Reasoning</w:t>
       </w:r>
-      <w:bookmarkEnd w:id="6"/>
+      <w:bookmarkEnd w:id="5"/>
     </w:p>
     <w:p>
       <w:r>
@@ -7022,11 +6992,11 @@
           <w:numId w:val="4"/>
         </w:numPr>
       </w:pPr>
-      <w:bookmarkStart w:id="7" w:name="_Toc510966539"/>
+      <w:bookmarkStart w:id="6" w:name="_Toc510966539"/>
       <w:r>
         <w:t>Method</w:t>
       </w:r>
-      <w:bookmarkEnd w:id="7"/>
+      <w:bookmarkEnd w:id="6"/>
     </w:p>
     <w:p/>
     <w:p>
@@ -7065,16 +7035,22 @@
           <w:numId w:val="4"/>
         </w:numPr>
       </w:pPr>
-      <w:bookmarkStart w:id="8" w:name="_Toc510966540"/>
+      <w:bookmarkStart w:id="7" w:name="_Toc510966540"/>
       <w:r>
         <w:t>Findings</w:t>
       </w:r>
-      <w:bookmarkEnd w:id="8"/>
+      <w:bookmarkEnd w:id="7"/>
     </w:p>
     <w:p/>
     <w:p>
       <w:r>
-        <w:t>For a full detailed list of findings check appendix () for the full write up.</w:t>
+        <w:t xml:space="preserve">For a full detailed list of findings check appendix () for the </w:t>
+      </w:r>
+      <w:r>
+        <w:t>report</w:t>
+      </w:r>
+      <w:r>
+        <w:t>.</w:t>
       </w:r>
     </w:p>
     <w:p/>
@@ -7086,11 +7062,11 @@
           <w:numId w:val="4"/>
         </w:numPr>
       </w:pPr>
-      <w:bookmarkStart w:id="9" w:name="_Toc510966541"/>
+      <w:bookmarkStart w:id="8" w:name="_Toc510966541"/>
       <w:r>
         <w:t>Summary</w:t>
       </w:r>
-      <w:bookmarkEnd w:id="9"/>
+      <w:bookmarkEnd w:id="8"/>
     </w:p>
     <w:p/>
     <w:p>
@@ -7105,19 +7081,15 @@
         <w:tab/>
         <w:t xml:space="preserve"> the market for products like the one outlined in this paper one product stood out from among the rest and that was Stack Overflow. Due to </w:t>
       </w:r>
-      <w:proofErr w:type="spellStart"/>
-      <w:r>
-        <w:t>it’s</w:t>
-      </w:r>
-      <w:proofErr w:type="spellEnd"/>
+      <w:r>
+        <w:t>its</w:t>
+      </w:r>
       <w:r>
         <w:t xml:space="preserve"> wide spread use and popularity it boosts one of the widest ranges of content on the internet. This directly feeds into </w:t>
       </w:r>
-      <w:proofErr w:type="spellStart"/>
-      <w:r>
-        <w:t>it’s</w:t>
-      </w:r>
-      <w:proofErr w:type="spellEnd"/>
+      <w:r>
+        <w:t>its</w:t>
+      </w:r>
       <w:r>
         <w:t xml:space="preserve"> popularity as it provides tutorial material on just about every topic. </w:t>
       </w:r>
@@ -7212,12 +7184,12 @@
           <w:numId w:val="4"/>
         </w:numPr>
       </w:pPr>
-      <w:bookmarkStart w:id="10" w:name="_Toc510966542"/>
+      <w:bookmarkStart w:id="9" w:name="_Toc510966542"/>
       <w:r>
         <w:lastRenderedPageBreak/>
         <w:t>Audience Research</w:t>
       </w:r>
-      <w:bookmarkEnd w:id="10"/>
+      <w:bookmarkEnd w:id="9"/>
       <w:r>
         <w:t xml:space="preserve"> </w:t>
       </w:r>
@@ -7231,11 +7203,11 @@
           <w:numId w:val="4"/>
         </w:numPr>
       </w:pPr>
-      <w:bookmarkStart w:id="11" w:name="_Toc510966543"/>
+      <w:bookmarkStart w:id="10" w:name="_Toc510966543"/>
       <w:r>
         <w:t>Survey Rationale</w:t>
       </w:r>
-      <w:bookmarkEnd w:id="11"/>
+      <w:bookmarkEnd w:id="10"/>
     </w:p>
     <w:p/>
     <w:p>
@@ -7259,11 +7231,11 @@
           <w:numId w:val="4"/>
         </w:numPr>
       </w:pPr>
-      <w:bookmarkStart w:id="12" w:name="_Toc510966544"/>
+      <w:bookmarkStart w:id="11" w:name="_Toc510966544"/>
       <w:r>
         <w:t>Survey Results</w:t>
       </w:r>
-      <w:bookmarkEnd w:id="12"/>
+      <w:bookmarkEnd w:id="11"/>
     </w:p>
     <w:p/>
     <w:p>
@@ -7637,12 +7609,12 @@
           <w:numId w:val="4"/>
         </w:numPr>
       </w:pPr>
-      <w:bookmarkStart w:id="13" w:name="_Toc510966545"/>
+      <w:bookmarkStart w:id="12" w:name="_Toc510966545"/>
       <w:r>
         <w:lastRenderedPageBreak/>
         <w:t>Language Research</w:t>
       </w:r>
-      <w:bookmarkEnd w:id="13"/>
+      <w:bookmarkEnd w:id="12"/>
     </w:p>
     <w:p/>
     <w:p>
@@ -7653,11 +7625,11 @@
           <w:numId w:val="4"/>
         </w:numPr>
       </w:pPr>
-      <w:bookmarkStart w:id="14" w:name="_Toc510966546"/>
+      <w:bookmarkStart w:id="13" w:name="_Toc510966546"/>
       <w:r>
         <w:t>Reasoning</w:t>
       </w:r>
-      <w:bookmarkEnd w:id="14"/>
+      <w:bookmarkEnd w:id="13"/>
     </w:p>
     <w:p/>
     <w:p>
@@ -7688,11 +7660,11 @@
           <w:numId w:val="4"/>
         </w:numPr>
       </w:pPr>
-      <w:bookmarkStart w:id="15" w:name="_Toc510966547"/>
+      <w:bookmarkStart w:id="14" w:name="_Toc510966547"/>
       <w:r>
         <w:t>Method</w:t>
       </w:r>
-      <w:bookmarkEnd w:id="15"/>
+      <w:bookmarkEnd w:id="14"/>
     </w:p>
     <w:p/>
     <w:p>
@@ -7713,11 +7685,11 @@
           <w:numId w:val="4"/>
         </w:numPr>
       </w:pPr>
-      <w:bookmarkStart w:id="16" w:name="_Toc510966548"/>
+      <w:bookmarkStart w:id="15" w:name="_Toc510966548"/>
       <w:r>
         <w:t>Findings</w:t>
       </w:r>
-      <w:bookmarkEnd w:id="16"/>
+      <w:bookmarkEnd w:id="15"/>
     </w:p>
     <w:p/>
     <w:p>
@@ -7735,11 +7707,11 @@
           <w:numId w:val="4"/>
         </w:numPr>
       </w:pPr>
-      <w:bookmarkStart w:id="17" w:name="_Toc510966549"/>
+      <w:bookmarkStart w:id="16" w:name="_Toc510966549"/>
       <w:r>
         <w:t>Summary</w:t>
       </w:r>
-      <w:bookmarkEnd w:id="17"/>
+      <w:bookmarkEnd w:id="16"/>
     </w:p>
     <w:p/>
     <w:p>
@@ -7770,12 +7742,12 @@
           <w:numId w:val="4"/>
         </w:numPr>
       </w:pPr>
-      <w:bookmarkStart w:id="18" w:name="_Toc510966550"/>
+      <w:bookmarkStart w:id="17" w:name="_Toc510966550"/>
       <w:r>
         <w:lastRenderedPageBreak/>
         <w:t>Academic Research</w:t>
       </w:r>
-      <w:bookmarkEnd w:id="18"/>
+      <w:bookmarkEnd w:id="17"/>
     </w:p>
     <w:p/>
     <w:p>
@@ -7786,13 +7758,13 @@
           <w:numId w:val="4"/>
         </w:numPr>
       </w:pPr>
-      <w:bookmarkStart w:id="19" w:name="_Toc496004118"/>
-      <w:bookmarkStart w:id="20" w:name="_Toc510966551"/>
+      <w:bookmarkStart w:id="18" w:name="_Toc496004118"/>
+      <w:bookmarkStart w:id="19" w:name="_Toc510966551"/>
       <w:r>
         <w:t>Language Pedagogy</w:t>
       </w:r>
+      <w:bookmarkEnd w:id="18"/>
       <w:bookmarkEnd w:id="19"/>
-      <w:bookmarkEnd w:id="20"/>
     </w:p>
     <w:p/>
     <w:p>
@@ -7944,14 +7916,14 @@
           <w:numId w:val="4"/>
         </w:numPr>
       </w:pPr>
-      <w:bookmarkStart w:id="21" w:name="_Toc496004119"/>
-      <w:bookmarkStart w:id="22" w:name="_Toc510966552"/>
+      <w:bookmarkStart w:id="20" w:name="_Toc496004119"/>
+      <w:bookmarkStart w:id="21" w:name="_Toc510966552"/>
       <w:r>
         <w:lastRenderedPageBreak/>
         <w:t>Crowdsourcing and Gamification.</w:t>
       </w:r>
+      <w:bookmarkEnd w:id="20"/>
       <w:bookmarkEnd w:id="21"/>
-      <w:bookmarkEnd w:id="22"/>
     </w:p>
     <w:p/>
     <w:p>
@@ -8228,12 +8200,12 @@
           <w:numId w:val="4"/>
         </w:numPr>
       </w:pPr>
-      <w:bookmarkStart w:id="23" w:name="_Toc510966553"/>
+      <w:bookmarkStart w:id="22" w:name="_Toc510966553"/>
       <w:r>
         <w:lastRenderedPageBreak/>
         <w:t>Implementation Technology</w:t>
       </w:r>
-      <w:bookmarkEnd w:id="23"/>
+      <w:bookmarkEnd w:id="22"/>
     </w:p>
     <w:p/>
     <w:p>
@@ -8357,11 +8329,11 @@
           <w:numId w:val="4"/>
         </w:numPr>
       </w:pPr>
-      <w:bookmarkStart w:id="24" w:name="_Toc510966554"/>
+      <w:bookmarkStart w:id="23" w:name="_Toc510966554"/>
       <w:r>
         <w:t>What is a Web Application?</w:t>
       </w:r>
-      <w:bookmarkEnd w:id="24"/>
+      <w:bookmarkEnd w:id="23"/>
     </w:p>
     <w:p/>
     <w:p>
@@ -8439,12 +8411,12 @@
           <w:numId w:val="4"/>
         </w:numPr>
       </w:pPr>
-      <w:bookmarkStart w:id="25" w:name="_Toc510966555"/>
+      <w:bookmarkStart w:id="24" w:name="_Toc510966555"/>
       <w:r>
         <w:lastRenderedPageBreak/>
         <w:t>Methodology and System Design</w:t>
       </w:r>
-      <w:bookmarkEnd w:id="25"/>
+      <w:bookmarkEnd w:id="24"/>
     </w:p>
     <w:p/>
     <w:p>
@@ -8455,11 +8427,11 @@
           <w:numId w:val="4"/>
         </w:numPr>
       </w:pPr>
-      <w:bookmarkStart w:id="26" w:name="_Toc510966556"/>
+      <w:bookmarkStart w:id="25" w:name="_Toc510966556"/>
       <w:r>
         <w:t>Overview</w:t>
       </w:r>
-      <w:bookmarkEnd w:id="26"/>
+      <w:bookmarkEnd w:id="25"/>
     </w:p>
     <w:p/>
     <w:p>
@@ -8501,14 +8473,14 @@
           <w:numId w:val="4"/>
         </w:numPr>
       </w:pPr>
-      <w:bookmarkStart w:id="27" w:name="_Toc510966557"/>
+      <w:bookmarkStart w:id="26" w:name="_Toc510966557"/>
       <w:r>
         <w:t xml:space="preserve">Functional </w:t>
       </w:r>
       <w:r>
         <w:t>Requirements</w:t>
       </w:r>
-      <w:bookmarkEnd w:id="27"/>
+      <w:bookmarkEnd w:id="26"/>
     </w:p>
     <w:p/>
     <w:tbl>
@@ -8924,11 +8896,11 @@
           <w:numId w:val="4"/>
         </w:numPr>
       </w:pPr>
-      <w:bookmarkStart w:id="28" w:name="_Toc510966558"/>
+      <w:bookmarkStart w:id="27" w:name="_Toc510966558"/>
       <w:r>
         <w:t>Non-Functional Requirements</w:t>
       </w:r>
-      <w:bookmarkEnd w:id="28"/>
+      <w:bookmarkEnd w:id="27"/>
     </w:p>
     <w:p/>
     <w:tbl>
@@ -9106,12 +9078,12 @@
           <w:numId w:val="4"/>
         </w:numPr>
       </w:pPr>
-      <w:bookmarkStart w:id="29" w:name="_Toc510966559"/>
+      <w:bookmarkStart w:id="28" w:name="_Toc510966559"/>
       <w:r>
         <w:lastRenderedPageBreak/>
         <w:t>High Level Design</w:t>
       </w:r>
-      <w:bookmarkEnd w:id="29"/>
+      <w:bookmarkEnd w:id="28"/>
     </w:p>
     <w:p/>
     <w:p>
@@ -9245,12 +9217,12 @@
           <w:numId w:val="4"/>
         </w:numPr>
       </w:pPr>
-      <w:bookmarkStart w:id="30" w:name="_Toc510966560"/>
+      <w:bookmarkStart w:id="29" w:name="_Toc510966560"/>
       <w:r>
         <w:lastRenderedPageBreak/>
         <w:t>Backend Server-Side Design</w:t>
       </w:r>
-      <w:bookmarkEnd w:id="30"/>
+      <w:bookmarkEnd w:id="29"/>
     </w:p>
     <w:p/>
     <w:p>
@@ -9400,12 +9372,12 @@
           <w:numId w:val="4"/>
         </w:numPr>
       </w:pPr>
-      <w:bookmarkStart w:id="31" w:name="_Toc510966561"/>
+      <w:bookmarkStart w:id="30" w:name="_Toc510966561"/>
       <w:r>
         <w:lastRenderedPageBreak/>
         <w:t>Database Design</w:t>
       </w:r>
-      <w:bookmarkEnd w:id="31"/>
+      <w:bookmarkEnd w:id="30"/>
     </w:p>
     <w:p/>
     <w:p>
@@ -9541,12 +9513,12 @@
           <w:numId w:val="4"/>
         </w:numPr>
       </w:pPr>
-      <w:bookmarkStart w:id="32" w:name="_Toc510966562"/>
+      <w:bookmarkStart w:id="31" w:name="_Toc510966562"/>
       <w:r>
         <w:lastRenderedPageBreak/>
         <w:t>User Interface Design</w:t>
       </w:r>
-      <w:bookmarkEnd w:id="32"/>
+      <w:bookmarkEnd w:id="31"/>
     </w:p>
     <w:p/>
     <w:p>
@@ -9849,12 +9821,12 @@
           <w:numId w:val="4"/>
         </w:numPr>
       </w:pPr>
-      <w:bookmarkStart w:id="33" w:name="_Toc510966563"/>
+      <w:bookmarkStart w:id="32" w:name="_Toc510966563"/>
       <w:r>
         <w:lastRenderedPageBreak/>
         <w:t>Design Reasoning</w:t>
       </w:r>
-      <w:bookmarkEnd w:id="33"/>
+      <w:bookmarkEnd w:id="32"/>
     </w:p>
     <w:p/>
     <w:p>
@@ -9972,7 +9944,7 @@
           <w:numId w:val="4"/>
         </w:numPr>
       </w:pPr>
-      <w:bookmarkStart w:id="34" w:name="_Toc510966564"/>
+      <w:bookmarkStart w:id="33" w:name="_Toc510966564"/>
       <w:r>
         <w:lastRenderedPageBreak/>
         <w:t>Project</w:t>
@@ -9980,7 +9952,7 @@
       <w:r>
         <w:t xml:space="preserve"> Plan</w:t>
       </w:r>
-      <w:bookmarkEnd w:id="34"/>
+      <w:bookmarkEnd w:id="33"/>
     </w:p>
     <w:p/>
     <w:p>
@@ -10126,12 +10098,12 @@
           <w:numId w:val="4"/>
         </w:numPr>
       </w:pPr>
-      <w:bookmarkStart w:id="35" w:name="_Toc510966565"/>
+      <w:bookmarkStart w:id="34" w:name="_Toc510966565"/>
       <w:r>
         <w:lastRenderedPageBreak/>
         <w:t>Application Development Plan</w:t>
       </w:r>
-      <w:bookmarkEnd w:id="35"/>
+      <w:bookmarkEnd w:id="34"/>
     </w:p>
     <w:p/>
     <w:tbl>
@@ -11054,11 +11026,11 @@
           <w:numId w:val="4"/>
         </w:numPr>
       </w:pPr>
-      <w:bookmarkStart w:id="36" w:name="_Toc510966566"/>
+      <w:bookmarkStart w:id="35" w:name="_Toc510966566"/>
       <w:r>
         <w:t>Optional Application Features</w:t>
       </w:r>
-      <w:bookmarkEnd w:id="36"/>
+      <w:bookmarkEnd w:id="35"/>
     </w:p>
     <w:p/>
     <w:tbl>
@@ -11313,12 +11285,12 @@
           <w:numId w:val="4"/>
         </w:numPr>
       </w:pPr>
-      <w:bookmarkStart w:id="37" w:name="_Toc510966567"/>
+      <w:bookmarkStart w:id="36" w:name="_Toc510966567"/>
       <w:r>
         <w:lastRenderedPageBreak/>
         <w:t>Implementation</w:t>
       </w:r>
-      <w:bookmarkEnd w:id="37"/>
+      <w:bookmarkEnd w:id="36"/>
     </w:p>
     <w:p/>
     <w:p>
@@ -11329,11 +11301,11 @@
           <w:numId w:val="4"/>
         </w:numPr>
       </w:pPr>
-      <w:bookmarkStart w:id="38" w:name="_Toc510966568"/>
+      <w:bookmarkStart w:id="37" w:name="_Toc510966568"/>
       <w:r>
         <w:t>Overview</w:t>
       </w:r>
-      <w:bookmarkEnd w:id="38"/>
+      <w:bookmarkEnd w:id="37"/>
     </w:p>
     <w:p/>
     <w:p>
@@ -11387,7 +11359,7 @@
           <w:numId w:val="4"/>
         </w:numPr>
       </w:pPr>
-      <w:bookmarkStart w:id="39" w:name="_Toc510966569"/>
+      <w:bookmarkStart w:id="38" w:name="_Toc510966569"/>
       <w:r>
         <w:t xml:space="preserve">Implementing the </w:t>
       </w:r>
@@ -11397,7 +11369,7 @@
       <w:r>
         <w:t xml:space="preserve"> System</w:t>
       </w:r>
-      <w:bookmarkEnd w:id="39"/>
+      <w:bookmarkEnd w:id="38"/>
     </w:p>
     <w:p/>
     <w:p>
@@ -11543,11 +11515,11 @@
           <w:numId w:val="4"/>
         </w:numPr>
       </w:pPr>
-      <w:bookmarkStart w:id="40" w:name="_Toc510966570"/>
+      <w:bookmarkStart w:id="39" w:name="_Toc510966570"/>
       <w:r>
         <w:t>Implementing the Post Tagging System</w:t>
       </w:r>
-      <w:bookmarkEnd w:id="40"/>
+      <w:bookmarkEnd w:id="39"/>
     </w:p>
     <w:p/>
     <w:p>
@@ -11682,12 +11654,12 @@
           <w:numId w:val="4"/>
         </w:numPr>
       </w:pPr>
-      <w:bookmarkStart w:id="41" w:name="_Toc510966571"/>
+      <w:bookmarkStart w:id="40" w:name="_Toc510966571"/>
       <w:r>
         <w:lastRenderedPageBreak/>
         <w:t>Implementing the Search and Sort System</w:t>
       </w:r>
-      <w:bookmarkEnd w:id="41"/>
+      <w:bookmarkEnd w:id="40"/>
     </w:p>
     <w:p/>
     <w:p>
@@ -11858,11 +11830,11 @@
           <w:numId w:val="4"/>
         </w:numPr>
       </w:pPr>
-      <w:bookmarkStart w:id="42" w:name="_Toc510966572"/>
+      <w:bookmarkStart w:id="41" w:name="_Toc510966572"/>
       <w:r>
         <w:t>Implementing the Real Time Data Aspect.</w:t>
       </w:r>
-      <w:bookmarkEnd w:id="42"/>
+      <w:bookmarkEnd w:id="41"/>
     </w:p>
     <w:p/>
     <w:p>
@@ -12075,11 +12047,11 @@
           <w:numId w:val="4"/>
         </w:numPr>
       </w:pPr>
-      <w:bookmarkStart w:id="43" w:name="_Toc510966573"/>
+      <w:bookmarkStart w:id="42" w:name="_Toc510966573"/>
       <w:r>
         <w:t>Final Deliverable</w:t>
       </w:r>
-      <w:bookmarkEnd w:id="43"/>
+      <w:bookmarkEnd w:id="42"/>
     </w:p>
     <w:p/>
     <w:p>
@@ -12107,12 +12079,12 @@
           <w:numId w:val="4"/>
         </w:numPr>
       </w:pPr>
-      <w:bookmarkStart w:id="44" w:name="_Toc510966574"/>
+      <w:bookmarkStart w:id="43" w:name="_Toc510966574"/>
       <w:r>
         <w:lastRenderedPageBreak/>
         <w:t>Testing</w:t>
       </w:r>
-      <w:bookmarkEnd w:id="44"/>
+      <w:bookmarkEnd w:id="43"/>
     </w:p>
     <w:p/>
     <w:p>
@@ -12123,14 +12095,14 @@
           <w:numId w:val="4"/>
         </w:numPr>
       </w:pPr>
-      <w:bookmarkStart w:id="45" w:name="_Toc510966575"/>
+      <w:bookmarkStart w:id="44" w:name="_Toc510966575"/>
       <w:r>
         <w:t>Black Box</w:t>
       </w:r>
       <w:r>
         <w:t xml:space="preserve"> Testing</w:t>
       </w:r>
-      <w:bookmarkEnd w:id="45"/>
+      <w:bookmarkEnd w:id="44"/>
     </w:p>
     <w:p/>
     <w:p>
@@ -12141,11 +12113,11 @@
           <w:numId w:val="4"/>
         </w:numPr>
       </w:pPr>
-      <w:bookmarkStart w:id="46" w:name="_Toc510966576"/>
+      <w:bookmarkStart w:id="45" w:name="_Toc510966576"/>
       <w:r>
         <w:t>Method</w:t>
       </w:r>
-      <w:bookmarkEnd w:id="46"/>
+      <w:bookmarkEnd w:id="45"/>
     </w:p>
     <w:p/>
     <w:p>
@@ -12345,12 +12317,12 @@
           <w:numId w:val="4"/>
         </w:numPr>
       </w:pPr>
-      <w:bookmarkStart w:id="47" w:name="_Toc510966577"/>
+      <w:bookmarkStart w:id="46" w:name="_Toc510966577"/>
       <w:r>
         <w:lastRenderedPageBreak/>
         <w:t>Report</w:t>
       </w:r>
-      <w:bookmarkEnd w:id="47"/>
+      <w:bookmarkEnd w:id="46"/>
     </w:p>
     <w:p/>
     <w:tbl>
@@ -12700,6 +12672,56 @@
       <w:tr>
         <w:tc>
           <w:tcPr>
+            <w:tcW w:w="846" w:type="dxa"/>
+            <w:shd w:val="clear" w:color="auto" w:fill="FFC000" w:themeFill="accent4"/>
+          </w:tcPr>
+          <w:p>
+            <w:r>
+              <w:t>1-6</w:t>
+            </w:r>
+          </w:p>
+        </w:tc>
+        <w:tc>
+          <w:tcPr>
+            <w:tcW w:w="3402" w:type="dxa"/>
+          </w:tcPr>
+          <w:p>
+            <w:r>
+              <w:rPr>
+                <w:i/>
+              </w:rPr>
+              <w:t xml:space="preserve">(Re-test) </w:t>
+            </w:r>
+            <w:r>
+              <w:t>User cannot create a post without a language</w:t>
+            </w:r>
+          </w:p>
+        </w:tc>
+        <w:tc>
+          <w:tcPr>
+            <w:tcW w:w="2514" w:type="dxa"/>
+          </w:tcPr>
+          <w:p>
+            <w:r>
+              <w:t>Once entering a post (A title, NO Language, and some content) and pressing the submit button the post is not save</w:t>
+            </w:r>
+          </w:p>
+        </w:tc>
+        <w:tc>
+          <w:tcPr>
+            <w:tcW w:w="2254" w:type="dxa"/>
+            <w:shd w:val="clear" w:color="auto" w:fill="FFC000"/>
+          </w:tcPr>
+          <w:p>
+            <w:r>
+              <w:t>User was unable to create a post without a language (No on-screen message, just a console log)</w:t>
+            </w:r>
+          </w:p>
+        </w:tc>
+      </w:tr>
+      <w:tr>
+        <w:tc>
+          <w:tcPr>
             <w:tcW w:w="9016" w:type="dxa"/>
             <w:gridSpan w:val="4"/>
             <w:shd w:val="clear" w:color="auto" w:fill="AEAAAA" w:themeFill="background2" w:themeFillShade="BF"/>
@@ -12819,6 +12841,7 @@
           </w:tcPr>
           <w:p>
             <w:r>
+              <w:lastRenderedPageBreak/>
               <w:t>2-3</w:t>
             </w:r>
           </w:p>
@@ -12871,7 +12894,6 @@
           </w:tcPr>
           <w:p>
             <w:r>
-              <w:lastRenderedPageBreak/>
               <w:t>2-4</w:t>
             </w:r>
           </w:p>
@@ -13210,13 +13232,7 @@
           </w:tcPr>
           <w:p>
             <w:r>
-              <w:t xml:space="preserve">User can increase the </w:t>
-            </w:r>
-            <w:r>
-              <w:t>well explained</w:t>
-            </w:r>
-            <w:r>
-              <w:t xml:space="preserve"> rank by one by pressing the corresponding button.</w:t>
+              <w:t>User can increase the well explained rank by one by pressing the corresponding button.</w:t>
             </w:r>
           </w:p>
         </w:tc>
@@ -13263,13 +13279,7 @@
           </w:tcPr>
           <w:p>
             <w:r>
-              <w:t xml:space="preserve">User can increase the </w:t>
-            </w:r>
-            <w:r>
-              <w:t>well linked</w:t>
-            </w:r>
-            <w:r>
-              <w:t xml:space="preserve"> rank by one by pressing the corresponding button.</w:t>
+              <w:t>User can increase the well linked rank by one by pressing the corresponding button.</w:t>
             </w:r>
           </w:p>
         </w:tc>
@@ -13319,13 +13329,7 @@
           </w:tcPr>
           <w:p>
             <w:r>
-              <w:t xml:space="preserve">User can increase the </w:t>
-            </w:r>
-            <w:r>
-              <w:t>general</w:t>
-            </w:r>
-            <w:r>
-              <w:t xml:space="preserve"> rank by one by pressing the corresponding button.</w:t>
+              <w:t>User can increase the general rank by one by pressing the corresponding button.</w:t>
             </w:r>
           </w:p>
         </w:tc>
@@ -13402,7 +13406,11 @@
           </w:tcPr>
           <w:p>
             <w:r>
-              <w:t>By clicking on the vote button again after upvoting the user can revoke their upvote for well explained</w:t>
+              <w:t xml:space="preserve">By clicking on the vote button again after </w:t>
+            </w:r>
+            <w:r>
+              <w:lastRenderedPageBreak/>
+              <w:t>upvoting the user can revoke their upvote for well explained</w:t>
             </w:r>
           </w:p>
         </w:tc>
@@ -13413,13 +13421,12 @@
           </w:tcPr>
           <w:p>
             <w:r>
-              <w:t xml:space="preserve">User can revoke a </w:t>
-            </w:r>
-            <w:r>
-              <w:t>well explained</w:t>
-            </w:r>
-            <w:r>
-              <w:t xml:space="preserve"> upvote by pressing the upvote button again</w:t>
+              <w:lastRenderedPageBreak/>
+              <w:t xml:space="preserve">User can revoke a well explained upvote by </w:t>
+            </w:r>
+            <w:r>
+              <w:lastRenderedPageBreak/>
+              <w:t>pressing the upvote button again</w:t>
             </w:r>
           </w:p>
         </w:tc>
@@ -13432,6 +13439,7 @@
           </w:tcPr>
           <w:p>
             <w:r>
+              <w:lastRenderedPageBreak/>
               <w:t>3-9</w:t>
             </w:r>
           </w:p>
@@ -13452,11 +13460,7 @@
           </w:tcPr>
           <w:p>
             <w:r>
-              <w:t xml:space="preserve">By clicking on the vote button again after </w:t>
-            </w:r>
-            <w:r>
-              <w:lastRenderedPageBreak/>
-              <w:t>upvoting the user can revoke their upvote for well linked</w:t>
+              <w:t>By clicking on the vote button again after upvoting the user can revoke their upvote for well linked</w:t>
             </w:r>
           </w:p>
         </w:tc>
@@ -13467,18 +13471,7 @@
           </w:tcPr>
           <w:p>
             <w:r>
-              <w:lastRenderedPageBreak/>
-              <w:t xml:space="preserve">User can revoke a </w:t>
-            </w:r>
-            <w:r>
-              <w:t>well linked</w:t>
-            </w:r>
-            <w:r>
-              <w:t xml:space="preserve"> upvote by </w:t>
-            </w:r>
-            <w:r>
-              <w:lastRenderedPageBreak/>
-              <w:t>pressing the upvote button again</w:t>
+              <w:t>User can revoke a well linked upvote by pressing the upvote button again</w:t>
             </w:r>
           </w:p>
         </w:tc>
@@ -13491,7 +13484,6 @@
           </w:tcPr>
           <w:p>
             <w:r>
-              <w:lastRenderedPageBreak/>
               <w:t>3-10</w:t>
             </w:r>
           </w:p>
@@ -13523,13 +13515,7 @@
           </w:tcPr>
           <w:p>
             <w:r>
-              <w:t xml:space="preserve">User can revoke a </w:t>
-            </w:r>
-            <w:r>
-              <w:t>general rank</w:t>
-            </w:r>
-            <w:r>
-              <w:t xml:space="preserve"> upvote by pressing the upvote button again</w:t>
+              <w:t>User can revoke a general rank upvote by pressing the upvote button again</w:t>
             </w:r>
           </w:p>
         </w:tc>
@@ -13933,7 +13919,11 @@
           </w:tcPr>
           <w:p>
             <w:r>
-              <w:t>When entering a post title and a language the user will be returned all posts that share similar titles and relate to the entered language.</w:t>
+              <w:t xml:space="preserve">When entering a post title and a language the </w:t>
+            </w:r>
+            <w:r>
+              <w:lastRenderedPageBreak/>
+              <w:t>user will be returned all posts that share similar titles and relate to the entered language.</w:t>
             </w:r>
           </w:p>
         </w:tc>
@@ -13944,7 +13934,12 @@
           </w:tcPr>
           <w:p>
             <w:r>
-              <w:t>When searching using both a title and language posts related to that title and language are returned below</w:t>
+              <w:lastRenderedPageBreak/>
+              <w:t xml:space="preserve">When searching using both a title and </w:t>
+            </w:r>
+            <w:r>
+              <w:lastRenderedPageBreak/>
+              <w:t>language posts related to that title and language are returned below</w:t>
             </w:r>
           </w:p>
         </w:tc>
@@ -13994,19 +13989,7 @@
           </w:tcPr>
           <w:p>
             <w:r>
-              <w:t xml:space="preserve">When searching using both </w:t>
-            </w:r>
-            <w:r>
-              <w:t>an</w:t>
-            </w:r>
-            <w:r>
-              <w:t xml:space="preserve"> </w:t>
-            </w:r>
-            <w:r>
-              <w:t>author</w:t>
-            </w:r>
-            <w:r>
-              <w:t xml:space="preserve"> and language posts related to that title and language are returned below</w:t>
+              <w:t>When searching using both an author and language posts related to that title and language are returned below</w:t>
             </w:r>
           </w:p>
         </w:tc>
@@ -14307,7 +14290,11 @@
           </w:tcPr>
           <w:p>
             <w:r>
-              <w:t>Upon entering a post title, an author or language that is not present within the database nothing will be returned.</w:t>
+              <w:t xml:space="preserve">Upon entering a post title, an author or language that is not present within the </w:t>
+            </w:r>
+            <w:r>
+              <w:lastRenderedPageBreak/>
+              <w:t>database nothing will be returned.</w:t>
             </w:r>
           </w:p>
         </w:tc>
@@ -14318,6 +14305,7 @@
           </w:tcPr>
           <w:p>
             <w:r>
+              <w:lastRenderedPageBreak/>
               <w:t>If no present linked to the search criteria is searched for nothing is returned.</w:t>
             </w:r>
           </w:p>
@@ -14362,11 +14350,7 @@
               <w:t>a search criterion</w:t>
             </w:r>
             <w:r>
-              <w:t xml:space="preserve"> only returns a </w:t>
-            </w:r>
-            <w:r>
-              <w:lastRenderedPageBreak/>
-              <w:t>single result nothing strange happens.</w:t>
+              <w:t xml:space="preserve"> only returns a single result nothing strange happens.</w:t>
             </w:r>
           </w:p>
           <w:p/>
@@ -14383,7 +14367,6 @@
           </w:tcPr>
           <w:p>
             <w:r>
-              <w:lastRenderedPageBreak/>
               <w:t>If no data is present and a sort is used nothing happens.</w:t>
             </w:r>
           </w:p>
@@ -14392,36 +14375,18 @@
       <w:tr>
         <w:tc>
           <w:tcPr>
-            <w:tcW w:w="9016" w:type="dxa"/>
-            <w:gridSpan w:val="4"/>
-            <w:shd w:val="clear" w:color="auto" w:fill="AEAAAA" w:themeFill="background2" w:themeFillShade="BF"/>
-          </w:tcPr>
-          <w:p>
-            <w:pPr>
-              <w:jc w:val="center"/>
-            </w:pPr>
-            <w:r>
-              <w:t>FR 5: Users can Create Bounties and View Other Users Bounties.</w:t>
-            </w:r>
-          </w:p>
-        </w:tc>
-      </w:tr>
-      <w:tr>
-        <w:tc>
-          <w:tcPr>
             <w:tcW w:w="846" w:type="dxa"/>
-            <w:shd w:val="clear" w:color="auto" w:fill="AEAAAA" w:themeFill="background2" w:themeFillShade="BF"/>
-          </w:tcPr>
-          <w:p>
-            <w:r>
-              <w:t>Test #</w:t>
+            <w:shd w:val="clear" w:color="auto" w:fill="70AD47" w:themeFill="accent6"/>
+          </w:tcPr>
+          <w:p>
+            <w:r>
+              <w:t>4-13</w:t>
             </w:r>
           </w:p>
         </w:tc>
         <w:tc>
           <w:tcPr>
             <w:tcW w:w="3402" w:type="dxa"/>
-            <w:shd w:val="clear" w:color="auto" w:fill="AEAAAA" w:themeFill="background2" w:themeFillShade="BF"/>
           </w:tcPr>
           <w:p>
             <w:pPr>
@@ -14430,29 +14395,34 @@
               </w:tabs>
             </w:pPr>
             <w:r>
-              <w:t>Description</w:t>
+              <w:rPr>
+                <w:i/>
+              </w:rPr>
+              <w:t xml:space="preserve">(Retest) </w:t>
+            </w:r>
+            <w:r>
+              <w:t xml:space="preserve">Test to ensure that all sorting criteria not sorts posts correctly </w:t>
             </w:r>
           </w:p>
         </w:tc>
         <w:tc>
           <w:tcPr>
             <w:tcW w:w="2514" w:type="dxa"/>
-            <w:shd w:val="clear" w:color="auto" w:fill="AEAAAA" w:themeFill="background2" w:themeFillShade="BF"/>
-          </w:tcPr>
-          <w:p>
-            <w:r>
-              <w:t>Expected Result</w:t>
+          </w:tcPr>
+          <w:p>
+            <w:r>
+              <w:t>Test each of the 4 sorting criteria in turn to ensure they sort the posts in the correct order with highly voted posts at the top and low posts at the bottom.</w:t>
             </w:r>
           </w:p>
         </w:tc>
         <w:tc>
           <w:tcPr>
             <w:tcW w:w="2254" w:type="dxa"/>
-            <w:shd w:val="clear" w:color="auto" w:fill="AEAAAA" w:themeFill="background2" w:themeFillShade="BF"/>
-          </w:tcPr>
-          <w:p>
-            <w:r>
-              <w:t>Actual Result</w:t>
+            <w:shd w:val="clear" w:color="auto" w:fill="70AD47" w:themeFill="accent6"/>
+          </w:tcPr>
+          <w:p>
+            <w:r>
+              <w:t>Posts are now sorted in the correct order based on the selected sort criteria</w:t>
             </w:r>
           </w:p>
         </w:tc>
@@ -14460,18 +14430,36 @@
       <w:tr>
         <w:tc>
           <w:tcPr>
+            <w:tcW w:w="9016" w:type="dxa"/>
+            <w:gridSpan w:val="4"/>
+            <w:shd w:val="clear" w:color="auto" w:fill="AEAAAA" w:themeFill="background2" w:themeFillShade="BF"/>
+          </w:tcPr>
+          <w:p>
+            <w:pPr>
+              <w:jc w:val="center"/>
+            </w:pPr>
+            <w:r>
+              <w:t>FR 5: Users can Create Bounties and View Other Users Bounties.</w:t>
+            </w:r>
+          </w:p>
+        </w:tc>
+      </w:tr>
+      <w:tr>
+        <w:tc>
+          <w:tcPr>
             <w:tcW w:w="846" w:type="dxa"/>
-            <w:shd w:val="clear" w:color="auto" w:fill="70AD47" w:themeFill="accent6"/>
-          </w:tcPr>
-          <w:p>
-            <w:r>
-              <w:t>5-1</w:t>
+            <w:shd w:val="clear" w:color="auto" w:fill="AEAAAA" w:themeFill="background2" w:themeFillShade="BF"/>
+          </w:tcPr>
+          <w:p>
+            <w:r>
+              <w:t>Test #</w:t>
             </w:r>
           </w:p>
         </w:tc>
         <w:tc>
           <w:tcPr>
             <w:tcW w:w="3402" w:type="dxa"/>
+            <w:shd w:val="clear" w:color="auto" w:fill="AEAAAA" w:themeFill="background2" w:themeFillShade="BF"/>
           </w:tcPr>
           <w:p>
             <w:pPr>
@@ -14480,28 +14468,29 @@
               </w:tabs>
             </w:pPr>
             <w:r>
-              <w:t>User can view all currently active bounties</w:t>
+              <w:t>Description</w:t>
             </w:r>
           </w:p>
         </w:tc>
         <w:tc>
           <w:tcPr>
             <w:tcW w:w="2514" w:type="dxa"/>
-          </w:tcPr>
-          <w:p>
-            <w:r>
-              <w:t>Upon connecting the bounties page, the user can view all the currently created bounties.</w:t>
+            <w:shd w:val="clear" w:color="auto" w:fill="AEAAAA" w:themeFill="background2" w:themeFillShade="BF"/>
+          </w:tcPr>
+          <w:p>
+            <w:r>
+              <w:t>Expected Result</w:t>
             </w:r>
           </w:p>
         </w:tc>
         <w:tc>
           <w:tcPr>
             <w:tcW w:w="2254" w:type="dxa"/>
-            <w:shd w:val="clear" w:color="auto" w:fill="70AD47" w:themeFill="accent6"/>
-          </w:tcPr>
-          <w:p>
-            <w:r>
-              <w:t>Upon loading the bounty page all the currently active bounties are loaded</w:t>
+            <w:shd w:val="clear" w:color="auto" w:fill="AEAAAA" w:themeFill="background2" w:themeFillShade="BF"/>
+          </w:tcPr>
+          <w:p>
+            <w:r>
+              <w:t>Actual Result</w:t>
             </w:r>
           </w:p>
         </w:tc>
@@ -14514,7 +14503,7 @@
           </w:tcPr>
           <w:p>
             <w:r>
-              <w:t>5-2</w:t>
+              <w:t>5-1</w:t>
             </w:r>
           </w:p>
         </w:tc>
@@ -14529,7 +14518,7 @@
               </w:tabs>
             </w:pPr>
             <w:r>
-              <w:t>User can create a bounty when providing valid information to all fields</w:t>
+              <w:t>User can view all currently active bounties</w:t>
             </w:r>
           </w:p>
         </w:tc>
@@ -14539,7 +14528,7 @@
           </w:tcPr>
           <w:p>
             <w:r>
-              <w:t>Upon entering a valid: title, language and bounty content then pressing submit that bounty will be created and added to the list</w:t>
+              <w:t>Upon connecting the bounties page, the user can view all the currently created bounties.</w:t>
             </w:r>
           </w:p>
         </w:tc>
@@ -14550,7 +14539,7 @@
           </w:tcPr>
           <w:p>
             <w:r>
-              <w:t>Upon entering valid information, the post is created and added immediately to the bounty list.</w:t>
+              <w:t>Upon loading the bounty page all the currently active bounties are loaded</w:t>
             </w:r>
           </w:p>
         </w:tc>
@@ -14559,11 +14548,11 @@
         <w:tc>
           <w:tcPr>
             <w:tcW w:w="846" w:type="dxa"/>
-            <w:shd w:val="clear" w:color="auto" w:fill="FFC000" w:themeFill="accent4"/>
-          </w:tcPr>
-          <w:p>
-            <w:r>
-              <w:t>5-3</w:t>
+            <w:shd w:val="clear" w:color="auto" w:fill="70AD47" w:themeFill="accent6"/>
+          </w:tcPr>
+          <w:p>
+            <w:r>
+              <w:t>5-2</w:t>
             </w:r>
           </w:p>
         </w:tc>
@@ -14578,7 +14567,7 @@
               </w:tabs>
             </w:pPr>
             <w:r>
-              <w:t>User cannot create a bounty without a valid title</w:t>
+              <w:t>User can create a bounty when providing valid information to all fields</w:t>
             </w:r>
           </w:p>
         </w:tc>
@@ -14588,42 +14577,18 @@
           </w:tcPr>
           <w:p>
             <w:r>
-              <w:t>Upon entering a valid: language and content but no title then pressing submit the bounty will not be submitted.</w:t>
+              <w:t>Upon entering a valid: title, language and bounty content then pressing submit that bounty will be created and added to the list</w:t>
             </w:r>
           </w:p>
         </w:tc>
         <w:tc>
           <w:tcPr>
             <w:tcW w:w="2254" w:type="dxa"/>
-            <w:shd w:val="clear" w:color="auto" w:fill="FF0000"/>
-          </w:tcPr>
-          <w:p>
-            <w:pPr>
-              <w:rPr>
-                <w:i/>
-              </w:rPr>
-            </w:pPr>
-            <w:r>
-              <w:t xml:space="preserve">User can create a post without a title </w:t>
-            </w:r>
-            <w:r>
-              <w:rPr>
-                <w:i/>
-              </w:rPr>
-              <w:t>(Incorrect behaviour)</w:t>
-            </w:r>
-          </w:p>
-          <w:p>
-            <w:pPr>
-              <w:rPr>
-                <w:i/>
-              </w:rPr>
-            </w:pPr>
-            <w:r>
-              <w:rPr>
-                <w:i/>
-              </w:rPr>
-              <w:t>Bug # 6</w:t>
+            <w:shd w:val="clear" w:color="auto" w:fill="70AD47" w:themeFill="accent6"/>
+          </w:tcPr>
+          <w:p>
+            <w:r>
+              <w:t>Upon entering valid information, the post is created and added immediately to the bounty list.</w:t>
             </w:r>
           </w:p>
         </w:tc>
@@ -14636,7 +14601,7 @@
           </w:tcPr>
           <w:p>
             <w:r>
-              <w:t>5-4</w:t>
+              <w:t>5-3</w:t>
             </w:r>
           </w:p>
         </w:tc>
@@ -14651,7 +14616,7 @@
               </w:tabs>
             </w:pPr>
             <w:r>
-              <w:t xml:space="preserve">User cannot create a bounty without a valid language </w:t>
+              <w:t>User cannot create a bounty without a valid title</w:t>
             </w:r>
           </w:p>
         </w:tc>
@@ -14661,7 +14626,7 @@
           </w:tcPr>
           <w:p>
             <w:r>
-              <w:t>Upon entering a valid: title and content but no language then pressing submit the bounty will not be submitted.</w:t>
+              <w:t>Upon entering a valid: language and content but no title then pressing submit the bounty will not be submitted.</w:t>
             </w:r>
           </w:p>
         </w:tc>
@@ -14677,7 +14642,7 @@
               </w:rPr>
             </w:pPr>
             <w:r>
-              <w:t xml:space="preserve">User can create a post without a language </w:t>
+              <w:t xml:space="preserve">User can create a post without a title </w:t>
             </w:r>
             <w:r>
               <w:rPr>
@@ -14696,7 +14661,7 @@
               <w:rPr>
                 <w:i/>
               </w:rPr>
-              <w:t>Bug # 7</w:t>
+              <w:t>Bug # 6</w:t>
             </w:r>
           </w:p>
         </w:tc>
@@ -14709,7 +14674,7 @@
           </w:tcPr>
           <w:p>
             <w:r>
-              <w:t>5-5</w:t>
+              <w:t>5-4</w:t>
             </w:r>
           </w:p>
         </w:tc>
@@ -14724,7 +14689,7 @@
               </w:tabs>
             </w:pPr>
             <w:r>
-              <w:t>User cannot create a bounty without valid content</w:t>
+              <w:t xml:space="preserve">User cannot create a bounty without a valid language </w:t>
             </w:r>
           </w:p>
         </w:tc>
@@ -14734,7 +14699,7 @@
           </w:tcPr>
           <w:p>
             <w:r>
-              <w:t>Upon entering a valid: title and language but no content then pressing submit the bounty will not be submitted.</w:t>
+              <w:t>Upon entering a valid: title and content but no language then pressing submit the bounty will not be submitted.</w:t>
             </w:r>
           </w:p>
         </w:tc>
@@ -14750,7 +14715,7 @@
               </w:rPr>
             </w:pPr>
             <w:r>
-              <w:t xml:space="preserve">User can create a post without any content </w:t>
+              <w:t xml:space="preserve">User can create a post without a language </w:t>
             </w:r>
             <w:r>
               <w:rPr>
@@ -14769,7 +14734,7 @@
               <w:rPr>
                 <w:i/>
               </w:rPr>
-              <w:t>Bug # 8</w:t>
+              <w:t>Bug # 7</w:t>
             </w:r>
           </w:p>
         </w:tc>
@@ -14778,11 +14743,11 @@
         <w:tc>
           <w:tcPr>
             <w:tcW w:w="846" w:type="dxa"/>
-            <w:shd w:val="clear" w:color="auto" w:fill="FF0000"/>
-          </w:tcPr>
-          <w:p>
-            <w:r>
-              <w:t>5-6</w:t>
+            <w:shd w:val="clear" w:color="auto" w:fill="FFC000" w:themeFill="accent4"/>
+          </w:tcPr>
+          <w:p>
+            <w:r>
+              <w:t>5-5</w:t>
             </w:r>
           </w:p>
         </w:tc>
@@ -14797,7 +14762,7 @@
               </w:tabs>
             </w:pPr>
             <w:r>
-              <w:t>User cannot create a bounty with no valid information</w:t>
+              <w:t>User cannot create a bounty without valid content</w:t>
             </w:r>
           </w:p>
         </w:tc>
@@ -14807,13 +14772,7 @@
           </w:tcPr>
           <w:p>
             <w:r>
-              <w:t xml:space="preserve">Upon leaving </w:t>
-            </w:r>
-            <w:r>
-              <w:t>all</w:t>
-            </w:r>
-            <w:r>
-              <w:t xml:space="preserve"> the fields empty and pressing submit nothing will be saved.</w:t>
+              <w:t>Upon entering a valid: title and language but no content then pressing submit the bounty will not be submitted.</w:t>
             </w:r>
           </w:p>
         </w:tc>
@@ -14829,19 +14788,26 @@
               </w:rPr>
             </w:pPr>
             <w:r>
-              <w:t xml:space="preserve">User can just press the submit bounty button and it creates an empty post </w:t>
+              <w:t xml:space="preserve">User can create a post without any content </w:t>
             </w:r>
             <w:r>
               <w:rPr>
                 <w:i/>
               </w:rPr>
-              <w:t>(incorrect behaviour)</w:t>
-            </w:r>
-            <w:r>
+              <w:t>(Incorrect behaviour)</w:t>
+            </w:r>
+          </w:p>
+          <w:p>
+            <w:pPr>
               <w:rPr>
                 <w:i/>
               </w:rPr>
-              <w:t xml:space="preserve"> Bug #9</w:t>
+            </w:pPr>
+            <w:r>
+              <w:rPr>
+                <w:i/>
+              </w:rPr>
+              <w:t>Bug # 8</w:t>
             </w:r>
           </w:p>
         </w:tc>
@@ -14850,11 +14816,11 @@
         <w:tc>
           <w:tcPr>
             <w:tcW w:w="846" w:type="dxa"/>
-            <w:shd w:val="clear" w:color="auto" w:fill="70AD47" w:themeFill="accent6"/>
-          </w:tcPr>
-          <w:p>
-            <w:r>
-              <w:t>5-7</w:t>
+            <w:shd w:val="clear" w:color="auto" w:fill="FF0000"/>
+          </w:tcPr>
+          <w:p>
+            <w:r>
+              <w:t>5-6</w:t>
             </w:r>
           </w:p>
         </w:tc>
@@ -14869,7 +14835,7 @@
               </w:tabs>
             </w:pPr>
             <w:r>
-              <w:t>User can up vote other bounties will which increase their rank</w:t>
+              <w:t>User cannot create a bounty with no valid information</w:t>
             </w:r>
           </w:p>
         </w:tc>
@@ -14879,21 +14845,45 @@
           </w:tcPr>
           <w:p>
             <w:r>
-              <w:t xml:space="preserve">Upon pressing the upvote button for a </w:t>
-            </w:r>
-            <w:r>
-              <w:t>bounty that bounties rank will increase by 1</w:t>
+              <w:t xml:space="preserve">Upon leaving </w:t>
+            </w:r>
+            <w:r>
+              <w:t>all</w:t>
+            </w:r>
+            <w:r>
+              <w:t xml:space="preserve"> the fields empty and pressing submit nothing will be saved.</w:t>
             </w:r>
           </w:p>
         </w:tc>
         <w:tc>
           <w:tcPr>
             <w:tcW w:w="2254" w:type="dxa"/>
-            <w:shd w:val="clear" w:color="auto" w:fill="70AD47" w:themeFill="accent6"/>
-          </w:tcPr>
-          <w:p>
-            <w:r>
-              <w:t>User can up-vote bounties by pressing the upvote button</w:t>
+            <w:shd w:val="clear" w:color="auto" w:fill="FF0000"/>
+          </w:tcPr>
+          <w:p>
+            <w:pPr>
+              <w:rPr>
+                <w:i/>
+              </w:rPr>
+            </w:pPr>
+            <w:r>
+              <w:t xml:space="preserve">User can just press the submit bounty button and it creates an </w:t>
+            </w:r>
+            <w:r>
+              <w:lastRenderedPageBreak/>
+              <w:t xml:space="preserve">empty post </w:t>
+            </w:r>
+            <w:r>
+              <w:rPr>
+                <w:i/>
+              </w:rPr>
+              <w:t>(incorrect behaviour)</w:t>
+            </w:r>
+            <w:r>
+              <w:rPr>
+                <w:i/>
+              </w:rPr>
+              <w:t xml:space="preserve"> Bug #9</w:t>
             </w:r>
           </w:p>
         </w:tc>
@@ -14902,11 +14892,12 @@
         <w:tc>
           <w:tcPr>
             <w:tcW w:w="846" w:type="dxa"/>
-            <w:shd w:val="clear" w:color="auto" w:fill="FFC000" w:themeFill="accent4"/>
-          </w:tcPr>
-          <w:p>
-            <w:r>
-              <w:t>5-8</w:t>
+            <w:shd w:val="clear" w:color="auto" w:fill="70AD47" w:themeFill="accent6"/>
+          </w:tcPr>
+          <w:p>
+            <w:r>
+              <w:lastRenderedPageBreak/>
+              <w:t>5-7</w:t>
             </w:r>
           </w:p>
         </w:tc>
@@ -14921,13 +14912,7 @@
               </w:tabs>
             </w:pPr>
             <w:r>
-              <w:t xml:space="preserve">User cannot up-vote a post twice by pressing the </w:t>
-            </w:r>
-            <w:r>
-              <w:t>up-vote</w:t>
-            </w:r>
-            <w:r>
-              <w:t xml:space="preserve"> button twice</w:t>
+              <w:t>User can up vote other bounties will which increase their rank</w:t>
             </w:r>
           </w:p>
         </w:tc>
@@ -14937,13 +14922,10 @@
           </w:tcPr>
           <w:p>
             <w:r>
-              <w:t xml:space="preserve">Upon pressing the </w:t>
-            </w:r>
-            <w:r>
-              <w:t>up-vote</w:t>
-            </w:r>
-            <w:r>
-              <w:t xml:space="preserve"> button for a second time after voting once the first vote is revoked causing a net increase in the bounty rank of 0</w:t>
+              <w:t xml:space="preserve">Upon pressing the upvote button for a </w:t>
+            </w:r>
+            <w:r>
+              <w:t>bounty that bounties rank will increase by 1</w:t>
             </w:r>
           </w:p>
         </w:tc>
@@ -14954,7 +14936,7 @@
           </w:tcPr>
           <w:p>
             <w:r>
-              <w:t>User is unable to upvote twice as the second press revokes the first vote.</w:t>
+              <w:t>User can up-vote bounties by pressing the upvote button</w:t>
             </w:r>
           </w:p>
         </w:tc>
@@ -14963,12 +14945,11 @@
         <w:tc>
           <w:tcPr>
             <w:tcW w:w="846" w:type="dxa"/>
-            <w:shd w:val="clear" w:color="auto" w:fill="FF0000"/>
-          </w:tcPr>
-          <w:p>
-            <w:r>
-              <w:lastRenderedPageBreak/>
-              <w:t>5-9</w:t>
+            <w:shd w:val="clear" w:color="auto" w:fill="FFC000" w:themeFill="accent4"/>
+          </w:tcPr>
+          <w:p>
+            <w:r>
+              <w:t>5-8</w:t>
             </w:r>
           </w:p>
         </w:tc>
@@ -14983,7 +14964,13 @@
               </w:tabs>
             </w:pPr>
             <w:r>
-              <w:t>User cannot vote twice on a single post by manipulating their local cache or connection to the internet</w:t>
+              <w:t xml:space="preserve">User cannot up-vote a post twice by pressing the </w:t>
+            </w:r>
+            <w:r>
+              <w:t>up-vote</w:t>
+            </w:r>
+            <w:r>
+              <w:t xml:space="preserve"> button twice</w:t>
             </w:r>
           </w:p>
         </w:tc>
@@ -14993,29 +14980,24 @@
           </w:tcPr>
           <w:p>
             <w:r>
-              <w:t>User cannot vote twice on a single post but manipulating their connection to the internet or deleting their local cache.</w:t>
+              <w:t xml:space="preserve">Upon pressing the </w:t>
+            </w:r>
+            <w:r>
+              <w:t>up-vote</w:t>
+            </w:r>
+            <w:r>
+              <w:t xml:space="preserve"> button for a second time after voting once the first vote is revoked causing a net increase in the bounty rank of 0</w:t>
             </w:r>
           </w:p>
         </w:tc>
         <w:tc>
           <w:tcPr>
             <w:tcW w:w="2254" w:type="dxa"/>
-            <w:shd w:val="clear" w:color="auto" w:fill="FFC000" w:themeFill="accent4"/>
-          </w:tcPr>
-          <w:p>
-            <w:pPr>
-              <w:rPr>
-                <w:i/>
-              </w:rPr>
-            </w:pPr>
-            <w:r>
-              <w:t xml:space="preserve">IF the user manipulates their local cache or internet connection they are given a console log </w:t>
-            </w:r>
-            <w:r>
-              <w:rPr>
-                <w:i/>
-              </w:rPr>
-              <w:t>(should be on screen error)</w:t>
+            <w:shd w:val="clear" w:color="auto" w:fill="70AD47" w:themeFill="accent6"/>
+          </w:tcPr>
+          <w:p>
+            <w:r>
+              <w:t>User is unable to upvote twice as the second press revokes the first vote.</w:t>
             </w:r>
           </w:p>
         </w:tc>
@@ -15024,11 +15006,11 @@
         <w:tc>
           <w:tcPr>
             <w:tcW w:w="846" w:type="dxa"/>
-            <w:shd w:val="clear" w:color="auto" w:fill="70AD47" w:themeFill="accent6"/>
-          </w:tcPr>
-          <w:p>
-            <w:r>
-              <w:t>5-10</w:t>
+            <w:shd w:val="clear" w:color="auto" w:fill="FF0000"/>
+          </w:tcPr>
+          <w:p>
+            <w:r>
+              <w:t>5-9</w:t>
             </w:r>
           </w:p>
         </w:tc>
@@ -15043,7 +15025,7 @@
               </w:tabs>
             </w:pPr>
             <w:r>
-              <w:t>A user can down-vote a bounty by pressing the down-vote button.</w:t>
+              <w:t>User cannot vote twice on a single post by manipulating their local cache or connection to the internet</w:t>
             </w:r>
           </w:p>
         </w:tc>
@@ -15053,18 +15035,29 @@
           </w:tcPr>
           <w:p>
             <w:r>
-              <w:t>When pressing the down-vote button on a specific post that post will have its rank reduced by 1</w:t>
+              <w:t>User cannot vote twice on a single post but manipulating their connection to the internet or deleting their local cache.</w:t>
             </w:r>
           </w:p>
         </w:tc>
         <w:tc>
           <w:tcPr>
             <w:tcW w:w="2254" w:type="dxa"/>
-            <w:shd w:val="clear" w:color="auto" w:fill="70AD47" w:themeFill="accent6"/>
-          </w:tcPr>
-          <w:p>
-            <w:r>
-              <w:t>Upon pressing the down vote button, the post loses one point</w:t>
+            <w:shd w:val="clear" w:color="auto" w:fill="FFC000" w:themeFill="accent4"/>
+          </w:tcPr>
+          <w:p>
+            <w:pPr>
+              <w:rPr>
+                <w:i/>
+              </w:rPr>
+            </w:pPr>
+            <w:r>
+              <w:t xml:space="preserve">IF the user manipulates their local cache or internet connection they are given a console log </w:t>
+            </w:r>
+            <w:r>
+              <w:rPr>
+                <w:i/>
+              </w:rPr>
+              <w:t>(should be on screen error)</w:t>
             </w:r>
           </w:p>
         </w:tc>
@@ -15073,11 +15066,11 @@
         <w:tc>
           <w:tcPr>
             <w:tcW w:w="846" w:type="dxa"/>
-            <w:shd w:val="clear" w:color="auto" w:fill="FFC000" w:themeFill="accent4"/>
-          </w:tcPr>
-          <w:p>
-            <w:r>
-              <w:t>5-11</w:t>
+            <w:shd w:val="clear" w:color="auto" w:fill="70AD47" w:themeFill="accent6"/>
+          </w:tcPr>
+          <w:p>
+            <w:r>
+              <w:t>5-10</w:t>
             </w:r>
           </w:p>
         </w:tc>
@@ -15092,7 +15085,7 @@
               </w:tabs>
             </w:pPr>
             <w:r>
-              <w:t>A user cannot down-vote a bounty twice by pressing the down-vote button twice</w:t>
+              <w:t>A user can down-vote a bounty by pressing the down-vote button.</w:t>
             </w:r>
           </w:p>
         </w:tc>
@@ -15102,7 +15095,7 @@
           </w:tcPr>
           <w:p>
             <w:r>
-              <w:t>When pressing the down-vote button a second time their first down vote will be revoked causing a net change of 0 in the bounties rank.</w:t>
+              <w:t>When pressing the down-vote button on a specific post that post will have its rank reduced by 1</w:t>
             </w:r>
           </w:p>
         </w:tc>
@@ -15113,7 +15106,7 @@
           </w:tcPr>
           <w:p>
             <w:r>
-              <w:t>User is unable to down vote twice as on the second press the original down vote is revoked</w:t>
+              <w:t>Upon pressing the down vote button, the post loses one point</w:t>
             </w:r>
           </w:p>
         </w:tc>
@@ -15122,11 +15115,11 @@
         <w:tc>
           <w:tcPr>
             <w:tcW w:w="846" w:type="dxa"/>
-            <w:shd w:val="clear" w:color="auto" w:fill="FF0000"/>
-          </w:tcPr>
-          <w:p>
-            <w:r>
-              <w:t>5-12</w:t>
+            <w:shd w:val="clear" w:color="auto" w:fill="FFC000" w:themeFill="accent4"/>
+          </w:tcPr>
+          <w:p>
+            <w:r>
+              <w:t>5-11</w:t>
             </w:r>
           </w:p>
         </w:tc>
@@ -15141,7 +15134,7 @@
               </w:tabs>
             </w:pPr>
             <w:r>
-              <w:t>A user cannot down vote twice by manipulating their connection to the internet or manipulating their local cache</w:t>
+              <w:t>A user cannot down-vote a bounty twice by pressing the down-vote button twice</w:t>
             </w:r>
           </w:p>
         </w:tc>
@@ -15151,29 +15144,18 @@
           </w:tcPr>
           <w:p>
             <w:r>
-              <w:t>By altering their connection to the internet or deleting their local cache the user is still unable to down vote twice on a single post.</w:t>
+              <w:t>When pressing the down-vote button a second time their first down vote will be revoked causing a net change of 0 in the bounties rank.</w:t>
             </w:r>
           </w:p>
         </w:tc>
         <w:tc>
           <w:tcPr>
             <w:tcW w:w="2254" w:type="dxa"/>
-            <w:shd w:val="clear" w:color="auto" w:fill="FFC000" w:themeFill="accent4"/>
-          </w:tcPr>
-          <w:p>
-            <w:pPr>
-              <w:rPr>
-                <w:i/>
-              </w:rPr>
-            </w:pPr>
-            <w:r>
-              <w:t xml:space="preserve">Nothing happens, and user is given a console error </w:t>
-            </w:r>
-            <w:r>
-              <w:rPr>
-                <w:i/>
-              </w:rPr>
-              <w:t>(Should be on screen)</w:t>
+            <w:shd w:val="clear" w:color="auto" w:fill="70AD47" w:themeFill="accent6"/>
+          </w:tcPr>
+          <w:p>
+            <w:r>
+              <w:t>User is unable to down vote twice as on the second press the original down vote is revoked</w:t>
             </w:r>
           </w:p>
         </w:tc>
@@ -15182,11 +15164,11 @@
         <w:tc>
           <w:tcPr>
             <w:tcW w:w="846" w:type="dxa"/>
-            <w:shd w:val="clear" w:color="auto" w:fill="70AD47" w:themeFill="accent6"/>
-          </w:tcPr>
-          <w:p>
-            <w:r>
-              <w:t>5-13</w:t>
+            <w:shd w:val="clear" w:color="auto" w:fill="FF0000"/>
+          </w:tcPr>
+          <w:p>
+            <w:r>
+              <w:t>5-12</w:t>
             </w:r>
           </w:p>
         </w:tc>
@@ -15201,7 +15183,7 @@
               </w:tabs>
             </w:pPr>
             <w:r>
-              <w:t>When a user discovers a satisfactory post, they may mark their bounty as complete therefore removing it from the bounty list.</w:t>
+              <w:t>A user cannot down vote twice by manipulating their connection to the internet or manipulating their local cache</w:t>
             </w:r>
           </w:p>
         </w:tc>
@@ -15211,18 +15193,29 @@
           </w:tcPr>
           <w:p>
             <w:r>
-              <w:t>Pressing the mark as complete button a post owned by that user the post will be removed from the list.</w:t>
+              <w:t>By altering their connection to the internet or deleting their local cache the user is still unable to down vote twice on a single post.</w:t>
             </w:r>
           </w:p>
         </w:tc>
         <w:tc>
           <w:tcPr>
             <w:tcW w:w="2254" w:type="dxa"/>
-            <w:shd w:val="clear" w:color="auto" w:fill="70AD47" w:themeFill="accent6"/>
-          </w:tcPr>
-          <w:p>
-            <w:r>
-              <w:t>User can mark posts as complete at which point the post is removed from the list.</w:t>
+            <w:shd w:val="clear" w:color="auto" w:fill="FFC000" w:themeFill="accent4"/>
+          </w:tcPr>
+          <w:p>
+            <w:pPr>
+              <w:rPr>
+                <w:i/>
+              </w:rPr>
+            </w:pPr>
+            <w:r>
+              <w:t xml:space="preserve">Nothing happens, and user is given a console error </w:t>
+            </w:r>
+            <w:r>
+              <w:rPr>
+                <w:i/>
+              </w:rPr>
+              <w:t>(Should be on screen)</w:t>
             </w:r>
           </w:p>
         </w:tc>
@@ -15231,11 +15224,11 @@
         <w:tc>
           <w:tcPr>
             <w:tcW w:w="846" w:type="dxa"/>
-            <w:shd w:val="clear" w:color="auto" w:fill="FFC000" w:themeFill="accent4"/>
-          </w:tcPr>
-          <w:p>
-            <w:r>
-              <w:t>5-14</w:t>
+            <w:shd w:val="clear" w:color="auto" w:fill="70AD47" w:themeFill="accent6"/>
+          </w:tcPr>
+          <w:p>
+            <w:r>
+              <w:t>5-13</w:t>
             </w:r>
           </w:p>
         </w:tc>
@@ -15250,7 +15243,7 @@
               </w:tabs>
             </w:pPr>
             <w:r>
-              <w:t>The mark as complete button will only display for users who have created that bounty.</w:t>
+              <w:t>When a user discovers a satisfactory post, they may mark their bounty as complete therefore removing it from the bounty list.</w:t>
             </w:r>
           </w:p>
         </w:tc>
@@ -15260,7 +15253,7 @@
           </w:tcPr>
           <w:p>
             <w:r>
-              <w:t>Users who have not created the bounty will not be able to remove a bounty from the board.</w:t>
+              <w:t>Pressing the mark as complete button a post owned by that user the post will be removed from the list.</w:t>
             </w:r>
           </w:p>
         </w:tc>
@@ -15271,7 +15264,7 @@
           </w:tcPr>
           <w:p>
             <w:r>
-              <w:t>Mark as complete button does not appear for non-author users</w:t>
+              <w:t>User can mark posts as complete at which point the post is removed from the list.</w:t>
             </w:r>
           </w:p>
         </w:tc>
@@ -15280,11 +15273,11 @@
         <w:tc>
           <w:tcPr>
             <w:tcW w:w="846" w:type="dxa"/>
-            <w:shd w:val="clear" w:color="auto" w:fill="70AD47" w:themeFill="accent6"/>
-          </w:tcPr>
-          <w:p>
-            <w:r>
-              <w:t>5-15</w:t>
+            <w:shd w:val="clear" w:color="auto" w:fill="FFC000" w:themeFill="accent4"/>
+          </w:tcPr>
+          <w:p>
+            <w:r>
+              <w:t>5-14</w:t>
             </w:r>
           </w:p>
         </w:tc>
@@ -15299,7 +15292,7 @@
               </w:tabs>
             </w:pPr>
             <w:r>
-              <w:t>Bounties will be ordered based on their rank with bounties with the highest rank being at the top.</w:t>
+              <w:t>The mark as complete button will only display for users who have created that bounty.</w:t>
             </w:r>
           </w:p>
         </w:tc>
@@ -15309,41 +15302,18 @@
           </w:tcPr>
           <w:p>
             <w:r>
-              <w:t xml:space="preserve">Upon connecting to the bounties </w:t>
-            </w:r>
-            <w:r>
-              <w:t>page,</w:t>
-            </w:r>
-            <w:r>
-              <w:t xml:space="preserve"> the user will find the bounty with the highest rank at the top.</w:t>
+              <w:t>Users who have not created the bounty will not be able to remove a bounty from the board.</w:t>
             </w:r>
           </w:p>
         </w:tc>
         <w:tc>
           <w:tcPr>
             <w:tcW w:w="2254" w:type="dxa"/>
-            <w:shd w:val="clear" w:color="auto" w:fill="FF0000"/>
-          </w:tcPr>
-          <w:p>
-            <w:pPr>
-              <w:rPr>
-                <w:i/>
-              </w:rPr>
-            </w:pPr>
-            <w:r>
-              <w:t xml:space="preserve">Bounties are not ordered on their rank </w:t>
-            </w:r>
-            <w:r>
-              <w:rPr>
-                <w:i/>
-              </w:rPr>
-              <w:t>(incorrect behaviour)</w:t>
-            </w:r>
-            <w:r>
-              <w:rPr>
-                <w:i/>
-              </w:rPr>
-              <w:t xml:space="preserve"> Bug # 10</w:t>
+            <w:shd w:val="clear" w:color="auto" w:fill="70AD47" w:themeFill="accent6"/>
+          </w:tcPr>
+          <w:p>
+            <w:r>
+              <w:t>Mark as complete button does not appear for non-author users</w:t>
             </w:r>
           </w:p>
         </w:tc>
@@ -15351,36 +15321,18 @@
       <w:tr>
         <w:tc>
           <w:tcPr>
-            <w:tcW w:w="9016" w:type="dxa"/>
-            <w:gridSpan w:val="4"/>
-            <w:shd w:val="clear" w:color="auto" w:fill="AEAAAA" w:themeFill="background2" w:themeFillShade="BF"/>
-          </w:tcPr>
-          <w:p>
-            <w:pPr>
-              <w:jc w:val="center"/>
-            </w:pPr>
-            <w:r>
-              <w:t>FR 6: Users May View and Delete Their Own Posts</w:t>
-            </w:r>
-          </w:p>
-        </w:tc>
-      </w:tr>
-      <w:tr>
-        <w:tc>
-          <w:tcPr>
             <w:tcW w:w="846" w:type="dxa"/>
-            <w:shd w:val="clear" w:color="auto" w:fill="AEAAAA" w:themeFill="background2" w:themeFillShade="BF"/>
-          </w:tcPr>
-          <w:p>
-            <w:r>
-              <w:t>Test #</w:t>
+            <w:shd w:val="clear" w:color="auto" w:fill="70AD47" w:themeFill="accent6"/>
+          </w:tcPr>
+          <w:p>
+            <w:r>
+              <w:t>5-15</w:t>
             </w:r>
           </w:p>
         </w:tc>
         <w:tc>
           <w:tcPr>
             <w:tcW w:w="3402" w:type="dxa"/>
-            <w:shd w:val="clear" w:color="auto" w:fill="AEAAAA" w:themeFill="background2" w:themeFillShade="BF"/>
           </w:tcPr>
           <w:p>
             <w:pPr>
@@ -15389,29 +15341,51 @@
               </w:tabs>
             </w:pPr>
             <w:r>
-              <w:t>Description</w:t>
+              <w:t>Bounties will be ordered based on their rank with bounties with the highest rank being at the top.</w:t>
             </w:r>
           </w:p>
         </w:tc>
         <w:tc>
           <w:tcPr>
             <w:tcW w:w="2514" w:type="dxa"/>
-            <w:shd w:val="clear" w:color="auto" w:fill="AEAAAA" w:themeFill="background2" w:themeFillShade="BF"/>
-          </w:tcPr>
-          <w:p>
-            <w:r>
-              <w:t>Expected Result</w:t>
+          </w:tcPr>
+          <w:p>
+            <w:r>
+              <w:t xml:space="preserve">Upon connecting to the bounties </w:t>
+            </w:r>
+            <w:r>
+              <w:t>page,</w:t>
+            </w:r>
+            <w:r>
+              <w:t xml:space="preserve"> the user will find the bounty with the highest rank at the top.</w:t>
             </w:r>
           </w:p>
         </w:tc>
         <w:tc>
           <w:tcPr>
             <w:tcW w:w="2254" w:type="dxa"/>
-            <w:shd w:val="clear" w:color="auto" w:fill="AEAAAA" w:themeFill="background2" w:themeFillShade="BF"/>
-          </w:tcPr>
-          <w:p>
-            <w:r>
-              <w:t>Actual Result</w:t>
+            <w:shd w:val="clear" w:color="auto" w:fill="FF0000"/>
+          </w:tcPr>
+          <w:p>
+            <w:pPr>
+              <w:rPr>
+                <w:i/>
+              </w:rPr>
+            </w:pPr>
+            <w:r>
+              <w:t xml:space="preserve">Bounties are not ordered on their rank </w:t>
+            </w:r>
+            <w:r>
+              <w:rPr>
+                <w:i/>
+              </w:rPr>
+              <w:t>(incorrect behaviour)</w:t>
+            </w:r>
+            <w:r>
+              <w:rPr>
+                <w:i/>
+              </w:rPr>
+              <w:t xml:space="preserve"> Bug # 10</w:t>
             </w:r>
           </w:p>
         </w:tc>
@@ -15424,7 +15398,8 @@
           </w:tcPr>
           <w:p>
             <w:r>
-              <w:t>6-1</w:t>
+              <w:lastRenderedPageBreak/>
+              <w:t>5-16</w:t>
             </w:r>
           </w:p>
         </w:tc>
@@ -15439,7 +15414,13 @@
               </w:tabs>
             </w:pPr>
             <w:r>
-              <w:t>User can view all their created posts by going to the Codex-Post page</w:t>
+              <w:rPr>
+                <w:i/>
+              </w:rPr>
+              <w:t xml:space="preserve">(Retest) </w:t>
+            </w:r>
+            <w:r>
+              <w:t>Test to ensure that no fields of the create a bounty form can be left empty. Then test to ensure that the entire form cannot be empty.</w:t>
             </w:r>
           </w:p>
         </w:tc>
@@ -15449,18 +15430,18 @@
           </w:tcPr>
           <w:p>
             <w:r>
-              <w:t>Upon connecting to codex-post the user will see all the posts they have created.</w:t>
+              <w:t>Upon attempting to leave a form empty the user should be stopped and the bounty not created.</w:t>
             </w:r>
           </w:p>
         </w:tc>
         <w:tc>
           <w:tcPr>
             <w:tcW w:w="2254" w:type="dxa"/>
-            <w:shd w:val="clear" w:color="auto" w:fill="70AD47" w:themeFill="accent6"/>
-          </w:tcPr>
-          <w:p>
-            <w:r>
-              <w:t>User can view all their created posts from the posts page</w:t>
+            <w:shd w:val="clear" w:color="auto" w:fill="FFC000" w:themeFill="accent4"/>
+          </w:tcPr>
+          <w:p>
+            <w:r>
+              <w:t>User cannot leave any of the fields empty. No on-screen error message – only console log.</w:t>
             </w:r>
           </w:p>
         </w:tc>
@@ -15473,7 +15454,7 @@
           </w:tcPr>
           <w:p>
             <w:r>
-              <w:t>6-2</w:t>
+              <w:t>5-17</w:t>
             </w:r>
           </w:p>
         </w:tc>
@@ -15488,7 +15469,13 @@
               </w:tabs>
             </w:pPr>
             <w:r>
-              <w:t xml:space="preserve">If the user has created no posts nothing will be present </w:t>
+              <w:rPr>
+                <w:i/>
+              </w:rPr>
+              <w:t xml:space="preserve">(Retest) </w:t>
+            </w:r>
+            <w:r>
+              <w:t>Bounties are displayed in the correct order with highest ranked bounties at the top of the page.</w:t>
             </w:r>
           </w:p>
         </w:tc>
@@ -15498,7 +15485,7 @@
           </w:tcPr>
           <w:p>
             <w:r>
-              <w:t>Upon connecting to the posts page of a user who has created no posts nothing will be present.</w:t>
+              <w:t>Upon connecting to the bounties page, the user will see the bounty with the highest rank at the top.</w:t>
             </w:r>
           </w:p>
         </w:tc>
@@ -15509,7 +15496,7 @@
           </w:tcPr>
           <w:p>
             <w:r>
-              <w:t>If nothing has been created, then no posts are displayed</w:t>
+              <w:t>Bounties are displayed in correct order with highest ranked at the top and lowest ranked at the bottom</w:t>
             </w:r>
           </w:p>
         </w:tc>
@@ -15517,18 +15504,36 @@
       <w:tr>
         <w:tc>
           <w:tcPr>
+            <w:tcW w:w="9016" w:type="dxa"/>
+            <w:gridSpan w:val="4"/>
+            <w:shd w:val="clear" w:color="auto" w:fill="AEAAAA" w:themeFill="background2" w:themeFillShade="BF"/>
+          </w:tcPr>
+          <w:p>
+            <w:pPr>
+              <w:jc w:val="center"/>
+            </w:pPr>
+            <w:r>
+              <w:t>FR 6: Users May View and Delete Their Own Posts</w:t>
+            </w:r>
+          </w:p>
+        </w:tc>
+      </w:tr>
+      <w:tr>
+        <w:tc>
+          <w:tcPr>
             <w:tcW w:w="846" w:type="dxa"/>
-            <w:shd w:val="clear" w:color="auto" w:fill="70AD47" w:themeFill="accent6"/>
-          </w:tcPr>
-          <w:p>
-            <w:r>
-              <w:t>6-3</w:t>
+            <w:shd w:val="clear" w:color="auto" w:fill="AEAAAA" w:themeFill="background2" w:themeFillShade="BF"/>
+          </w:tcPr>
+          <w:p>
+            <w:r>
+              <w:t>Test #</w:t>
             </w:r>
           </w:p>
         </w:tc>
         <w:tc>
           <w:tcPr>
             <w:tcW w:w="3402" w:type="dxa"/>
+            <w:shd w:val="clear" w:color="auto" w:fill="AEAAAA" w:themeFill="background2" w:themeFillShade="BF"/>
           </w:tcPr>
           <w:p>
             <w:pPr>
@@ -15537,41 +15542,29 @@
               </w:tabs>
             </w:pPr>
             <w:r>
-              <w:t>User can delete their own posts</w:t>
+              <w:t>Description</w:t>
             </w:r>
           </w:p>
         </w:tc>
         <w:tc>
           <w:tcPr>
             <w:tcW w:w="2514" w:type="dxa"/>
-          </w:tcPr>
-          <w:p>
-            <w:r>
-              <w:t xml:space="preserve">Upon pressing the delete button for a post that </w:t>
-            </w:r>
-            <w:r>
-              <w:lastRenderedPageBreak/>
-              <w:t>post will be deleted and removed from the database.</w:t>
+            <w:shd w:val="clear" w:color="auto" w:fill="AEAAAA" w:themeFill="background2" w:themeFillShade="BF"/>
+          </w:tcPr>
+          <w:p>
+            <w:r>
+              <w:t>Expected Result</w:t>
             </w:r>
           </w:p>
         </w:tc>
         <w:tc>
           <w:tcPr>
             <w:tcW w:w="2254" w:type="dxa"/>
-            <w:shd w:val="clear" w:color="auto" w:fill="70AD47" w:themeFill="accent6"/>
-          </w:tcPr>
-          <w:p>
-            <w:r>
-              <w:lastRenderedPageBreak/>
-              <w:t xml:space="preserve">User </w:t>
-            </w:r>
-            <w:proofErr w:type="gramStart"/>
-            <w:r>
-              <w:t>is able to</w:t>
-            </w:r>
-            <w:proofErr w:type="gramEnd"/>
-            <w:r>
-              <w:t xml:space="preserve"> delete their own post</w:t>
+            <w:shd w:val="clear" w:color="auto" w:fill="AEAAAA" w:themeFill="background2" w:themeFillShade="BF"/>
+          </w:tcPr>
+          <w:p>
+            <w:r>
+              <w:t>Actual Result</w:t>
             </w:r>
           </w:p>
         </w:tc>
@@ -15580,11 +15573,11 @@
         <w:tc>
           <w:tcPr>
             <w:tcW w:w="846" w:type="dxa"/>
-            <w:shd w:val="clear" w:color="auto" w:fill="FFC000" w:themeFill="accent4"/>
-          </w:tcPr>
-          <w:p>
-            <w:r>
-              <w:t>6-4</w:t>
+            <w:shd w:val="clear" w:color="auto" w:fill="70AD47" w:themeFill="accent6"/>
+          </w:tcPr>
+          <w:p>
+            <w:r>
+              <w:t>6-1</w:t>
             </w:r>
           </w:p>
         </w:tc>
@@ -15599,7 +15592,7 @@
               </w:tabs>
             </w:pPr>
             <w:r>
-              <w:t>Attempting to delete a post while offline has no adverse effects</w:t>
+              <w:t>User can view all their created posts by going to the Codex-Post page</w:t>
             </w:r>
           </w:p>
         </w:tc>
@@ -15609,11 +15602,9 @@
           </w:tcPr>
           <w:p>
             <w:r>
-              <w:t>If the user attempts to delete a post while offline there are no side effects and the post is not deleted.</w:t>
-            </w:r>
-          </w:p>
-          <w:p/>
-          <w:p/>
+              <w:t>Upon connecting to codex-post the user will see all the posts they have created.</w:t>
+            </w:r>
+          </w:p>
         </w:tc>
         <w:tc>
           <w:tcPr>
@@ -15622,7 +15613,7 @@
           </w:tcPr>
           <w:p>
             <w:r>
-              <w:t>Nothing happens</w:t>
+              <w:t>User can view all their created posts from the posts page</w:t>
             </w:r>
           </w:p>
         </w:tc>
@@ -15630,36 +15621,18 @@
       <w:tr>
         <w:tc>
           <w:tcPr>
-            <w:tcW w:w="9016" w:type="dxa"/>
-            <w:gridSpan w:val="4"/>
-            <w:shd w:val="clear" w:color="auto" w:fill="AEAAAA" w:themeFill="background2" w:themeFillShade="BF"/>
-          </w:tcPr>
-          <w:p>
-            <w:pPr>
-              <w:jc w:val="center"/>
-            </w:pPr>
-            <w:r>
-              <w:t>FR 7: Users can Save Posts Offline for Viewing Without an Internet Connection</w:t>
-            </w:r>
-          </w:p>
-        </w:tc>
-      </w:tr>
-      <w:tr>
-        <w:tc>
-          <w:tcPr>
             <w:tcW w:w="846" w:type="dxa"/>
-            <w:shd w:val="clear" w:color="auto" w:fill="AEAAAA" w:themeFill="background2" w:themeFillShade="BF"/>
-          </w:tcPr>
-          <w:p>
-            <w:r>
-              <w:t>Test #</w:t>
+            <w:shd w:val="clear" w:color="auto" w:fill="70AD47" w:themeFill="accent6"/>
+          </w:tcPr>
+          <w:p>
+            <w:r>
+              <w:t>6-2</w:t>
             </w:r>
           </w:p>
         </w:tc>
         <w:tc>
           <w:tcPr>
             <w:tcW w:w="3402" w:type="dxa"/>
-            <w:shd w:val="clear" w:color="auto" w:fill="AEAAAA" w:themeFill="background2" w:themeFillShade="BF"/>
           </w:tcPr>
           <w:p>
             <w:pPr>
@@ -15668,29 +15641,28 @@
               </w:tabs>
             </w:pPr>
             <w:r>
-              <w:t>Description</w:t>
+              <w:t xml:space="preserve">If the user has created no posts nothing will be present </w:t>
             </w:r>
           </w:p>
         </w:tc>
         <w:tc>
           <w:tcPr>
             <w:tcW w:w="2514" w:type="dxa"/>
-            <w:shd w:val="clear" w:color="auto" w:fill="AEAAAA" w:themeFill="background2" w:themeFillShade="BF"/>
-          </w:tcPr>
-          <w:p>
-            <w:r>
-              <w:t>Expected Result</w:t>
+          </w:tcPr>
+          <w:p>
+            <w:r>
+              <w:t>Upon connecting to the posts page of a user who has created no posts nothing will be present.</w:t>
             </w:r>
           </w:p>
         </w:tc>
         <w:tc>
           <w:tcPr>
             <w:tcW w:w="2254" w:type="dxa"/>
-            <w:shd w:val="clear" w:color="auto" w:fill="AEAAAA" w:themeFill="background2" w:themeFillShade="BF"/>
-          </w:tcPr>
-          <w:p>
-            <w:r>
-              <w:t>Actual Result</w:t>
+            <w:shd w:val="clear" w:color="auto" w:fill="70AD47" w:themeFill="accent6"/>
+          </w:tcPr>
+          <w:p>
+            <w:r>
+              <w:t>If nothing has been created, then no posts are displayed</w:t>
             </w:r>
           </w:p>
         </w:tc>
@@ -15703,7 +15675,7 @@
           </w:tcPr>
           <w:p>
             <w:r>
-              <w:t>7-1</w:t>
+              <w:t>6-3</w:t>
             </w:r>
           </w:p>
         </w:tc>
@@ -15718,7 +15690,7 @@
               </w:tabs>
             </w:pPr>
             <w:r>
-              <w:t>By pressing the save post button on the view detailed post page that post is added to the saved list</w:t>
+              <w:t>User can delete their own posts</w:t>
             </w:r>
           </w:p>
         </w:tc>
@@ -15728,7 +15700,7 @@
           </w:tcPr>
           <w:p>
             <w:r>
-              <w:t>Upon pressing the save post button that post is saved and can be viewed on the saved post page while offline or online.</w:t>
+              <w:t>Upon pressing the delete button for a post that post will be deleted and removed from the database.</w:t>
             </w:r>
           </w:p>
         </w:tc>
@@ -15739,7 +15711,15 @@
           </w:tcPr>
           <w:p>
             <w:r>
-              <w:t>User can save posts to their list</w:t>
+              <w:t xml:space="preserve">User </w:t>
+            </w:r>
+            <w:proofErr w:type="gramStart"/>
+            <w:r>
+              <w:t>is able to</w:t>
+            </w:r>
+            <w:proofErr w:type="gramEnd"/>
+            <w:r>
+              <w:t xml:space="preserve"> delete their own post</w:t>
             </w:r>
           </w:p>
         </w:tc>
@@ -15748,11 +15728,11 @@
         <w:tc>
           <w:tcPr>
             <w:tcW w:w="846" w:type="dxa"/>
-            <w:shd w:val="clear" w:color="auto" w:fill="70AD47" w:themeFill="accent6"/>
-          </w:tcPr>
-          <w:p>
-            <w:r>
-              <w:t>7-2</w:t>
+            <w:shd w:val="clear" w:color="auto" w:fill="FFC000" w:themeFill="accent4"/>
+          </w:tcPr>
+          <w:p>
+            <w:r>
+              <w:t>6-4</w:t>
             </w:r>
           </w:p>
         </w:tc>
@@ -15767,7 +15747,7 @@
               </w:tabs>
             </w:pPr>
             <w:r>
-              <w:t>The user can save as many posts as they wish without issue</w:t>
+              <w:t>Attempting to delete a post while offline has no adverse effects</w:t>
             </w:r>
           </w:p>
         </w:tc>
@@ -15777,9 +15757,11 @@
           </w:tcPr>
           <w:p>
             <w:r>
-              <w:t>Save a wide range of posts to ensure the user can save a range of posts without issue.</w:t>
-            </w:r>
-          </w:p>
+              <w:t>If the user attempts to delete a post while offline there are no side effects and the post is not deleted.</w:t>
+            </w:r>
+          </w:p>
+          <w:p/>
+          <w:p/>
         </w:tc>
         <w:tc>
           <w:tcPr>
@@ -15788,7 +15770,7 @@
           </w:tcPr>
           <w:p>
             <w:r>
-              <w:t>User can save as many posts as they want within reason (50 posts)</w:t>
+              <w:t>Nothing happens</w:t>
             </w:r>
           </w:p>
         </w:tc>
@@ -15796,18 +15778,36 @@
       <w:tr>
         <w:tc>
           <w:tcPr>
+            <w:tcW w:w="9016" w:type="dxa"/>
+            <w:gridSpan w:val="4"/>
+            <w:shd w:val="clear" w:color="auto" w:fill="AEAAAA" w:themeFill="background2" w:themeFillShade="BF"/>
+          </w:tcPr>
+          <w:p>
+            <w:pPr>
+              <w:jc w:val="center"/>
+            </w:pPr>
+            <w:r>
+              <w:t>FR 7: Users can Save Posts Offline for Viewing Without an Internet Connection</w:t>
+            </w:r>
+          </w:p>
+        </w:tc>
+      </w:tr>
+      <w:tr>
+        <w:tc>
+          <w:tcPr>
             <w:tcW w:w="846" w:type="dxa"/>
-            <w:shd w:val="clear" w:color="auto" w:fill="FF0000"/>
-          </w:tcPr>
-          <w:p>
-            <w:r>
-              <w:t>7-3</w:t>
+            <w:shd w:val="clear" w:color="auto" w:fill="AEAAAA" w:themeFill="background2" w:themeFillShade="BF"/>
+          </w:tcPr>
+          <w:p>
+            <w:r>
+              <w:t>Test #</w:t>
             </w:r>
           </w:p>
         </w:tc>
         <w:tc>
           <w:tcPr>
             <w:tcW w:w="3402" w:type="dxa"/>
+            <w:shd w:val="clear" w:color="auto" w:fill="AEAAAA" w:themeFill="background2" w:themeFillShade="BF"/>
           </w:tcPr>
           <w:p>
             <w:pPr>
@@ -15816,28 +15816,29 @@
               </w:tabs>
             </w:pPr>
             <w:r>
-              <w:t>The user tampering with their local cache should only affect their local view of the post and not the server side one.</w:t>
+              <w:t>Description</w:t>
             </w:r>
           </w:p>
         </w:tc>
         <w:tc>
           <w:tcPr>
             <w:tcW w:w="2514" w:type="dxa"/>
-          </w:tcPr>
-          <w:p>
-            <w:r>
-              <w:t>By altering the local cache of the user, they should only change their view of the post while online. This tampering should not be reflected onto the server side.</w:t>
+            <w:shd w:val="clear" w:color="auto" w:fill="AEAAAA" w:themeFill="background2" w:themeFillShade="BF"/>
+          </w:tcPr>
+          <w:p>
+            <w:r>
+              <w:t>Expected Result</w:t>
             </w:r>
           </w:p>
         </w:tc>
         <w:tc>
           <w:tcPr>
             <w:tcW w:w="2254" w:type="dxa"/>
-            <w:shd w:val="clear" w:color="auto" w:fill="70AD47" w:themeFill="accent6"/>
-          </w:tcPr>
-          <w:p>
-            <w:r>
-              <w:t>Upon local tampering only, the users local view is changed, and no effect is had upon the database</w:t>
+            <w:shd w:val="clear" w:color="auto" w:fill="AEAAAA" w:themeFill="background2" w:themeFillShade="BF"/>
+          </w:tcPr>
+          <w:p>
+            <w:r>
+              <w:t>Actual Result</w:t>
             </w:r>
           </w:p>
         </w:tc>
@@ -15845,29 +15846,12 @@
       <w:tr>
         <w:tc>
           <w:tcPr>
-            <w:tcW w:w="9016" w:type="dxa"/>
-            <w:gridSpan w:val="4"/>
-            <w:shd w:val="clear" w:color="auto" w:fill="AEAAAA" w:themeFill="background2" w:themeFillShade="BF"/>
-          </w:tcPr>
-          <w:p>
-            <w:pPr>
-              <w:jc w:val="center"/>
-            </w:pPr>
-            <w:r>
-              <w:t>FR 8: Users can Comment on Posts</w:t>
-            </w:r>
-          </w:p>
-        </w:tc>
-      </w:tr>
-      <w:tr>
-        <w:tc>
-          <w:tcPr>
             <w:tcW w:w="846" w:type="dxa"/>
             <w:shd w:val="clear" w:color="auto" w:fill="70AD47" w:themeFill="accent6"/>
           </w:tcPr>
           <w:p>
             <w:r>
-              <w:t>8-1</w:t>
+              <w:t>7-1</w:t>
             </w:r>
           </w:p>
         </w:tc>
@@ -15882,7 +15866,7 @@
               </w:tabs>
             </w:pPr>
             <w:r>
-              <w:t>User can view all comments made by other users when viewing the detailed page for a post</w:t>
+              <w:t>By pressing the save post button on the view detailed post page that post is added to the saved list</w:t>
             </w:r>
           </w:p>
         </w:tc>
@@ -15892,7 +15876,7 @@
           </w:tcPr>
           <w:p>
             <w:r>
-              <w:t>Upon connecting to the detailed post view the user will see all comments made by both themselves and other users.</w:t>
+              <w:t>Upon pressing the save post button that post is saved and can be viewed on the saved post page while offline or online.</w:t>
             </w:r>
           </w:p>
         </w:tc>
@@ -15903,7 +15887,7 @@
           </w:tcPr>
           <w:p>
             <w:r>
-              <w:t>User can view comments made by others when viewing the detailed page</w:t>
+              <w:t>User can save posts to their list</w:t>
             </w:r>
           </w:p>
         </w:tc>
@@ -15916,7 +15900,7 @@
           </w:tcPr>
           <w:p>
             <w:r>
-              <w:t>8-2</w:t>
+              <w:t>7-2</w:t>
             </w:r>
           </w:p>
         </w:tc>
@@ -15931,7 +15915,7 @@
               </w:tabs>
             </w:pPr>
             <w:r>
-              <w:t>User can create a comment</w:t>
+              <w:t>The user can save as many posts as they wish without issue</w:t>
             </w:r>
           </w:p>
         </w:tc>
@@ -15941,7 +15925,7 @@
           </w:tcPr>
           <w:p>
             <w:r>
-              <w:t>User enters a comment in the post body and presses save. This comment will then be submitted and viewable by both the author and other users.</w:t>
+              <w:t>Save a wide range of posts to ensure the user can save a range of posts without issue.</w:t>
             </w:r>
           </w:p>
         </w:tc>
@@ -15952,7 +15936,7 @@
           </w:tcPr>
           <w:p>
             <w:r>
-              <w:t>User can create a comment when giving valid details</w:t>
+              <w:t>User can save as many posts as they want within reason (50 posts)</w:t>
             </w:r>
           </w:p>
         </w:tc>
@@ -15961,11 +15945,11 @@
         <w:tc>
           <w:tcPr>
             <w:tcW w:w="846" w:type="dxa"/>
-            <w:shd w:val="clear" w:color="auto" w:fill="FFC000" w:themeFill="accent4"/>
-          </w:tcPr>
-          <w:p>
-            <w:r>
-              <w:t>8-3</w:t>
+            <w:shd w:val="clear" w:color="auto" w:fill="FF0000"/>
+          </w:tcPr>
+          <w:p>
+            <w:r>
+              <w:t>7-3</w:t>
             </w:r>
           </w:p>
         </w:tc>
@@ -15980,7 +15964,7 @@
               </w:tabs>
             </w:pPr>
             <w:r>
-              <w:t>User cannot create a comment without any content.</w:t>
+              <w:t>The user tampering with their local cache should only affect their local view of the post and not the server side one.</w:t>
             </w:r>
           </w:p>
         </w:tc>
@@ -15990,23 +15974,18 @@
           </w:tcPr>
           <w:p>
             <w:r>
-              <w:t>User enters nothing into the comment section and presses save. At which point nothing will be posted.</w:t>
+              <w:t>By altering the local cache of the user, they should only change their view of the post while online. This tampering should not be reflected onto the server side.</w:t>
             </w:r>
           </w:p>
         </w:tc>
         <w:tc>
           <w:tcPr>
             <w:tcW w:w="2254" w:type="dxa"/>
-            <w:shd w:val="clear" w:color="auto" w:fill="FF0000"/>
-          </w:tcPr>
-          <w:p>
-            <w:r>
-              <w:t>User can create empty comments</w:t>
-            </w:r>
-          </w:p>
-          <w:p>
-            <w:r>
-              <w:t>Bug # 11</w:t>
+            <w:shd w:val="clear" w:color="auto" w:fill="70AD47" w:themeFill="accent6"/>
+          </w:tcPr>
+          <w:p>
+            <w:r>
+              <w:t>Upon local tampering only, the users local view is changed, and no effect is had upon the database</w:t>
             </w:r>
           </w:p>
         </w:tc>
@@ -16014,12 +15993,30 @@
       <w:tr>
         <w:tc>
           <w:tcPr>
+            <w:tcW w:w="9016" w:type="dxa"/>
+            <w:gridSpan w:val="4"/>
+            <w:shd w:val="clear" w:color="auto" w:fill="AEAAAA" w:themeFill="background2" w:themeFillShade="BF"/>
+          </w:tcPr>
+          <w:p>
+            <w:pPr>
+              <w:jc w:val="center"/>
+            </w:pPr>
+            <w:r>
+              <w:t>FR 8: Users can Comment on Posts</w:t>
+            </w:r>
+          </w:p>
+        </w:tc>
+      </w:tr>
+      <w:tr>
+        <w:tc>
+          <w:tcPr>
             <w:tcW w:w="846" w:type="dxa"/>
             <w:shd w:val="clear" w:color="auto" w:fill="70AD47" w:themeFill="accent6"/>
           </w:tcPr>
           <w:p>
             <w:r>
-              <w:t>8-4</w:t>
+              <w:lastRenderedPageBreak/>
+              <w:t>8-1</w:t>
             </w:r>
           </w:p>
         </w:tc>
@@ -16034,7 +16031,7 @@
               </w:tabs>
             </w:pPr>
             <w:r>
-              <w:t>Pressing the load comments button will refresh the comments section</w:t>
+              <w:t>User can view all comments made by other users when viewing the detailed page for a post</w:t>
             </w:r>
           </w:p>
         </w:tc>
@@ -16044,17 +16041,7 @@
           </w:tcPr>
           <w:p>
             <w:r>
-              <w:t xml:space="preserve">Upon pressing load </w:t>
-            </w:r>
-            <w:r>
-              <w:t>comments,</w:t>
-            </w:r>
-            <w:r>
-              <w:t xml:space="preserve"> the section will be refreshed adding </w:t>
-            </w:r>
-            <w:r>
-              <w:lastRenderedPageBreak/>
-              <w:t>any new comments made.</w:t>
+              <w:t>Upon connecting to the detailed post view the user will see all comments made by both themselves and other users.</w:t>
             </w:r>
           </w:p>
         </w:tc>
@@ -16065,8 +16052,226 @@
           </w:tcPr>
           <w:p>
             <w:r>
-              <w:lastRenderedPageBreak/>
+              <w:t>User can view comments made by others when viewing the detailed page</w:t>
+            </w:r>
+          </w:p>
+        </w:tc>
+      </w:tr>
+      <w:tr>
+        <w:tc>
+          <w:tcPr>
+            <w:tcW w:w="846" w:type="dxa"/>
+            <w:shd w:val="clear" w:color="auto" w:fill="70AD47" w:themeFill="accent6"/>
+          </w:tcPr>
+          <w:p>
+            <w:r>
+              <w:t>8-2</w:t>
+            </w:r>
+          </w:p>
+        </w:tc>
+        <w:tc>
+          <w:tcPr>
+            <w:tcW w:w="3402" w:type="dxa"/>
+          </w:tcPr>
+          <w:p>
+            <w:pPr>
+              <w:tabs>
+                <w:tab w:val="left" w:pos="2432"/>
+              </w:tabs>
+            </w:pPr>
+            <w:r>
+              <w:t>User can create a comment</w:t>
+            </w:r>
+          </w:p>
+        </w:tc>
+        <w:tc>
+          <w:tcPr>
+            <w:tcW w:w="2514" w:type="dxa"/>
+          </w:tcPr>
+          <w:p>
+            <w:r>
+              <w:t>User enters a comment in the post body and presses save. This comment will then be submitted and viewable by both the author and other users.</w:t>
+            </w:r>
+          </w:p>
+        </w:tc>
+        <w:tc>
+          <w:tcPr>
+            <w:tcW w:w="2254" w:type="dxa"/>
+            <w:shd w:val="clear" w:color="auto" w:fill="70AD47" w:themeFill="accent6"/>
+          </w:tcPr>
+          <w:p>
+            <w:r>
+              <w:t>User can create a comment when giving valid details</w:t>
+            </w:r>
+          </w:p>
+        </w:tc>
+      </w:tr>
+      <w:tr>
+        <w:tc>
+          <w:tcPr>
+            <w:tcW w:w="846" w:type="dxa"/>
+            <w:shd w:val="clear" w:color="auto" w:fill="FFC000" w:themeFill="accent4"/>
+          </w:tcPr>
+          <w:p>
+            <w:r>
+              <w:t>8-3</w:t>
+            </w:r>
+          </w:p>
+        </w:tc>
+        <w:tc>
+          <w:tcPr>
+            <w:tcW w:w="3402" w:type="dxa"/>
+          </w:tcPr>
+          <w:p>
+            <w:pPr>
+              <w:tabs>
+                <w:tab w:val="left" w:pos="2432"/>
+              </w:tabs>
+            </w:pPr>
+            <w:r>
+              <w:t>User cannot create a comment without any content.</w:t>
+            </w:r>
+          </w:p>
+        </w:tc>
+        <w:tc>
+          <w:tcPr>
+            <w:tcW w:w="2514" w:type="dxa"/>
+          </w:tcPr>
+          <w:p>
+            <w:r>
+              <w:t>User enters nothing into the comment section and presses save. At which point nothing will be posted.</w:t>
+            </w:r>
+          </w:p>
+        </w:tc>
+        <w:tc>
+          <w:tcPr>
+            <w:tcW w:w="2254" w:type="dxa"/>
+            <w:shd w:val="clear" w:color="auto" w:fill="FF0000"/>
+          </w:tcPr>
+          <w:p>
+            <w:r>
+              <w:t>User can create empty comments</w:t>
+            </w:r>
+          </w:p>
+          <w:p>
+            <w:r>
+              <w:t>Bug # 11</w:t>
+            </w:r>
+          </w:p>
+        </w:tc>
+      </w:tr>
+      <w:tr>
+        <w:tc>
+          <w:tcPr>
+            <w:tcW w:w="846" w:type="dxa"/>
+            <w:shd w:val="clear" w:color="auto" w:fill="70AD47" w:themeFill="accent6"/>
+          </w:tcPr>
+          <w:p>
+            <w:r>
+              <w:t>8-4</w:t>
+            </w:r>
+          </w:p>
+        </w:tc>
+        <w:tc>
+          <w:tcPr>
+            <w:tcW w:w="3402" w:type="dxa"/>
+          </w:tcPr>
+          <w:p>
+            <w:pPr>
+              <w:tabs>
+                <w:tab w:val="left" w:pos="2432"/>
+              </w:tabs>
+            </w:pPr>
+            <w:r>
+              <w:t>Pressing the load comments button will refresh the comments section</w:t>
+            </w:r>
+          </w:p>
+        </w:tc>
+        <w:tc>
+          <w:tcPr>
+            <w:tcW w:w="2514" w:type="dxa"/>
+          </w:tcPr>
+          <w:p>
+            <w:r>
+              <w:t xml:space="preserve">Upon pressing load </w:t>
+            </w:r>
+            <w:r>
+              <w:t>comments,</w:t>
+            </w:r>
+            <w:r>
+              <w:t xml:space="preserve"> the section will be refreshed adding any new comments made.</w:t>
+            </w:r>
+          </w:p>
+        </w:tc>
+        <w:tc>
+          <w:tcPr>
+            <w:tcW w:w="2254" w:type="dxa"/>
+            <w:shd w:val="clear" w:color="auto" w:fill="70AD47" w:themeFill="accent6"/>
+          </w:tcPr>
+          <w:p>
+            <w:r>
               <w:t>Comments are refreshed after pressing the load comment button</w:t>
+            </w:r>
+          </w:p>
+        </w:tc>
+      </w:tr>
+      <w:tr>
+        <w:tc>
+          <w:tcPr>
+            <w:tcW w:w="846" w:type="dxa"/>
+            <w:shd w:val="clear" w:color="auto" w:fill="FFC000" w:themeFill="accent4"/>
+          </w:tcPr>
+          <w:p>
+            <w:r>
+              <w:t>8-5</w:t>
+            </w:r>
+          </w:p>
+        </w:tc>
+        <w:tc>
+          <w:tcPr>
+            <w:tcW w:w="3402" w:type="dxa"/>
+          </w:tcPr>
+          <w:p>
+            <w:pPr>
+              <w:tabs>
+                <w:tab w:val="left" w:pos="2432"/>
+              </w:tabs>
+            </w:pPr>
+            <w:r>
+              <w:rPr>
+                <w:i/>
+              </w:rPr>
+              <w:t xml:space="preserve">(Re-test) </w:t>
+            </w:r>
+            <w:r>
+              <w:t>User cannot create a comment without any content.</w:t>
+            </w:r>
+          </w:p>
+        </w:tc>
+        <w:tc>
+          <w:tcPr>
+            <w:tcW w:w="2514" w:type="dxa"/>
+          </w:tcPr>
+          <w:p>
+            <w:r>
+              <w:t>User enters nothing into the comment section presses save. At which point nothing will be posted</w:t>
+            </w:r>
+          </w:p>
+        </w:tc>
+        <w:tc>
+          <w:tcPr>
+            <w:tcW w:w="2254" w:type="dxa"/>
+            <w:shd w:val="clear" w:color="auto" w:fill="FFC000" w:themeFill="accent4"/>
+          </w:tcPr>
+          <w:p>
+            <w:r>
+              <w:t xml:space="preserve">Comments are not saved if no content is added. (No </w:t>
+            </w:r>
+            <w:r>
+              <w:t>on-screen</w:t>
+            </w:r>
+            <w:r>
+              <w:t xml:space="preserve"> error message)</w:t>
             </w:r>
           </w:p>
         </w:tc>
@@ -16243,7 +16448,13 @@
           </w:tcPr>
           <w:p>
             <w:r>
-              <w:t>User can connect though they are given a security warning and it takes significantly longer (30 seconds)</w:t>
+              <w:t xml:space="preserve">User can connect though they are given a security warning and it takes significantly longer </w:t>
+            </w:r>
+            <w:r>
+              <w:t xml:space="preserve">than dev URL </w:t>
+            </w:r>
+            <w:r>
+              <w:t>(30 seconds)</w:t>
             </w:r>
           </w:p>
         </w:tc>
@@ -16263,7 +16474,7 @@
           <w:numId w:val="4"/>
         </w:numPr>
       </w:pPr>
-      <w:bookmarkStart w:id="48" w:name="_Toc510966578"/>
+      <w:bookmarkStart w:id="47" w:name="_Toc510966578"/>
       <w:r>
         <w:lastRenderedPageBreak/>
         <w:t>Backend Server</w:t>
@@ -16271,7 +16482,7 @@
       <w:r>
         <w:t xml:space="preserve"> Testing</w:t>
       </w:r>
-      <w:bookmarkEnd w:id="48"/>
+      <w:bookmarkEnd w:id="47"/>
     </w:p>
     <w:p/>
     <w:p>
@@ -16282,11 +16493,11 @@
           <w:numId w:val="4"/>
         </w:numPr>
       </w:pPr>
-      <w:bookmarkStart w:id="49" w:name="_Toc510966579"/>
+      <w:bookmarkStart w:id="48" w:name="_Toc510966579"/>
       <w:r>
         <w:t>Method</w:t>
       </w:r>
-      <w:bookmarkEnd w:id="49"/>
+      <w:bookmarkEnd w:id="48"/>
     </w:p>
     <w:p/>
     <w:p>
@@ -16353,11 +16564,9 @@
       <w:r>
         <w:t xml:space="preserve">Once again when a front-end application heavily relies on a database and hosting aspect it </w:t>
       </w:r>
-      <w:proofErr w:type="spellStart"/>
-      <w:r>
-        <w:t>most</w:t>
-      </w:r>
-      <w:proofErr w:type="spellEnd"/>
+      <w:r>
+        <w:t>must</w:t>
+      </w:r>
       <w:r>
         <w:t xml:space="preserve"> be tested on all fronts. This is to ensure the application will run smoothly in a live public environment. Issues such as overuse of bandwidth which may be caused by an inefficient function sending too much data could be very costly for a company when the user base starts to grow. That means it would be best to catch it in the testing phase and fix it before it becomes s costly problem.</w:t>
       </w:r>
@@ -16373,12 +16582,12 @@
           <w:numId w:val="4"/>
         </w:numPr>
       </w:pPr>
-      <w:bookmarkStart w:id="50" w:name="_Toc510966580"/>
+      <w:bookmarkStart w:id="49" w:name="_Toc510966580"/>
       <w:r>
         <w:lastRenderedPageBreak/>
         <w:t>Database Usage</w:t>
       </w:r>
-      <w:bookmarkEnd w:id="50"/>
+      <w:bookmarkEnd w:id="49"/>
     </w:p>
     <w:p/>
     <w:p>
@@ -16532,12 +16741,12 @@
           <w:numId w:val="4"/>
         </w:numPr>
       </w:pPr>
-      <w:bookmarkStart w:id="51" w:name="_Toc510966581"/>
+      <w:bookmarkStart w:id="50" w:name="_Toc510966581"/>
       <w:r>
         <w:lastRenderedPageBreak/>
         <w:t>Database Verification</w:t>
       </w:r>
-      <w:bookmarkEnd w:id="51"/>
+      <w:bookmarkEnd w:id="50"/>
     </w:p>
     <w:p>
       <w:r>
@@ -16680,12 +16889,12 @@
           <w:numId w:val="4"/>
         </w:numPr>
       </w:pPr>
-      <w:bookmarkStart w:id="52" w:name="_Toc510966582"/>
+      <w:bookmarkStart w:id="51" w:name="_Toc510966582"/>
       <w:r>
         <w:lastRenderedPageBreak/>
         <w:t>Miscellaneous Testing</w:t>
       </w:r>
-      <w:bookmarkEnd w:id="52"/>
+      <w:bookmarkEnd w:id="51"/>
     </w:p>
     <w:p/>
     <w:p>
@@ -16696,11 +16905,11 @@
           <w:numId w:val="4"/>
         </w:numPr>
       </w:pPr>
-      <w:bookmarkStart w:id="53" w:name="_Toc510966583"/>
+      <w:bookmarkStart w:id="52" w:name="_Toc510966583"/>
       <w:r>
         <w:t>System Stress Test</w:t>
       </w:r>
-      <w:bookmarkEnd w:id="53"/>
+      <w:bookmarkEnd w:id="52"/>
     </w:p>
     <w:p/>
     <w:p>
@@ -16776,11 +16985,11 @@
           <w:numId w:val="4"/>
         </w:numPr>
       </w:pPr>
-      <w:bookmarkStart w:id="54" w:name="_Toc510966584"/>
+      <w:bookmarkStart w:id="53" w:name="_Toc510966584"/>
       <w:r>
         <w:t>Storage Tests</w:t>
       </w:r>
-      <w:bookmarkEnd w:id="54"/>
+      <w:bookmarkEnd w:id="53"/>
     </w:p>
     <w:p/>
     <w:p>
@@ -16941,12 +17150,12 @@
           <w:numId w:val="4"/>
         </w:numPr>
       </w:pPr>
-      <w:bookmarkStart w:id="55" w:name="_Toc510966585"/>
+      <w:bookmarkStart w:id="54" w:name="_Toc510966585"/>
       <w:r>
         <w:lastRenderedPageBreak/>
         <w:t>Compatibility Testing</w:t>
       </w:r>
-      <w:bookmarkEnd w:id="55"/>
+      <w:bookmarkEnd w:id="54"/>
     </w:p>
     <w:p/>
     <w:p>
@@ -17142,12 +17351,12 @@
           <w:numId w:val="4"/>
         </w:numPr>
       </w:pPr>
-      <w:bookmarkStart w:id="56" w:name="_Toc510966586"/>
+      <w:bookmarkStart w:id="55" w:name="_Toc510966586"/>
       <w:r>
         <w:lastRenderedPageBreak/>
         <w:t>Bug Log</w:t>
       </w:r>
-      <w:bookmarkEnd w:id="56"/>
+      <w:bookmarkEnd w:id="55"/>
     </w:p>
     <w:p/>
     <w:tbl>
@@ -17249,7 +17458,11 @@
           <w:tcPr>
             <w:tcW w:w="1791" w:type="dxa"/>
           </w:tcPr>
-          <w:p/>
+          <w:p>
+            <w:r>
+              <w:t>1-6</w:t>
+            </w:r>
+          </w:p>
         </w:tc>
       </w:tr>
       <w:tr>
@@ -17287,7 +17500,11 @@
           <w:tcPr>
             <w:tcW w:w="1791" w:type="dxa"/>
           </w:tcPr>
-          <w:p/>
+          <w:p>
+            <w:r>
+              <w:t>4-13</w:t>
+            </w:r>
+          </w:p>
         </w:tc>
       </w:tr>
       <w:tr>
@@ -17325,7 +17542,11 @@
           <w:tcPr>
             <w:tcW w:w="1791" w:type="dxa"/>
           </w:tcPr>
-          <w:p/>
+          <w:p>
+            <w:r>
+              <w:t>4-13</w:t>
+            </w:r>
+          </w:p>
         </w:tc>
       </w:tr>
       <w:tr>
@@ -17363,7 +17584,11 @@
           <w:tcPr>
             <w:tcW w:w="1791" w:type="dxa"/>
           </w:tcPr>
-          <w:p/>
+          <w:p>
+            <w:r>
+              <w:t>4-13</w:t>
+            </w:r>
+          </w:p>
         </w:tc>
       </w:tr>
       <w:tr>
@@ -17401,7 +17626,11 @@
           <w:tcPr>
             <w:tcW w:w="1791" w:type="dxa"/>
           </w:tcPr>
-          <w:p/>
+          <w:p>
+            <w:r>
+              <w:t>4-13</w:t>
+            </w:r>
+          </w:p>
         </w:tc>
       </w:tr>
       <w:tr>
@@ -17439,7 +17668,11 @@
           <w:tcPr>
             <w:tcW w:w="1791" w:type="dxa"/>
           </w:tcPr>
-          <w:p/>
+          <w:p>
+            <w:r>
+              <w:t>5-16</w:t>
+            </w:r>
+          </w:p>
         </w:tc>
       </w:tr>
       <w:tr>
@@ -17477,7 +17710,11 @@
           <w:tcPr>
             <w:tcW w:w="1791" w:type="dxa"/>
           </w:tcPr>
-          <w:p/>
+          <w:p>
+            <w:r>
+              <w:t>5-16</w:t>
+            </w:r>
+          </w:p>
         </w:tc>
       </w:tr>
       <w:tr>
@@ -17515,7 +17752,11 @@
           <w:tcPr>
             <w:tcW w:w="1791" w:type="dxa"/>
           </w:tcPr>
-          <w:p/>
+          <w:p>
+            <w:r>
+              <w:t>5-16</w:t>
+            </w:r>
+          </w:p>
         </w:tc>
       </w:tr>
       <w:tr>
@@ -17553,7 +17794,11 @@
           <w:tcPr>
             <w:tcW w:w="1791" w:type="dxa"/>
           </w:tcPr>
-          <w:p/>
+          <w:p>
+            <w:r>
+              <w:t>5-16</w:t>
+            </w:r>
+          </w:p>
         </w:tc>
       </w:tr>
       <w:tr>
@@ -17591,7 +17836,11 @@
           <w:tcPr>
             <w:tcW w:w="1791" w:type="dxa"/>
           </w:tcPr>
-          <w:p/>
+          <w:p>
+            <w:r>
+              <w:t>5-17</w:t>
+            </w:r>
+          </w:p>
         </w:tc>
       </w:tr>
       <w:tr>
@@ -17629,7 +17878,11 @@
           <w:tcPr>
             <w:tcW w:w="1791" w:type="dxa"/>
           </w:tcPr>
-          <w:p/>
+          <w:p>
+            <w:r>
+              <w:t>8-5</w:t>
+            </w:r>
+          </w:p>
         </w:tc>
       </w:tr>
       <w:tr>
@@ -17673,12 +17926,12 @@
           <w:numId w:val="4"/>
         </w:numPr>
       </w:pPr>
-      <w:bookmarkStart w:id="57" w:name="_Toc510966587"/>
+      <w:bookmarkStart w:id="56" w:name="_Toc510966587"/>
       <w:r>
         <w:lastRenderedPageBreak/>
         <w:t>Evaluation</w:t>
       </w:r>
-      <w:bookmarkEnd w:id="57"/>
+      <w:bookmarkEnd w:id="56"/>
     </w:p>
     <w:p/>
     <w:p>
@@ -17689,11 +17942,11 @@
           <w:numId w:val="4"/>
         </w:numPr>
       </w:pPr>
-      <w:bookmarkStart w:id="58" w:name="_Toc510966588"/>
+      <w:bookmarkStart w:id="57" w:name="_Toc510966588"/>
       <w:r>
         <w:t>Audience Survey Results</w:t>
       </w:r>
-      <w:bookmarkEnd w:id="58"/>
+      <w:bookmarkEnd w:id="57"/>
     </w:p>
     <w:p/>
     <w:p>
@@ -17709,12 +17962,12 @@
           <w:numId w:val="4"/>
         </w:numPr>
       </w:pPr>
-      <w:bookmarkStart w:id="59" w:name="_Toc510966589"/>
+      <w:bookmarkStart w:id="58" w:name="_Toc510966589"/>
       <w:r>
         <w:lastRenderedPageBreak/>
         <w:t>Focus Group Testing</w:t>
       </w:r>
-      <w:bookmarkEnd w:id="59"/>
+      <w:bookmarkEnd w:id="58"/>
     </w:p>
     <w:p/>
     <w:p>
@@ -17730,15 +17983,757 @@
           <w:numId w:val="4"/>
         </w:numPr>
       </w:pPr>
-      <w:bookmarkStart w:id="60" w:name="_Toc510966590"/>
+      <w:bookmarkStart w:id="59" w:name="_Toc510966590"/>
       <w:r>
         <w:lastRenderedPageBreak/>
         <w:t>Project Requirements</w:t>
       </w:r>
-      <w:bookmarkEnd w:id="60"/>
+      <w:bookmarkEnd w:id="59"/>
     </w:p>
     <w:p/>
     <w:p>
+      <w:pPr>
+        <w:jc w:val="both"/>
+      </w:pPr>
+      <w:r>
+        <w:t>The overall success of a project can be evaluated by the effectiveness in which it achieved its objectives or functional requirements. A project that creates a seemingly high-quality product but meets none of it’s requirements can be deemed as more of a failure than a lower quality product that meets some of it’s requirements. It is important to perform a final review of each of the functional and non-functional requirements to evaluate how they have been achieved and to what degree.</w:t>
+      </w:r>
+    </w:p>
+    <w:p>
+      <w:pPr>
+        <w:jc w:val="both"/>
+      </w:pPr>
+    </w:p>
+    <w:p>
+      <w:pPr>
+        <w:jc w:val="both"/>
+        <w:rPr>
+          <w:i/>
+        </w:rPr>
+      </w:pPr>
+      <w:r>
+        <w:rPr>
+          <w:i/>
+        </w:rPr>
+        <w:t>For complete project requirement testing see chapter 5.1.2 for the full black box testing.</w:t>
+      </w:r>
+    </w:p>
+    <w:p>
+      <w:pPr>
+        <w:jc w:val="both"/>
+      </w:pPr>
+    </w:p>
+    <w:tbl>
+      <w:tblPr>
+        <w:tblStyle w:val="TableGrid"/>
+        <w:tblW w:w="0" w:type="auto"/>
+        <w:tblLook w:val="04A0" w:firstRow="1" w:lastRow="0" w:firstColumn="1" w:lastColumn="0" w:noHBand="0" w:noVBand="1"/>
+      </w:tblPr>
+      <w:tblGrid>
+        <w:gridCol w:w="1388"/>
+        <w:gridCol w:w="7628"/>
+      </w:tblGrid>
+      <w:tr>
+        <w:tc>
+          <w:tcPr>
+            <w:tcW w:w="1271" w:type="dxa"/>
+            <w:shd w:val="clear" w:color="auto" w:fill="AEAAAA" w:themeFill="background2" w:themeFillShade="BF"/>
+          </w:tcPr>
+          <w:p>
+            <w:pPr>
+              <w:jc w:val="both"/>
+            </w:pPr>
+            <w:r>
+              <w:t>Project Requirement</w:t>
+            </w:r>
+          </w:p>
+        </w:tc>
+        <w:tc>
+          <w:tcPr>
+            <w:tcW w:w="7745" w:type="dxa"/>
+            <w:shd w:val="clear" w:color="auto" w:fill="AEAAAA" w:themeFill="background2" w:themeFillShade="BF"/>
+          </w:tcPr>
+          <w:p>
+            <w:pPr>
+              <w:jc w:val="both"/>
+            </w:pPr>
+            <w:r>
+              <w:t>State of Completion</w:t>
+            </w:r>
+          </w:p>
+        </w:tc>
+      </w:tr>
+      <w:tr>
+        <w:tc>
+          <w:tcPr>
+            <w:tcW w:w="1271" w:type="dxa"/>
+          </w:tcPr>
+          <w:p>
+            <w:pPr>
+              <w:jc w:val="both"/>
+            </w:pPr>
+            <w:r>
+              <w:t>FR-1</w:t>
+            </w:r>
+          </w:p>
+        </w:tc>
+        <w:tc>
+          <w:tcPr>
+            <w:tcW w:w="7745" w:type="dxa"/>
+          </w:tcPr>
+          <w:p>
+            <w:pPr>
+              <w:jc w:val="both"/>
+            </w:pPr>
+            <w:r>
+              <w:t>Users can create tutorial posts –</w:t>
+            </w:r>
+          </w:p>
+          <w:p>
+            <w:pPr>
+              <w:jc w:val="both"/>
+            </w:pPr>
+            <w:r>
+              <w:t>Black Box test series 1 tests the ability to create and manage posts from a user level. It was found during these tests that it is in fact possible to create posts as a user and to save those to the database as proved by the Database Verification in chapter 5.2.3</w:t>
+            </w:r>
+            <w:r>
+              <w:t>.</w:t>
+            </w:r>
+          </w:p>
+          <w:p>
+            <w:pPr>
+              <w:jc w:val="both"/>
+            </w:pPr>
+          </w:p>
+          <w:p>
+            <w:pPr>
+              <w:jc w:val="both"/>
+            </w:pPr>
+            <w:r>
+              <w:t xml:space="preserve">However, this feature could be improved by implementing a more in-depth text editor and allowing more advanced formatting. At the current moment the user only has access to the most basic of aspects of text formatting. Allowing the users to use more advanced formatting features would open the system up to abuse as users could create malicious posts using edge case formatting. For example, they could create posts with oversized text that used up a large amount of screen space. So, if additional formatting features were added to the text editor care would </w:t>
+            </w:r>
+            <w:r>
+              <w:t>have to be taken to ensure users could not abuse the additional power. On the other hand, it would give users the ability to express themselves more and to create more interesting posts. This then improves the application by making it more interesting and less uniform which should help to retain users and improve the create-view life cycle as more users stay connected.</w:t>
+            </w:r>
+          </w:p>
+        </w:tc>
+      </w:tr>
+      <w:tr>
+        <w:tc>
+          <w:tcPr>
+            <w:tcW w:w="1271" w:type="dxa"/>
+          </w:tcPr>
+          <w:p>
+            <w:pPr>
+              <w:jc w:val="both"/>
+            </w:pPr>
+            <w:r>
+              <w:t>FR-2</w:t>
+            </w:r>
+          </w:p>
+        </w:tc>
+        <w:tc>
+          <w:tcPr>
+            <w:tcW w:w="7745" w:type="dxa"/>
+          </w:tcPr>
+          <w:p>
+            <w:pPr>
+              <w:jc w:val="both"/>
+            </w:pPr>
+            <w:r>
+              <w:t xml:space="preserve">Users can tag posts to their current post – </w:t>
+            </w:r>
+          </w:p>
+          <w:p>
+            <w:pPr>
+              <w:jc w:val="both"/>
+            </w:pPr>
+            <w:r>
+              <w:t>Black Box series 2 tests the ability to tag posts to the currently created post at a user level. The tests prove that this functionality works though the overall effectiveness of this feature can only be gauged by the final audience survey. It yet to be seen if the users would prefer the currently implemented style of post tagging or if they would prefer a different style of post tagging such as simply including links in the post body.</w:t>
+            </w:r>
+          </w:p>
+          <w:p>
+            <w:pPr>
+              <w:jc w:val="both"/>
+            </w:pPr>
+          </w:p>
+          <w:p>
+            <w:pPr>
+              <w:jc w:val="both"/>
+              <w:rPr>
+                <w:i/>
+              </w:rPr>
+            </w:pPr>
+            <w:r>
+              <w:rPr>
+                <w:i/>
+              </w:rPr>
+              <w:t>Complete rest of once audience survey is completed.</w:t>
+            </w:r>
+          </w:p>
+        </w:tc>
+      </w:tr>
+      <w:tr>
+        <w:tc>
+          <w:tcPr>
+            <w:tcW w:w="1271" w:type="dxa"/>
+          </w:tcPr>
+          <w:p>
+            <w:pPr>
+              <w:jc w:val="both"/>
+            </w:pPr>
+            <w:r>
+              <w:t>FR-3</w:t>
+            </w:r>
+          </w:p>
+        </w:tc>
+        <w:tc>
+          <w:tcPr>
+            <w:tcW w:w="7745" w:type="dxa"/>
+          </w:tcPr>
+          <w:p>
+            <w:pPr>
+              <w:jc w:val="both"/>
+            </w:pPr>
+            <w:r>
+              <w:t>Users can view other posts and rate specific attributes on them –</w:t>
+            </w:r>
+          </w:p>
+          <w:p>
+            <w:pPr>
+              <w:jc w:val="both"/>
+            </w:pPr>
+            <w:r>
+              <w:t>Black Box series 3 tests show that users can both view and vote on specific attributes of a post.</w:t>
+            </w:r>
+            <w:r>
+              <w:t xml:space="preserve"> One-way Codex differs from it’s mainstream competitors is by allowing users to vote on attributes of a post rather than just assigning a general rank to that post. This is done to allow the users additional control over the types of content they want to see.</w:t>
+            </w:r>
+          </w:p>
+          <w:p>
+            <w:pPr>
+              <w:jc w:val="both"/>
+            </w:pPr>
+          </w:p>
+          <w:p>
+            <w:pPr>
+              <w:jc w:val="both"/>
+            </w:pPr>
+            <w:r>
+              <w:lastRenderedPageBreak/>
+              <w:t>Different users learn in different way as shown by the audience survey in chapter 2.2. Different users use tools in different ways and by allowing them to search for content that hold values they prefer more should increase overall user satisfaction. Additional criteria may also be added in the future depending on the results of the final audience survey in chapter 6.1</w:t>
+            </w:r>
+          </w:p>
+        </w:tc>
+      </w:tr>
+      <w:tr>
+        <w:tc>
+          <w:tcPr>
+            <w:tcW w:w="1271" w:type="dxa"/>
+          </w:tcPr>
+          <w:p>
+            <w:pPr>
+              <w:jc w:val="both"/>
+            </w:pPr>
+            <w:r>
+              <w:lastRenderedPageBreak/>
+              <w:t>FR-4</w:t>
+            </w:r>
+          </w:p>
+        </w:tc>
+        <w:tc>
+          <w:tcPr>
+            <w:tcW w:w="7745" w:type="dxa"/>
+          </w:tcPr>
+          <w:p>
+            <w:pPr>
+              <w:jc w:val="both"/>
+            </w:pPr>
+            <w:r>
+              <w:t>Users can search for other user’s posts based on specific criteria –</w:t>
+            </w:r>
+          </w:p>
+          <w:p>
+            <w:pPr>
+              <w:jc w:val="both"/>
+            </w:pPr>
+            <w:r>
+              <w:t>Black Box series 4 tests show that users can search for other posts via the language, author name and post title. They can then sort that content based on the various attributes that post holds.</w:t>
+            </w:r>
+          </w:p>
+          <w:p>
+            <w:pPr>
+              <w:jc w:val="both"/>
+            </w:pPr>
+          </w:p>
+          <w:p>
+            <w:pPr>
+              <w:jc w:val="both"/>
+            </w:pPr>
+            <w:r>
+              <w:t>Linking to FR-3 the idea that posts holding multiple attributes that can all be rated separately and sorted separately allows users more control over the types of content they want to see. The Market Research in chapter 2.1 shows that other competitors while doing similar features have not exactly implemented this style of feature. Sites such as Reddit allow users to filter posts based on “controversial” or “hot” but these phrases are somewhat vague to the user. While the average user can assume what these phrases mean it is not 100% obvious. By assigning a number to specific attributes like Codex does users can easily understand how posts are ranked and they can then easily search for content that appeals to them.</w:t>
+            </w:r>
+          </w:p>
+          <w:p>
+            <w:pPr>
+              <w:jc w:val="both"/>
+            </w:pPr>
+          </w:p>
+          <w:p>
+            <w:pPr>
+              <w:jc w:val="both"/>
+            </w:pPr>
+            <w:r>
+              <w:t>All of this is builds up to an experience where the user can easily find the content that most appeals to them. When the site builds up a reliable community of content creators it would be completely possible for two content creators to create a post about the same content but in different ways that embody different attributes. Users then have the choice of which post to view based on the qualities they prefer.</w:t>
+            </w:r>
+          </w:p>
+          <w:p>
+            <w:pPr>
+              <w:jc w:val="both"/>
+            </w:pPr>
+          </w:p>
+          <w:p>
+            <w:pPr>
+              <w:jc w:val="both"/>
+            </w:pPr>
+            <w:r>
+              <w:t>Once again, based on the result of the final audience survey in chapter 6.1 attributes may be added or removed depending on their popularity with the testers.</w:t>
+            </w:r>
+          </w:p>
+        </w:tc>
+      </w:tr>
+      <w:tr>
+        <w:tc>
+          <w:tcPr>
+            <w:tcW w:w="1271" w:type="dxa"/>
+          </w:tcPr>
+          <w:p>
+            <w:pPr>
+              <w:jc w:val="both"/>
+            </w:pPr>
+            <w:r>
+              <w:t>FR-5</w:t>
+            </w:r>
+          </w:p>
+        </w:tc>
+        <w:tc>
+          <w:tcPr>
+            <w:tcW w:w="7745" w:type="dxa"/>
+          </w:tcPr>
+          <w:p>
+            <w:pPr>
+              <w:jc w:val="both"/>
+            </w:pPr>
+            <w:r>
+              <w:t>Users can create bounties, view other bounties, rate other bounties and mark their own bounty as complete –</w:t>
+            </w:r>
+          </w:p>
+          <w:p>
+            <w:pPr>
+              <w:jc w:val="both"/>
+            </w:pPr>
+            <w:r>
+              <w:t xml:space="preserve">Black Box series 5 tests prove that this feature has been implemented to an acceptable level. Users </w:t>
+            </w:r>
+            <w:r>
+              <w:t>can</w:t>
+            </w:r>
+            <w:r>
+              <w:t xml:space="preserve"> perform </w:t>
+            </w:r>
+            <w:r>
+              <w:t>all</w:t>
+            </w:r>
+            <w:r>
+              <w:t xml:space="preserve"> the actions outlined in the functional requirement.</w:t>
+            </w:r>
+          </w:p>
+          <w:p>
+            <w:pPr>
+              <w:jc w:val="both"/>
+            </w:pPr>
+          </w:p>
+          <w:p>
+            <w:pPr>
+              <w:jc w:val="both"/>
+            </w:pPr>
+            <w:r>
+              <w:t xml:space="preserve">The bounty board/request feature was added because of the initial audience research detailed in chapter 2.2. Users noted that they often like the ability to be able to view problems next to solutions to help them learn and they like the ability to being able to request tutorials be made. While Codex does not aim to simply provide solutions to given problems as </w:t>
+            </w:r>
+            <w:r>
+              <w:t>the hypothesis behind the app states that one can improve their learning by increasing the semantical knowledge. So, the app itself is more focused on learning the theory behind programming structures and concepts rather than simply solving issues. Though this feature can help direct content creators to areas that the user base is most interested in therefore helping to increase user retention. Which in turn helps to keep the platform alive as it holds a healthy user base who requests, views and creates content.</w:t>
+            </w:r>
+          </w:p>
+        </w:tc>
+      </w:tr>
+      <w:tr>
+        <w:tc>
+          <w:tcPr>
+            <w:tcW w:w="1271" w:type="dxa"/>
+          </w:tcPr>
+          <w:p>
+            <w:pPr>
+              <w:jc w:val="both"/>
+            </w:pPr>
+            <w:r>
+              <w:t>FR-6</w:t>
+            </w:r>
+          </w:p>
+        </w:tc>
+        <w:tc>
+          <w:tcPr>
+            <w:tcW w:w="7745" w:type="dxa"/>
+          </w:tcPr>
+          <w:p>
+            <w:pPr>
+              <w:jc w:val="both"/>
+            </w:pPr>
+            <w:r>
+              <w:t>Users can view their own posts and delete them –</w:t>
+            </w:r>
+          </w:p>
+          <w:p>
+            <w:pPr>
+              <w:jc w:val="both"/>
+            </w:pPr>
+            <w:r>
+              <w:t>Black Box series 6 tests shows that the user can view and delete their own posts. While this is a simple function it can be helpful to users who may want to update and change their content as they learn more and progress with their own studies. Giving the users the ability to manage their own content will help to keep the site updated and to remove out dated content.</w:t>
+            </w:r>
+          </w:p>
+          <w:p>
+            <w:pPr>
+              <w:jc w:val="both"/>
+            </w:pPr>
+            <w:r>
+              <w:lastRenderedPageBreak/>
+              <w:t>It’s important to ensure that content is as up to date as possible and through the ability to delete posts as well as upvote and downvote posts the user base should help to ensure that content that is factually correct rises to the top. Meanwhile, content that is incorrect or outdated is removed or falls from the top of the searches.</w:t>
+            </w:r>
+          </w:p>
+          <w:p>
+            <w:pPr>
+              <w:jc w:val="both"/>
+            </w:pPr>
+          </w:p>
+          <w:p>
+            <w:pPr>
+              <w:jc w:val="both"/>
+            </w:pPr>
+            <w:r>
+              <w:t>Having a site full of out dated content can be a real problem as it can be stated that users may leave a site if it is full of outed or otherwise useless content. Which stated in the crowdsourcing research in chapter 2.4.2 can be detrimental for a crowd sourced website. If the community leaves then the site will most likely lose popularity very quickly as content creators will move to other platforms if there is no audience and the audience will leave if there is no new content.</w:t>
+            </w:r>
+          </w:p>
+        </w:tc>
+      </w:tr>
+      <w:tr>
+        <w:tc>
+          <w:tcPr>
+            <w:tcW w:w="1271" w:type="dxa"/>
+          </w:tcPr>
+          <w:p>
+            <w:pPr>
+              <w:jc w:val="both"/>
+            </w:pPr>
+            <w:r>
+              <w:lastRenderedPageBreak/>
+              <w:t>FR-7</w:t>
+            </w:r>
+          </w:p>
+        </w:tc>
+        <w:tc>
+          <w:tcPr>
+            <w:tcW w:w="7745" w:type="dxa"/>
+          </w:tcPr>
+          <w:p>
+            <w:pPr>
+              <w:jc w:val="both"/>
+            </w:pPr>
+            <w:r>
+              <w:t>Users can save posts for offline viewing</w:t>
+            </w:r>
+            <w:r>
+              <w:t xml:space="preserve"> </w:t>
+            </w:r>
+            <w:r>
+              <w:t>-</w:t>
+            </w:r>
+          </w:p>
+          <w:p>
+            <w:pPr>
+              <w:jc w:val="both"/>
+            </w:pPr>
+            <w:r>
+              <w:t>Black Box test series 7 proves that this functionality has been implemented. Like some of the other functional reality the popularity and effectiveness of this feature will be mostly judged from the user feed back from the final survey in chapter 6.1.</w:t>
+            </w:r>
+          </w:p>
+          <w:p>
+            <w:pPr>
+              <w:jc w:val="both"/>
+            </w:pPr>
+          </w:p>
+          <w:p>
+            <w:pPr>
+              <w:jc w:val="both"/>
+            </w:pPr>
+            <w:r>
+              <w:t>Offline post caching is simply another feature for the users to make use of. It also doubles up as a manor for users to keep track of posts they may want to view later. By adding it to the saved list they can easily find that post later and view it. Or if it is a post they frequently ready it can also be helpful to keep it in an easy to find place.</w:t>
+            </w:r>
+          </w:p>
+          <w:p>
+            <w:pPr>
+              <w:jc w:val="both"/>
+            </w:pPr>
+          </w:p>
+          <w:p>
+            <w:pPr>
+              <w:jc w:val="both"/>
+            </w:pPr>
+            <w:r>
+              <w:t xml:space="preserve">Creating </w:t>
+            </w:r>
+            <w:r>
+              <w:t xml:space="preserve">simple quality of life improvements like offline caching is an example of polish and it can help improve the user retention on a site. As found in the Market Research of chapter 2.1 big sites like Stack Overflow have dedicate development teams who’s focus is to provide an </w:t>
+            </w:r>
+            <w:r>
+              <w:rPr>
+                <w:i/>
+              </w:rPr>
+              <w:t xml:space="preserve">enjoyable </w:t>
+            </w:r>
+            <w:r>
+              <w:t>user experience. This is achieved by making it as easy as possible for users to find and create the content they want. In turn this might be one of the reasons these types of sites become the most used sites compared to their peers. Is the accumulation of small features they simply make the users time on the site easier and faster?</w:t>
+            </w:r>
+          </w:p>
+          <w:p>
+            <w:pPr>
+              <w:jc w:val="both"/>
+            </w:pPr>
+          </w:p>
+          <w:p>
+            <w:pPr>
+              <w:jc w:val="both"/>
+              <w:rPr>
+                <w:i/>
+              </w:rPr>
+            </w:pPr>
+            <w:r>
+              <w:rPr>
+                <w:i/>
+              </w:rPr>
+              <w:t>Conclude once audience survey has been conducted.</w:t>
+            </w:r>
+          </w:p>
+        </w:tc>
+      </w:tr>
+      <w:tr>
+        <w:tc>
+          <w:tcPr>
+            <w:tcW w:w="1271" w:type="dxa"/>
+          </w:tcPr>
+          <w:p>
+            <w:pPr>
+              <w:jc w:val="both"/>
+            </w:pPr>
+            <w:r>
+              <w:t>FR-8</w:t>
+            </w:r>
+          </w:p>
+        </w:tc>
+        <w:tc>
+          <w:tcPr>
+            <w:tcW w:w="7745" w:type="dxa"/>
+          </w:tcPr>
+          <w:p>
+            <w:pPr>
+              <w:jc w:val="both"/>
+            </w:pPr>
+            <w:r>
+              <w:t>Users can comment on posts –</w:t>
+            </w:r>
+          </w:p>
+          <w:p>
+            <w:pPr>
+              <w:jc w:val="both"/>
+            </w:pPr>
+            <w:r>
+              <w:t>Black Box test series 8 confirms that users are, in fact, able to post comments on specific posts. Comments and discussion can be a great way to add additional content to a topic that the original poster may have missed. It can also be a great avenue in which to share additional content and to help the community as a whole’s learning.</w:t>
+            </w:r>
+          </w:p>
+          <w:p>
+            <w:pPr>
+              <w:jc w:val="both"/>
+            </w:pPr>
+          </w:p>
+          <w:p>
+            <w:pPr>
+              <w:jc w:val="both"/>
+            </w:pPr>
+            <w:r>
+              <w:t>The Market Research shows that all these popular sites have some form of comments or discussion section attached to every post so there must be some reason for this. It could possibly be another way these sites build up a community among the users. Having the users communicate with one another helps to create this sense of community as it isn’t just faceless posts taking up the entire site. People can converse with one another an in turn this may help to lead to more detailed and better-rounded post.</w:t>
+            </w:r>
+          </w:p>
+          <w:p>
+            <w:pPr>
+              <w:jc w:val="both"/>
+            </w:pPr>
+          </w:p>
+          <w:p>
+            <w:pPr>
+              <w:jc w:val="both"/>
+            </w:pPr>
+            <w:r>
+              <w:t xml:space="preserve">Which finally leads to better posts as the users can help one another learn and with that information new posts can be created with that new content. The academic research on crowd sourcing shows that communities that work together towards a </w:t>
+            </w:r>
+            <w:r>
+              <w:lastRenderedPageBreak/>
+              <w:t>common goal tend to produce higher quality products. So, the comments facilitate that line of communication and betterment of the content.</w:t>
+            </w:r>
+          </w:p>
+        </w:tc>
+      </w:tr>
+      <w:tr>
+        <w:tc>
+          <w:tcPr>
+            <w:tcW w:w="1271" w:type="dxa"/>
+          </w:tcPr>
+          <w:p>
+            <w:pPr>
+              <w:jc w:val="both"/>
+            </w:pPr>
+            <w:r>
+              <w:lastRenderedPageBreak/>
+              <w:t>FR-9</w:t>
+            </w:r>
+          </w:p>
+        </w:tc>
+        <w:tc>
+          <w:tcPr>
+            <w:tcW w:w="7745" w:type="dxa"/>
+          </w:tcPr>
+          <w:p>
+            <w:pPr>
+              <w:jc w:val="both"/>
+            </w:pPr>
+            <w:r>
+              <w:t>Code will be thoroughly documented.</w:t>
+            </w:r>
+          </w:p>
+          <w:p>
+            <w:pPr>
+              <w:jc w:val="both"/>
+            </w:pPr>
+            <w:r>
+              <w:t>This functional requirement is a little more difficult to verify than the others as thorough documentation can differ from developer to developer. The primary reason behind documenting code bases is to ensure that the developer and future developers can understand how an application fundamentally works so that it may be maintained and upgraded in the future.</w:t>
+            </w:r>
+          </w:p>
+          <w:p>
+            <w:pPr>
+              <w:jc w:val="both"/>
+            </w:pPr>
+          </w:p>
+          <w:p>
+            <w:pPr>
+              <w:jc w:val="both"/>
+            </w:pPr>
+            <w:r>
+              <w:t xml:space="preserve">In code comments have been made throughout the entire code base </w:t>
+            </w:r>
+            <w:r>
+              <w:t>in areas of complexity of core functionality. These comments help to explain the importance of specific snippets so that any future developers can understand why certain design decisions where made and how the system works</w:t>
+            </w:r>
+          </w:p>
+          <w:p>
+            <w:pPr>
+              <w:jc w:val="both"/>
+            </w:pPr>
+          </w:p>
+          <w:p>
+            <w:pPr>
+              <w:jc w:val="both"/>
+            </w:pPr>
+            <w:r>
+              <w:t>This Dissertation paper also services as documentation (see chapter 4) to how the system works from a high-level perspective. So, in a way this functional requirement has been met though it can be said more documentation can always be made and it is completely dependent on the company or developer what level of documentation is acceptable.</w:t>
+            </w:r>
+          </w:p>
+        </w:tc>
+      </w:tr>
+      <w:tr>
+        <w:tc>
+          <w:tcPr>
+            <w:tcW w:w="1271" w:type="dxa"/>
+          </w:tcPr>
+          <w:p>
+            <w:pPr>
+              <w:jc w:val="both"/>
+            </w:pPr>
+            <w:r>
+              <w:t>FR-10</w:t>
+            </w:r>
+          </w:p>
+        </w:tc>
+        <w:tc>
+          <w:tcPr>
+            <w:tcW w:w="7745" w:type="dxa"/>
+          </w:tcPr>
+          <w:p>
+            <w:pPr>
+              <w:jc w:val="both"/>
+            </w:pPr>
+            <w:r>
+              <w:t>User manual will be created</w:t>
+            </w:r>
+          </w:p>
+          <w:p>
+            <w:pPr>
+              <w:jc w:val="both"/>
+              <w:rPr>
+                <w:i/>
+              </w:rPr>
+            </w:pPr>
+            <w:r>
+              <w:rPr>
+                <w:i/>
+              </w:rPr>
+              <w:t>User manual is here check the attached materials</w:t>
+            </w:r>
+          </w:p>
+          <w:p>
+            <w:pPr>
+              <w:jc w:val="both"/>
+              <w:rPr>
+                <w:i/>
+              </w:rPr>
+            </w:pPr>
+          </w:p>
+          <w:p>
+            <w:pPr>
+              <w:jc w:val="both"/>
+            </w:pPr>
+            <w:r>
+              <w:t>The website should be easy to learn by itself but lending a helping hand to users can always be useful. This ensures that all users can begin to use the site which helps increase numbers. Those numbers will then hopefully simulate the growth of the application through the consumption and creation of new content.</w:t>
+            </w:r>
+          </w:p>
+          <w:p>
+            <w:pPr>
+              <w:jc w:val="both"/>
+            </w:pPr>
+          </w:p>
+          <w:p>
+            <w:pPr>
+              <w:jc w:val="both"/>
+            </w:pPr>
+            <w:r>
+              <w:t>This also helps NFR-1 by making the website easier to use by giving an explicit user manual.</w:t>
+            </w:r>
+            <w:bookmarkStart w:id="60" w:name="_GoBack"/>
+            <w:bookmarkEnd w:id="60"/>
+          </w:p>
+        </w:tc>
+      </w:tr>
+    </w:tbl>
+    <w:p>
+      <w:pPr>
+        <w:jc w:val="both"/>
+      </w:pPr>
       <w:r>
         <w:br w:type="page"/>
       </w:r>
@@ -18140,13 +19135,19 @@
           <w:numId w:val="1"/>
         </w:numPr>
       </w:pPr>
-      <w:hyperlink r:id="rId31" w:anchor="VrsMnlMmrllc" w:history="1">
+      <w:r>
+        <w:t>(</w:t>
+      </w:r>
+      <w:hyperlink r:id="rId31" w:history="1">
         <w:r>
+          <w:rPr>
+            <w:rStyle w:val="Hyperlink"/>
+          </w:rPr>
           <w:t>rigaux.org</w:t>
         </w:r>
       </w:hyperlink>
       <w:r>
-        <w:t xml:space="preserve"> (2017) Available at: </w:t>
+        <w:t xml:space="preserve"> 2017) Available at: </w:t>
       </w:r>
       <w:hyperlink r:id="rId32" w:anchor="VrsMnlMmrllc" w:history="1">
         <w:r>
@@ -20664,7 +21665,7 @@
 </file>
 
 <file path=customXml/itemProps1.xml><?xml version="1.0" encoding="utf-8"?>
-<ds:datastoreItem xmlns:ds="http://schemas.openxmlformats.org/officeDocument/2006/customXml" ds:itemID="{A3DFDEEC-36B4-496A-9D01-273D38D382BF}">
+<ds:datastoreItem xmlns:ds="http://schemas.openxmlformats.org/officeDocument/2006/customXml" ds:itemID="{D3154C2E-EFDF-4207-AD6D-F639C69F1292}">
   <ds:schemaRefs>
     <ds:schemaRef ds:uri="http://schemas.openxmlformats.org/officeDocument/2006/bibliography"/>
   </ds:schemaRefs>

</xml_diff>

<commit_message>
Added New Bugs to Bug Log
The bugs found by user testing were added to the bug log
</commit_message>
<xml_diff>
--- a/documentation/Dissertation_Draft.docx
+++ b/documentation/Dissertation_Draft.docx
@@ -44,8 +44,6 @@
         </w:rPr>
         <w:t>Codex</w:t>
       </w:r>
-      <w:bookmarkStart w:id="0" w:name="_GoBack"/>
-      <w:bookmarkEnd w:id="0"/>
     </w:p>
     <w:p>
       <w:pPr>
@@ -7277,12 +7275,12 @@
           <w:numId w:val="4"/>
         </w:numPr>
       </w:pPr>
-      <w:bookmarkStart w:id="1" w:name="_Toc511134120"/>
+      <w:bookmarkStart w:id="0" w:name="_Toc511134120"/>
       <w:r>
         <w:lastRenderedPageBreak/>
         <w:t>Introduction</w:t>
       </w:r>
-      <w:bookmarkEnd w:id="1"/>
+      <w:bookmarkEnd w:id="0"/>
     </w:p>
     <w:p/>
     <w:p>
@@ -7299,11 +7297,11 @@
           <w:numId w:val="4"/>
         </w:numPr>
       </w:pPr>
-      <w:bookmarkStart w:id="2" w:name="_Toc511134121"/>
+      <w:bookmarkStart w:id="1" w:name="_Toc511134121"/>
       <w:r>
         <w:t>Aims and Objectives</w:t>
       </w:r>
-      <w:bookmarkEnd w:id="2"/>
+      <w:bookmarkEnd w:id="1"/>
     </w:p>
     <w:p/>
     <w:p>
@@ -7486,12 +7484,12 @@
           <w:numId w:val="4"/>
         </w:numPr>
       </w:pPr>
-      <w:bookmarkStart w:id="3" w:name="_Toc511134122"/>
+      <w:bookmarkStart w:id="2" w:name="_Toc511134122"/>
       <w:r>
         <w:lastRenderedPageBreak/>
         <w:t>Table of Figures</w:t>
       </w:r>
-      <w:bookmarkEnd w:id="3"/>
+      <w:bookmarkEnd w:id="2"/>
     </w:p>
     <w:p/>
     <w:tbl>
@@ -7961,12 +7959,12 @@
           <w:numId w:val="4"/>
         </w:numPr>
       </w:pPr>
-      <w:bookmarkStart w:id="4" w:name="_Toc511134123"/>
+      <w:bookmarkStart w:id="3" w:name="_Toc511134123"/>
       <w:r>
         <w:lastRenderedPageBreak/>
         <w:t>Definitions</w:t>
       </w:r>
-      <w:bookmarkEnd w:id="4"/>
+      <w:bookmarkEnd w:id="3"/>
     </w:p>
     <w:p/>
     <w:tbl>
@@ -8122,12 +8120,12 @@
           <w:numId w:val="4"/>
         </w:numPr>
       </w:pPr>
-      <w:bookmarkStart w:id="5" w:name="_Toc511134124"/>
+      <w:bookmarkStart w:id="4" w:name="_Toc511134124"/>
       <w:r>
         <w:lastRenderedPageBreak/>
         <w:t>Background Research</w:t>
       </w:r>
-      <w:bookmarkEnd w:id="5"/>
+      <w:bookmarkEnd w:id="4"/>
     </w:p>
     <w:p/>
     <w:p>
@@ -8138,11 +8136,11 @@
           <w:numId w:val="4"/>
         </w:numPr>
       </w:pPr>
-      <w:bookmarkStart w:id="6" w:name="_Toc511134125"/>
+      <w:bookmarkStart w:id="5" w:name="_Toc511134125"/>
       <w:r>
         <w:t>Market Research</w:t>
       </w:r>
-      <w:bookmarkEnd w:id="6"/>
+      <w:bookmarkEnd w:id="5"/>
     </w:p>
     <w:p/>
     <w:p>
@@ -8153,11 +8151,11 @@
           <w:numId w:val="4"/>
         </w:numPr>
       </w:pPr>
-      <w:bookmarkStart w:id="7" w:name="_Toc511134126"/>
+      <w:bookmarkStart w:id="6" w:name="_Toc511134126"/>
       <w:r>
         <w:t>Reasoning</w:t>
       </w:r>
-      <w:bookmarkEnd w:id="7"/>
+      <w:bookmarkEnd w:id="6"/>
     </w:p>
     <w:p>
       <w:r>
@@ -8186,11 +8184,11 @@
           <w:numId w:val="4"/>
         </w:numPr>
       </w:pPr>
-      <w:bookmarkStart w:id="8" w:name="_Toc511134127"/>
+      <w:bookmarkStart w:id="7" w:name="_Toc511134127"/>
       <w:r>
         <w:t>Method</w:t>
       </w:r>
-      <w:bookmarkEnd w:id="8"/>
+      <w:bookmarkEnd w:id="7"/>
     </w:p>
     <w:p/>
     <w:p>
@@ -8229,11 +8227,11 @@
           <w:numId w:val="4"/>
         </w:numPr>
       </w:pPr>
-      <w:bookmarkStart w:id="9" w:name="_Toc511134128"/>
+      <w:bookmarkStart w:id="8" w:name="_Toc511134128"/>
       <w:r>
         <w:t>Findings</w:t>
       </w:r>
-      <w:bookmarkEnd w:id="9"/>
+      <w:bookmarkEnd w:id="8"/>
     </w:p>
     <w:p/>
     <w:p>
@@ -8256,11 +8254,11 @@
           <w:numId w:val="4"/>
         </w:numPr>
       </w:pPr>
-      <w:bookmarkStart w:id="10" w:name="_Toc511134129"/>
+      <w:bookmarkStart w:id="9" w:name="_Toc511134129"/>
       <w:r>
         <w:t>Summary</w:t>
       </w:r>
-      <w:bookmarkEnd w:id="10"/>
+      <w:bookmarkEnd w:id="9"/>
     </w:p>
     <w:p/>
     <w:p>
@@ -8378,12 +8376,12 @@
           <w:numId w:val="4"/>
         </w:numPr>
       </w:pPr>
-      <w:bookmarkStart w:id="11" w:name="_Toc511134130"/>
+      <w:bookmarkStart w:id="10" w:name="_Toc511134130"/>
       <w:r>
         <w:lastRenderedPageBreak/>
         <w:t>Audience Research</w:t>
       </w:r>
-      <w:bookmarkEnd w:id="11"/>
+      <w:bookmarkEnd w:id="10"/>
       <w:r>
         <w:t xml:space="preserve"> </w:t>
       </w:r>
@@ -8397,11 +8395,11 @@
           <w:numId w:val="4"/>
         </w:numPr>
       </w:pPr>
-      <w:bookmarkStart w:id="12" w:name="_Toc511134131"/>
+      <w:bookmarkStart w:id="11" w:name="_Toc511134131"/>
       <w:r>
         <w:t>Survey Rationale</w:t>
       </w:r>
-      <w:bookmarkEnd w:id="12"/>
+      <w:bookmarkEnd w:id="11"/>
     </w:p>
     <w:p/>
     <w:p>
@@ -8425,11 +8423,11 @@
           <w:numId w:val="4"/>
         </w:numPr>
       </w:pPr>
-      <w:bookmarkStart w:id="13" w:name="_Toc511134132"/>
+      <w:bookmarkStart w:id="12" w:name="_Toc511134132"/>
       <w:r>
         <w:t>Survey Results</w:t>
       </w:r>
-      <w:bookmarkEnd w:id="13"/>
+      <w:bookmarkEnd w:id="12"/>
     </w:p>
     <w:p/>
     <w:p>
@@ -8803,12 +8801,12 @@
           <w:numId w:val="4"/>
         </w:numPr>
       </w:pPr>
-      <w:bookmarkStart w:id="14" w:name="_Toc511134133"/>
+      <w:bookmarkStart w:id="13" w:name="_Toc511134133"/>
       <w:r>
         <w:lastRenderedPageBreak/>
         <w:t>Language Research</w:t>
       </w:r>
-      <w:bookmarkEnd w:id="14"/>
+      <w:bookmarkEnd w:id="13"/>
     </w:p>
     <w:p/>
     <w:p>
@@ -8819,11 +8817,11 @@
           <w:numId w:val="4"/>
         </w:numPr>
       </w:pPr>
-      <w:bookmarkStart w:id="15" w:name="_Toc511134134"/>
+      <w:bookmarkStart w:id="14" w:name="_Toc511134134"/>
       <w:r>
         <w:t>Reasoning</w:t>
       </w:r>
-      <w:bookmarkEnd w:id="15"/>
+      <w:bookmarkEnd w:id="14"/>
     </w:p>
     <w:p/>
     <w:p>
@@ -8854,11 +8852,11 @@
           <w:numId w:val="4"/>
         </w:numPr>
       </w:pPr>
-      <w:bookmarkStart w:id="16" w:name="_Toc511134135"/>
+      <w:bookmarkStart w:id="15" w:name="_Toc511134135"/>
       <w:r>
         <w:t>Method</w:t>
       </w:r>
-      <w:bookmarkEnd w:id="16"/>
+      <w:bookmarkEnd w:id="15"/>
     </w:p>
     <w:p/>
     <w:p>
@@ -8879,11 +8877,11 @@
           <w:numId w:val="4"/>
         </w:numPr>
       </w:pPr>
-      <w:bookmarkStart w:id="17" w:name="_Toc511134136"/>
+      <w:bookmarkStart w:id="16" w:name="_Toc511134136"/>
       <w:r>
         <w:t>Findings</w:t>
       </w:r>
-      <w:bookmarkEnd w:id="17"/>
+      <w:bookmarkEnd w:id="16"/>
     </w:p>
     <w:p/>
     <w:p>
@@ -8901,11 +8899,11 @@
           <w:numId w:val="4"/>
         </w:numPr>
       </w:pPr>
-      <w:bookmarkStart w:id="18" w:name="_Toc511134137"/>
+      <w:bookmarkStart w:id="17" w:name="_Toc511134137"/>
       <w:r>
         <w:t>Summary</w:t>
       </w:r>
-      <w:bookmarkEnd w:id="18"/>
+      <w:bookmarkEnd w:id="17"/>
     </w:p>
     <w:p/>
     <w:p>
@@ -8936,12 +8934,12 @@
           <w:numId w:val="4"/>
         </w:numPr>
       </w:pPr>
-      <w:bookmarkStart w:id="19" w:name="_Toc511134138"/>
+      <w:bookmarkStart w:id="18" w:name="_Toc511134138"/>
       <w:r>
         <w:lastRenderedPageBreak/>
         <w:t>Academic Research</w:t>
       </w:r>
-      <w:bookmarkEnd w:id="19"/>
+      <w:bookmarkEnd w:id="18"/>
     </w:p>
     <w:p/>
     <w:p>
@@ -8952,13 +8950,13 @@
           <w:numId w:val="4"/>
         </w:numPr>
       </w:pPr>
-      <w:bookmarkStart w:id="20" w:name="_Toc496004118"/>
-      <w:bookmarkStart w:id="21" w:name="_Toc511134139"/>
+      <w:bookmarkStart w:id="19" w:name="_Toc496004118"/>
+      <w:bookmarkStart w:id="20" w:name="_Toc511134139"/>
       <w:r>
         <w:t>Language Pedagogy</w:t>
       </w:r>
+      <w:bookmarkEnd w:id="19"/>
       <w:bookmarkEnd w:id="20"/>
-      <w:bookmarkEnd w:id="21"/>
     </w:p>
     <w:p/>
     <w:p>
@@ -9110,14 +9108,14 @@
           <w:numId w:val="4"/>
         </w:numPr>
       </w:pPr>
-      <w:bookmarkStart w:id="22" w:name="_Toc496004119"/>
-      <w:bookmarkStart w:id="23" w:name="_Toc511134140"/>
+      <w:bookmarkStart w:id="21" w:name="_Toc496004119"/>
+      <w:bookmarkStart w:id="22" w:name="_Toc511134140"/>
       <w:r>
         <w:lastRenderedPageBreak/>
         <w:t>Crowdsourcing and Gamification.</w:t>
       </w:r>
+      <w:bookmarkEnd w:id="21"/>
       <w:bookmarkEnd w:id="22"/>
-      <w:bookmarkEnd w:id="23"/>
     </w:p>
     <w:p/>
     <w:p>
@@ -9394,12 +9392,12 @@
           <w:numId w:val="4"/>
         </w:numPr>
       </w:pPr>
-      <w:bookmarkStart w:id="24" w:name="_Toc511134141"/>
+      <w:bookmarkStart w:id="23" w:name="_Toc511134141"/>
       <w:r>
         <w:lastRenderedPageBreak/>
         <w:t>Implementation Technology</w:t>
       </w:r>
-      <w:bookmarkEnd w:id="24"/>
+      <w:bookmarkEnd w:id="23"/>
     </w:p>
     <w:p/>
     <w:p>
@@ -9523,11 +9521,11 @@
           <w:numId w:val="4"/>
         </w:numPr>
       </w:pPr>
-      <w:bookmarkStart w:id="25" w:name="_Toc511134142"/>
+      <w:bookmarkStart w:id="24" w:name="_Toc511134142"/>
       <w:r>
         <w:t>What is a Web Application?</w:t>
       </w:r>
-      <w:bookmarkEnd w:id="25"/>
+      <w:bookmarkEnd w:id="24"/>
     </w:p>
     <w:p/>
     <w:p>
@@ -9605,12 +9603,12 @@
           <w:numId w:val="4"/>
         </w:numPr>
       </w:pPr>
-      <w:bookmarkStart w:id="26" w:name="_Toc511134143"/>
+      <w:bookmarkStart w:id="25" w:name="_Toc511134143"/>
       <w:r>
         <w:lastRenderedPageBreak/>
         <w:t>Methodology and System Design</w:t>
       </w:r>
-      <w:bookmarkEnd w:id="26"/>
+      <w:bookmarkEnd w:id="25"/>
     </w:p>
     <w:p/>
     <w:p>
@@ -9621,11 +9619,11 @@
           <w:numId w:val="4"/>
         </w:numPr>
       </w:pPr>
-      <w:bookmarkStart w:id="27" w:name="_Toc511134144"/>
+      <w:bookmarkStart w:id="26" w:name="_Toc511134144"/>
       <w:r>
         <w:t>Overview</w:t>
       </w:r>
-      <w:bookmarkEnd w:id="27"/>
+      <w:bookmarkEnd w:id="26"/>
     </w:p>
     <w:p/>
     <w:p>
@@ -9667,14 +9665,14 @@
           <w:numId w:val="4"/>
         </w:numPr>
       </w:pPr>
-      <w:bookmarkStart w:id="28" w:name="_Toc511134145"/>
+      <w:bookmarkStart w:id="27" w:name="_Toc511134145"/>
       <w:r>
         <w:t xml:space="preserve">Functional </w:t>
       </w:r>
       <w:r>
         <w:t>Requirements</w:t>
       </w:r>
-      <w:bookmarkEnd w:id="28"/>
+      <w:bookmarkEnd w:id="27"/>
     </w:p>
     <w:p/>
     <w:tbl>
@@ -10090,11 +10088,11 @@
           <w:numId w:val="4"/>
         </w:numPr>
       </w:pPr>
-      <w:bookmarkStart w:id="29" w:name="_Toc511134146"/>
+      <w:bookmarkStart w:id="28" w:name="_Toc511134146"/>
       <w:r>
         <w:t>Non-Functional Requirements</w:t>
       </w:r>
-      <w:bookmarkEnd w:id="29"/>
+      <w:bookmarkEnd w:id="28"/>
     </w:p>
     <w:p/>
     <w:tbl>
@@ -10272,12 +10270,12 @@
           <w:numId w:val="4"/>
         </w:numPr>
       </w:pPr>
-      <w:bookmarkStart w:id="30" w:name="_Toc511134147"/>
+      <w:bookmarkStart w:id="29" w:name="_Toc511134147"/>
       <w:r>
         <w:lastRenderedPageBreak/>
         <w:t>High Level Design</w:t>
       </w:r>
-      <w:bookmarkEnd w:id="30"/>
+      <w:bookmarkEnd w:id="29"/>
     </w:p>
     <w:p/>
     <w:p>
@@ -10411,12 +10409,12 @@
           <w:numId w:val="4"/>
         </w:numPr>
       </w:pPr>
-      <w:bookmarkStart w:id="31" w:name="_Toc511134148"/>
+      <w:bookmarkStart w:id="30" w:name="_Toc511134148"/>
       <w:r>
         <w:lastRenderedPageBreak/>
         <w:t>Backend Server-Side Design</w:t>
       </w:r>
-      <w:bookmarkEnd w:id="31"/>
+      <w:bookmarkEnd w:id="30"/>
     </w:p>
     <w:p/>
     <w:p>
@@ -10566,12 +10564,12 @@
           <w:numId w:val="4"/>
         </w:numPr>
       </w:pPr>
-      <w:bookmarkStart w:id="32" w:name="_Toc511134149"/>
+      <w:bookmarkStart w:id="31" w:name="_Toc511134149"/>
       <w:r>
         <w:lastRenderedPageBreak/>
         <w:t>Database Design</w:t>
       </w:r>
-      <w:bookmarkEnd w:id="32"/>
+      <w:bookmarkEnd w:id="31"/>
     </w:p>
     <w:p/>
     <w:p>
@@ -10707,12 +10705,12 @@
           <w:numId w:val="4"/>
         </w:numPr>
       </w:pPr>
-      <w:bookmarkStart w:id="33" w:name="_Toc511134150"/>
+      <w:bookmarkStart w:id="32" w:name="_Toc511134150"/>
       <w:r>
         <w:lastRenderedPageBreak/>
         <w:t>User Interface Design</w:t>
       </w:r>
-      <w:bookmarkEnd w:id="33"/>
+      <w:bookmarkEnd w:id="32"/>
     </w:p>
     <w:p/>
     <w:p>
@@ -11015,12 +11013,12 @@
           <w:numId w:val="4"/>
         </w:numPr>
       </w:pPr>
-      <w:bookmarkStart w:id="34" w:name="_Toc511134151"/>
+      <w:bookmarkStart w:id="33" w:name="_Toc511134151"/>
       <w:r>
         <w:lastRenderedPageBreak/>
         <w:t>Design Reasoning</w:t>
       </w:r>
-      <w:bookmarkEnd w:id="34"/>
+      <w:bookmarkEnd w:id="33"/>
     </w:p>
     <w:p/>
     <w:p>
@@ -11138,7 +11136,7 @@
           <w:numId w:val="4"/>
         </w:numPr>
       </w:pPr>
-      <w:bookmarkStart w:id="35" w:name="_Toc511134152"/>
+      <w:bookmarkStart w:id="34" w:name="_Toc511134152"/>
       <w:r>
         <w:lastRenderedPageBreak/>
         <w:t>Project</w:t>
@@ -11146,7 +11144,7 @@
       <w:r>
         <w:t xml:space="preserve"> Plan</w:t>
       </w:r>
-      <w:bookmarkEnd w:id="35"/>
+      <w:bookmarkEnd w:id="34"/>
     </w:p>
     <w:p/>
     <w:p>
@@ -11292,12 +11290,12 @@
           <w:numId w:val="4"/>
         </w:numPr>
       </w:pPr>
-      <w:bookmarkStart w:id="36" w:name="_Toc511134153"/>
+      <w:bookmarkStart w:id="35" w:name="_Toc511134153"/>
       <w:r>
         <w:lastRenderedPageBreak/>
         <w:t>Application Development Plan</w:t>
       </w:r>
-      <w:bookmarkEnd w:id="36"/>
+      <w:bookmarkEnd w:id="35"/>
     </w:p>
     <w:p/>
     <w:tbl>
@@ -12220,11 +12218,11 @@
           <w:numId w:val="4"/>
         </w:numPr>
       </w:pPr>
-      <w:bookmarkStart w:id="37" w:name="_Toc511134154"/>
+      <w:bookmarkStart w:id="36" w:name="_Toc511134154"/>
       <w:r>
         <w:t>Optional Application Features</w:t>
       </w:r>
-      <w:bookmarkEnd w:id="37"/>
+      <w:bookmarkEnd w:id="36"/>
     </w:p>
     <w:p/>
     <w:tbl>
@@ -12479,12 +12477,12 @@
           <w:numId w:val="4"/>
         </w:numPr>
       </w:pPr>
-      <w:bookmarkStart w:id="38" w:name="_Toc511134155"/>
+      <w:bookmarkStart w:id="37" w:name="_Toc511134155"/>
       <w:r>
         <w:lastRenderedPageBreak/>
         <w:t>Implementation</w:t>
       </w:r>
-      <w:bookmarkEnd w:id="38"/>
+      <w:bookmarkEnd w:id="37"/>
     </w:p>
     <w:p/>
     <w:p>
@@ -12495,11 +12493,11 @@
           <w:numId w:val="4"/>
         </w:numPr>
       </w:pPr>
-      <w:bookmarkStart w:id="39" w:name="_Toc511134156"/>
+      <w:bookmarkStart w:id="38" w:name="_Toc511134156"/>
       <w:r>
         <w:t>Overview</w:t>
       </w:r>
-      <w:bookmarkEnd w:id="39"/>
+      <w:bookmarkEnd w:id="38"/>
     </w:p>
     <w:p/>
     <w:p>
@@ -12553,7 +12551,7 @@
           <w:numId w:val="4"/>
         </w:numPr>
       </w:pPr>
-      <w:bookmarkStart w:id="40" w:name="_Toc511134157"/>
+      <w:bookmarkStart w:id="39" w:name="_Toc511134157"/>
       <w:r>
         <w:t xml:space="preserve">Implementing the </w:t>
       </w:r>
@@ -12563,7 +12561,7 @@
       <w:r>
         <w:t xml:space="preserve"> System</w:t>
       </w:r>
-      <w:bookmarkEnd w:id="40"/>
+      <w:bookmarkEnd w:id="39"/>
     </w:p>
     <w:p/>
     <w:p>
@@ -12709,11 +12707,11 @@
           <w:numId w:val="4"/>
         </w:numPr>
       </w:pPr>
-      <w:bookmarkStart w:id="41" w:name="_Toc511134158"/>
+      <w:bookmarkStart w:id="40" w:name="_Toc511134158"/>
       <w:r>
         <w:t>Implementing the Post Tagging System</w:t>
       </w:r>
-      <w:bookmarkEnd w:id="41"/>
+      <w:bookmarkEnd w:id="40"/>
     </w:p>
     <w:p/>
     <w:p>
@@ -12848,12 +12846,12 @@
           <w:numId w:val="4"/>
         </w:numPr>
       </w:pPr>
-      <w:bookmarkStart w:id="42" w:name="_Toc511134159"/>
+      <w:bookmarkStart w:id="41" w:name="_Toc511134159"/>
       <w:r>
         <w:lastRenderedPageBreak/>
         <w:t>Implementing the Search and Sort System</w:t>
       </w:r>
-      <w:bookmarkEnd w:id="42"/>
+      <w:bookmarkEnd w:id="41"/>
     </w:p>
     <w:p/>
     <w:p>
@@ -13024,11 +13022,11 @@
           <w:numId w:val="4"/>
         </w:numPr>
       </w:pPr>
-      <w:bookmarkStart w:id="43" w:name="_Toc511134160"/>
+      <w:bookmarkStart w:id="42" w:name="_Toc511134160"/>
       <w:r>
         <w:t>Implementing the Real Time Data Aspect.</w:t>
       </w:r>
-      <w:bookmarkEnd w:id="43"/>
+      <w:bookmarkEnd w:id="42"/>
     </w:p>
     <w:p/>
     <w:p>
@@ -13241,11 +13239,11 @@
           <w:numId w:val="4"/>
         </w:numPr>
       </w:pPr>
-      <w:bookmarkStart w:id="44" w:name="_Toc511134161"/>
+      <w:bookmarkStart w:id="43" w:name="_Toc511134161"/>
       <w:r>
         <w:t>Final Deliverable</w:t>
       </w:r>
-      <w:bookmarkEnd w:id="44"/>
+      <w:bookmarkEnd w:id="43"/>
     </w:p>
     <w:p/>
     <w:p>
@@ -13273,12 +13271,12 @@
           <w:numId w:val="4"/>
         </w:numPr>
       </w:pPr>
-      <w:bookmarkStart w:id="45" w:name="_Toc511134162"/>
+      <w:bookmarkStart w:id="44" w:name="_Toc511134162"/>
       <w:r>
         <w:lastRenderedPageBreak/>
         <w:t>Testing</w:t>
       </w:r>
-      <w:bookmarkEnd w:id="45"/>
+      <w:bookmarkEnd w:id="44"/>
     </w:p>
     <w:p/>
     <w:p>
@@ -13289,14 +13287,14 @@
           <w:numId w:val="4"/>
         </w:numPr>
       </w:pPr>
-      <w:bookmarkStart w:id="46" w:name="_Toc511134163"/>
+      <w:bookmarkStart w:id="45" w:name="_Toc511134163"/>
       <w:r>
         <w:t>Black Box</w:t>
       </w:r>
       <w:r>
         <w:t xml:space="preserve"> Testing</w:t>
       </w:r>
-      <w:bookmarkEnd w:id="46"/>
+      <w:bookmarkEnd w:id="45"/>
     </w:p>
     <w:p/>
     <w:p>
@@ -13307,11 +13305,11 @@
           <w:numId w:val="4"/>
         </w:numPr>
       </w:pPr>
-      <w:bookmarkStart w:id="47" w:name="_Toc511134164"/>
+      <w:bookmarkStart w:id="46" w:name="_Toc511134164"/>
       <w:r>
         <w:t>Method</w:t>
       </w:r>
-      <w:bookmarkEnd w:id="47"/>
+      <w:bookmarkEnd w:id="46"/>
     </w:p>
     <w:p/>
     <w:p>
@@ -13511,12 +13509,12 @@
           <w:numId w:val="4"/>
         </w:numPr>
       </w:pPr>
-      <w:bookmarkStart w:id="48" w:name="_Toc511134165"/>
+      <w:bookmarkStart w:id="47" w:name="_Toc511134165"/>
       <w:r>
         <w:lastRenderedPageBreak/>
         <w:t>Report</w:t>
       </w:r>
-      <w:bookmarkEnd w:id="48"/>
+      <w:bookmarkEnd w:id="47"/>
     </w:p>
     <w:p/>
     <w:tbl>
@@ -16698,6 +16696,64 @@
       <w:tr>
         <w:tc>
           <w:tcPr>
+            <w:tcW w:w="846" w:type="dxa"/>
+            <w:shd w:val="clear" w:color="auto" w:fill="FF0000"/>
+          </w:tcPr>
+          <w:p>
+            <w:r>
+              <w:t>5-18</w:t>
+            </w:r>
+          </w:p>
+        </w:tc>
+        <w:tc>
+          <w:tcPr>
+            <w:tcW w:w="3402" w:type="dxa"/>
+          </w:tcPr>
+          <w:p>
+            <w:pPr>
+              <w:tabs>
+                <w:tab w:val="left" w:pos="2432"/>
+              </w:tabs>
+              <w:rPr>
+                <w:u w:val="single"/>
+              </w:rPr>
+            </w:pPr>
+            <w:r>
+              <w:rPr>
+                <w:i/>
+              </w:rPr>
+              <w:t xml:space="preserve">(Retest) </w:t>
+            </w:r>
+            <w:r>
+              <w:t>Users cannot mark other users bounties as complete</w:t>
+            </w:r>
+          </w:p>
+        </w:tc>
+        <w:tc>
+          <w:tcPr>
+            <w:tcW w:w="2514" w:type="dxa"/>
+          </w:tcPr>
+          <w:p>
+            <w:r>
+              <w:t>The button to mark as complete should not appear on other user’s bounties</w:t>
+            </w:r>
+          </w:p>
+        </w:tc>
+        <w:tc>
+          <w:tcPr>
+            <w:tcW w:w="2254" w:type="dxa"/>
+            <w:shd w:val="clear" w:color="auto" w:fill="70AD47" w:themeFill="accent6"/>
+          </w:tcPr>
+          <w:p>
+            <w:r>
+              <w:t>Mark as complete button does not appear on bounties created by other users.</w:t>
+            </w:r>
+          </w:p>
+        </w:tc>
+      </w:tr>
+      <w:tr>
+        <w:tc>
+          <w:tcPr>
             <w:tcW w:w="9016" w:type="dxa"/>
             <w:gridSpan w:val="4"/>
             <w:shd w:val="clear" w:color="auto" w:fill="AEAAAA" w:themeFill="background2" w:themeFillShade="BF"/>
@@ -16907,11 +16963,9 @@
             <w:r>
               <w:t xml:space="preserve">User </w:t>
             </w:r>
-            <w:proofErr w:type="gramStart"/>
-            <w:r>
-              <w:t>is able to</w:t>
-            </w:r>
-            <w:proofErr w:type="gramEnd"/>
+            <w:r>
+              <w:t>can</w:t>
+            </w:r>
             <w:r>
               <w:t xml:space="preserve"> delete their own post</w:t>
             </w:r>
@@ -16972,36 +17026,18 @@
       <w:tr>
         <w:tc>
           <w:tcPr>
-            <w:tcW w:w="9016" w:type="dxa"/>
-            <w:gridSpan w:val="4"/>
-            <w:shd w:val="clear" w:color="auto" w:fill="AEAAAA" w:themeFill="background2" w:themeFillShade="BF"/>
-          </w:tcPr>
-          <w:p>
-            <w:pPr>
-              <w:jc w:val="center"/>
-            </w:pPr>
-            <w:r>
-              <w:t>FR 7: Users can Save Posts Offline for Viewing Without an Internet Connection</w:t>
-            </w:r>
-          </w:p>
-        </w:tc>
-      </w:tr>
-      <w:tr>
-        <w:tc>
-          <w:tcPr>
             <w:tcW w:w="846" w:type="dxa"/>
-            <w:shd w:val="clear" w:color="auto" w:fill="AEAAAA" w:themeFill="background2" w:themeFillShade="BF"/>
-          </w:tcPr>
-          <w:p>
-            <w:r>
-              <w:t>Test #</w:t>
+            <w:shd w:val="clear" w:color="auto" w:fill="FF0000"/>
+          </w:tcPr>
+          <w:p>
+            <w:r>
+              <w:t>6-5</w:t>
             </w:r>
           </w:p>
         </w:tc>
         <w:tc>
           <w:tcPr>
             <w:tcW w:w="3402" w:type="dxa"/>
-            <w:shd w:val="clear" w:color="auto" w:fill="AEAAAA" w:themeFill="background2" w:themeFillShade="BF"/>
           </w:tcPr>
           <w:p>
             <w:pPr>
@@ -17010,29 +17046,34 @@
               </w:tabs>
             </w:pPr>
             <w:r>
-              <w:t>Description</w:t>
+              <w:rPr>
+                <w:i/>
+              </w:rPr>
+              <w:t xml:space="preserve">(Retest) </w:t>
+            </w:r>
+            <w:r>
+              <w:t>Users cannot view other users posts in their created list. Nor can they delete other users posts.</w:t>
             </w:r>
           </w:p>
         </w:tc>
         <w:tc>
           <w:tcPr>
             <w:tcW w:w="2514" w:type="dxa"/>
-            <w:shd w:val="clear" w:color="auto" w:fill="AEAAAA" w:themeFill="background2" w:themeFillShade="BF"/>
-          </w:tcPr>
-          <w:p>
-            <w:r>
-              <w:t>Expected Result</w:t>
+          </w:tcPr>
+          <w:p>
+            <w:r>
+              <w:t>When connecting to the posts page the user should only see their own posts</w:t>
             </w:r>
           </w:p>
         </w:tc>
         <w:tc>
           <w:tcPr>
             <w:tcW w:w="2254" w:type="dxa"/>
-            <w:shd w:val="clear" w:color="auto" w:fill="AEAAAA" w:themeFill="background2" w:themeFillShade="BF"/>
-          </w:tcPr>
-          <w:p>
-            <w:r>
-              <w:t>Actual Result</w:t>
+            <w:shd w:val="clear" w:color="auto" w:fill="70AD47" w:themeFill="accent6"/>
+          </w:tcPr>
+          <w:p>
+            <w:r>
+              <w:t xml:space="preserve">User can only see their own posts. Therefore, they cannot delete other users post </w:t>
             </w:r>
           </w:p>
         </w:tc>
@@ -17040,18 +17081,36 @@
       <w:tr>
         <w:tc>
           <w:tcPr>
+            <w:tcW w:w="9016" w:type="dxa"/>
+            <w:gridSpan w:val="4"/>
+            <w:shd w:val="clear" w:color="auto" w:fill="AEAAAA" w:themeFill="background2" w:themeFillShade="BF"/>
+          </w:tcPr>
+          <w:p>
+            <w:pPr>
+              <w:jc w:val="center"/>
+            </w:pPr>
+            <w:r>
+              <w:t>FR 7: Users can Save Posts Offline for Viewing Without an Internet Connection</w:t>
+            </w:r>
+          </w:p>
+        </w:tc>
+      </w:tr>
+      <w:tr>
+        <w:tc>
+          <w:tcPr>
             <w:tcW w:w="846" w:type="dxa"/>
-            <w:shd w:val="clear" w:color="auto" w:fill="70AD47" w:themeFill="accent6"/>
-          </w:tcPr>
-          <w:p>
-            <w:r>
-              <w:t>7-1</w:t>
+            <w:shd w:val="clear" w:color="auto" w:fill="AEAAAA" w:themeFill="background2" w:themeFillShade="BF"/>
+          </w:tcPr>
+          <w:p>
+            <w:r>
+              <w:t>Test #</w:t>
             </w:r>
           </w:p>
         </w:tc>
         <w:tc>
           <w:tcPr>
             <w:tcW w:w="3402" w:type="dxa"/>
+            <w:shd w:val="clear" w:color="auto" w:fill="AEAAAA" w:themeFill="background2" w:themeFillShade="BF"/>
           </w:tcPr>
           <w:p>
             <w:pPr>
@@ -17060,28 +17119,29 @@
               </w:tabs>
             </w:pPr>
             <w:r>
-              <w:t>By pressing the save post button on the view detailed post page that post is added to the saved list</w:t>
+              <w:t>Description</w:t>
             </w:r>
           </w:p>
         </w:tc>
         <w:tc>
           <w:tcPr>
             <w:tcW w:w="2514" w:type="dxa"/>
-          </w:tcPr>
-          <w:p>
-            <w:r>
-              <w:t>Upon pressing the save post button that post is saved and can be viewed on the saved post page while offline or online.</w:t>
+            <w:shd w:val="clear" w:color="auto" w:fill="AEAAAA" w:themeFill="background2" w:themeFillShade="BF"/>
+          </w:tcPr>
+          <w:p>
+            <w:r>
+              <w:t>Expected Result</w:t>
             </w:r>
           </w:p>
         </w:tc>
         <w:tc>
           <w:tcPr>
             <w:tcW w:w="2254" w:type="dxa"/>
-            <w:shd w:val="clear" w:color="auto" w:fill="70AD47" w:themeFill="accent6"/>
-          </w:tcPr>
-          <w:p>
-            <w:r>
-              <w:t>User can save posts to their list</w:t>
+            <w:shd w:val="clear" w:color="auto" w:fill="AEAAAA" w:themeFill="background2" w:themeFillShade="BF"/>
+          </w:tcPr>
+          <w:p>
+            <w:r>
+              <w:t>Actual Result</w:t>
             </w:r>
           </w:p>
         </w:tc>
@@ -17094,7 +17154,7 @@
           </w:tcPr>
           <w:p>
             <w:r>
-              <w:t>7-2</w:t>
+              <w:t>7-1</w:t>
             </w:r>
           </w:p>
         </w:tc>
@@ -17109,7 +17169,7 @@
               </w:tabs>
             </w:pPr>
             <w:r>
-              <w:t>The user can save as many posts as they wish without issue</w:t>
+              <w:t>By pressing the save post button on the view detailed post page that post is added to the saved list</w:t>
             </w:r>
           </w:p>
         </w:tc>
@@ -17119,7 +17179,7 @@
           </w:tcPr>
           <w:p>
             <w:r>
-              <w:t>Save a wide range of posts to ensure the user can save a range of posts without issue.</w:t>
+              <w:t>Upon pressing the save post button that post is saved and can be viewed on the saved post page while offline or online.</w:t>
             </w:r>
           </w:p>
         </w:tc>
@@ -17130,7 +17190,7 @@
           </w:tcPr>
           <w:p>
             <w:r>
-              <w:t>User can save as many posts as they want within reason (50 posts)</w:t>
+              <w:t>User can save posts to their list</w:t>
             </w:r>
           </w:p>
         </w:tc>
@@ -17139,11 +17199,11 @@
         <w:tc>
           <w:tcPr>
             <w:tcW w:w="846" w:type="dxa"/>
-            <w:shd w:val="clear" w:color="auto" w:fill="FF0000"/>
-          </w:tcPr>
-          <w:p>
-            <w:r>
-              <w:t>7-3</w:t>
+            <w:shd w:val="clear" w:color="auto" w:fill="70AD47" w:themeFill="accent6"/>
+          </w:tcPr>
+          <w:p>
+            <w:r>
+              <w:t>7-2</w:t>
             </w:r>
           </w:p>
         </w:tc>
@@ -17158,6 +17218,65 @@
               </w:tabs>
             </w:pPr>
             <w:r>
+              <w:t>The user can save as many posts as they wish without issue</w:t>
+            </w:r>
+          </w:p>
+        </w:tc>
+        <w:tc>
+          <w:tcPr>
+            <w:tcW w:w="2514" w:type="dxa"/>
+          </w:tcPr>
+          <w:p>
+            <w:r>
+              <w:t xml:space="preserve">Save a wide range of posts to ensure the user </w:t>
+            </w:r>
+            <w:r>
+              <w:lastRenderedPageBreak/>
+              <w:t>can save a range of posts without issue.</w:t>
+            </w:r>
+          </w:p>
+        </w:tc>
+        <w:tc>
+          <w:tcPr>
+            <w:tcW w:w="2254" w:type="dxa"/>
+            <w:shd w:val="clear" w:color="auto" w:fill="70AD47" w:themeFill="accent6"/>
+          </w:tcPr>
+          <w:p>
+            <w:r>
+              <w:lastRenderedPageBreak/>
+              <w:t xml:space="preserve">User can save as many posts as they want </w:t>
+            </w:r>
+            <w:r>
+              <w:lastRenderedPageBreak/>
+              <w:t>within reason (50 posts)</w:t>
+            </w:r>
+          </w:p>
+        </w:tc>
+      </w:tr>
+      <w:tr>
+        <w:tc>
+          <w:tcPr>
+            <w:tcW w:w="846" w:type="dxa"/>
+            <w:shd w:val="clear" w:color="auto" w:fill="FF0000"/>
+          </w:tcPr>
+          <w:p>
+            <w:r>
+              <w:lastRenderedPageBreak/>
+              <w:t>7-3</w:t>
+            </w:r>
+          </w:p>
+        </w:tc>
+        <w:tc>
+          <w:tcPr>
+            <w:tcW w:w="3402" w:type="dxa"/>
+          </w:tcPr>
+          <w:p>
+            <w:pPr>
+              <w:tabs>
+                <w:tab w:val="left" w:pos="2432"/>
+              </w:tabs>
+            </w:pPr>
+            <w:r>
               <w:t>The user tampering with their local cache should only affect their local view of the post and not the server side one.</w:t>
             </w:r>
           </w:p>
@@ -17209,7 +17328,6 @@
           </w:tcPr>
           <w:p>
             <w:r>
-              <w:lastRenderedPageBreak/>
               <w:t>8-1</w:t>
             </w:r>
           </w:p>
@@ -17653,6 +17771,70 @@
           </w:p>
         </w:tc>
       </w:tr>
+      <w:tr>
+        <w:tc>
+          <w:tcPr>
+            <w:tcW w:w="846" w:type="dxa"/>
+            <w:shd w:val="clear" w:color="auto" w:fill="70AD47" w:themeFill="accent6"/>
+          </w:tcPr>
+          <w:p>
+            <w:r>
+              <w:lastRenderedPageBreak/>
+              <w:t>M-3</w:t>
+            </w:r>
+          </w:p>
+        </w:tc>
+        <w:tc>
+          <w:tcPr>
+            <w:tcW w:w="3402" w:type="dxa"/>
+          </w:tcPr>
+          <w:p>
+            <w:pPr>
+              <w:tabs>
+                <w:tab w:val="left" w:pos="2432"/>
+              </w:tabs>
+            </w:pPr>
+            <w:r>
+              <w:rPr>
+                <w:i/>
+              </w:rPr>
+              <w:t xml:space="preserve">(Retest) </w:t>
+            </w:r>
+            <w:r>
+              <w:t>Non-logged</w:t>
+            </w:r>
+            <w:r>
+              <w:t>-in users can search the site and view the news feed</w:t>
+            </w:r>
+          </w:p>
+        </w:tc>
+        <w:tc>
+          <w:tcPr>
+            <w:tcW w:w="2514" w:type="dxa"/>
+          </w:tcPr>
+          <w:p>
+            <w:r>
+              <w:t>Upon connecting to the site while not logged in the user should be able to read the news feed and search using the search page.</w:t>
+            </w:r>
+          </w:p>
+        </w:tc>
+        <w:tc>
+          <w:tcPr>
+            <w:tcW w:w="2254" w:type="dxa"/>
+            <w:shd w:val="clear" w:color="auto" w:fill="70AD47" w:themeFill="accent6"/>
+          </w:tcPr>
+          <w:p>
+            <w:proofErr w:type="gramStart"/>
+            <w:r>
+              <w:t>Non logged</w:t>
+            </w:r>
+            <w:proofErr w:type="gramEnd"/>
+            <w:r>
+              <w:t xml:space="preserve"> in user is able to read the news feed and search for content using the search page.</w:t>
+            </w:r>
+          </w:p>
+        </w:tc>
+      </w:tr>
     </w:tbl>
     <w:p/>
     <w:p>
@@ -17668,7 +17850,7 @@
           <w:numId w:val="4"/>
         </w:numPr>
       </w:pPr>
-      <w:bookmarkStart w:id="49" w:name="_Toc511134166"/>
+      <w:bookmarkStart w:id="48" w:name="_Toc511134166"/>
       <w:r>
         <w:lastRenderedPageBreak/>
         <w:t>Backend Server</w:t>
@@ -17676,7 +17858,7 @@
       <w:r>
         <w:t xml:space="preserve"> Testing</w:t>
       </w:r>
-      <w:bookmarkEnd w:id="49"/>
+      <w:bookmarkEnd w:id="48"/>
     </w:p>
     <w:p/>
     <w:p>
@@ -17687,11 +17869,11 @@
           <w:numId w:val="4"/>
         </w:numPr>
       </w:pPr>
-      <w:bookmarkStart w:id="50" w:name="_Toc511134167"/>
+      <w:bookmarkStart w:id="49" w:name="_Toc511134167"/>
       <w:r>
         <w:t>Method</w:t>
       </w:r>
-      <w:bookmarkEnd w:id="50"/>
+      <w:bookmarkEnd w:id="49"/>
     </w:p>
     <w:p/>
     <w:p>
@@ -17776,12 +17958,12 @@
           <w:numId w:val="4"/>
         </w:numPr>
       </w:pPr>
-      <w:bookmarkStart w:id="51" w:name="_Toc511134168"/>
+      <w:bookmarkStart w:id="50" w:name="_Toc511134168"/>
       <w:r>
         <w:lastRenderedPageBreak/>
         <w:t>Database Usage</w:t>
       </w:r>
-      <w:bookmarkEnd w:id="51"/>
+      <w:bookmarkEnd w:id="50"/>
     </w:p>
     <w:p/>
     <w:p>
@@ -17935,12 +18117,12 @@
           <w:numId w:val="4"/>
         </w:numPr>
       </w:pPr>
-      <w:bookmarkStart w:id="52" w:name="_Toc511134169"/>
+      <w:bookmarkStart w:id="51" w:name="_Toc511134169"/>
       <w:r>
         <w:lastRenderedPageBreak/>
         <w:t>Database Verification</w:t>
       </w:r>
-      <w:bookmarkEnd w:id="52"/>
+      <w:bookmarkEnd w:id="51"/>
     </w:p>
     <w:p>
       <w:r>
@@ -18083,12 +18265,12 @@
           <w:numId w:val="4"/>
         </w:numPr>
       </w:pPr>
-      <w:bookmarkStart w:id="53" w:name="_Toc511134170"/>
+      <w:bookmarkStart w:id="52" w:name="_Toc511134170"/>
       <w:r>
         <w:lastRenderedPageBreak/>
         <w:t>Miscellaneous Testing</w:t>
       </w:r>
-      <w:bookmarkEnd w:id="53"/>
+      <w:bookmarkEnd w:id="52"/>
     </w:p>
     <w:p/>
     <w:p>
@@ -18099,11 +18281,11 @@
           <w:numId w:val="4"/>
         </w:numPr>
       </w:pPr>
-      <w:bookmarkStart w:id="54" w:name="_Toc511134171"/>
+      <w:bookmarkStart w:id="53" w:name="_Toc511134171"/>
       <w:r>
         <w:t>System Stress Test</w:t>
       </w:r>
-      <w:bookmarkEnd w:id="54"/>
+      <w:bookmarkEnd w:id="53"/>
     </w:p>
     <w:p/>
     <w:p>
@@ -18179,11 +18361,11 @@
           <w:numId w:val="4"/>
         </w:numPr>
       </w:pPr>
-      <w:bookmarkStart w:id="55" w:name="_Toc511134172"/>
+      <w:bookmarkStart w:id="54" w:name="_Toc511134172"/>
       <w:r>
         <w:t>Storage Tests</w:t>
       </w:r>
-      <w:bookmarkEnd w:id="55"/>
+      <w:bookmarkEnd w:id="54"/>
     </w:p>
     <w:p/>
     <w:p>
@@ -18344,12 +18526,12 @@
           <w:numId w:val="4"/>
         </w:numPr>
       </w:pPr>
-      <w:bookmarkStart w:id="56" w:name="_Toc511134173"/>
+      <w:bookmarkStart w:id="55" w:name="_Toc511134173"/>
       <w:r>
         <w:lastRenderedPageBreak/>
         <w:t>Compatibility Testing</w:t>
       </w:r>
-      <w:bookmarkEnd w:id="56"/>
+      <w:bookmarkEnd w:id="55"/>
     </w:p>
     <w:p/>
     <w:p>
@@ -18545,12 +18727,12 @@
           <w:numId w:val="4"/>
         </w:numPr>
       </w:pPr>
-      <w:bookmarkStart w:id="57" w:name="_Toc511134174"/>
+      <w:bookmarkStart w:id="56" w:name="_Toc511134174"/>
       <w:r>
         <w:lastRenderedPageBreak/>
         <w:t>Bug Log</w:t>
       </w:r>
-      <w:bookmarkEnd w:id="57"/>
+      <w:bookmarkEnd w:id="56"/>
     </w:p>
     <w:p/>
     <w:tbl>
@@ -19077,6 +19259,166 @@
               <w:t>8-5</w:t>
             </w:r>
           </w:p>
+        </w:tc>
+      </w:tr>
+      <w:tr>
+        <w:tc>
+          <w:tcPr>
+            <w:tcW w:w="846" w:type="dxa"/>
+          </w:tcPr>
+          <w:p>
+            <w:r>
+              <w:t>12</w:t>
+            </w:r>
+          </w:p>
+        </w:tc>
+        <w:tc>
+          <w:tcPr>
+            <w:tcW w:w="850" w:type="dxa"/>
+          </w:tcPr>
+          <w:p>
+            <w:r>
+              <w:t>{User found}</w:t>
+            </w:r>
+          </w:p>
+        </w:tc>
+        <w:tc>
+          <w:tcPr>
+            <w:tcW w:w="5529" w:type="dxa"/>
+          </w:tcPr>
+          <w:p>
+            <w:r>
+              <w:t xml:space="preserve">Users can mark other user’s bounties as complete. </w:t>
+            </w:r>
+            <w:r>
+              <w:rPr>
+                <w:i/>
+              </w:rPr>
+              <w:t>(Test did not catch all possible conditions)</w:t>
+            </w:r>
+          </w:p>
+        </w:tc>
+        <w:tc>
+          <w:tcPr>
+            <w:tcW w:w="1791" w:type="dxa"/>
+          </w:tcPr>
+          <w:p>
+            <w:r>
+              <w:t>5-18</w:t>
+            </w:r>
+          </w:p>
+        </w:tc>
+      </w:tr>
+      <w:tr>
+        <w:tc>
+          <w:tcPr>
+            <w:tcW w:w="846" w:type="dxa"/>
+          </w:tcPr>
+          <w:p>
+            <w:r>
+              <w:t>13</w:t>
+            </w:r>
+          </w:p>
+        </w:tc>
+        <w:tc>
+          <w:tcPr>
+            <w:tcW w:w="850" w:type="dxa"/>
+          </w:tcPr>
+          <w:p>
+            <w:r>
+              <w:t>{User found}</w:t>
+            </w:r>
+          </w:p>
+        </w:tc>
+        <w:tc>
+          <w:tcPr>
+            <w:tcW w:w="5529" w:type="dxa"/>
+          </w:tcPr>
+          <w:p>
+            <w:r>
+              <w:t>Other user’s posts appear on the created posts list in the post page. Also means that users can delete one another’s posts.</w:t>
+            </w:r>
+          </w:p>
+        </w:tc>
+        <w:tc>
+          <w:tcPr>
+            <w:tcW w:w="1791" w:type="dxa"/>
+          </w:tcPr>
+          <w:p>
+            <w:r>
+              <w:t>6-5</w:t>
+            </w:r>
+          </w:p>
+        </w:tc>
+      </w:tr>
+      <w:tr>
+        <w:tc>
+          <w:tcPr>
+            <w:tcW w:w="846" w:type="dxa"/>
+          </w:tcPr>
+          <w:p>
+            <w:r>
+              <w:t>13</w:t>
+            </w:r>
+          </w:p>
+        </w:tc>
+        <w:tc>
+          <w:tcPr>
+            <w:tcW w:w="850" w:type="dxa"/>
+          </w:tcPr>
+          <w:p>
+            <w:r>
+              <w:t>{User found}</w:t>
+            </w:r>
+          </w:p>
+        </w:tc>
+        <w:tc>
+          <w:tcPr>
+            <w:tcW w:w="5529" w:type="dxa"/>
+          </w:tcPr>
+          <w:p>
+            <w:r>
+              <w:t>Can’t view the news or search for content when not logged in</w:t>
+            </w:r>
+          </w:p>
+        </w:tc>
+        <w:tc>
+          <w:tcPr>
+            <w:tcW w:w="1791" w:type="dxa"/>
+          </w:tcPr>
+          <w:p>
+            <w:r>
+              <w:t>M-3</w:t>
+            </w:r>
+            <w:bookmarkStart w:id="57" w:name="_GoBack"/>
+            <w:bookmarkEnd w:id="57"/>
+          </w:p>
+        </w:tc>
+      </w:tr>
+      <w:tr>
+        <w:tc>
+          <w:tcPr>
+            <w:tcW w:w="846" w:type="dxa"/>
+          </w:tcPr>
+          <w:p/>
+        </w:tc>
+        <w:tc>
+          <w:tcPr>
+            <w:tcW w:w="850" w:type="dxa"/>
+          </w:tcPr>
+          <w:p/>
+        </w:tc>
+        <w:tc>
+          <w:tcPr>
+            <w:tcW w:w="5529" w:type="dxa"/>
+          </w:tcPr>
+          <w:p/>
+        </w:tc>
+        <w:tc>
+          <w:tcPr>
+            <w:tcW w:w="1791" w:type="dxa"/>
+          </w:tcPr>
+          <w:p/>
         </w:tc>
       </w:tr>
       <w:tr>
@@ -23633,7 +23975,7 @@
 </file>
 
 <file path=customXml/itemProps1.xml><?xml version="1.0" encoding="utf-8"?>
-<ds:datastoreItem xmlns:ds="http://schemas.openxmlformats.org/officeDocument/2006/customXml" ds:itemID="{E814F9DA-D165-4E94-99C7-55B7E14BEC8F}">
+<ds:datastoreItem xmlns:ds="http://schemas.openxmlformats.org/officeDocument/2006/customXml" ds:itemID="{2D0E9059-BFCF-4A77-A233-F90843A7F82B}">
   <ds:schemaRefs>
     <ds:schemaRef ds:uri="http://schemas.openxmlformats.org/officeDocument/2006/bibliography"/>
   </ds:schemaRefs>

</xml_diff>

<commit_message>
Updated Abstract and Hypothesis
Made the abstract more intersting and added a hypothesis section to better explain what the goal of the dissertation actually is.
</commit_message>
<xml_diff>
--- a/documentation/Dissertation_Draft.docx
+++ b/documentation/Dissertation_Draft.docx
@@ -192,8 +192,10 @@
         <w:t xml:space="preserve"> 14,</w:t>
       </w:r>
       <w:r>
-        <w:t>334</w:t>
-      </w:r>
+        <w:t>412</w:t>
+      </w:r>
+      <w:bookmarkStart w:id="0" w:name="_GoBack"/>
+      <w:bookmarkEnd w:id="0"/>
       <w:r>
         <w:br w:type="page"/>
       </w:r>
@@ -220,38 +222,30 @@
         <w:jc w:val="both"/>
       </w:pPr>
       <w:r>
-        <w:t>This paper wishes to explore and build upon already available Syntax and Semantic Learning tools currently available on the market (such as Stack Overflow)</w:t>
-      </w:r>
-      <w:r>
-        <w:t xml:space="preserve"> </w:t>
-      </w:r>
-      <w:r>
-        <w:rPr>
-          <w:vertAlign w:val="subscript"/>
-        </w:rPr>
-        <w:t>[Stack Overflow 2018]</w:t>
-      </w:r>
-      <w:r>
-        <w:t xml:space="preserve"> to create an application. This application will then provide a better learning experience to the end user allowing them to find and pick up required syntax and semantics for any required language.</w:t>
-      </w:r>
-    </w:p>
-    <w:p>
-      <w:pPr>
-        <w:jc w:val="both"/>
-      </w:pPr>
-    </w:p>
-    <w:p>
-      <w:pPr>
-        <w:jc w:val="both"/>
-      </w:pPr>
-      <w:r>
-        <w:t>The motivation behind this Dissertation and application was an attempt to apply some of the advances in the pedagogy of programming/scripting languages to a real learning tool. The new application was meant to be exploration of what can be possible when the pedagogical theory is applied</w:t>
-      </w:r>
-      <w:r>
-        <w:t>.</w:t>
-      </w:r>
-      <w:bookmarkStart w:id="0" w:name="_GoBack"/>
-      <w:bookmarkEnd w:id="0"/>
+        <w:t>Developers are given the difficult task of constantly adapting and changing with the environment. Popular programming and scripting languages such as HTML, CSS, JavaScript, Java and C++ are frequently being updated with new features. Most developers then need to learn those changes and be able to implement them to solve problems.</w:t>
+      </w:r>
+    </w:p>
+    <w:p>
+      <w:pPr>
+        <w:jc w:val="both"/>
+      </w:pPr>
+    </w:p>
+    <w:p>
+      <w:pPr>
+        <w:jc w:val="both"/>
+      </w:pPr>
+      <w:r>
+        <w:t>Working off already established pedagogic studies into programming and scripting language acquisition. This paper explores how that theory can be applied to a real-world learning tool in the form of a crowd sourced, web platform.</w:t>
+      </w:r>
+      <w:r>
+        <w:t xml:space="preserve"> By improving the learning tools available to developers, the process of developing applications and systems could be greatly </w:t>
+      </w:r>
+      <w:r>
+        <w:t>improved</w:t>
+      </w:r>
+      <w:r>
+        <w:t>. Developers would no longer have to spend lengthy time learning new concepts or fixing issues in system implemented in a sub-optimal manner.</w:t>
+      </w:r>
     </w:p>
     <w:p/>
     <w:p>
@@ -395,7 +389,7 @@
           <w:r>
             <w:fldChar w:fldCharType="separate"/>
           </w:r>
-          <w:hyperlink w:anchor="_Toc512425822" w:history="1">
+          <w:hyperlink w:anchor="_Toc512684965" w:history="1">
             <w:r>
               <w:rPr>
                 <w:rStyle w:val="Hyperlink"/>
@@ -437,7 +431,7 @@
                 <w:noProof/>
                 <w:webHidden/>
               </w:rPr>
-              <w:instrText xml:space="preserve"> PAGEREF _Toc512425822 \h </w:instrText>
+              <w:instrText xml:space="preserve"> PAGEREF _Toc512684965 \h </w:instrText>
             </w:r>
             <w:r>
               <w:rPr>
@@ -481,7 +475,7 @@
               <w:lang w:eastAsia="en-GB"/>
             </w:rPr>
           </w:pPr>
-          <w:hyperlink w:anchor="_Toc512425823" w:history="1">
+          <w:hyperlink w:anchor="_Toc512684966" w:history="1">
             <w:r>
               <w:rPr>
                 <w:rStyle w:val="Hyperlink"/>
@@ -502,7 +496,7 @@
                 <w:rStyle w:val="Hyperlink"/>
                 <w:noProof/>
               </w:rPr>
-              <w:t>Aims and Objectives</w:t>
+              <w:t>Hypothesis</w:t>
             </w:r>
             <w:r>
               <w:rPr>
@@ -523,7 +517,7 @@
                 <w:noProof/>
                 <w:webHidden/>
               </w:rPr>
-              <w:instrText xml:space="preserve"> PAGEREF _Toc512425823 \h </w:instrText>
+              <w:instrText xml:space="preserve"> PAGEREF _Toc512684966 \h </w:instrText>
             </w:r>
             <w:r>
               <w:rPr>
@@ -567,7 +561,7 @@
               <w:lang w:eastAsia="en-GB"/>
             </w:rPr>
           </w:pPr>
-          <w:hyperlink w:anchor="_Toc512425824" w:history="1">
+          <w:hyperlink w:anchor="_Toc512684967" w:history="1">
             <w:r>
               <w:rPr>
                 <w:rStyle w:val="Hyperlink"/>
@@ -588,6 +582,92 @@
                 <w:rStyle w:val="Hyperlink"/>
                 <w:noProof/>
               </w:rPr>
+              <w:t>Aims and Objectives</w:t>
+            </w:r>
+            <w:r>
+              <w:rPr>
+                <w:noProof/>
+                <w:webHidden/>
+              </w:rPr>
+              <w:tab/>
+            </w:r>
+            <w:r>
+              <w:rPr>
+                <w:noProof/>
+                <w:webHidden/>
+              </w:rPr>
+              <w:fldChar w:fldCharType="begin"/>
+            </w:r>
+            <w:r>
+              <w:rPr>
+                <w:noProof/>
+                <w:webHidden/>
+              </w:rPr>
+              <w:instrText xml:space="preserve"> PAGEREF _Toc512684967 \h </w:instrText>
+            </w:r>
+            <w:r>
+              <w:rPr>
+                <w:noProof/>
+                <w:webHidden/>
+              </w:rPr>
+            </w:r>
+            <w:r>
+              <w:rPr>
+                <w:noProof/>
+                <w:webHidden/>
+              </w:rPr>
+              <w:fldChar w:fldCharType="separate"/>
+            </w:r>
+            <w:r>
+              <w:rPr>
+                <w:noProof/>
+                <w:webHidden/>
+              </w:rPr>
+              <w:t>7</w:t>
+            </w:r>
+            <w:r>
+              <w:rPr>
+                <w:noProof/>
+                <w:webHidden/>
+              </w:rPr>
+              <w:fldChar w:fldCharType="end"/>
+            </w:r>
+          </w:hyperlink>
+        </w:p>
+        <w:p>
+          <w:pPr>
+            <w:pStyle w:val="TOC2"/>
+            <w:tabs>
+              <w:tab w:val="left" w:pos="880"/>
+              <w:tab w:val="right" w:leader="dot" w:pos="9016"/>
+            </w:tabs>
+            <w:rPr>
+              <w:rFonts w:eastAsiaTheme="minorEastAsia"/>
+              <w:noProof/>
+              <w:lang w:eastAsia="en-GB"/>
+            </w:rPr>
+          </w:pPr>
+          <w:hyperlink w:anchor="_Toc512684968" w:history="1">
+            <w:r>
+              <w:rPr>
+                <w:rStyle w:val="Hyperlink"/>
+                <w:noProof/>
+              </w:rPr>
+              <w:t>1.3.</w:t>
+            </w:r>
+            <w:r>
+              <w:rPr>
+                <w:rFonts w:eastAsiaTheme="minorEastAsia"/>
+                <w:noProof/>
+                <w:lang w:eastAsia="en-GB"/>
+              </w:rPr>
+              <w:tab/>
+            </w:r>
+            <w:r>
+              <w:rPr>
+                <w:rStyle w:val="Hyperlink"/>
+                <w:noProof/>
+              </w:rPr>
               <w:t>Table of Figures</w:t>
             </w:r>
             <w:r>
@@ -609,7 +689,7 @@
                 <w:noProof/>
                 <w:webHidden/>
               </w:rPr>
-              <w:instrText xml:space="preserve"> PAGEREF _Toc512425824 \h </w:instrText>
+              <w:instrText xml:space="preserve"> PAGEREF _Toc512684968 \h </w:instrText>
             </w:r>
             <w:r>
               <w:rPr>
@@ -653,7 +733,7 @@
               <w:lang w:eastAsia="en-GB"/>
             </w:rPr>
           </w:pPr>
-          <w:hyperlink w:anchor="_Toc512425825" w:history="1">
+          <w:hyperlink w:anchor="_Toc512684969" w:history="1">
             <w:r>
               <w:rPr>
                 <w:rStyle w:val="Hyperlink"/>
@@ -695,7 +775,7 @@
                 <w:noProof/>
                 <w:webHidden/>
               </w:rPr>
-              <w:instrText xml:space="preserve"> PAGEREF _Toc512425825 \h </w:instrText>
+              <w:instrText xml:space="preserve"> PAGEREF _Toc512684969 \h </w:instrText>
             </w:r>
             <w:r>
               <w:rPr>
@@ -739,7 +819,7 @@
               <w:lang w:eastAsia="en-GB"/>
             </w:rPr>
           </w:pPr>
-          <w:hyperlink w:anchor="_Toc512425826" w:history="1">
+          <w:hyperlink w:anchor="_Toc512684970" w:history="1">
             <w:r>
               <w:rPr>
                 <w:rStyle w:val="Hyperlink"/>
@@ -781,7 +861,7 @@
                 <w:noProof/>
                 <w:webHidden/>
               </w:rPr>
-              <w:instrText xml:space="preserve"> PAGEREF _Toc512425826 \h </w:instrText>
+              <w:instrText xml:space="preserve"> PAGEREF _Toc512684970 \h </w:instrText>
             </w:r>
             <w:r>
               <w:rPr>
@@ -825,7 +905,7 @@
               <w:lang w:eastAsia="en-GB"/>
             </w:rPr>
           </w:pPr>
-          <w:hyperlink w:anchor="_Toc512425827" w:history="1">
+          <w:hyperlink w:anchor="_Toc512684971" w:history="1">
             <w:r>
               <w:rPr>
                 <w:rStyle w:val="Hyperlink"/>
@@ -867,7 +947,7 @@
                 <w:noProof/>
                 <w:webHidden/>
               </w:rPr>
-              <w:instrText xml:space="preserve"> PAGEREF _Toc512425827 \h </w:instrText>
+              <w:instrText xml:space="preserve"> PAGEREF _Toc512684971 \h </w:instrText>
             </w:r>
             <w:r>
               <w:rPr>
@@ -911,7 +991,7 @@
               <w:lang w:eastAsia="en-GB"/>
             </w:rPr>
           </w:pPr>
-          <w:hyperlink w:anchor="_Toc512425828" w:history="1">
+          <w:hyperlink w:anchor="_Toc512684972" w:history="1">
             <w:r>
               <w:rPr>
                 <w:rStyle w:val="Hyperlink"/>
@@ -953,7 +1033,7 @@
                 <w:noProof/>
                 <w:webHidden/>
               </w:rPr>
-              <w:instrText xml:space="preserve"> PAGEREF _Toc512425828 \h </w:instrText>
+              <w:instrText xml:space="preserve"> PAGEREF _Toc512684972 \h </w:instrText>
             </w:r>
             <w:r>
               <w:rPr>
@@ -997,7 +1077,7 @@
               <w:lang w:eastAsia="en-GB"/>
             </w:rPr>
           </w:pPr>
-          <w:hyperlink w:anchor="_Toc512425829" w:history="1">
+          <w:hyperlink w:anchor="_Toc512684973" w:history="1">
             <w:r>
               <w:rPr>
                 <w:rStyle w:val="Hyperlink"/>
@@ -1039,7 +1119,7 @@
                 <w:noProof/>
                 <w:webHidden/>
               </w:rPr>
-              <w:instrText xml:space="preserve"> PAGEREF _Toc512425829 \h </w:instrText>
+              <w:instrText xml:space="preserve"> PAGEREF _Toc512684973 \h </w:instrText>
             </w:r>
             <w:r>
               <w:rPr>
@@ -1083,7 +1163,7 @@
               <w:lang w:eastAsia="en-GB"/>
             </w:rPr>
           </w:pPr>
-          <w:hyperlink w:anchor="_Toc512425830" w:history="1">
+          <w:hyperlink w:anchor="_Toc512684974" w:history="1">
             <w:r>
               <w:rPr>
                 <w:rStyle w:val="Hyperlink"/>
@@ -1125,7 +1205,7 @@
                 <w:noProof/>
                 <w:webHidden/>
               </w:rPr>
-              <w:instrText xml:space="preserve"> PAGEREF _Toc512425830 \h </w:instrText>
+              <w:instrText xml:space="preserve"> PAGEREF _Toc512684974 \h </w:instrText>
             </w:r>
             <w:r>
               <w:rPr>
@@ -1169,7 +1249,7 @@
               <w:lang w:eastAsia="en-GB"/>
             </w:rPr>
           </w:pPr>
-          <w:hyperlink w:anchor="_Toc512425831" w:history="1">
+          <w:hyperlink w:anchor="_Toc512684975" w:history="1">
             <w:r>
               <w:rPr>
                 <w:rStyle w:val="Hyperlink"/>
@@ -1211,7 +1291,7 @@
                 <w:noProof/>
                 <w:webHidden/>
               </w:rPr>
-              <w:instrText xml:space="preserve"> PAGEREF _Toc512425831 \h </w:instrText>
+              <w:instrText xml:space="preserve"> PAGEREF _Toc512684975 \h </w:instrText>
             </w:r>
             <w:r>
               <w:rPr>
@@ -1255,7 +1335,7 @@
               <w:lang w:eastAsia="en-GB"/>
             </w:rPr>
           </w:pPr>
-          <w:hyperlink w:anchor="_Toc512425832" w:history="1">
+          <w:hyperlink w:anchor="_Toc512684976" w:history="1">
             <w:r>
               <w:rPr>
                 <w:rStyle w:val="Hyperlink"/>
@@ -1297,7 +1377,7 @@
                 <w:noProof/>
                 <w:webHidden/>
               </w:rPr>
-              <w:instrText xml:space="preserve"> PAGEREF _Toc512425832 \h </w:instrText>
+              <w:instrText xml:space="preserve"> PAGEREF _Toc512684976 \h </w:instrText>
             </w:r>
             <w:r>
               <w:rPr>
@@ -1341,7 +1421,7 @@
               <w:lang w:eastAsia="en-GB"/>
             </w:rPr>
           </w:pPr>
-          <w:hyperlink w:anchor="_Toc512425833" w:history="1">
+          <w:hyperlink w:anchor="_Toc512684977" w:history="1">
             <w:r>
               <w:rPr>
                 <w:rStyle w:val="Hyperlink"/>
@@ -1383,7 +1463,7 @@
                 <w:noProof/>
                 <w:webHidden/>
               </w:rPr>
-              <w:instrText xml:space="preserve"> PAGEREF _Toc512425833 \h </w:instrText>
+              <w:instrText xml:space="preserve"> PAGEREF _Toc512684977 \h </w:instrText>
             </w:r>
             <w:r>
               <w:rPr>
@@ -1427,7 +1507,7 @@
               <w:lang w:eastAsia="en-GB"/>
             </w:rPr>
           </w:pPr>
-          <w:hyperlink w:anchor="_Toc512425834" w:history="1">
+          <w:hyperlink w:anchor="_Toc512684978" w:history="1">
             <w:r>
               <w:rPr>
                 <w:rStyle w:val="Hyperlink"/>
@@ -1469,7 +1549,7 @@
                 <w:noProof/>
                 <w:webHidden/>
               </w:rPr>
-              <w:instrText xml:space="preserve"> PAGEREF _Toc512425834 \h </w:instrText>
+              <w:instrText xml:space="preserve"> PAGEREF _Toc512684978 \h </w:instrText>
             </w:r>
             <w:r>
               <w:rPr>
@@ -1513,7 +1593,7 @@
               <w:lang w:eastAsia="en-GB"/>
             </w:rPr>
           </w:pPr>
-          <w:hyperlink w:anchor="_Toc512425835" w:history="1">
+          <w:hyperlink w:anchor="_Toc512684979" w:history="1">
             <w:r>
               <w:rPr>
                 <w:rStyle w:val="Hyperlink"/>
@@ -1555,7 +1635,7 @@
                 <w:noProof/>
                 <w:webHidden/>
               </w:rPr>
-              <w:instrText xml:space="preserve"> PAGEREF _Toc512425835 \h </w:instrText>
+              <w:instrText xml:space="preserve"> PAGEREF _Toc512684979 \h </w:instrText>
             </w:r>
             <w:r>
               <w:rPr>
@@ -1599,7 +1679,7 @@
               <w:lang w:eastAsia="en-GB"/>
             </w:rPr>
           </w:pPr>
-          <w:hyperlink w:anchor="_Toc512425836" w:history="1">
+          <w:hyperlink w:anchor="_Toc512684980" w:history="1">
             <w:r>
               <w:rPr>
                 <w:rStyle w:val="Hyperlink"/>
@@ -1641,7 +1721,7 @@
                 <w:noProof/>
                 <w:webHidden/>
               </w:rPr>
-              <w:instrText xml:space="preserve"> PAGEREF _Toc512425836 \h </w:instrText>
+              <w:instrText xml:space="preserve"> PAGEREF _Toc512684980 \h </w:instrText>
             </w:r>
             <w:r>
               <w:rPr>
@@ -1685,7 +1765,7 @@
               <w:lang w:eastAsia="en-GB"/>
             </w:rPr>
           </w:pPr>
-          <w:hyperlink w:anchor="_Toc512425837" w:history="1">
+          <w:hyperlink w:anchor="_Toc512684981" w:history="1">
             <w:r>
               <w:rPr>
                 <w:rStyle w:val="Hyperlink"/>
@@ -1727,7 +1807,7 @@
                 <w:noProof/>
                 <w:webHidden/>
               </w:rPr>
-              <w:instrText xml:space="preserve"> PAGEREF _Toc512425837 \h </w:instrText>
+              <w:instrText xml:space="preserve"> PAGEREF _Toc512684981 \h </w:instrText>
             </w:r>
             <w:r>
               <w:rPr>
@@ -1771,7 +1851,7 @@
               <w:lang w:eastAsia="en-GB"/>
             </w:rPr>
           </w:pPr>
-          <w:hyperlink w:anchor="_Toc512425838" w:history="1">
+          <w:hyperlink w:anchor="_Toc512684982" w:history="1">
             <w:r>
               <w:rPr>
                 <w:rStyle w:val="Hyperlink"/>
@@ -1813,7 +1893,7 @@
                 <w:noProof/>
                 <w:webHidden/>
               </w:rPr>
-              <w:instrText xml:space="preserve"> PAGEREF _Toc512425838 \h </w:instrText>
+              <w:instrText xml:space="preserve"> PAGEREF _Toc512684982 \h </w:instrText>
             </w:r>
             <w:r>
               <w:rPr>
@@ -1857,7 +1937,7 @@
               <w:lang w:eastAsia="en-GB"/>
             </w:rPr>
           </w:pPr>
-          <w:hyperlink w:anchor="_Toc512425839" w:history="1">
+          <w:hyperlink w:anchor="_Toc512684983" w:history="1">
             <w:r>
               <w:rPr>
                 <w:rStyle w:val="Hyperlink"/>
@@ -1899,7 +1979,7 @@
                 <w:noProof/>
                 <w:webHidden/>
               </w:rPr>
-              <w:instrText xml:space="preserve"> PAGEREF _Toc512425839 \h </w:instrText>
+              <w:instrText xml:space="preserve"> PAGEREF _Toc512684983 \h </w:instrText>
             </w:r>
             <w:r>
               <w:rPr>
@@ -1943,7 +2023,7 @@
               <w:lang w:eastAsia="en-GB"/>
             </w:rPr>
           </w:pPr>
-          <w:hyperlink w:anchor="_Toc512425840" w:history="1">
+          <w:hyperlink w:anchor="_Toc512684984" w:history="1">
             <w:r>
               <w:rPr>
                 <w:rStyle w:val="Hyperlink"/>
@@ -1985,7 +2065,7 @@
                 <w:noProof/>
                 <w:webHidden/>
               </w:rPr>
-              <w:instrText xml:space="preserve"> PAGEREF _Toc512425840 \h </w:instrText>
+              <w:instrText xml:space="preserve"> PAGEREF _Toc512684984 \h </w:instrText>
             </w:r>
             <w:r>
               <w:rPr>
@@ -2029,7 +2109,7 @@
               <w:lang w:eastAsia="en-GB"/>
             </w:rPr>
           </w:pPr>
-          <w:hyperlink w:anchor="_Toc512425841" w:history="1">
+          <w:hyperlink w:anchor="_Toc512684985" w:history="1">
             <w:r>
               <w:rPr>
                 <w:rStyle w:val="Hyperlink"/>
@@ -2071,7 +2151,7 @@
                 <w:noProof/>
                 <w:webHidden/>
               </w:rPr>
-              <w:instrText xml:space="preserve"> PAGEREF _Toc512425841 \h </w:instrText>
+              <w:instrText xml:space="preserve"> PAGEREF _Toc512684985 \h </w:instrText>
             </w:r>
             <w:r>
               <w:rPr>
@@ -2115,7 +2195,7 @@
               <w:lang w:eastAsia="en-GB"/>
             </w:rPr>
           </w:pPr>
-          <w:hyperlink w:anchor="_Toc512425842" w:history="1">
+          <w:hyperlink w:anchor="_Toc512684986" w:history="1">
             <w:r>
               <w:rPr>
                 <w:rStyle w:val="Hyperlink"/>
@@ -2157,7 +2237,7 @@
                 <w:noProof/>
                 <w:webHidden/>
               </w:rPr>
-              <w:instrText xml:space="preserve"> PAGEREF _Toc512425842 \h </w:instrText>
+              <w:instrText xml:space="preserve"> PAGEREF _Toc512684986 \h </w:instrText>
             </w:r>
             <w:r>
               <w:rPr>
@@ -2201,7 +2281,7 @@
               <w:lang w:eastAsia="en-GB"/>
             </w:rPr>
           </w:pPr>
-          <w:hyperlink w:anchor="_Toc512425843" w:history="1">
+          <w:hyperlink w:anchor="_Toc512684987" w:history="1">
             <w:r>
               <w:rPr>
                 <w:rStyle w:val="Hyperlink"/>
@@ -2243,7 +2323,7 @@
                 <w:noProof/>
                 <w:webHidden/>
               </w:rPr>
-              <w:instrText xml:space="preserve"> PAGEREF _Toc512425843 \h </w:instrText>
+              <w:instrText xml:space="preserve"> PAGEREF _Toc512684987 \h </w:instrText>
             </w:r>
             <w:r>
               <w:rPr>
@@ -2287,7 +2367,7 @@
               <w:lang w:eastAsia="en-GB"/>
             </w:rPr>
           </w:pPr>
-          <w:hyperlink w:anchor="_Toc512425844" w:history="1">
+          <w:hyperlink w:anchor="_Toc512684988" w:history="1">
             <w:r>
               <w:rPr>
                 <w:rStyle w:val="Hyperlink"/>
@@ -2329,7 +2409,7 @@
                 <w:noProof/>
                 <w:webHidden/>
               </w:rPr>
-              <w:instrText xml:space="preserve"> PAGEREF _Toc512425844 \h </w:instrText>
+              <w:instrText xml:space="preserve"> PAGEREF _Toc512684988 \h </w:instrText>
             </w:r>
             <w:r>
               <w:rPr>
@@ -2373,7 +2453,7 @@
               <w:lang w:eastAsia="en-GB"/>
             </w:rPr>
           </w:pPr>
-          <w:hyperlink w:anchor="_Toc512425845" w:history="1">
+          <w:hyperlink w:anchor="_Toc512684989" w:history="1">
             <w:r>
               <w:rPr>
                 <w:rStyle w:val="Hyperlink"/>
@@ -2415,7 +2495,7 @@
                 <w:noProof/>
                 <w:webHidden/>
               </w:rPr>
-              <w:instrText xml:space="preserve"> PAGEREF _Toc512425845 \h </w:instrText>
+              <w:instrText xml:space="preserve"> PAGEREF _Toc512684989 \h </w:instrText>
             </w:r>
             <w:r>
               <w:rPr>
@@ -2459,7 +2539,7 @@
               <w:lang w:eastAsia="en-GB"/>
             </w:rPr>
           </w:pPr>
-          <w:hyperlink w:anchor="_Toc512425846" w:history="1">
+          <w:hyperlink w:anchor="_Toc512684990" w:history="1">
             <w:r>
               <w:rPr>
                 <w:rStyle w:val="Hyperlink"/>
@@ -2501,7 +2581,7 @@
                 <w:noProof/>
                 <w:webHidden/>
               </w:rPr>
-              <w:instrText xml:space="preserve"> PAGEREF _Toc512425846 \h </w:instrText>
+              <w:instrText xml:space="preserve"> PAGEREF _Toc512684990 \h </w:instrText>
             </w:r>
             <w:r>
               <w:rPr>
@@ -2545,7 +2625,7 @@
               <w:lang w:eastAsia="en-GB"/>
             </w:rPr>
           </w:pPr>
-          <w:hyperlink w:anchor="_Toc512425847" w:history="1">
+          <w:hyperlink w:anchor="_Toc512684991" w:history="1">
             <w:r>
               <w:rPr>
                 <w:rStyle w:val="Hyperlink"/>
@@ -2587,7 +2667,7 @@
                 <w:noProof/>
                 <w:webHidden/>
               </w:rPr>
-              <w:instrText xml:space="preserve"> PAGEREF _Toc512425847 \h </w:instrText>
+              <w:instrText xml:space="preserve"> PAGEREF _Toc512684991 \h </w:instrText>
             </w:r>
             <w:r>
               <w:rPr>
@@ -2631,7 +2711,7 @@
               <w:lang w:eastAsia="en-GB"/>
             </w:rPr>
           </w:pPr>
-          <w:hyperlink w:anchor="_Toc512425848" w:history="1">
+          <w:hyperlink w:anchor="_Toc512684992" w:history="1">
             <w:r>
               <w:rPr>
                 <w:rStyle w:val="Hyperlink"/>
@@ -2673,7 +2753,7 @@
                 <w:noProof/>
                 <w:webHidden/>
               </w:rPr>
-              <w:instrText xml:space="preserve"> PAGEREF _Toc512425848 \h </w:instrText>
+              <w:instrText xml:space="preserve"> PAGEREF _Toc512684992 \h </w:instrText>
             </w:r>
             <w:r>
               <w:rPr>
@@ -2717,7 +2797,7 @@
               <w:lang w:eastAsia="en-GB"/>
             </w:rPr>
           </w:pPr>
-          <w:hyperlink w:anchor="_Toc512425849" w:history="1">
+          <w:hyperlink w:anchor="_Toc512684993" w:history="1">
             <w:r>
               <w:rPr>
                 <w:rStyle w:val="Hyperlink"/>
@@ -2759,7 +2839,7 @@
                 <w:noProof/>
                 <w:webHidden/>
               </w:rPr>
-              <w:instrText xml:space="preserve"> PAGEREF _Toc512425849 \h </w:instrText>
+              <w:instrText xml:space="preserve"> PAGEREF _Toc512684993 \h </w:instrText>
             </w:r>
             <w:r>
               <w:rPr>
@@ -2803,7 +2883,7 @@
               <w:lang w:eastAsia="en-GB"/>
             </w:rPr>
           </w:pPr>
-          <w:hyperlink w:anchor="_Toc512425850" w:history="1">
+          <w:hyperlink w:anchor="_Toc512684994" w:history="1">
             <w:r>
               <w:rPr>
                 <w:rStyle w:val="Hyperlink"/>
@@ -2845,7 +2925,7 @@
                 <w:noProof/>
                 <w:webHidden/>
               </w:rPr>
-              <w:instrText xml:space="preserve"> PAGEREF _Toc512425850 \h </w:instrText>
+              <w:instrText xml:space="preserve"> PAGEREF _Toc512684994 \h </w:instrText>
             </w:r>
             <w:r>
               <w:rPr>
@@ -2889,7 +2969,7 @@
               <w:lang w:eastAsia="en-GB"/>
             </w:rPr>
           </w:pPr>
-          <w:hyperlink w:anchor="_Toc512425851" w:history="1">
+          <w:hyperlink w:anchor="_Toc512684995" w:history="1">
             <w:r>
               <w:rPr>
                 <w:rStyle w:val="Hyperlink"/>
@@ -2931,7 +3011,7 @@
                 <w:noProof/>
                 <w:webHidden/>
               </w:rPr>
-              <w:instrText xml:space="preserve"> PAGEREF _Toc512425851 \h </w:instrText>
+              <w:instrText xml:space="preserve"> PAGEREF _Toc512684995 \h </w:instrText>
             </w:r>
             <w:r>
               <w:rPr>
@@ -2975,7 +3055,7 @@
               <w:lang w:eastAsia="en-GB"/>
             </w:rPr>
           </w:pPr>
-          <w:hyperlink w:anchor="_Toc512425852" w:history="1">
+          <w:hyperlink w:anchor="_Toc512684996" w:history="1">
             <w:r>
               <w:rPr>
                 <w:rStyle w:val="Hyperlink"/>
@@ -3017,7 +3097,7 @@
                 <w:noProof/>
                 <w:webHidden/>
               </w:rPr>
-              <w:instrText xml:space="preserve"> PAGEREF _Toc512425852 \h </w:instrText>
+              <w:instrText xml:space="preserve"> PAGEREF _Toc512684996 \h </w:instrText>
             </w:r>
             <w:r>
               <w:rPr>
@@ -3061,7 +3141,7 @@
               <w:lang w:eastAsia="en-GB"/>
             </w:rPr>
           </w:pPr>
-          <w:hyperlink w:anchor="_Toc512425853" w:history="1">
+          <w:hyperlink w:anchor="_Toc512684997" w:history="1">
             <w:r>
               <w:rPr>
                 <w:rStyle w:val="Hyperlink"/>
@@ -3103,7 +3183,7 @@
                 <w:noProof/>
                 <w:webHidden/>
               </w:rPr>
-              <w:instrText xml:space="preserve"> PAGEREF _Toc512425853 \h </w:instrText>
+              <w:instrText xml:space="preserve"> PAGEREF _Toc512684997 \h </w:instrText>
             </w:r>
             <w:r>
               <w:rPr>
@@ -3147,7 +3227,7 @@
               <w:lang w:eastAsia="en-GB"/>
             </w:rPr>
           </w:pPr>
-          <w:hyperlink w:anchor="_Toc512425854" w:history="1">
+          <w:hyperlink w:anchor="_Toc512684998" w:history="1">
             <w:r>
               <w:rPr>
                 <w:rStyle w:val="Hyperlink"/>
@@ -3189,7 +3269,7 @@
                 <w:noProof/>
                 <w:webHidden/>
               </w:rPr>
-              <w:instrText xml:space="preserve"> PAGEREF _Toc512425854 \h </w:instrText>
+              <w:instrText xml:space="preserve"> PAGEREF _Toc512684998 \h </w:instrText>
             </w:r>
             <w:r>
               <w:rPr>
@@ -3233,7 +3313,7 @@
               <w:lang w:eastAsia="en-GB"/>
             </w:rPr>
           </w:pPr>
-          <w:hyperlink w:anchor="_Toc512425855" w:history="1">
+          <w:hyperlink w:anchor="_Toc512684999" w:history="1">
             <w:r>
               <w:rPr>
                 <w:rStyle w:val="Hyperlink"/>
@@ -3275,7 +3355,7 @@
                 <w:noProof/>
                 <w:webHidden/>
               </w:rPr>
-              <w:instrText xml:space="preserve"> PAGEREF _Toc512425855 \h </w:instrText>
+              <w:instrText xml:space="preserve"> PAGEREF _Toc512684999 \h </w:instrText>
             </w:r>
             <w:r>
               <w:rPr>
@@ -3319,7 +3399,7 @@
               <w:lang w:eastAsia="en-GB"/>
             </w:rPr>
           </w:pPr>
-          <w:hyperlink w:anchor="_Toc512425856" w:history="1">
+          <w:hyperlink w:anchor="_Toc512685000" w:history="1">
             <w:r>
               <w:rPr>
                 <w:rStyle w:val="Hyperlink"/>
@@ -3361,7 +3441,7 @@
                 <w:noProof/>
                 <w:webHidden/>
               </w:rPr>
-              <w:instrText xml:space="preserve"> PAGEREF _Toc512425856 \h </w:instrText>
+              <w:instrText xml:space="preserve"> PAGEREF _Toc512685000 \h </w:instrText>
             </w:r>
             <w:r>
               <w:rPr>
@@ -3405,7 +3485,7 @@
               <w:lang w:eastAsia="en-GB"/>
             </w:rPr>
           </w:pPr>
-          <w:hyperlink w:anchor="_Toc512425857" w:history="1">
+          <w:hyperlink w:anchor="_Toc512685001" w:history="1">
             <w:r>
               <w:rPr>
                 <w:rStyle w:val="Hyperlink"/>
@@ -3447,7 +3527,7 @@
                 <w:noProof/>
                 <w:webHidden/>
               </w:rPr>
-              <w:instrText xml:space="preserve"> PAGEREF _Toc512425857 \h </w:instrText>
+              <w:instrText xml:space="preserve"> PAGEREF _Toc512685001 \h </w:instrText>
             </w:r>
             <w:r>
               <w:rPr>
@@ -3491,7 +3571,7 @@
               <w:lang w:eastAsia="en-GB"/>
             </w:rPr>
           </w:pPr>
-          <w:hyperlink w:anchor="_Toc512425858" w:history="1">
+          <w:hyperlink w:anchor="_Toc512685002" w:history="1">
             <w:r>
               <w:rPr>
                 <w:rStyle w:val="Hyperlink"/>
@@ -3533,7 +3613,7 @@
                 <w:noProof/>
                 <w:webHidden/>
               </w:rPr>
-              <w:instrText xml:space="preserve"> PAGEREF _Toc512425858 \h </w:instrText>
+              <w:instrText xml:space="preserve"> PAGEREF _Toc512685002 \h </w:instrText>
             </w:r>
             <w:r>
               <w:rPr>
@@ -3577,7 +3657,7 @@
               <w:lang w:eastAsia="en-GB"/>
             </w:rPr>
           </w:pPr>
-          <w:hyperlink w:anchor="_Toc512425859" w:history="1">
+          <w:hyperlink w:anchor="_Toc512685003" w:history="1">
             <w:r>
               <w:rPr>
                 <w:rStyle w:val="Hyperlink"/>
@@ -3619,7 +3699,7 @@
                 <w:noProof/>
                 <w:webHidden/>
               </w:rPr>
-              <w:instrText xml:space="preserve"> PAGEREF _Toc512425859 \h </w:instrText>
+              <w:instrText xml:space="preserve"> PAGEREF _Toc512685003 \h </w:instrText>
             </w:r>
             <w:r>
               <w:rPr>
@@ -3663,7 +3743,7 @@
               <w:lang w:eastAsia="en-GB"/>
             </w:rPr>
           </w:pPr>
-          <w:hyperlink w:anchor="_Toc512425860" w:history="1">
+          <w:hyperlink w:anchor="_Toc512685004" w:history="1">
             <w:r>
               <w:rPr>
                 <w:rStyle w:val="Hyperlink"/>
@@ -3705,7 +3785,7 @@
                 <w:noProof/>
                 <w:webHidden/>
               </w:rPr>
-              <w:instrText xml:space="preserve"> PAGEREF _Toc512425860 \h </w:instrText>
+              <w:instrText xml:space="preserve"> PAGEREF _Toc512685004 \h </w:instrText>
             </w:r>
             <w:r>
               <w:rPr>
@@ -3749,7 +3829,7 @@
               <w:lang w:eastAsia="en-GB"/>
             </w:rPr>
           </w:pPr>
-          <w:hyperlink w:anchor="_Toc512425861" w:history="1">
+          <w:hyperlink w:anchor="_Toc512685005" w:history="1">
             <w:r>
               <w:rPr>
                 <w:rStyle w:val="Hyperlink"/>
@@ -3791,7 +3871,7 @@
                 <w:noProof/>
                 <w:webHidden/>
               </w:rPr>
-              <w:instrText xml:space="preserve"> PAGEREF _Toc512425861 \h </w:instrText>
+              <w:instrText xml:space="preserve"> PAGEREF _Toc512685005 \h </w:instrText>
             </w:r>
             <w:r>
               <w:rPr>
@@ -3835,7 +3915,7 @@
               <w:lang w:eastAsia="en-GB"/>
             </w:rPr>
           </w:pPr>
-          <w:hyperlink w:anchor="_Toc512425862" w:history="1">
+          <w:hyperlink w:anchor="_Toc512685006" w:history="1">
             <w:r>
               <w:rPr>
                 <w:rStyle w:val="Hyperlink"/>
@@ -3877,7 +3957,7 @@
                 <w:noProof/>
                 <w:webHidden/>
               </w:rPr>
-              <w:instrText xml:space="preserve"> PAGEREF _Toc512425862 \h </w:instrText>
+              <w:instrText xml:space="preserve"> PAGEREF _Toc512685006 \h </w:instrText>
             </w:r>
             <w:r>
               <w:rPr>
@@ -3921,7 +4001,7 @@
               <w:lang w:eastAsia="en-GB"/>
             </w:rPr>
           </w:pPr>
-          <w:hyperlink w:anchor="_Toc512425863" w:history="1">
+          <w:hyperlink w:anchor="_Toc512685007" w:history="1">
             <w:r>
               <w:rPr>
                 <w:rStyle w:val="Hyperlink"/>
@@ -3963,7 +4043,7 @@
                 <w:noProof/>
                 <w:webHidden/>
               </w:rPr>
-              <w:instrText xml:space="preserve"> PAGEREF _Toc512425863 \h </w:instrText>
+              <w:instrText xml:space="preserve"> PAGEREF _Toc512685007 \h </w:instrText>
             </w:r>
             <w:r>
               <w:rPr>
@@ -4007,7 +4087,7 @@
               <w:lang w:eastAsia="en-GB"/>
             </w:rPr>
           </w:pPr>
-          <w:hyperlink w:anchor="_Toc512425864" w:history="1">
+          <w:hyperlink w:anchor="_Toc512685008" w:history="1">
             <w:r>
               <w:rPr>
                 <w:rStyle w:val="Hyperlink"/>
@@ -4049,7 +4129,7 @@
                 <w:noProof/>
                 <w:webHidden/>
               </w:rPr>
-              <w:instrText xml:space="preserve"> PAGEREF _Toc512425864 \h </w:instrText>
+              <w:instrText xml:space="preserve"> PAGEREF _Toc512685008 \h </w:instrText>
             </w:r>
             <w:r>
               <w:rPr>
@@ -4093,7 +4173,7 @@
               <w:lang w:eastAsia="en-GB"/>
             </w:rPr>
           </w:pPr>
-          <w:hyperlink w:anchor="_Toc512425865" w:history="1">
+          <w:hyperlink w:anchor="_Toc512685009" w:history="1">
             <w:r>
               <w:rPr>
                 <w:rStyle w:val="Hyperlink"/>
@@ -4135,7 +4215,7 @@
                 <w:noProof/>
                 <w:webHidden/>
               </w:rPr>
-              <w:instrText xml:space="preserve"> PAGEREF _Toc512425865 \h </w:instrText>
+              <w:instrText xml:space="preserve"> PAGEREF _Toc512685009 \h </w:instrText>
             </w:r>
             <w:r>
               <w:rPr>
@@ -4179,7 +4259,7 @@
               <w:lang w:eastAsia="en-GB"/>
             </w:rPr>
           </w:pPr>
-          <w:hyperlink w:anchor="_Toc512425866" w:history="1">
+          <w:hyperlink w:anchor="_Toc512685010" w:history="1">
             <w:r>
               <w:rPr>
                 <w:rStyle w:val="Hyperlink"/>
@@ -4221,7 +4301,7 @@
                 <w:noProof/>
                 <w:webHidden/>
               </w:rPr>
-              <w:instrText xml:space="preserve"> PAGEREF _Toc512425866 \h </w:instrText>
+              <w:instrText xml:space="preserve"> PAGEREF _Toc512685010 \h </w:instrText>
             </w:r>
             <w:r>
               <w:rPr>
@@ -4265,7 +4345,7 @@
               <w:lang w:eastAsia="en-GB"/>
             </w:rPr>
           </w:pPr>
-          <w:hyperlink w:anchor="_Toc512425867" w:history="1">
+          <w:hyperlink w:anchor="_Toc512685011" w:history="1">
             <w:r>
               <w:rPr>
                 <w:rStyle w:val="Hyperlink"/>
@@ -4307,7 +4387,7 @@
                 <w:noProof/>
                 <w:webHidden/>
               </w:rPr>
-              <w:instrText xml:space="preserve"> PAGEREF _Toc512425867 \h </w:instrText>
+              <w:instrText xml:space="preserve"> PAGEREF _Toc512685011 \h </w:instrText>
             </w:r>
             <w:r>
               <w:rPr>
@@ -4351,7 +4431,7 @@
               <w:lang w:eastAsia="en-GB"/>
             </w:rPr>
           </w:pPr>
-          <w:hyperlink w:anchor="_Toc512425868" w:history="1">
+          <w:hyperlink w:anchor="_Toc512685012" w:history="1">
             <w:r>
               <w:rPr>
                 <w:rStyle w:val="Hyperlink"/>
@@ -4393,7 +4473,7 @@
                 <w:noProof/>
                 <w:webHidden/>
               </w:rPr>
-              <w:instrText xml:space="preserve"> PAGEREF _Toc512425868 \h </w:instrText>
+              <w:instrText xml:space="preserve"> PAGEREF _Toc512685012 \h </w:instrText>
             </w:r>
             <w:r>
               <w:rPr>
@@ -4437,7 +4517,7 @@
               <w:lang w:eastAsia="en-GB"/>
             </w:rPr>
           </w:pPr>
-          <w:hyperlink w:anchor="_Toc512425869" w:history="1">
+          <w:hyperlink w:anchor="_Toc512685013" w:history="1">
             <w:r>
               <w:rPr>
                 <w:rStyle w:val="Hyperlink"/>
@@ -4479,7 +4559,7 @@
                 <w:noProof/>
                 <w:webHidden/>
               </w:rPr>
-              <w:instrText xml:space="preserve"> PAGEREF _Toc512425869 \h </w:instrText>
+              <w:instrText xml:space="preserve"> PAGEREF _Toc512685013 \h </w:instrText>
             </w:r>
             <w:r>
               <w:rPr>
@@ -4523,7 +4603,7 @@
               <w:lang w:eastAsia="en-GB"/>
             </w:rPr>
           </w:pPr>
-          <w:hyperlink w:anchor="_Toc512425870" w:history="1">
+          <w:hyperlink w:anchor="_Toc512685014" w:history="1">
             <w:r>
               <w:rPr>
                 <w:rStyle w:val="Hyperlink"/>
@@ -4565,7 +4645,7 @@
                 <w:noProof/>
                 <w:webHidden/>
               </w:rPr>
-              <w:instrText xml:space="preserve"> PAGEREF _Toc512425870 \h </w:instrText>
+              <w:instrText xml:space="preserve"> PAGEREF _Toc512685014 \h </w:instrText>
             </w:r>
             <w:r>
               <w:rPr>
@@ -4609,7 +4689,7 @@
               <w:lang w:eastAsia="en-GB"/>
             </w:rPr>
           </w:pPr>
-          <w:hyperlink w:anchor="_Toc512425871" w:history="1">
+          <w:hyperlink w:anchor="_Toc512685015" w:history="1">
             <w:r>
               <w:rPr>
                 <w:rStyle w:val="Hyperlink"/>
@@ -4651,7 +4731,7 @@
                 <w:noProof/>
                 <w:webHidden/>
               </w:rPr>
-              <w:instrText xml:space="preserve"> PAGEREF _Toc512425871 \h </w:instrText>
+              <w:instrText xml:space="preserve"> PAGEREF _Toc512685015 \h </w:instrText>
             </w:r>
             <w:r>
               <w:rPr>
@@ -4695,7 +4775,7 @@
               <w:lang w:eastAsia="en-GB"/>
             </w:rPr>
           </w:pPr>
-          <w:hyperlink w:anchor="_Toc512425872" w:history="1">
+          <w:hyperlink w:anchor="_Toc512685016" w:history="1">
             <w:r>
               <w:rPr>
                 <w:rStyle w:val="Hyperlink"/>
@@ -4737,7 +4817,7 @@
                 <w:noProof/>
                 <w:webHidden/>
               </w:rPr>
-              <w:instrText xml:space="preserve"> PAGEREF _Toc512425872 \h </w:instrText>
+              <w:instrText xml:space="preserve"> PAGEREF _Toc512685016 \h </w:instrText>
             </w:r>
             <w:r>
               <w:rPr>
@@ -4781,7 +4861,7 @@
               <w:lang w:eastAsia="en-GB"/>
             </w:rPr>
           </w:pPr>
-          <w:hyperlink w:anchor="_Toc512425873" w:history="1">
+          <w:hyperlink w:anchor="_Toc512685017" w:history="1">
             <w:r>
               <w:rPr>
                 <w:rStyle w:val="Hyperlink"/>
@@ -4823,7 +4903,7 @@
                 <w:noProof/>
                 <w:webHidden/>
               </w:rPr>
-              <w:instrText xml:space="preserve"> PAGEREF _Toc512425873 \h </w:instrText>
+              <w:instrText xml:space="preserve"> PAGEREF _Toc512685017 \h </w:instrText>
             </w:r>
             <w:r>
               <w:rPr>
@@ -4867,7 +4947,7 @@
               <w:lang w:eastAsia="en-GB"/>
             </w:rPr>
           </w:pPr>
-          <w:hyperlink w:anchor="_Toc512425874" w:history="1">
+          <w:hyperlink w:anchor="_Toc512685018" w:history="1">
             <w:r>
               <w:rPr>
                 <w:rStyle w:val="Hyperlink"/>
@@ -4909,7 +4989,7 @@
                 <w:noProof/>
                 <w:webHidden/>
               </w:rPr>
-              <w:instrText xml:space="preserve"> PAGEREF _Toc512425874 \h </w:instrText>
+              <w:instrText xml:space="preserve"> PAGEREF _Toc512685018 \h </w:instrText>
             </w:r>
             <w:r>
               <w:rPr>
@@ -4953,7 +5033,7 @@
               <w:lang w:eastAsia="en-GB"/>
             </w:rPr>
           </w:pPr>
-          <w:hyperlink w:anchor="_Toc512425875" w:history="1">
+          <w:hyperlink w:anchor="_Toc512685019" w:history="1">
             <w:r>
               <w:rPr>
                 <w:rStyle w:val="Hyperlink"/>
@@ -4995,7 +5075,7 @@
                 <w:noProof/>
                 <w:webHidden/>
               </w:rPr>
-              <w:instrText xml:space="preserve"> PAGEREF _Toc512425875 \h </w:instrText>
+              <w:instrText xml:space="preserve"> PAGEREF _Toc512685019 \h </w:instrText>
             </w:r>
             <w:r>
               <w:rPr>
@@ -5039,7 +5119,7 @@
               <w:lang w:eastAsia="en-GB"/>
             </w:rPr>
           </w:pPr>
-          <w:hyperlink w:anchor="_Toc512425876" w:history="1">
+          <w:hyperlink w:anchor="_Toc512685020" w:history="1">
             <w:r>
               <w:rPr>
                 <w:rStyle w:val="Hyperlink"/>
@@ -5081,7 +5161,7 @@
                 <w:noProof/>
                 <w:webHidden/>
               </w:rPr>
-              <w:instrText xml:space="preserve"> PAGEREF _Toc512425876 \h </w:instrText>
+              <w:instrText xml:space="preserve"> PAGEREF _Toc512685020 \h </w:instrText>
             </w:r>
             <w:r>
               <w:rPr>
@@ -5125,7 +5205,7 @@
               <w:lang w:eastAsia="en-GB"/>
             </w:rPr>
           </w:pPr>
-          <w:hyperlink w:anchor="_Toc512425877" w:history="1">
+          <w:hyperlink w:anchor="_Toc512685021" w:history="1">
             <w:r>
               <w:rPr>
                 <w:rStyle w:val="Hyperlink"/>
@@ -5167,7 +5247,7 @@
                 <w:noProof/>
                 <w:webHidden/>
               </w:rPr>
-              <w:instrText xml:space="preserve"> PAGEREF _Toc512425877 \h </w:instrText>
+              <w:instrText xml:space="preserve"> PAGEREF _Toc512685021 \h </w:instrText>
             </w:r>
             <w:r>
               <w:rPr>
@@ -5211,7 +5291,7 @@
               <w:lang w:eastAsia="en-GB"/>
             </w:rPr>
           </w:pPr>
-          <w:hyperlink w:anchor="_Toc512425878" w:history="1">
+          <w:hyperlink w:anchor="_Toc512685022" w:history="1">
             <w:r>
               <w:rPr>
                 <w:rStyle w:val="Hyperlink"/>
@@ -5253,7 +5333,7 @@
                 <w:noProof/>
                 <w:webHidden/>
               </w:rPr>
-              <w:instrText xml:space="preserve"> PAGEREF _Toc512425878 \h </w:instrText>
+              <w:instrText xml:space="preserve"> PAGEREF _Toc512685022 \h </w:instrText>
             </w:r>
             <w:r>
               <w:rPr>
@@ -5297,7 +5377,7 @@
               <w:lang w:eastAsia="en-GB"/>
             </w:rPr>
           </w:pPr>
-          <w:hyperlink w:anchor="_Toc512425879" w:history="1">
+          <w:hyperlink w:anchor="_Toc512685023" w:history="1">
             <w:r>
               <w:rPr>
                 <w:rStyle w:val="Hyperlink"/>
@@ -5339,7 +5419,7 @@
                 <w:noProof/>
                 <w:webHidden/>
               </w:rPr>
-              <w:instrText xml:space="preserve"> PAGEREF _Toc512425879 \h </w:instrText>
+              <w:instrText xml:space="preserve"> PAGEREF _Toc512685023 \h </w:instrText>
             </w:r>
             <w:r>
               <w:rPr>
@@ -5383,7 +5463,7 @@
               <w:lang w:eastAsia="en-GB"/>
             </w:rPr>
           </w:pPr>
-          <w:hyperlink w:anchor="_Toc512425880" w:history="1">
+          <w:hyperlink w:anchor="_Toc512685024" w:history="1">
             <w:r>
               <w:rPr>
                 <w:rStyle w:val="Hyperlink"/>
@@ -5425,7 +5505,7 @@
                 <w:noProof/>
                 <w:webHidden/>
               </w:rPr>
-              <w:instrText xml:space="preserve"> PAGEREF _Toc512425880 \h </w:instrText>
+              <w:instrText xml:space="preserve"> PAGEREF _Toc512685024 \h </w:instrText>
             </w:r>
             <w:r>
               <w:rPr>
@@ -5469,7 +5549,7 @@
               <w:lang w:eastAsia="en-GB"/>
             </w:rPr>
           </w:pPr>
-          <w:hyperlink w:anchor="_Toc512425881" w:history="1">
+          <w:hyperlink w:anchor="_Toc512685025" w:history="1">
             <w:r>
               <w:rPr>
                 <w:rStyle w:val="Hyperlink"/>
@@ -5511,7 +5591,7 @@
                 <w:noProof/>
                 <w:webHidden/>
               </w:rPr>
-              <w:instrText xml:space="preserve"> PAGEREF _Toc512425881 \h </w:instrText>
+              <w:instrText xml:space="preserve"> PAGEREF _Toc512685025 \h </w:instrText>
             </w:r>
             <w:r>
               <w:rPr>
@@ -5555,7 +5635,7 @@
               <w:lang w:eastAsia="en-GB"/>
             </w:rPr>
           </w:pPr>
-          <w:hyperlink w:anchor="_Toc512425882" w:history="1">
+          <w:hyperlink w:anchor="_Toc512685026" w:history="1">
             <w:r>
               <w:rPr>
                 <w:rStyle w:val="Hyperlink"/>
@@ -5597,7 +5677,7 @@
                 <w:noProof/>
                 <w:webHidden/>
               </w:rPr>
-              <w:instrText xml:space="preserve"> PAGEREF _Toc512425882 \h </w:instrText>
+              <w:instrText xml:space="preserve"> PAGEREF _Toc512685026 \h </w:instrText>
             </w:r>
             <w:r>
               <w:rPr>
@@ -5641,7 +5721,7 @@
               <w:lang w:eastAsia="en-GB"/>
             </w:rPr>
           </w:pPr>
-          <w:hyperlink w:anchor="_Toc512425883" w:history="1">
+          <w:hyperlink w:anchor="_Toc512685027" w:history="1">
             <w:r>
               <w:rPr>
                 <w:rStyle w:val="Hyperlink"/>
@@ -5683,7 +5763,7 @@
                 <w:noProof/>
                 <w:webHidden/>
               </w:rPr>
-              <w:instrText xml:space="preserve"> PAGEREF _Toc512425883 \h </w:instrText>
+              <w:instrText xml:space="preserve"> PAGEREF _Toc512685027 \h </w:instrText>
             </w:r>
             <w:r>
               <w:rPr>
@@ -5727,7 +5807,7 @@
               <w:lang w:eastAsia="en-GB"/>
             </w:rPr>
           </w:pPr>
-          <w:hyperlink w:anchor="_Toc512425884" w:history="1">
+          <w:hyperlink w:anchor="_Toc512685028" w:history="1">
             <w:r>
               <w:rPr>
                 <w:rStyle w:val="Hyperlink"/>
@@ -5769,7 +5849,7 @@
                 <w:noProof/>
                 <w:webHidden/>
               </w:rPr>
-              <w:instrText xml:space="preserve"> PAGEREF _Toc512425884 \h </w:instrText>
+              <w:instrText xml:space="preserve"> PAGEREF _Toc512685028 \h </w:instrText>
             </w:r>
             <w:r>
               <w:rPr>
@@ -5813,7 +5893,7 @@
               <w:lang w:eastAsia="en-GB"/>
             </w:rPr>
           </w:pPr>
-          <w:hyperlink w:anchor="_Toc512425885" w:history="1">
+          <w:hyperlink w:anchor="_Toc512685029" w:history="1">
             <w:r>
               <w:rPr>
                 <w:rStyle w:val="Hyperlink"/>
@@ -5855,7 +5935,7 @@
                 <w:noProof/>
                 <w:webHidden/>
               </w:rPr>
-              <w:instrText xml:space="preserve"> PAGEREF _Toc512425885 \h </w:instrText>
+              <w:instrText xml:space="preserve"> PAGEREF _Toc512685029 \h </w:instrText>
             </w:r>
             <w:r>
               <w:rPr>
@@ -5899,7 +5979,7 @@
               <w:lang w:eastAsia="en-GB"/>
             </w:rPr>
           </w:pPr>
-          <w:hyperlink w:anchor="_Toc512425886" w:history="1">
+          <w:hyperlink w:anchor="_Toc512685030" w:history="1">
             <w:r>
               <w:rPr>
                 <w:rStyle w:val="Hyperlink"/>
@@ -5941,7 +6021,7 @@
                 <w:noProof/>
                 <w:webHidden/>
               </w:rPr>
-              <w:instrText xml:space="preserve"> PAGEREF _Toc512425886 \h </w:instrText>
+              <w:instrText xml:space="preserve"> PAGEREF _Toc512685030 \h </w:instrText>
             </w:r>
             <w:r>
               <w:rPr>
@@ -5985,7 +6065,7 @@
               <w:lang w:eastAsia="en-GB"/>
             </w:rPr>
           </w:pPr>
-          <w:hyperlink w:anchor="_Toc512425887" w:history="1">
+          <w:hyperlink w:anchor="_Toc512685031" w:history="1">
             <w:r>
               <w:rPr>
                 <w:rStyle w:val="Hyperlink"/>
@@ -6027,7 +6107,7 @@
                 <w:noProof/>
                 <w:webHidden/>
               </w:rPr>
-              <w:instrText xml:space="preserve"> PAGEREF _Toc512425887 \h </w:instrText>
+              <w:instrText xml:space="preserve"> PAGEREF _Toc512685031 \h </w:instrText>
             </w:r>
             <w:r>
               <w:rPr>
@@ -6071,7 +6151,7 @@
               <w:lang w:eastAsia="en-GB"/>
             </w:rPr>
           </w:pPr>
-          <w:hyperlink w:anchor="_Toc512425888" w:history="1">
+          <w:hyperlink w:anchor="_Toc512685032" w:history="1">
             <w:r>
               <w:rPr>
                 <w:rStyle w:val="Hyperlink"/>
@@ -6113,7 +6193,7 @@
                 <w:noProof/>
                 <w:webHidden/>
               </w:rPr>
-              <w:instrText xml:space="preserve"> PAGEREF _Toc512425888 \h </w:instrText>
+              <w:instrText xml:space="preserve"> PAGEREF _Toc512685032 \h </w:instrText>
             </w:r>
             <w:r>
               <w:rPr>
@@ -6157,7 +6237,7 @@
               <w:lang w:eastAsia="en-GB"/>
             </w:rPr>
           </w:pPr>
-          <w:hyperlink w:anchor="_Toc512425889" w:history="1">
+          <w:hyperlink w:anchor="_Toc512685033" w:history="1">
             <w:r>
               <w:rPr>
                 <w:rStyle w:val="Hyperlink"/>
@@ -6199,7 +6279,7 @@
                 <w:noProof/>
                 <w:webHidden/>
               </w:rPr>
-              <w:instrText xml:space="preserve"> PAGEREF _Toc512425889 \h </w:instrText>
+              <w:instrText xml:space="preserve"> PAGEREF _Toc512685033 \h </w:instrText>
             </w:r>
             <w:r>
               <w:rPr>
@@ -6243,7 +6323,7 @@
               <w:lang w:eastAsia="en-GB"/>
             </w:rPr>
           </w:pPr>
-          <w:hyperlink w:anchor="_Toc512425890" w:history="1">
+          <w:hyperlink w:anchor="_Toc512685034" w:history="1">
             <w:r>
               <w:rPr>
                 <w:rStyle w:val="Hyperlink"/>
@@ -6285,7 +6365,7 @@
                 <w:noProof/>
                 <w:webHidden/>
               </w:rPr>
-              <w:instrText xml:space="preserve"> PAGEREF _Toc512425890 \h </w:instrText>
+              <w:instrText xml:space="preserve"> PAGEREF _Toc512685034 \h </w:instrText>
             </w:r>
             <w:r>
               <w:rPr>
@@ -6329,7 +6409,7 @@
               <w:lang w:eastAsia="en-GB"/>
             </w:rPr>
           </w:pPr>
-          <w:hyperlink w:anchor="_Toc512425891" w:history="1">
+          <w:hyperlink w:anchor="_Toc512685035" w:history="1">
             <w:r>
               <w:rPr>
                 <w:rStyle w:val="Hyperlink"/>
@@ -6371,7 +6451,7 @@
                 <w:noProof/>
                 <w:webHidden/>
               </w:rPr>
-              <w:instrText xml:space="preserve"> PAGEREF _Toc512425891 \h </w:instrText>
+              <w:instrText xml:space="preserve"> PAGEREF _Toc512685035 \h </w:instrText>
             </w:r>
             <w:r>
               <w:rPr>
@@ -6415,7 +6495,7 @@
               <w:lang w:eastAsia="en-GB"/>
             </w:rPr>
           </w:pPr>
-          <w:hyperlink w:anchor="_Toc512425892" w:history="1">
+          <w:hyperlink w:anchor="_Toc512685036" w:history="1">
             <w:r>
               <w:rPr>
                 <w:rStyle w:val="Hyperlink"/>
@@ -6457,7 +6537,7 @@
                 <w:noProof/>
                 <w:webHidden/>
               </w:rPr>
-              <w:instrText xml:space="preserve"> PAGEREF _Toc512425892 \h </w:instrText>
+              <w:instrText xml:space="preserve"> PAGEREF _Toc512685036 \h </w:instrText>
             </w:r>
             <w:r>
               <w:rPr>
@@ -6501,7 +6581,7 @@
               <w:lang w:eastAsia="en-GB"/>
             </w:rPr>
           </w:pPr>
-          <w:hyperlink w:anchor="_Toc512425893" w:history="1">
+          <w:hyperlink w:anchor="_Toc512685037" w:history="1">
             <w:r>
               <w:rPr>
                 <w:rStyle w:val="Hyperlink"/>
@@ -6543,7 +6623,7 @@
                 <w:noProof/>
                 <w:webHidden/>
               </w:rPr>
-              <w:instrText xml:space="preserve"> PAGEREF _Toc512425893 \h </w:instrText>
+              <w:instrText xml:space="preserve"> PAGEREF _Toc512685037 \h </w:instrText>
             </w:r>
             <w:r>
               <w:rPr>
@@ -6587,7 +6667,7 @@
               <w:lang w:eastAsia="en-GB"/>
             </w:rPr>
           </w:pPr>
-          <w:hyperlink w:anchor="_Toc512425894" w:history="1">
+          <w:hyperlink w:anchor="_Toc512685038" w:history="1">
             <w:r>
               <w:rPr>
                 <w:rStyle w:val="Hyperlink"/>
@@ -6629,7 +6709,7 @@
                 <w:noProof/>
                 <w:webHidden/>
               </w:rPr>
-              <w:instrText xml:space="preserve"> PAGEREF _Toc512425894 \h </w:instrText>
+              <w:instrText xml:space="preserve"> PAGEREF _Toc512685038 \h </w:instrText>
             </w:r>
             <w:r>
               <w:rPr>
@@ -6673,7 +6753,7 @@
               <w:lang w:eastAsia="en-GB"/>
             </w:rPr>
           </w:pPr>
-          <w:hyperlink w:anchor="_Toc512425895" w:history="1">
+          <w:hyperlink w:anchor="_Toc512685039" w:history="1">
             <w:r>
               <w:rPr>
                 <w:rStyle w:val="Hyperlink"/>
@@ -6715,7 +6795,7 @@
                 <w:noProof/>
                 <w:webHidden/>
               </w:rPr>
-              <w:instrText xml:space="preserve"> PAGEREF _Toc512425895 \h </w:instrText>
+              <w:instrText xml:space="preserve"> PAGEREF _Toc512685039 \h </w:instrText>
             </w:r>
             <w:r>
               <w:rPr>
@@ -6759,7 +6839,7 @@
               <w:lang w:eastAsia="en-GB"/>
             </w:rPr>
           </w:pPr>
-          <w:hyperlink w:anchor="_Toc512425896" w:history="1">
+          <w:hyperlink w:anchor="_Toc512685040" w:history="1">
             <w:r>
               <w:rPr>
                 <w:rStyle w:val="Hyperlink"/>
@@ -6801,7 +6881,7 @@
                 <w:noProof/>
                 <w:webHidden/>
               </w:rPr>
-              <w:instrText xml:space="preserve"> PAGEREF _Toc512425896 \h </w:instrText>
+              <w:instrText xml:space="preserve"> PAGEREF _Toc512685040 \h </w:instrText>
             </w:r>
             <w:r>
               <w:rPr>
@@ -6845,7 +6925,7 @@
               <w:lang w:eastAsia="en-GB"/>
             </w:rPr>
           </w:pPr>
-          <w:hyperlink w:anchor="_Toc512425897" w:history="1">
+          <w:hyperlink w:anchor="_Toc512685041" w:history="1">
             <w:r>
               <w:rPr>
                 <w:rStyle w:val="Hyperlink"/>
@@ -6887,7 +6967,7 @@
                 <w:noProof/>
                 <w:webHidden/>
               </w:rPr>
-              <w:instrText xml:space="preserve"> PAGEREF _Toc512425897 \h </w:instrText>
+              <w:instrText xml:space="preserve"> PAGEREF _Toc512685041 \h </w:instrText>
             </w:r>
             <w:r>
               <w:rPr>
@@ -6931,7 +7011,7 @@
               <w:lang w:eastAsia="en-GB"/>
             </w:rPr>
           </w:pPr>
-          <w:hyperlink w:anchor="_Toc512425898" w:history="1">
+          <w:hyperlink w:anchor="_Toc512685042" w:history="1">
             <w:r>
               <w:rPr>
                 <w:rStyle w:val="Hyperlink"/>
@@ -6973,7 +7053,7 @@
                 <w:noProof/>
                 <w:webHidden/>
               </w:rPr>
-              <w:instrText xml:space="preserve"> PAGEREF _Toc512425898 \h </w:instrText>
+              <w:instrText xml:space="preserve"> PAGEREF _Toc512685042 \h </w:instrText>
             </w:r>
             <w:r>
               <w:rPr>
@@ -7017,7 +7097,7 @@
               <w:lang w:eastAsia="en-GB"/>
             </w:rPr>
           </w:pPr>
-          <w:hyperlink w:anchor="_Toc512425899" w:history="1">
+          <w:hyperlink w:anchor="_Toc512685043" w:history="1">
             <w:r>
               <w:rPr>
                 <w:rStyle w:val="Hyperlink"/>
@@ -7059,7 +7139,7 @@
                 <w:noProof/>
                 <w:webHidden/>
               </w:rPr>
-              <w:instrText xml:space="preserve"> PAGEREF _Toc512425899 \h </w:instrText>
+              <w:instrText xml:space="preserve"> PAGEREF _Toc512685043 \h </w:instrText>
             </w:r>
             <w:r>
               <w:rPr>
@@ -7103,7 +7183,7 @@
               <w:lang w:eastAsia="en-GB"/>
             </w:rPr>
           </w:pPr>
-          <w:hyperlink w:anchor="_Toc512425900" w:history="1">
+          <w:hyperlink w:anchor="_Toc512685044" w:history="1">
             <w:r>
               <w:rPr>
                 <w:rStyle w:val="Hyperlink"/>
@@ -7145,7 +7225,7 @@
                 <w:noProof/>
                 <w:webHidden/>
               </w:rPr>
-              <w:instrText xml:space="preserve"> PAGEREF _Toc512425900 \h </w:instrText>
+              <w:instrText xml:space="preserve"> PAGEREF _Toc512685044 \h </w:instrText>
             </w:r>
             <w:r>
               <w:rPr>
@@ -7189,7 +7269,7 @@
               <w:lang w:eastAsia="en-GB"/>
             </w:rPr>
           </w:pPr>
-          <w:hyperlink w:anchor="_Toc512425901" w:history="1">
+          <w:hyperlink w:anchor="_Toc512685045" w:history="1">
             <w:r>
               <w:rPr>
                 <w:rStyle w:val="Hyperlink"/>
@@ -7231,7 +7311,7 @@
                 <w:noProof/>
                 <w:webHidden/>
               </w:rPr>
-              <w:instrText xml:space="preserve"> PAGEREF _Toc512425901 \h </w:instrText>
+              <w:instrText xml:space="preserve"> PAGEREF _Toc512685045 \h </w:instrText>
             </w:r>
             <w:r>
               <w:rPr>
@@ -7275,7 +7355,7 @@
               <w:lang w:eastAsia="en-GB"/>
             </w:rPr>
           </w:pPr>
-          <w:hyperlink w:anchor="_Toc512425902" w:history="1">
+          <w:hyperlink w:anchor="_Toc512685046" w:history="1">
             <w:r>
               <w:rPr>
                 <w:rStyle w:val="Hyperlink"/>
@@ -7317,7 +7397,7 @@
                 <w:noProof/>
                 <w:webHidden/>
               </w:rPr>
-              <w:instrText xml:space="preserve"> PAGEREF _Toc512425902 \h </w:instrText>
+              <w:instrText xml:space="preserve"> PAGEREF _Toc512685046 \h </w:instrText>
             </w:r>
             <w:r>
               <w:rPr>
@@ -7361,7 +7441,7 @@
               <w:lang w:eastAsia="en-GB"/>
             </w:rPr>
           </w:pPr>
-          <w:hyperlink w:anchor="_Toc512425903" w:history="1">
+          <w:hyperlink w:anchor="_Toc512685047" w:history="1">
             <w:r>
               <w:rPr>
                 <w:rStyle w:val="Hyperlink"/>
@@ -7403,7 +7483,7 @@
                 <w:noProof/>
                 <w:webHidden/>
               </w:rPr>
-              <w:instrText xml:space="preserve"> PAGEREF _Toc512425903 \h </w:instrText>
+              <w:instrText xml:space="preserve"> PAGEREF _Toc512685047 \h </w:instrText>
             </w:r>
             <w:r>
               <w:rPr>
@@ -7447,7 +7527,7 @@
               <w:lang w:eastAsia="en-GB"/>
             </w:rPr>
           </w:pPr>
-          <w:hyperlink w:anchor="_Toc512425904" w:history="1">
+          <w:hyperlink w:anchor="_Toc512685048" w:history="1">
             <w:r>
               <w:rPr>
                 <w:rStyle w:val="Hyperlink"/>
@@ -7489,7 +7569,7 @@
                 <w:noProof/>
                 <w:webHidden/>
               </w:rPr>
-              <w:instrText xml:space="preserve"> PAGEREF _Toc512425904 \h </w:instrText>
+              <w:instrText xml:space="preserve"> PAGEREF _Toc512685048 \h </w:instrText>
             </w:r>
             <w:r>
               <w:rPr>
@@ -7533,7 +7613,7 @@
               <w:lang w:eastAsia="en-GB"/>
             </w:rPr>
           </w:pPr>
-          <w:hyperlink w:anchor="_Toc512425905" w:history="1">
+          <w:hyperlink w:anchor="_Toc512685049" w:history="1">
             <w:r>
               <w:rPr>
                 <w:rStyle w:val="Hyperlink"/>
@@ -7575,7 +7655,7 @@
                 <w:noProof/>
                 <w:webHidden/>
               </w:rPr>
-              <w:instrText xml:space="preserve"> PAGEREF _Toc512425905 \h </w:instrText>
+              <w:instrText xml:space="preserve"> PAGEREF _Toc512685049 \h </w:instrText>
             </w:r>
             <w:r>
               <w:rPr>
@@ -7619,7 +7699,7 @@
               <w:lang w:eastAsia="en-GB"/>
             </w:rPr>
           </w:pPr>
-          <w:hyperlink w:anchor="_Toc512425906" w:history="1">
+          <w:hyperlink w:anchor="_Toc512685050" w:history="1">
             <w:r>
               <w:rPr>
                 <w:rStyle w:val="Hyperlink"/>
@@ -7661,7 +7741,7 @@
                 <w:noProof/>
                 <w:webHidden/>
               </w:rPr>
-              <w:instrText xml:space="preserve"> PAGEREF _Toc512425906 \h </w:instrText>
+              <w:instrText xml:space="preserve"> PAGEREF _Toc512685050 \h </w:instrText>
             </w:r>
             <w:r>
               <w:rPr>
@@ -7705,7 +7785,7 @@
               <w:lang w:eastAsia="en-GB"/>
             </w:rPr>
           </w:pPr>
-          <w:hyperlink w:anchor="_Toc512425907" w:history="1">
+          <w:hyperlink w:anchor="_Toc512685051" w:history="1">
             <w:r>
               <w:rPr>
                 <w:rStyle w:val="Hyperlink"/>
@@ -7747,7 +7827,7 @@
                 <w:noProof/>
                 <w:webHidden/>
               </w:rPr>
-              <w:instrText xml:space="preserve"> PAGEREF _Toc512425907 \h </w:instrText>
+              <w:instrText xml:space="preserve"> PAGEREF _Toc512685051 \h </w:instrText>
             </w:r>
             <w:r>
               <w:rPr>
@@ -7791,7 +7871,7 @@
               <w:lang w:eastAsia="en-GB"/>
             </w:rPr>
           </w:pPr>
-          <w:hyperlink w:anchor="_Toc512425908" w:history="1">
+          <w:hyperlink w:anchor="_Toc512685052" w:history="1">
             <w:r>
               <w:rPr>
                 <w:rStyle w:val="Hyperlink"/>
@@ -7833,7 +7913,7 @@
                 <w:noProof/>
                 <w:webHidden/>
               </w:rPr>
-              <w:instrText xml:space="preserve"> PAGEREF _Toc512425908 \h </w:instrText>
+              <w:instrText xml:space="preserve"> PAGEREF _Toc512685052 \h </w:instrText>
             </w:r>
             <w:r>
               <w:rPr>
@@ -7877,7 +7957,7 @@
               <w:lang w:eastAsia="en-GB"/>
             </w:rPr>
           </w:pPr>
-          <w:hyperlink w:anchor="_Toc512425909" w:history="1">
+          <w:hyperlink w:anchor="_Toc512685053" w:history="1">
             <w:r>
               <w:rPr>
                 <w:rStyle w:val="Hyperlink"/>
@@ -7919,7 +7999,7 @@
                 <w:noProof/>
                 <w:webHidden/>
               </w:rPr>
-              <w:instrText xml:space="preserve"> PAGEREF _Toc512425909 \h </w:instrText>
+              <w:instrText xml:space="preserve"> PAGEREF _Toc512685053 \h </w:instrText>
             </w:r>
             <w:r>
               <w:rPr>
@@ -7963,7 +8043,7 @@
               <w:lang w:eastAsia="en-GB"/>
             </w:rPr>
           </w:pPr>
-          <w:hyperlink w:anchor="_Toc512425910" w:history="1">
+          <w:hyperlink w:anchor="_Toc512685054" w:history="1">
             <w:r>
               <w:rPr>
                 <w:rStyle w:val="Hyperlink"/>
@@ -8005,7 +8085,7 @@
                 <w:noProof/>
                 <w:webHidden/>
               </w:rPr>
-              <w:instrText xml:space="preserve"> PAGEREF _Toc512425910 \h </w:instrText>
+              <w:instrText xml:space="preserve"> PAGEREF _Toc512685054 \h </w:instrText>
             </w:r>
             <w:r>
               <w:rPr>
@@ -8049,7 +8129,7 @@
               <w:lang w:eastAsia="en-GB"/>
             </w:rPr>
           </w:pPr>
-          <w:hyperlink w:anchor="_Toc512425911" w:history="1">
+          <w:hyperlink w:anchor="_Toc512685055" w:history="1">
             <w:r>
               <w:rPr>
                 <w:rStyle w:val="Hyperlink"/>
@@ -8091,7 +8171,7 @@
                 <w:noProof/>
                 <w:webHidden/>
               </w:rPr>
-              <w:instrText xml:space="preserve"> PAGEREF _Toc512425911 \h </w:instrText>
+              <w:instrText xml:space="preserve"> PAGEREF _Toc512685055 \h </w:instrText>
             </w:r>
             <w:r>
               <w:rPr>
@@ -8135,7 +8215,7 @@
               <w:lang w:eastAsia="en-GB"/>
             </w:rPr>
           </w:pPr>
-          <w:hyperlink w:anchor="_Toc512425912" w:history="1">
+          <w:hyperlink w:anchor="_Toc512685056" w:history="1">
             <w:r>
               <w:rPr>
                 <w:rStyle w:val="Hyperlink"/>
@@ -8177,7 +8257,7 @@
                 <w:noProof/>
                 <w:webHidden/>
               </w:rPr>
-              <w:instrText xml:space="preserve"> PAGEREF _Toc512425912 \h </w:instrText>
+              <w:instrText xml:space="preserve"> PAGEREF _Toc512685056 \h </w:instrText>
             </w:r>
             <w:r>
               <w:rPr>
@@ -8221,7 +8301,7 @@
               <w:lang w:eastAsia="en-GB"/>
             </w:rPr>
           </w:pPr>
-          <w:hyperlink w:anchor="_Toc512425913" w:history="1">
+          <w:hyperlink w:anchor="_Toc512685057" w:history="1">
             <w:r>
               <w:rPr>
                 <w:rStyle w:val="Hyperlink"/>
@@ -8263,7 +8343,7 @@
                 <w:noProof/>
                 <w:webHidden/>
               </w:rPr>
-              <w:instrText xml:space="preserve"> PAGEREF _Toc512425913 \h </w:instrText>
+              <w:instrText xml:space="preserve"> PAGEREF _Toc512685057 \h </w:instrText>
             </w:r>
             <w:r>
               <w:rPr>
@@ -8307,7 +8387,7 @@
               <w:lang w:eastAsia="en-GB"/>
             </w:rPr>
           </w:pPr>
-          <w:hyperlink w:anchor="_Toc512425914" w:history="1">
+          <w:hyperlink w:anchor="_Toc512685058" w:history="1">
             <w:r>
               <w:rPr>
                 <w:rStyle w:val="Hyperlink"/>
@@ -8349,7 +8429,7 @@
                 <w:noProof/>
                 <w:webHidden/>
               </w:rPr>
-              <w:instrText xml:space="preserve"> PAGEREF _Toc512425914 \h </w:instrText>
+              <w:instrText xml:space="preserve"> PAGEREF _Toc512685058 \h </w:instrText>
             </w:r>
             <w:r>
               <w:rPr>
@@ -8393,7 +8473,7 @@
               <w:lang w:eastAsia="en-GB"/>
             </w:rPr>
           </w:pPr>
-          <w:hyperlink w:anchor="_Toc512425915" w:history="1">
+          <w:hyperlink w:anchor="_Toc512685059" w:history="1">
             <w:r>
               <w:rPr>
                 <w:rStyle w:val="Hyperlink"/>
@@ -8435,7 +8515,7 @@
                 <w:noProof/>
                 <w:webHidden/>
               </w:rPr>
-              <w:instrText xml:space="preserve"> PAGEREF _Toc512425915 \h </w:instrText>
+              <w:instrText xml:space="preserve"> PAGEREF _Toc512685059 \h </w:instrText>
             </w:r>
             <w:r>
               <w:rPr>
@@ -8479,7 +8559,7 @@
               <w:lang w:eastAsia="en-GB"/>
             </w:rPr>
           </w:pPr>
-          <w:hyperlink w:anchor="_Toc512425916" w:history="1">
+          <w:hyperlink w:anchor="_Toc512685060" w:history="1">
             <w:r>
               <w:rPr>
                 <w:rStyle w:val="Hyperlink"/>
@@ -8521,7 +8601,7 @@
                 <w:noProof/>
                 <w:webHidden/>
               </w:rPr>
-              <w:instrText xml:space="preserve"> PAGEREF _Toc512425916 \h </w:instrText>
+              <w:instrText xml:space="preserve"> PAGEREF _Toc512685060 \h </w:instrText>
             </w:r>
             <w:r>
               <w:rPr>
@@ -8565,7 +8645,7 @@
               <w:lang w:eastAsia="en-GB"/>
             </w:rPr>
           </w:pPr>
-          <w:hyperlink w:anchor="_Toc512425917" w:history="1">
+          <w:hyperlink w:anchor="_Toc512685061" w:history="1">
             <w:r>
               <w:rPr>
                 <w:rStyle w:val="Hyperlink"/>
@@ -8607,7 +8687,7 @@
                 <w:noProof/>
                 <w:webHidden/>
               </w:rPr>
-              <w:instrText xml:space="preserve"> PAGEREF _Toc512425917 \h </w:instrText>
+              <w:instrText xml:space="preserve"> PAGEREF _Toc512685061 \h </w:instrText>
             </w:r>
             <w:r>
               <w:rPr>
@@ -8651,7 +8731,7 @@
               <w:lang w:eastAsia="en-GB"/>
             </w:rPr>
           </w:pPr>
-          <w:hyperlink w:anchor="_Toc512425918" w:history="1">
+          <w:hyperlink w:anchor="_Toc512685062" w:history="1">
             <w:r>
               <w:rPr>
                 <w:rStyle w:val="Hyperlink"/>
@@ -8693,7 +8773,7 @@
                 <w:noProof/>
                 <w:webHidden/>
               </w:rPr>
-              <w:instrText xml:space="preserve"> PAGEREF _Toc512425918 \h </w:instrText>
+              <w:instrText xml:space="preserve"> PAGEREF _Toc512685062 \h </w:instrText>
             </w:r>
             <w:r>
               <w:rPr>
@@ -8737,7 +8817,7 @@
               <w:lang w:eastAsia="en-GB"/>
             </w:rPr>
           </w:pPr>
-          <w:hyperlink w:anchor="_Toc512425919" w:history="1">
+          <w:hyperlink w:anchor="_Toc512685063" w:history="1">
             <w:r>
               <w:rPr>
                 <w:rStyle w:val="Hyperlink"/>
@@ -8779,7 +8859,7 @@
                 <w:noProof/>
                 <w:webHidden/>
               </w:rPr>
-              <w:instrText xml:space="preserve"> PAGEREF _Toc512425919 \h </w:instrText>
+              <w:instrText xml:space="preserve"> PAGEREF _Toc512685063 \h </w:instrText>
             </w:r>
             <w:r>
               <w:rPr>
@@ -8835,7 +8915,7 @@
           <w:numId w:val="4"/>
         </w:numPr>
       </w:pPr>
-      <w:bookmarkStart w:id="1" w:name="_Toc512425822"/>
+      <w:bookmarkStart w:id="1" w:name="_Toc512684965"/>
       <w:r>
         <w:lastRenderedPageBreak/>
         <w:t>Introduction</w:t>
@@ -8857,11 +8937,41 @@
           <w:numId w:val="4"/>
         </w:numPr>
       </w:pPr>
-      <w:bookmarkStart w:id="2" w:name="_Toc512425823"/>
+      <w:bookmarkStart w:id="2" w:name="_Toc512684966"/>
+      <w:r>
+        <w:t>Hypothesis</w:t>
+      </w:r>
+      <w:bookmarkEnd w:id="2"/>
+    </w:p>
+    <w:p/>
+    <w:p>
+      <w:pPr>
+        <w:jc w:val="both"/>
+      </w:pPr>
+      <w:r>
+        <w:t>If a developer can improve their ability to implement effective solutions to given problems by learning and understanding Semantics behind syntactical structures. How effective can a learning tool be at improving that skill by focusing on teaching semantics</w:t>
+      </w:r>
+      <w:r>
+        <w:t>?</w:t>
+      </w:r>
+      <w:r>
+        <w:t xml:space="preserve"> What features would that tool have to implement to be an effective learning aid?</w:t>
+      </w:r>
+    </w:p>
+    <w:p/>
+    <w:p>
+      <w:pPr>
+        <w:pStyle w:val="Heading2"/>
+        <w:numPr>
+          <w:ilvl w:val="1"/>
+          <w:numId w:val="4"/>
+        </w:numPr>
+      </w:pPr>
+      <w:bookmarkStart w:id="3" w:name="_Toc512684967"/>
       <w:r>
         <w:t>Aims and Objectives</w:t>
       </w:r>
-      <w:bookmarkEnd w:id="2"/>
+      <w:bookmarkEnd w:id="3"/>
     </w:p>
     <w:p/>
     <w:p>
@@ -9053,12 +9163,12 @@
           <w:numId w:val="4"/>
         </w:numPr>
       </w:pPr>
-      <w:bookmarkStart w:id="3" w:name="_Toc512425824"/>
+      <w:bookmarkStart w:id="4" w:name="_Toc512684968"/>
       <w:r>
         <w:lastRenderedPageBreak/>
         <w:t>Table of Figures</w:t>
       </w:r>
-      <w:bookmarkEnd w:id="3"/>
+      <w:bookmarkEnd w:id="4"/>
     </w:p>
     <w:p/>
     <w:p>
@@ -11748,12 +11858,12 @@
           <w:numId w:val="4"/>
         </w:numPr>
       </w:pPr>
-      <w:bookmarkStart w:id="4" w:name="_Toc512425825"/>
+      <w:bookmarkStart w:id="5" w:name="_Toc512684969"/>
       <w:r>
         <w:lastRenderedPageBreak/>
         <w:t>Background Research</w:t>
       </w:r>
-      <w:bookmarkEnd w:id="4"/>
+      <w:bookmarkEnd w:id="5"/>
     </w:p>
     <w:p/>
     <w:p>
@@ -11764,11 +11874,11 @@
           <w:numId w:val="4"/>
         </w:numPr>
       </w:pPr>
-      <w:bookmarkStart w:id="5" w:name="_Toc512425826"/>
+      <w:bookmarkStart w:id="6" w:name="_Toc512684970"/>
       <w:r>
         <w:t>Market Research</w:t>
       </w:r>
-      <w:bookmarkEnd w:id="5"/>
+      <w:bookmarkEnd w:id="6"/>
     </w:p>
     <w:p/>
     <w:p>
@@ -11779,11 +11889,11 @@
           <w:numId w:val="4"/>
         </w:numPr>
       </w:pPr>
-      <w:bookmarkStart w:id="6" w:name="_Toc512425827"/>
+      <w:bookmarkStart w:id="7" w:name="_Toc512684971"/>
       <w:r>
         <w:t>Reasoning</w:t>
       </w:r>
-      <w:bookmarkEnd w:id="6"/>
+      <w:bookmarkEnd w:id="7"/>
     </w:p>
     <w:p>
       <w:r>
@@ -11847,11 +11957,11 @@
           <w:numId w:val="4"/>
         </w:numPr>
       </w:pPr>
-      <w:bookmarkStart w:id="7" w:name="_Toc512425828"/>
+      <w:bookmarkStart w:id="8" w:name="_Toc512684972"/>
       <w:r>
         <w:t>Method</w:t>
       </w:r>
-      <w:bookmarkEnd w:id="7"/>
+      <w:bookmarkEnd w:id="8"/>
     </w:p>
     <w:p/>
     <w:p>
@@ -11900,40 +12010,34 @@
           <w:numId w:val="4"/>
         </w:numPr>
       </w:pPr>
-      <w:bookmarkStart w:id="8" w:name="_Toc512425829"/>
+      <w:bookmarkStart w:id="9" w:name="_Toc512684973"/>
       <w:r>
         <w:t>Findings</w:t>
       </w:r>
-      <w:bookmarkEnd w:id="8"/>
+      <w:bookmarkEnd w:id="9"/>
     </w:p>
     <w:p/>
     <w:p>
       <w:r>
-        <w:t xml:space="preserve">For a full detailed list of findings </w:t>
-      </w:r>
-      <w:r>
-        <w:t>see</w:t>
+        <w:t xml:space="preserve">For </w:t>
+      </w:r>
+      <w:r>
+        <w:t xml:space="preserve">A Full Detailed List of Findings See </w:t>
+      </w:r>
+      <w:r>
+        <w:t>A</w:t>
+      </w:r>
+      <w:r>
+        <w:t xml:space="preserve">ppendix </w:t>
+      </w:r>
+      <w:r>
+        <w:t>A</w:t>
       </w:r>
       <w:r>
         <w:t xml:space="preserve"> </w:t>
       </w:r>
       <w:r>
-        <w:t>A</w:t>
-      </w:r>
-      <w:r>
-        <w:t xml:space="preserve">ppendix </w:t>
-      </w:r>
-      <w:r>
-        <w:t>A</w:t>
-      </w:r>
-      <w:r>
-        <w:t xml:space="preserve"> for the </w:t>
-      </w:r>
-      <w:r>
-        <w:t>report</w:t>
-      </w:r>
-      <w:r>
-        <w:t>.</w:t>
+        <w:t>for The Report.</w:t>
       </w:r>
     </w:p>
     <w:p/>
@@ -11945,11 +12049,11 @@
           <w:numId w:val="4"/>
         </w:numPr>
       </w:pPr>
-      <w:bookmarkStart w:id="9" w:name="_Toc512425830"/>
+      <w:bookmarkStart w:id="10" w:name="_Toc512684974"/>
       <w:r>
         <w:t>Summary</w:t>
       </w:r>
-      <w:bookmarkEnd w:id="9"/>
+      <w:bookmarkEnd w:id="10"/>
     </w:p>
     <w:p/>
     <w:p>
@@ -12128,12 +12232,12 @@
           <w:numId w:val="4"/>
         </w:numPr>
       </w:pPr>
-      <w:bookmarkStart w:id="10" w:name="_Toc512425831"/>
+      <w:bookmarkStart w:id="11" w:name="_Toc512684975"/>
       <w:r>
         <w:lastRenderedPageBreak/>
         <w:t>Audience Research</w:t>
       </w:r>
-      <w:bookmarkEnd w:id="10"/>
+      <w:bookmarkEnd w:id="11"/>
       <w:r>
         <w:t xml:space="preserve"> </w:t>
       </w:r>
@@ -12147,11 +12251,11 @@
           <w:numId w:val="4"/>
         </w:numPr>
       </w:pPr>
-      <w:bookmarkStart w:id="11" w:name="_Toc512425832"/>
+      <w:bookmarkStart w:id="12" w:name="_Toc512684976"/>
       <w:r>
         <w:t>Survey Rationale</w:t>
       </w:r>
-      <w:bookmarkEnd w:id="11"/>
+      <w:bookmarkEnd w:id="12"/>
     </w:p>
     <w:p/>
     <w:p>
@@ -12223,11 +12327,25 @@
           <w:numId w:val="4"/>
         </w:numPr>
       </w:pPr>
-      <w:bookmarkStart w:id="12" w:name="_Toc512425833"/>
+      <w:bookmarkStart w:id="13" w:name="_Toc512684977"/>
       <w:r>
         <w:t>Survey Results</w:t>
       </w:r>
-      <w:bookmarkEnd w:id="12"/>
+      <w:bookmarkEnd w:id="13"/>
+    </w:p>
+    <w:p/>
+    <w:p>
+      <w:pPr>
+        <w:rPr>
+          <w:i/>
+        </w:rPr>
+      </w:pPr>
+      <w:r>
+        <w:rPr>
+          <w:i/>
+        </w:rPr>
+        <w:t>For Full Results Check Supplementary Material (Chapter 10)</w:t>
+      </w:r>
     </w:p>
     <w:p/>
     <w:p>
@@ -12332,7 +12450,7 @@
         <w:pStyle w:val="Caption"/>
         <w:jc w:val="center"/>
       </w:pPr>
-      <w:bookmarkStart w:id="13" w:name="_Toc512425686"/>
+      <w:bookmarkStart w:id="14" w:name="_Toc512425686"/>
       <w:r>
         <w:t xml:space="preserve">Figure </w:t>
       </w:r>
@@ -12347,7 +12465,7 @@
       <w:r>
         <w:t>: User Survey - Current Occupation</w:t>
       </w:r>
-      <w:bookmarkEnd w:id="13"/>
+      <w:bookmarkEnd w:id="14"/>
     </w:p>
     <w:p>
       <w:pPr>
@@ -12434,7 +12552,7 @@
         <w:pStyle w:val="Caption"/>
         <w:jc w:val="center"/>
       </w:pPr>
-      <w:bookmarkStart w:id="14" w:name="_Toc512425687"/>
+      <w:bookmarkStart w:id="15" w:name="_Toc512425687"/>
       <w:r>
         <w:t xml:space="preserve">Figure </w:t>
       </w:r>
@@ -12447,17 +12565,9 @@
         </w:r>
       </w:fldSimple>
       <w:r>
-        <w:t xml:space="preserve">:User Survey - </w:t>
-      </w:r>
-      <w:proofErr w:type="gramStart"/>
-      <w:r>
-        <w:t>Other</w:t>
-      </w:r>
-      <w:proofErr w:type="gramEnd"/>
-      <w:r>
-        <w:t xml:space="preserve"> Tool Usage</w:t>
-      </w:r>
-      <w:bookmarkEnd w:id="14"/>
+        <w:t>:User Survey - Other Tool Usage</w:t>
+      </w:r>
+      <w:bookmarkEnd w:id="15"/>
     </w:p>
     <w:p>
       <w:pPr>
@@ -12562,7 +12672,7 @@
         <w:pStyle w:val="Caption"/>
         <w:jc w:val="center"/>
       </w:pPr>
-      <w:bookmarkStart w:id="15" w:name="_Toc512425688"/>
+      <w:bookmarkStart w:id="16" w:name="_Toc512425688"/>
       <w:r>
         <w:t xml:space="preserve">Figure </w:t>
       </w:r>
@@ -12577,7 +12687,7 @@
       <w:r>
         <w:t>: User Survey - Workflow Usage</w:t>
       </w:r>
-      <w:bookmarkEnd w:id="15"/>
+      <w:bookmarkEnd w:id="16"/>
     </w:p>
     <w:p>
       <w:pPr>
@@ -12660,7 +12770,7 @@
         <w:pStyle w:val="Caption"/>
         <w:jc w:val="center"/>
       </w:pPr>
-      <w:bookmarkStart w:id="16" w:name="_Toc512425689"/>
+      <w:bookmarkStart w:id="17" w:name="_Toc512425689"/>
       <w:r>
         <w:t xml:space="preserve">Figure </w:t>
       </w:r>
@@ -12675,7 +12785,7 @@
       <w:r>
         <w:t>: User Survey - Solution Based</w:t>
       </w:r>
-      <w:bookmarkEnd w:id="16"/>
+      <w:bookmarkEnd w:id="17"/>
     </w:p>
     <w:p>
       <w:pPr>
@@ -12742,7 +12852,7 @@
         <w:pStyle w:val="Caption"/>
         <w:jc w:val="center"/>
       </w:pPr>
-      <w:bookmarkStart w:id="17" w:name="_Toc512425690"/>
+      <w:bookmarkStart w:id="18" w:name="_Toc512425690"/>
       <w:r>
         <w:t xml:space="preserve">Figure </w:t>
       </w:r>
@@ -12757,7 +12867,7 @@
       <w:r>
         <w:t>: User Survey - Language Learning</w:t>
       </w:r>
-      <w:bookmarkEnd w:id="17"/>
+      <w:bookmarkEnd w:id="18"/>
     </w:p>
     <w:p>
       <w:pPr>
@@ -12833,12 +12943,12 @@
           <w:numId w:val="4"/>
         </w:numPr>
       </w:pPr>
-      <w:bookmarkStart w:id="18" w:name="_Toc512425834"/>
+      <w:bookmarkStart w:id="19" w:name="_Toc512684978"/>
       <w:r>
         <w:lastRenderedPageBreak/>
         <w:t>Language Research</w:t>
       </w:r>
-      <w:bookmarkEnd w:id="18"/>
+      <w:bookmarkEnd w:id="19"/>
     </w:p>
     <w:p/>
     <w:p>
@@ -12849,11 +12959,11 @@
           <w:numId w:val="4"/>
         </w:numPr>
       </w:pPr>
-      <w:bookmarkStart w:id="19" w:name="_Toc512425835"/>
+      <w:bookmarkStart w:id="20" w:name="_Toc512684979"/>
       <w:r>
         <w:t>Reasoning</w:t>
       </w:r>
-      <w:bookmarkEnd w:id="19"/>
+      <w:bookmarkEnd w:id="20"/>
     </w:p>
     <w:p/>
     <w:p>
@@ -12900,11 +13010,11 @@
           <w:numId w:val="4"/>
         </w:numPr>
       </w:pPr>
-      <w:bookmarkStart w:id="20" w:name="_Toc512425836"/>
+      <w:bookmarkStart w:id="21" w:name="_Toc512684980"/>
       <w:r>
         <w:t>Method</w:t>
       </w:r>
-      <w:bookmarkEnd w:id="20"/>
+      <w:bookmarkEnd w:id="21"/>
     </w:p>
     <w:p/>
     <w:p>
@@ -12938,11 +13048,11 @@
           <w:numId w:val="4"/>
         </w:numPr>
       </w:pPr>
-      <w:bookmarkStart w:id="21" w:name="_Toc512425837"/>
+      <w:bookmarkStart w:id="22" w:name="_Toc512684981"/>
       <w:r>
         <w:t>Findings</w:t>
       </w:r>
-      <w:bookmarkEnd w:id="21"/>
+      <w:bookmarkEnd w:id="22"/>
     </w:p>
     <w:p/>
     <w:p>
@@ -12962,11 +13072,11 @@
           <w:numId w:val="4"/>
         </w:numPr>
       </w:pPr>
-      <w:bookmarkStart w:id="22" w:name="_Toc512425838"/>
+      <w:bookmarkStart w:id="23" w:name="_Toc512684982"/>
       <w:r>
         <w:t>Summary</w:t>
       </w:r>
-      <w:bookmarkEnd w:id="22"/>
+      <w:bookmarkEnd w:id="23"/>
     </w:p>
     <w:p/>
     <w:p>
@@ -13062,12 +13172,12 @@
           <w:numId w:val="4"/>
         </w:numPr>
       </w:pPr>
-      <w:bookmarkStart w:id="23" w:name="_Toc512425839"/>
+      <w:bookmarkStart w:id="24" w:name="_Toc512684983"/>
       <w:r>
         <w:lastRenderedPageBreak/>
         <w:t>Academic Research</w:t>
       </w:r>
-      <w:bookmarkEnd w:id="23"/>
+      <w:bookmarkEnd w:id="24"/>
     </w:p>
     <w:p/>
     <w:p>
@@ -13078,11 +13188,11 @@
           <w:numId w:val="4"/>
         </w:numPr>
       </w:pPr>
-      <w:bookmarkStart w:id="24" w:name="_Toc512425840"/>
+      <w:bookmarkStart w:id="25" w:name="_Toc512684984"/>
       <w:r>
         <w:t>Reasoning</w:t>
       </w:r>
-      <w:bookmarkEnd w:id="24"/>
+      <w:bookmarkEnd w:id="25"/>
     </w:p>
     <w:p/>
     <w:p>
@@ -13108,11 +13218,11 @@
           <w:numId w:val="4"/>
         </w:numPr>
       </w:pPr>
-      <w:bookmarkStart w:id="25" w:name="_Toc512425841"/>
+      <w:bookmarkStart w:id="26" w:name="_Toc512684985"/>
       <w:r>
         <w:t>Findings</w:t>
       </w:r>
-      <w:bookmarkEnd w:id="25"/>
+      <w:bookmarkEnd w:id="26"/>
     </w:p>
     <w:p/>
     <w:p>
@@ -13143,11 +13253,11 @@
           <w:numId w:val="4"/>
         </w:numPr>
       </w:pPr>
-      <w:bookmarkStart w:id="26" w:name="_Toc512425842"/>
+      <w:bookmarkStart w:id="27" w:name="_Toc512684986"/>
       <w:r>
         <w:t>Summary</w:t>
       </w:r>
-      <w:bookmarkEnd w:id="26"/>
+      <w:bookmarkEnd w:id="27"/>
     </w:p>
     <w:p/>
     <w:p>
@@ -13230,12 +13340,12 @@
           <w:numId w:val="4"/>
         </w:numPr>
       </w:pPr>
-      <w:bookmarkStart w:id="27" w:name="_Toc512425843"/>
+      <w:bookmarkStart w:id="28" w:name="_Toc512684987"/>
       <w:r>
         <w:lastRenderedPageBreak/>
         <w:t>Implementation Technology</w:t>
       </w:r>
-      <w:bookmarkEnd w:id="27"/>
+      <w:bookmarkEnd w:id="28"/>
     </w:p>
     <w:p/>
     <w:p>
@@ -13351,7 +13461,7 @@
         <w:pStyle w:val="Caption"/>
         <w:jc w:val="center"/>
       </w:pPr>
-      <w:bookmarkStart w:id="28" w:name="_Toc512425691"/>
+      <w:bookmarkStart w:id="29" w:name="_Toc512425691"/>
       <w:r>
         <w:t xml:space="preserve">Figure </w:t>
       </w:r>
@@ -13366,7 +13476,7 @@
       <w:r>
         <w:t>: User Survey - Platform Preference</w:t>
       </w:r>
-      <w:bookmarkEnd w:id="28"/>
+      <w:bookmarkEnd w:id="29"/>
     </w:p>
     <w:p>
       <w:pPr>
@@ -13381,11 +13491,11 @@
           <w:numId w:val="4"/>
         </w:numPr>
       </w:pPr>
-      <w:bookmarkStart w:id="29" w:name="_Toc512425844"/>
+      <w:bookmarkStart w:id="30" w:name="_Toc512684988"/>
       <w:r>
         <w:t>Web Applications</w:t>
       </w:r>
-      <w:bookmarkEnd w:id="29"/>
+      <w:bookmarkEnd w:id="30"/>
     </w:p>
     <w:p/>
     <w:p>
@@ -13517,12 +13627,12 @@
           <w:numId w:val="4"/>
         </w:numPr>
       </w:pPr>
-      <w:bookmarkStart w:id="30" w:name="_Toc512425845"/>
+      <w:bookmarkStart w:id="31" w:name="_Toc512684989"/>
       <w:r>
         <w:lastRenderedPageBreak/>
         <w:t>Methodology and System Design</w:t>
       </w:r>
-      <w:bookmarkEnd w:id="30"/>
+      <w:bookmarkEnd w:id="31"/>
     </w:p>
     <w:p/>
     <w:p>
@@ -13533,11 +13643,11 @@
           <w:numId w:val="4"/>
         </w:numPr>
       </w:pPr>
-      <w:bookmarkStart w:id="31" w:name="_Toc512425846"/>
+      <w:bookmarkStart w:id="32" w:name="_Toc512684990"/>
       <w:r>
         <w:t>Overview</w:t>
       </w:r>
-      <w:bookmarkEnd w:id="31"/>
+      <w:bookmarkEnd w:id="32"/>
     </w:p>
     <w:p/>
     <w:p>
@@ -13591,14 +13701,14 @@
           <w:numId w:val="4"/>
         </w:numPr>
       </w:pPr>
-      <w:bookmarkStart w:id="32" w:name="_Toc512425847"/>
+      <w:bookmarkStart w:id="33" w:name="_Toc512684991"/>
       <w:r>
         <w:t xml:space="preserve">Functional </w:t>
       </w:r>
       <w:r>
         <w:t>Requirements</w:t>
       </w:r>
-      <w:bookmarkEnd w:id="32"/>
+      <w:bookmarkEnd w:id="33"/>
     </w:p>
     <w:p/>
     <w:tbl>
@@ -14015,7 +14125,7 @@
         <w:pStyle w:val="Caption"/>
         <w:jc w:val="center"/>
       </w:pPr>
-      <w:bookmarkStart w:id="33" w:name="_Toc512179300"/>
+      <w:bookmarkStart w:id="34" w:name="_Toc512179300"/>
       <w:r>
         <w:t xml:space="preserve">Table </w:t>
       </w:r>
@@ -14030,7 +14140,7 @@
       <w:r>
         <w:t>: Functional Requirements</w:t>
       </w:r>
-      <w:bookmarkEnd w:id="33"/>
+      <w:bookmarkEnd w:id="34"/>
     </w:p>
     <w:p>
       <w:pPr>
@@ -14040,11 +14150,11 @@
           <w:numId w:val="4"/>
         </w:numPr>
       </w:pPr>
-      <w:bookmarkStart w:id="34" w:name="_Toc512425848"/>
+      <w:bookmarkStart w:id="35" w:name="_Toc512684992"/>
       <w:r>
         <w:t>Non-Functional Requirements</w:t>
       </w:r>
-      <w:bookmarkEnd w:id="34"/>
+      <w:bookmarkEnd w:id="35"/>
     </w:p>
     <w:p/>
     <w:tbl>
@@ -14212,7 +14322,7 @@
         <w:pStyle w:val="Caption"/>
         <w:jc w:val="center"/>
       </w:pPr>
-      <w:bookmarkStart w:id="35" w:name="_Toc512179301"/>
+      <w:bookmarkStart w:id="36" w:name="_Toc512179301"/>
       <w:r>
         <w:t xml:space="preserve">Table </w:t>
       </w:r>
@@ -14227,7 +14337,7 @@
       <w:r>
         <w:t>: Non-Functional Requirements</w:t>
       </w:r>
-      <w:bookmarkEnd w:id="35"/>
+      <w:bookmarkEnd w:id="36"/>
     </w:p>
     <w:p>
       <w:r>
@@ -14242,12 +14352,12 @@
           <w:numId w:val="4"/>
         </w:numPr>
       </w:pPr>
-      <w:bookmarkStart w:id="36" w:name="_Toc512425849"/>
+      <w:bookmarkStart w:id="37" w:name="_Toc512684993"/>
       <w:r>
         <w:lastRenderedPageBreak/>
         <w:t>High Level Design</w:t>
       </w:r>
-      <w:bookmarkEnd w:id="36"/>
+      <w:bookmarkEnd w:id="37"/>
     </w:p>
     <w:p/>
     <w:p>
@@ -14404,7 +14514,7 @@
         <w:pStyle w:val="Caption"/>
         <w:jc w:val="center"/>
       </w:pPr>
-      <w:bookmarkStart w:id="37" w:name="_Toc512425692"/>
+      <w:bookmarkStart w:id="38" w:name="_Toc512425692"/>
       <w:r>
         <w:t xml:space="preserve">Figure </w:t>
       </w:r>
@@ -14419,7 +14529,7 @@
       <w:r>
         <w:t>: System Design - Application Overview</w:t>
       </w:r>
-      <w:bookmarkEnd w:id="37"/>
+      <w:bookmarkEnd w:id="38"/>
     </w:p>
     <w:p>
       <w:pPr>
@@ -14468,12 +14578,12 @@
           <w:numId w:val="4"/>
         </w:numPr>
       </w:pPr>
-      <w:bookmarkStart w:id="38" w:name="_Toc512425850"/>
+      <w:bookmarkStart w:id="39" w:name="_Toc512684994"/>
       <w:r>
         <w:lastRenderedPageBreak/>
         <w:t>Backend Server-Side Design</w:t>
       </w:r>
-      <w:bookmarkEnd w:id="38"/>
+      <w:bookmarkEnd w:id="39"/>
     </w:p>
     <w:p/>
     <w:p>
@@ -14597,7 +14707,7 @@
                                 <w:noProof/>
                               </w:rPr>
                             </w:pPr>
-                            <w:bookmarkStart w:id="39" w:name="_Toc512425693"/>
+                            <w:bookmarkStart w:id="40" w:name="_Toc512425693"/>
                             <w:r>
                               <w:t xml:space="preserve">Figure </w:t>
                             </w:r>
@@ -14612,7 +14722,7 @@
                             <w:r>
                               <w:t>: System Design - Communication Overview</w:t>
                             </w:r>
-                            <w:bookmarkEnd w:id="39"/>
+                            <w:bookmarkEnd w:id="40"/>
                           </w:p>
                         </w:txbxContent>
                       </wps:txbx>
@@ -14646,7 +14756,7 @@
                           <w:noProof/>
                         </w:rPr>
                       </w:pPr>
-                      <w:bookmarkStart w:id="40" w:name="_Toc512425693"/>
+                      <w:bookmarkStart w:id="41" w:name="_Toc512425693"/>
                       <w:r>
                         <w:t xml:space="preserve">Figure </w:t>
                       </w:r>
@@ -14661,7 +14771,7 @@
                       <w:r>
                         <w:t>: System Design - Communication Overview</w:t>
                       </w:r>
-                      <w:bookmarkEnd w:id="40"/>
+                      <w:bookmarkEnd w:id="41"/>
                     </w:p>
                   </w:txbxContent>
                 </v:textbox>
@@ -14820,12 +14930,12 @@
           <w:numId w:val="4"/>
         </w:numPr>
       </w:pPr>
-      <w:bookmarkStart w:id="41" w:name="_Toc512425851"/>
+      <w:bookmarkStart w:id="42" w:name="_Toc512684995"/>
       <w:r>
         <w:lastRenderedPageBreak/>
         <w:t>Database Design</w:t>
       </w:r>
-      <w:bookmarkEnd w:id="41"/>
+      <w:bookmarkEnd w:id="42"/>
     </w:p>
     <w:p/>
     <w:p>
@@ -14904,7 +15014,7 @@
                                 <w:noProof/>
                               </w:rPr>
                             </w:pPr>
-                            <w:bookmarkStart w:id="42" w:name="_Toc512425694"/>
+                            <w:bookmarkStart w:id="43" w:name="_Toc512425694"/>
                             <w:r>
                               <w:t xml:space="preserve">Figure </w:t>
                             </w:r>
@@ -14919,7 +15029,7 @@
                             <w:r>
                               <w:t>: System Design - Database Design</w:t>
                             </w:r>
-                            <w:bookmarkEnd w:id="42"/>
+                            <w:bookmarkEnd w:id="43"/>
                           </w:p>
                         </w:txbxContent>
                       </wps:txbx>
@@ -14949,7 +15059,7 @@
                           <w:noProof/>
                         </w:rPr>
                       </w:pPr>
-                      <w:bookmarkStart w:id="43" w:name="_Toc512425694"/>
+                      <w:bookmarkStart w:id="44" w:name="_Toc512425694"/>
                       <w:r>
                         <w:t xml:space="preserve">Figure </w:t>
                       </w:r>
@@ -14964,7 +15074,7 @@
                       <w:r>
                         <w:t>: System Design - Database Design</w:t>
                       </w:r>
-                      <w:bookmarkEnd w:id="43"/>
+                      <w:bookmarkEnd w:id="44"/>
                     </w:p>
                   </w:txbxContent>
                 </v:textbox>
@@ -15078,12 +15188,12 @@
           <w:numId w:val="4"/>
         </w:numPr>
       </w:pPr>
-      <w:bookmarkStart w:id="44" w:name="_Toc512425852"/>
+      <w:bookmarkStart w:id="45" w:name="_Toc512684996"/>
       <w:r>
         <w:lastRenderedPageBreak/>
         <w:t>User Interface Design</w:t>
       </w:r>
-      <w:bookmarkEnd w:id="44"/>
+      <w:bookmarkEnd w:id="45"/>
     </w:p>
     <w:p/>
     <w:p>
@@ -15179,7 +15289,7 @@
                                 <w:noProof/>
                               </w:rPr>
                             </w:pPr>
-                            <w:bookmarkStart w:id="45" w:name="_Toc512425695"/>
+                            <w:bookmarkStart w:id="46" w:name="_Toc512425695"/>
                             <w:r>
                               <w:t xml:space="preserve">Figure </w:t>
                             </w:r>
@@ -15194,7 +15304,7 @@
                             <w:r>
                               <w:t>: Interface Design - Homepage</w:t>
                             </w:r>
-                            <w:bookmarkEnd w:id="45"/>
+                            <w:bookmarkEnd w:id="46"/>
                           </w:p>
                         </w:txbxContent>
                       </wps:txbx>
@@ -15224,7 +15334,7 @@
                           <w:noProof/>
                         </w:rPr>
                       </w:pPr>
-                      <w:bookmarkStart w:id="46" w:name="_Toc512425695"/>
+                      <w:bookmarkStart w:id="47" w:name="_Toc512425695"/>
                       <w:r>
                         <w:t xml:space="preserve">Figure </w:t>
                       </w:r>
@@ -15239,7 +15349,7 @@
                       <w:r>
                         <w:t>: Interface Design - Homepage</w:t>
                       </w:r>
-                      <w:bookmarkEnd w:id="46"/>
+                      <w:bookmarkEnd w:id="47"/>
                     </w:p>
                   </w:txbxContent>
                 </v:textbox>
@@ -15411,7 +15521,7 @@
                                 <w:noProof/>
                               </w:rPr>
                             </w:pPr>
-                            <w:bookmarkStart w:id="47" w:name="_Toc512425696"/>
+                            <w:bookmarkStart w:id="48" w:name="_Toc512425696"/>
                             <w:r>
                               <w:t xml:space="preserve">Figure </w:t>
                             </w:r>
@@ -15426,7 +15536,7 @@
                             <w:r>
                               <w:t>: Interface Design - Post Page</w:t>
                             </w:r>
-                            <w:bookmarkEnd w:id="47"/>
+                            <w:bookmarkEnd w:id="48"/>
                           </w:p>
                         </w:txbxContent>
                       </wps:txbx>
@@ -15456,7 +15566,7 @@
                           <w:noProof/>
                         </w:rPr>
                       </w:pPr>
-                      <w:bookmarkStart w:id="48" w:name="_Toc512425696"/>
+                      <w:bookmarkStart w:id="49" w:name="_Toc512425696"/>
                       <w:r>
                         <w:t xml:space="preserve">Figure </w:t>
                       </w:r>
@@ -15471,7 +15581,7 @@
                       <w:r>
                         <w:t>: Interface Design - Post Page</w:t>
                       </w:r>
-                      <w:bookmarkEnd w:id="48"/>
+                      <w:bookmarkEnd w:id="49"/>
                     </w:p>
                   </w:txbxContent>
                 </v:textbox>
@@ -15596,7 +15706,7 @@
                                 <w:noProof/>
                               </w:rPr>
                             </w:pPr>
-                            <w:bookmarkStart w:id="49" w:name="_Toc512425697"/>
+                            <w:bookmarkStart w:id="50" w:name="_Toc512425697"/>
                             <w:r>
                               <w:t xml:space="preserve">Figure </w:t>
                             </w:r>
@@ -15611,7 +15721,7 @@
                             <w:r>
                               <w:t>: Interface Design - Searching</w:t>
                             </w:r>
-                            <w:bookmarkEnd w:id="49"/>
+                            <w:bookmarkEnd w:id="50"/>
                           </w:p>
                         </w:txbxContent>
                       </wps:txbx>
@@ -15641,7 +15751,7 @@
                           <w:noProof/>
                         </w:rPr>
                       </w:pPr>
-                      <w:bookmarkStart w:id="50" w:name="_Toc512425697"/>
+                      <w:bookmarkStart w:id="51" w:name="_Toc512425697"/>
                       <w:r>
                         <w:t xml:space="preserve">Figure </w:t>
                       </w:r>
@@ -15656,7 +15766,7 @@
                       <w:r>
                         <w:t>: Interface Design - Searching</w:t>
                       </w:r>
-                      <w:bookmarkEnd w:id="50"/>
+                      <w:bookmarkEnd w:id="51"/>
                     </w:p>
                   </w:txbxContent>
                 </v:textbox>
@@ -15774,12 +15884,12 @@
           <w:numId w:val="4"/>
         </w:numPr>
       </w:pPr>
-      <w:bookmarkStart w:id="51" w:name="_Toc512425853"/>
+      <w:bookmarkStart w:id="52" w:name="_Toc512684997"/>
       <w:r>
         <w:lastRenderedPageBreak/>
         <w:t>Design Reasoning</w:t>
       </w:r>
-      <w:bookmarkEnd w:id="51"/>
+      <w:bookmarkEnd w:id="52"/>
     </w:p>
     <w:p/>
     <w:p>
@@ -15942,7 +16052,7 @@
           <w:numId w:val="4"/>
         </w:numPr>
       </w:pPr>
-      <w:bookmarkStart w:id="52" w:name="_Toc512425854"/>
+      <w:bookmarkStart w:id="53" w:name="_Toc512684998"/>
       <w:r>
         <w:lastRenderedPageBreak/>
         <w:t>Project</w:t>
@@ -15950,7 +16060,7 @@
       <w:r>
         <w:t xml:space="preserve"> Plan</w:t>
       </w:r>
-      <w:bookmarkEnd w:id="52"/>
+      <w:bookmarkEnd w:id="53"/>
     </w:p>
     <w:p/>
     <w:p>
@@ -16009,7 +16119,7 @@
                                 <w:u w:val="single"/>
                               </w:rPr>
                             </w:pPr>
-                            <w:bookmarkStart w:id="53" w:name="_Toc512425698"/>
+                            <w:bookmarkStart w:id="54" w:name="_Toc512425698"/>
                             <w:r>
                               <w:t xml:space="preserve">Figure </w:t>
                             </w:r>
@@ -16024,7 +16134,7 @@
                             <w:r>
                               <w:t>: Project Plan</w:t>
                             </w:r>
-                            <w:bookmarkEnd w:id="53"/>
+                            <w:bookmarkEnd w:id="54"/>
                           </w:p>
                         </w:txbxContent>
                       </wps:txbx>
@@ -16056,7 +16166,7 @@
                           <w:u w:val="single"/>
                         </w:rPr>
                       </w:pPr>
-                      <w:bookmarkStart w:id="54" w:name="_Toc512425698"/>
+                      <w:bookmarkStart w:id="55" w:name="_Toc512425698"/>
                       <w:r>
                         <w:t xml:space="preserve">Figure </w:t>
                       </w:r>
@@ -16071,7 +16181,7 @@
                       <w:r>
                         <w:t>: Project Plan</w:t>
                       </w:r>
-                      <w:bookmarkEnd w:id="54"/>
+                      <w:bookmarkEnd w:id="55"/>
                     </w:p>
                   </w:txbxContent>
                 </v:textbox>
@@ -16190,12 +16300,12 @@
           <w:numId w:val="4"/>
         </w:numPr>
       </w:pPr>
-      <w:bookmarkStart w:id="55" w:name="_Toc512425855"/>
+      <w:bookmarkStart w:id="56" w:name="_Toc512684999"/>
       <w:r>
         <w:lastRenderedPageBreak/>
         <w:t>Application Development Plan</w:t>
       </w:r>
-      <w:bookmarkEnd w:id="55"/>
+      <w:bookmarkEnd w:id="56"/>
     </w:p>
     <w:p/>
     <w:tbl>
@@ -17081,7 +17191,7 @@
         <w:pStyle w:val="Caption"/>
         <w:jc w:val="center"/>
       </w:pPr>
-      <w:bookmarkStart w:id="56" w:name="_Toc512179302"/>
+      <w:bookmarkStart w:id="57" w:name="_Toc512179302"/>
       <w:r>
         <w:t xml:space="preserve">Table </w:t>
       </w:r>
@@ -17096,7 +17206,7 @@
       <w:r>
         <w:t>: Application Development Plan</w:t>
       </w:r>
-      <w:bookmarkEnd w:id="56"/>
+      <w:bookmarkEnd w:id="57"/>
     </w:p>
     <w:p>
       <w:pPr>
@@ -17152,7 +17262,7 @@
                                 <w:noProof/>
                               </w:rPr>
                             </w:pPr>
-                            <w:bookmarkStart w:id="57" w:name="_Toc512425699"/>
+                            <w:bookmarkStart w:id="58" w:name="_Toc512425699"/>
                             <w:r>
                               <w:t xml:space="preserve">Figure </w:t>
                             </w:r>
@@ -17167,7 +17277,7 @@
                             <w:r>
                               <w:t>: App Development Plan Part 1</w:t>
                             </w:r>
-                            <w:bookmarkEnd w:id="57"/>
+                            <w:bookmarkEnd w:id="58"/>
                           </w:p>
                         </w:txbxContent>
                       </wps:txbx>
@@ -17197,7 +17307,7 @@
                           <w:noProof/>
                         </w:rPr>
                       </w:pPr>
-                      <w:bookmarkStart w:id="58" w:name="_Toc512425699"/>
+                      <w:bookmarkStart w:id="59" w:name="_Toc512425699"/>
                       <w:r>
                         <w:t xml:space="preserve">Figure </w:t>
                       </w:r>
@@ -17212,7 +17322,7 @@
                       <w:r>
                         <w:t>: App Development Plan Part 1</w:t>
                       </w:r>
-                      <w:bookmarkEnd w:id="58"/>
+                      <w:bookmarkEnd w:id="59"/>
                     </w:p>
                   </w:txbxContent>
                 </v:textbox>
@@ -17340,7 +17450,7 @@
                                 <w:noProof/>
                               </w:rPr>
                             </w:pPr>
-                            <w:bookmarkStart w:id="59" w:name="_Toc512425700"/>
+                            <w:bookmarkStart w:id="60" w:name="_Toc512425700"/>
                             <w:r>
                               <w:t xml:space="preserve">Figure </w:t>
                             </w:r>
@@ -17355,7 +17465,7 @@
                             <w:r>
                               <w:t>: App Development Plan Part 2</w:t>
                             </w:r>
-                            <w:bookmarkEnd w:id="59"/>
+                            <w:bookmarkEnd w:id="60"/>
                           </w:p>
                         </w:txbxContent>
                       </wps:txbx>
@@ -17385,7 +17495,7 @@
                           <w:noProof/>
                         </w:rPr>
                       </w:pPr>
-                      <w:bookmarkStart w:id="60" w:name="_Toc512425700"/>
+                      <w:bookmarkStart w:id="61" w:name="_Toc512425700"/>
                       <w:r>
                         <w:t xml:space="preserve">Figure </w:t>
                       </w:r>
@@ -17400,7 +17510,7 @@
                       <w:r>
                         <w:t>: App Development Plan Part 2</w:t>
                       </w:r>
-                      <w:bookmarkEnd w:id="60"/>
+                      <w:bookmarkEnd w:id="61"/>
                     </w:p>
                   </w:txbxContent>
                 </v:textbox>
@@ -17492,12 +17602,12 @@
           <w:numId w:val="4"/>
         </w:numPr>
       </w:pPr>
-      <w:bookmarkStart w:id="61" w:name="_Toc512425856"/>
+      <w:bookmarkStart w:id="62" w:name="_Toc512685000"/>
       <w:r>
         <w:lastRenderedPageBreak/>
         <w:t>Optional Application Features</w:t>
       </w:r>
-      <w:bookmarkEnd w:id="61"/>
+      <w:bookmarkEnd w:id="62"/>
     </w:p>
     <w:p/>
     <w:tbl>
@@ -17731,7 +17841,7 @@
         <w:pStyle w:val="Caption"/>
         <w:jc w:val="center"/>
       </w:pPr>
-      <w:bookmarkStart w:id="62" w:name="_Toc512179303"/>
+      <w:bookmarkStart w:id="63" w:name="_Toc512179303"/>
       <w:r>
         <w:t xml:space="preserve">Table </w:t>
       </w:r>
@@ -17746,7 +17856,7 @@
       <w:r>
         <w:t>: Optional Application Features</w:t>
       </w:r>
-      <w:bookmarkEnd w:id="62"/>
+      <w:bookmarkEnd w:id="63"/>
     </w:p>
     <w:p>
       <w:r>
@@ -17761,12 +17871,12 @@
           <w:numId w:val="4"/>
         </w:numPr>
       </w:pPr>
-      <w:bookmarkStart w:id="63" w:name="_Toc512425857"/>
+      <w:bookmarkStart w:id="64" w:name="_Toc512685001"/>
       <w:r>
         <w:lastRenderedPageBreak/>
         <w:t>Implementation</w:t>
       </w:r>
-      <w:bookmarkEnd w:id="63"/>
+      <w:bookmarkEnd w:id="64"/>
     </w:p>
     <w:p/>
     <w:p>
@@ -17777,11 +17887,11 @@
           <w:numId w:val="4"/>
         </w:numPr>
       </w:pPr>
-      <w:bookmarkStart w:id="64" w:name="_Toc512425858"/>
+      <w:bookmarkStart w:id="65" w:name="_Toc512685002"/>
       <w:r>
         <w:t>Overview</w:t>
       </w:r>
-      <w:bookmarkEnd w:id="64"/>
+      <w:bookmarkEnd w:id="65"/>
     </w:p>
     <w:p/>
     <w:p>
@@ -17857,7 +17967,7 @@
           <w:numId w:val="4"/>
         </w:numPr>
       </w:pPr>
-      <w:bookmarkStart w:id="65" w:name="_Toc512425859"/>
+      <w:bookmarkStart w:id="66" w:name="_Toc512685003"/>
       <w:r>
         <w:lastRenderedPageBreak/>
         <w:t xml:space="preserve">Implementing the </w:t>
@@ -17868,7 +17978,7 @@
       <w:r>
         <w:t xml:space="preserve"> System</w:t>
       </w:r>
-      <w:bookmarkEnd w:id="65"/>
+      <w:bookmarkEnd w:id="66"/>
     </w:p>
     <w:p/>
     <w:p>
@@ -18020,7 +18130,7 @@
         <w:pStyle w:val="Caption"/>
         <w:jc w:val="center"/>
       </w:pPr>
-      <w:bookmarkStart w:id="66" w:name="_Toc512425701"/>
+      <w:bookmarkStart w:id="67" w:name="_Toc512425701"/>
       <w:r>
         <w:t xml:space="preserve">Figure </w:t>
       </w:r>
@@ -18035,7 +18145,7 @@
       <w:r>
         <w:t>: Database Design - New Child Object</w:t>
       </w:r>
-      <w:bookmarkEnd w:id="66"/>
+      <w:bookmarkEnd w:id="67"/>
     </w:p>
     <w:p/>
     <w:p>
@@ -18058,11 +18168,11 @@
           <w:numId w:val="4"/>
         </w:numPr>
       </w:pPr>
-      <w:bookmarkStart w:id="67" w:name="_Toc512425860"/>
+      <w:bookmarkStart w:id="68" w:name="_Toc512685004"/>
       <w:r>
         <w:t>Implementing the Post Tagging System</w:t>
       </w:r>
-      <w:bookmarkEnd w:id="67"/>
+      <w:bookmarkEnd w:id="68"/>
     </w:p>
     <w:p/>
     <w:p>
@@ -18224,12 +18334,12 @@
           <w:numId w:val="4"/>
         </w:numPr>
       </w:pPr>
-      <w:bookmarkStart w:id="68" w:name="_Toc512425861"/>
+      <w:bookmarkStart w:id="69" w:name="_Toc512685005"/>
       <w:r>
         <w:lastRenderedPageBreak/>
         <w:t>Implementing the Search and Sort System</w:t>
       </w:r>
-      <w:bookmarkEnd w:id="68"/>
+      <w:bookmarkEnd w:id="69"/>
     </w:p>
     <w:p/>
     <w:p>
@@ -18286,7 +18396,7 @@
                                 <w:noProof/>
                               </w:rPr>
                             </w:pPr>
-                            <w:bookmarkStart w:id="69" w:name="_Toc512425702"/>
+                            <w:bookmarkStart w:id="70" w:name="_Toc512425702"/>
                             <w:r>
                               <w:t xml:space="preserve">Figure </w:t>
                             </w:r>
@@ -18301,7 +18411,7 @@
                             <w:r>
                               <w:t>: Current Design - Search Page</w:t>
                             </w:r>
-                            <w:bookmarkEnd w:id="69"/>
+                            <w:bookmarkEnd w:id="70"/>
                           </w:p>
                         </w:txbxContent>
                       </wps:txbx>
@@ -18331,7 +18441,7 @@
                           <w:noProof/>
                         </w:rPr>
                       </w:pPr>
-                      <w:bookmarkStart w:id="70" w:name="_Toc512425702"/>
+                      <w:bookmarkStart w:id="71" w:name="_Toc512425702"/>
                       <w:r>
                         <w:t xml:space="preserve">Figure </w:t>
                       </w:r>
@@ -18346,7 +18456,7 @@
                       <w:r>
                         <w:t>: Current Design - Search Page</w:t>
                       </w:r>
-                      <w:bookmarkEnd w:id="70"/>
+                      <w:bookmarkEnd w:id="71"/>
                     </w:p>
                   </w:txbxContent>
                 </v:textbox>
@@ -18536,11 +18646,11 @@
           <w:numId w:val="4"/>
         </w:numPr>
       </w:pPr>
-      <w:bookmarkStart w:id="71" w:name="_Toc512425862"/>
+      <w:bookmarkStart w:id="72" w:name="_Toc512685006"/>
       <w:r>
         <w:t>Implementing the Real Time Data Aspect.</w:t>
       </w:r>
-      <w:bookmarkEnd w:id="71"/>
+      <w:bookmarkEnd w:id="72"/>
     </w:p>
     <w:p/>
     <w:p>
@@ -18651,7 +18761,7 @@
                                 <w:noProof/>
                               </w:rPr>
                             </w:pPr>
-                            <w:bookmarkStart w:id="72" w:name="_Toc512425703"/>
+                            <w:bookmarkStart w:id="73" w:name="_Toc512425703"/>
                             <w:r>
                               <w:t xml:space="preserve">Figure </w:t>
                             </w:r>
@@ -18666,7 +18776,7 @@
                             <w:r>
                               <w:t>: Code Snippet - Query</w:t>
                             </w:r>
-                            <w:bookmarkEnd w:id="72"/>
+                            <w:bookmarkEnd w:id="73"/>
                           </w:p>
                         </w:txbxContent>
                       </wps:txbx>
@@ -18696,7 +18806,7 @@
                           <w:noProof/>
                         </w:rPr>
                       </w:pPr>
-                      <w:bookmarkStart w:id="73" w:name="_Toc512425703"/>
+                      <w:bookmarkStart w:id="74" w:name="_Toc512425703"/>
                       <w:r>
                         <w:t xml:space="preserve">Figure </w:t>
                       </w:r>
@@ -18711,7 +18821,7 @@
                       <w:r>
                         <w:t>: Code Snippet - Query</w:t>
                       </w:r>
-                      <w:bookmarkEnd w:id="73"/>
+                      <w:bookmarkEnd w:id="74"/>
                     </w:p>
                   </w:txbxContent>
                 </v:textbox>
@@ -18888,12 +18998,12 @@
           <w:numId w:val="4"/>
         </w:numPr>
       </w:pPr>
-      <w:bookmarkStart w:id="74" w:name="_Toc512425863"/>
+      <w:bookmarkStart w:id="75" w:name="_Toc512685007"/>
       <w:r>
         <w:lastRenderedPageBreak/>
         <w:t>Testing</w:t>
       </w:r>
-      <w:bookmarkEnd w:id="74"/>
+      <w:bookmarkEnd w:id="75"/>
     </w:p>
     <w:p/>
     <w:p>
@@ -18904,14 +19014,14 @@
           <w:numId w:val="4"/>
         </w:numPr>
       </w:pPr>
-      <w:bookmarkStart w:id="75" w:name="_Toc512425864"/>
+      <w:bookmarkStart w:id="76" w:name="_Toc512685008"/>
       <w:r>
         <w:t>Black Box</w:t>
       </w:r>
       <w:r>
         <w:t xml:space="preserve"> Testing</w:t>
       </w:r>
-      <w:bookmarkEnd w:id="75"/>
+      <w:bookmarkEnd w:id="76"/>
     </w:p>
     <w:p/>
     <w:p>
@@ -18922,11 +19032,11 @@
           <w:numId w:val="4"/>
         </w:numPr>
       </w:pPr>
-      <w:bookmarkStart w:id="76" w:name="_Toc512425865"/>
+      <w:bookmarkStart w:id="77" w:name="_Toc512685009"/>
       <w:r>
         <w:t>Method</w:t>
       </w:r>
-      <w:bookmarkEnd w:id="76"/>
+      <w:bookmarkEnd w:id="77"/>
     </w:p>
     <w:p/>
     <w:p>
@@ -19147,12 +19257,12 @@
           <w:numId w:val="4"/>
         </w:numPr>
       </w:pPr>
-      <w:bookmarkStart w:id="77" w:name="_Toc512425866"/>
+      <w:bookmarkStart w:id="78" w:name="_Toc512685010"/>
       <w:r>
         <w:lastRenderedPageBreak/>
         <w:t>Report</w:t>
       </w:r>
-      <w:bookmarkEnd w:id="77"/>
+      <w:bookmarkEnd w:id="78"/>
     </w:p>
     <w:p>
       <w:r>
@@ -19205,7 +19315,7 @@
                                 <w:noProof/>
                               </w:rPr>
                             </w:pPr>
-                            <w:bookmarkStart w:id="78" w:name="_Toc512425704"/>
+                            <w:bookmarkStart w:id="79" w:name="_Toc512425704"/>
                             <w:r>
                               <w:t xml:space="preserve">Figure </w:t>
                             </w:r>
@@ -19220,7 +19330,7 @@
                             <w:r>
                               <w:t>: Test Report Graph</w:t>
                             </w:r>
-                            <w:bookmarkEnd w:id="78"/>
+                            <w:bookmarkEnd w:id="79"/>
                           </w:p>
                         </w:txbxContent>
                       </wps:txbx>
@@ -19250,7 +19360,7 @@
                           <w:noProof/>
                         </w:rPr>
                       </w:pPr>
-                      <w:bookmarkStart w:id="79" w:name="_Toc512425704"/>
+                      <w:bookmarkStart w:id="80" w:name="_Toc512425704"/>
                       <w:r>
                         <w:t xml:space="preserve">Figure </w:t>
                       </w:r>
@@ -19265,7 +19375,7 @@
                       <w:r>
                         <w:t>: Test Report Graph</w:t>
                       </w:r>
-                      <w:bookmarkEnd w:id="79"/>
+                      <w:bookmarkEnd w:id="80"/>
                     </w:p>
                   </w:txbxContent>
                 </v:textbox>
@@ -19344,7 +19454,7 @@
           <w:numId w:val="4"/>
         </w:numPr>
       </w:pPr>
-      <w:bookmarkStart w:id="80" w:name="_Toc512425867"/>
+      <w:bookmarkStart w:id="81" w:name="_Toc512685011"/>
       <w:r>
         <w:lastRenderedPageBreak/>
         <w:t>Backend Server</w:t>
@@ -19352,7 +19462,7 @@
       <w:r>
         <w:t xml:space="preserve"> Testing</w:t>
       </w:r>
-      <w:bookmarkEnd w:id="80"/>
+      <w:bookmarkEnd w:id="81"/>
     </w:p>
     <w:p/>
     <w:p>
@@ -19363,11 +19473,11 @@
           <w:numId w:val="4"/>
         </w:numPr>
       </w:pPr>
-      <w:bookmarkStart w:id="81" w:name="_Toc512425868"/>
+      <w:bookmarkStart w:id="82" w:name="_Toc512685012"/>
       <w:r>
         <w:t>Method</w:t>
       </w:r>
-      <w:bookmarkEnd w:id="81"/>
+      <w:bookmarkEnd w:id="82"/>
     </w:p>
     <w:p/>
     <w:p>
@@ -19456,12 +19566,12 @@
           <w:numId w:val="4"/>
         </w:numPr>
       </w:pPr>
-      <w:bookmarkStart w:id="82" w:name="_Toc512425869"/>
+      <w:bookmarkStart w:id="83" w:name="_Toc512685013"/>
       <w:r>
         <w:lastRenderedPageBreak/>
         <w:t>Database Usage</w:t>
       </w:r>
-      <w:bookmarkEnd w:id="82"/>
+      <w:bookmarkEnd w:id="83"/>
     </w:p>
     <w:p/>
     <w:p>
@@ -19520,7 +19630,7 @@
         <w:pStyle w:val="Caption"/>
         <w:jc w:val="center"/>
       </w:pPr>
-      <w:bookmarkStart w:id="83" w:name="_Toc512425705"/>
+      <w:bookmarkStart w:id="84" w:name="_Toc512425705"/>
       <w:r>
         <w:t xml:space="preserve">Figure </w:t>
       </w:r>
@@ -19535,7 +19645,7 @@
       <w:r>
         <w:t>: Database Initial Usage Graph</w:t>
       </w:r>
-      <w:bookmarkEnd w:id="83"/>
+      <w:bookmarkEnd w:id="84"/>
     </w:p>
     <w:p/>
     <w:p>
@@ -19667,7 +19777,7 @@
         <w:pStyle w:val="Caption"/>
         <w:jc w:val="center"/>
       </w:pPr>
-      <w:bookmarkStart w:id="84" w:name="_Toc512425706"/>
+      <w:bookmarkStart w:id="85" w:name="_Toc512425706"/>
       <w:r>
         <w:t xml:space="preserve">Figure </w:t>
       </w:r>
@@ -19682,7 +19792,7 @@
       <w:r>
         <w:t>: Database Under Use</w:t>
       </w:r>
-      <w:bookmarkEnd w:id="84"/>
+      <w:bookmarkEnd w:id="85"/>
     </w:p>
     <w:p/>
     <w:p>
@@ -19709,12 +19819,12 @@
           <w:numId w:val="4"/>
         </w:numPr>
       </w:pPr>
-      <w:bookmarkStart w:id="85" w:name="_Toc512425870"/>
+      <w:bookmarkStart w:id="86" w:name="_Toc512685014"/>
       <w:r>
         <w:lastRenderedPageBreak/>
         <w:t>Database Verification</w:t>
       </w:r>
-      <w:bookmarkEnd w:id="85"/>
+      <w:bookmarkEnd w:id="86"/>
     </w:p>
     <w:p>
       <w:r>
@@ -19767,7 +19877,7 @@
                                 <w:noProof/>
                               </w:rPr>
                             </w:pPr>
-                            <w:bookmarkStart w:id="86" w:name="_Toc512425707"/>
+                            <w:bookmarkStart w:id="87" w:name="_Toc512425707"/>
                             <w:r>
                               <w:t xml:space="preserve">Figure </w:t>
                             </w:r>
@@ -19782,7 +19892,7 @@
                             <w:r>
                               <w:t>: Database View</w:t>
                             </w:r>
-                            <w:bookmarkEnd w:id="86"/>
+                            <w:bookmarkEnd w:id="87"/>
                           </w:p>
                         </w:txbxContent>
                       </wps:txbx>
@@ -19812,7 +19922,7 @@
                           <w:noProof/>
                         </w:rPr>
                       </w:pPr>
-                      <w:bookmarkStart w:id="87" w:name="_Toc512425707"/>
+                      <w:bookmarkStart w:id="88" w:name="_Toc512425707"/>
                       <w:r>
                         <w:t xml:space="preserve">Figure </w:t>
                       </w:r>
@@ -19827,7 +19937,7 @@
                       <w:r>
                         <w:t>: Database View</w:t>
                       </w:r>
-                      <w:bookmarkEnd w:id="87"/>
+                      <w:bookmarkEnd w:id="88"/>
                     </w:p>
                   </w:txbxContent>
                 </v:textbox>
@@ -20000,12 +20110,12 @@
           <w:numId w:val="4"/>
         </w:numPr>
       </w:pPr>
-      <w:bookmarkStart w:id="88" w:name="_Toc512425871"/>
+      <w:bookmarkStart w:id="89" w:name="_Toc512685015"/>
       <w:r>
         <w:lastRenderedPageBreak/>
         <w:t>Miscellaneous Testing</w:t>
       </w:r>
-      <w:bookmarkEnd w:id="88"/>
+      <w:bookmarkEnd w:id="89"/>
     </w:p>
     <w:p/>
     <w:p>
@@ -20016,11 +20126,11 @@
           <w:numId w:val="4"/>
         </w:numPr>
       </w:pPr>
-      <w:bookmarkStart w:id="89" w:name="_Toc512425872"/>
+      <w:bookmarkStart w:id="90" w:name="_Toc512685016"/>
       <w:r>
         <w:t>System Stress Test</w:t>
       </w:r>
-      <w:bookmarkEnd w:id="89"/>
+      <w:bookmarkEnd w:id="90"/>
     </w:p>
     <w:p/>
     <w:p>
@@ -20115,11 +20225,11 @@
           <w:numId w:val="4"/>
         </w:numPr>
       </w:pPr>
-      <w:bookmarkStart w:id="90" w:name="_Toc512425873"/>
+      <w:bookmarkStart w:id="91" w:name="_Toc512685017"/>
       <w:r>
         <w:t>Storage Tests</w:t>
       </w:r>
-      <w:bookmarkEnd w:id="90"/>
+      <w:bookmarkEnd w:id="91"/>
     </w:p>
     <w:p/>
     <w:p>
@@ -20139,24 +20249,13 @@
         <w:t>its</w:t>
       </w:r>
       <w:r>
-        <w:t xml:space="preserve"> user avatars (the only user-submitted multimedia used) from external services such as Google O-</w:t>
-      </w:r>
-      <w:proofErr w:type="gramStart"/>
-      <w:r>
-        <w:t>Auth</w:t>
+        <w:t xml:space="preserve"> user avatars (the only user-submitted multimedia used) from external services such as Google O-Auth</w:t>
       </w:r>
       <w:r>
         <w:rPr>
           <w:vertAlign w:val="subscript"/>
         </w:rPr>
-        <w:t>[</w:t>
-      </w:r>
-      <w:proofErr w:type="gramEnd"/>
-      <w:r>
-        <w:rPr>
-          <w:vertAlign w:val="subscript"/>
-        </w:rPr>
-        <w:t>Google O-Auth 2017]</w:t>
+        <w:t>[Google O-Auth 2017]</w:t>
       </w:r>
       <w:r>
         <w:t xml:space="preserve">. Figure </w:t>
@@ -20235,7 +20334,7 @@
                                 <w:noProof/>
                               </w:rPr>
                             </w:pPr>
-                            <w:bookmarkStart w:id="91" w:name="_Toc512425708"/>
+                            <w:bookmarkStart w:id="92" w:name="_Toc512425708"/>
                             <w:r>
                               <w:t xml:space="preserve">Figure </w:t>
                             </w:r>
@@ -20250,7 +20349,7 @@
                             <w:r>
                               <w:t>: Storage Usage Graph</w:t>
                             </w:r>
-                            <w:bookmarkEnd w:id="91"/>
+                            <w:bookmarkEnd w:id="92"/>
                           </w:p>
                         </w:txbxContent>
                       </wps:txbx>
@@ -20280,7 +20379,7 @@
                           <w:noProof/>
                         </w:rPr>
                       </w:pPr>
-                      <w:bookmarkStart w:id="92" w:name="_Toc512425708"/>
+                      <w:bookmarkStart w:id="93" w:name="_Toc512425708"/>
                       <w:r>
                         <w:t xml:space="preserve">Figure </w:t>
                       </w:r>
@@ -20295,7 +20394,7 @@
                       <w:r>
                         <w:t>: Storage Usage Graph</w:t>
                       </w:r>
-                      <w:bookmarkEnd w:id="92"/>
+                      <w:bookmarkEnd w:id="93"/>
                     </w:p>
                   </w:txbxContent>
                 </v:textbox>
@@ -20390,12 +20489,12 @@
           <w:numId w:val="4"/>
         </w:numPr>
       </w:pPr>
-      <w:bookmarkStart w:id="93" w:name="_Toc512425874"/>
+      <w:bookmarkStart w:id="94" w:name="_Toc512685018"/>
       <w:r>
         <w:lastRenderedPageBreak/>
         <w:t>Compatibility Testing</w:t>
       </w:r>
-      <w:bookmarkEnd w:id="93"/>
+      <w:bookmarkEnd w:id="94"/>
     </w:p>
     <w:p/>
     <w:p>
@@ -20624,7 +20723,7 @@
         <w:pStyle w:val="Caption"/>
         <w:jc w:val="center"/>
       </w:pPr>
-      <w:bookmarkStart w:id="94" w:name="_Toc512179304"/>
+      <w:bookmarkStart w:id="95" w:name="_Toc512179304"/>
       <w:r>
         <w:t xml:space="preserve">Table </w:t>
       </w:r>
@@ -20639,7 +20738,7 @@
       <w:r>
         <w:t>: Compatibility Testing</w:t>
       </w:r>
-      <w:bookmarkEnd w:id="94"/>
+      <w:bookmarkEnd w:id="95"/>
     </w:p>
     <w:p>
       <w:pPr>
@@ -20657,12 +20756,12 @@
           <w:numId w:val="4"/>
         </w:numPr>
       </w:pPr>
-      <w:bookmarkStart w:id="95" w:name="_Toc512425875"/>
+      <w:bookmarkStart w:id="96" w:name="_Toc512685019"/>
       <w:r>
         <w:lastRenderedPageBreak/>
         <w:t>Bug Log</w:t>
       </w:r>
-      <w:bookmarkEnd w:id="95"/>
+      <w:bookmarkEnd w:id="96"/>
     </w:p>
     <w:p/>
     <w:p>
@@ -20684,7 +20783,7 @@
         <w:pStyle w:val="Caption"/>
         <w:jc w:val="center"/>
       </w:pPr>
-      <w:bookmarkStart w:id="96" w:name="_Toc512179305"/>
+      <w:bookmarkStart w:id="97" w:name="_Toc512179305"/>
       <w:r>
         <w:t xml:space="preserve">Table </w:t>
       </w:r>
@@ -20699,7 +20798,7 @@
       <w:r>
         <w:t>: Bug Log</w:t>
       </w:r>
-      <w:bookmarkEnd w:id="96"/>
+      <w:bookmarkEnd w:id="97"/>
     </w:p>
     <w:p/>
     <w:p>
@@ -20730,7 +20829,7 @@
         <w:pStyle w:val="Caption"/>
         <w:jc w:val="center"/>
       </w:pPr>
-      <w:bookmarkStart w:id="97" w:name="_Toc512425709"/>
+      <w:bookmarkStart w:id="98" w:name="_Toc512425709"/>
       <w:r>
         <w:t xml:space="preserve">Figure </w:t>
       </w:r>
@@ -20745,7 +20844,7 @@
       <w:r>
         <w:t>: Found Bugs Per Component</w:t>
       </w:r>
-      <w:bookmarkEnd w:id="97"/>
+      <w:bookmarkEnd w:id="98"/>
     </w:p>
     <w:p>
       <w:r>
@@ -20760,12 +20859,12 @@
           <w:numId w:val="4"/>
         </w:numPr>
       </w:pPr>
-      <w:bookmarkStart w:id="98" w:name="_Toc512425876"/>
+      <w:bookmarkStart w:id="99" w:name="_Toc512685020"/>
       <w:r>
         <w:lastRenderedPageBreak/>
         <w:t>Evaluation</w:t>
       </w:r>
-      <w:bookmarkEnd w:id="98"/>
+      <w:bookmarkEnd w:id="99"/>
     </w:p>
     <w:p/>
     <w:p>
@@ -20776,11 +20875,11 @@
           <w:numId w:val="4"/>
         </w:numPr>
       </w:pPr>
-      <w:bookmarkStart w:id="99" w:name="_Toc512425877"/>
+      <w:bookmarkStart w:id="100" w:name="_Toc512685021"/>
       <w:r>
         <w:t>Final Audience Survey</w:t>
       </w:r>
-      <w:bookmarkEnd w:id="99"/>
+      <w:bookmarkEnd w:id="100"/>
     </w:p>
     <w:p/>
     <w:p>
@@ -20791,11 +20890,11 @@
           <w:numId w:val="4"/>
         </w:numPr>
       </w:pPr>
-      <w:bookmarkStart w:id="100" w:name="_Toc512425878"/>
+      <w:bookmarkStart w:id="101" w:name="_Toc512685022"/>
       <w:r>
         <w:t>Reasoning</w:t>
       </w:r>
-      <w:bookmarkEnd w:id="100"/>
+      <w:bookmarkEnd w:id="101"/>
     </w:p>
     <w:p/>
     <w:p>
@@ -20815,11 +20914,11 @@
           <w:numId w:val="4"/>
         </w:numPr>
       </w:pPr>
-      <w:bookmarkStart w:id="101" w:name="_Toc512425879"/>
+      <w:bookmarkStart w:id="102" w:name="_Toc512685023"/>
       <w:r>
         <w:t>Method</w:t>
       </w:r>
-      <w:bookmarkEnd w:id="101"/>
+      <w:bookmarkEnd w:id="102"/>
     </w:p>
     <w:p/>
     <w:p>
@@ -20882,11 +20981,11 @@
           <w:numId w:val="4"/>
         </w:numPr>
       </w:pPr>
-      <w:bookmarkStart w:id="102" w:name="_Toc512425880"/>
+      <w:bookmarkStart w:id="103" w:name="_Toc512685024"/>
       <w:r>
         <w:t>Findings</w:t>
       </w:r>
-      <w:bookmarkEnd w:id="102"/>
+      <w:bookmarkEnd w:id="103"/>
     </w:p>
     <w:p/>
     <w:p>
@@ -20919,11 +21018,11 @@
           <w:numId w:val="4"/>
         </w:numPr>
       </w:pPr>
-      <w:bookmarkStart w:id="103" w:name="_Toc512425881"/>
+      <w:bookmarkStart w:id="104" w:name="_Toc512685025"/>
       <w:r>
         <w:t>Summary</w:t>
       </w:r>
-      <w:bookmarkEnd w:id="103"/>
+      <w:bookmarkEnd w:id="104"/>
     </w:p>
     <w:p/>
     <w:p>
@@ -21017,7 +21116,7 @@
         <w:pStyle w:val="Caption"/>
         <w:jc w:val="center"/>
       </w:pPr>
-      <w:bookmarkStart w:id="104" w:name="_Toc512425710"/>
+      <w:bookmarkStart w:id="105" w:name="_Toc512425710"/>
       <w:r>
         <w:t xml:space="preserve">Figure </w:t>
       </w:r>
@@ -21032,7 +21131,7 @@
       <w:r>
         <w:t>: Final Survey - Theory</w:t>
       </w:r>
-      <w:bookmarkEnd w:id="104"/>
+      <w:bookmarkEnd w:id="105"/>
     </w:p>
     <w:p>
       <w:pPr>
@@ -21152,7 +21251,7 @@
         <w:pStyle w:val="Caption"/>
         <w:jc w:val="center"/>
       </w:pPr>
-      <w:bookmarkStart w:id="105" w:name="_Toc512425711"/>
+      <w:bookmarkStart w:id="106" w:name="_Toc512425711"/>
       <w:r>
         <w:t xml:space="preserve">Figure </w:t>
       </w:r>
@@ -21167,7 +21266,7 @@
       <w:r>
         <w:t>: Final Survey - Post Creation</w:t>
       </w:r>
-      <w:bookmarkEnd w:id="105"/>
+      <w:bookmarkEnd w:id="106"/>
     </w:p>
     <w:p>
       <w:pPr>
@@ -21265,7 +21364,7 @@
         <w:pStyle w:val="Caption"/>
         <w:jc w:val="center"/>
       </w:pPr>
-      <w:bookmarkStart w:id="106" w:name="_Toc512425712"/>
+      <w:bookmarkStart w:id="107" w:name="_Toc512425712"/>
       <w:r>
         <w:t xml:space="preserve">Figure </w:t>
       </w:r>
@@ -21280,7 +21379,7 @@
       <w:r>
         <w:t>: Final User Survey - Search System</w:t>
       </w:r>
-      <w:bookmarkEnd w:id="106"/>
+      <w:bookmarkEnd w:id="107"/>
     </w:p>
     <w:p>
       <w:pPr>
@@ -21375,7 +21474,7 @@
         <w:pStyle w:val="Caption"/>
         <w:jc w:val="center"/>
       </w:pPr>
-      <w:bookmarkStart w:id="107" w:name="_Toc512425713"/>
+      <w:bookmarkStart w:id="108" w:name="_Toc512425713"/>
       <w:r>
         <w:t xml:space="preserve">Figure </w:t>
       </w:r>
@@ -21390,7 +21489,7 @@
       <w:r>
         <w:t>: Final User Survey - Attribute Strength</w:t>
       </w:r>
-      <w:bookmarkEnd w:id="107"/>
+      <w:bookmarkEnd w:id="108"/>
     </w:p>
     <w:p>
       <w:pPr>
@@ -21511,7 +21610,7 @@
         <w:pStyle w:val="Caption"/>
         <w:jc w:val="center"/>
       </w:pPr>
-      <w:bookmarkStart w:id="108" w:name="_Toc512425714"/>
+      <w:bookmarkStart w:id="109" w:name="_Toc512425714"/>
       <w:r>
         <w:t xml:space="preserve">Figure </w:t>
       </w:r>
@@ -21526,7 +21625,7 @@
       <w:r>
         <w:t>: Final Survey - Use Codex?</w:t>
       </w:r>
-      <w:bookmarkEnd w:id="108"/>
+      <w:bookmarkEnd w:id="109"/>
     </w:p>
     <w:p/>
     <w:p>
@@ -21607,12 +21706,12 @@
           <w:numId w:val="4"/>
         </w:numPr>
       </w:pPr>
-      <w:bookmarkStart w:id="109" w:name="_Toc512425882"/>
+      <w:bookmarkStart w:id="110" w:name="_Toc512685026"/>
       <w:r>
         <w:lastRenderedPageBreak/>
         <w:t>Focus Group Testing</w:t>
       </w:r>
-      <w:bookmarkEnd w:id="109"/>
+      <w:bookmarkEnd w:id="110"/>
     </w:p>
     <w:p/>
     <w:p>
@@ -21623,11 +21722,11 @@
           <w:numId w:val="4"/>
         </w:numPr>
       </w:pPr>
-      <w:bookmarkStart w:id="110" w:name="_Toc512425883"/>
+      <w:bookmarkStart w:id="111" w:name="_Toc512685027"/>
       <w:r>
         <w:t>Reasoning</w:t>
       </w:r>
-      <w:bookmarkEnd w:id="110"/>
+      <w:bookmarkEnd w:id="111"/>
     </w:p>
     <w:p/>
     <w:p>
@@ -21674,11 +21773,11 @@
           <w:numId w:val="4"/>
         </w:numPr>
       </w:pPr>
-      <w:bookmarkStart w:id="111" w:name="_Toc512425884"/>
+      <w:bookmarkStart w:id="112" w:name="_Toc512685028"/>
       <w:r>
         <w:t>Method</w:t>
       </w:r>
-      <w:bookmarkEnd w:id="111"/>
+      <w:bookmarkEnd w:id="112"/>
     </w:p>
     <w:p/>
     <w:p>
@@ -21740,12 +21839,12 @@
           <w:numId w:val="4"/>
         </w:numPr>
       </w:pPr>
-      <w:bookmarkStart w:id="112" w:name="_Toc512425885"/>
+      <w:bookmarkStart w:id="113" w:name="_Toc512685029"/>
       <w:r>
         <w:lastRenderedPageBreak/>
         <w:t>Findings</w:t>
       </w:r>
-      <w:bookmarkEnd w:id="112"/>
+      <w:bookmarkEnd w:id="113"/>
     </w:p>
     <w:p/>
     <w:p>
@@ -21776,11 +21875,11 @@
           <w:numId w:val="4"/>
         </w:numPr>
       </w:pPr>
-      <w:bookmarkStart w:id="113" w:name="_Toc512425886"/>
+      <w:bookmarkStart w:id="114" w:name="_Toc512685030"/>
       <w:r>
         <w:t>Summary</w:t>
       </w:r>
-      <w:bookmarkEnd w:id="113"/>
+      <w:bookmarkEnd w:id="114"/>
     </w:p>
     <w:p>
       <w:pPr>
@@ -21825,12 +21924,12 @@
           <w:numId w:val="4"/>
         </w:numPr>
       </w:pPr>
-      <w:bookmarkStart w:id="114" w:name="_Toc512425887"/>
+      <w:bookmarkStart w:id="115" w:name="_Toc512685031"/>
       <w:r>
         <w:lastRenderedPageBreak/>
         <w:t>Project Requirements</w:t>
       </w:r>
-      <w:bookmarkEnd w:id="114"/>
+      <w:bookmarkEnd w:id="115"/>
     </w:p>
     <w:p/>
     <w:p>
@@ -21995,12 +22094,12 @@
           <w:numId w:val="4"/>
         </w:numPr>
       </w:pPr>
-      <w:bookmarkStart w:id="115" w:name="_Toc512425888"/>
+      <w:bookmarkStart w:id="116" w:name="_Toc512685032"/>
       <w:r>
         <w:lastRenderedPageBreak/>
         <w:t>Conclusion</w:t>
       </w:r>
-      <w:bookmarkEnd w:id="115"/>
+      <w:bookmarkEnd w:id="116"/>
     </w:p>
     <w:p/>
     <w:p>
@@ -22011,11 +22110,11 @@
           <w:numId w:val="4"/>
         </w:numPr>
       </w:pPr>
-      <w:bookmarkStart w:id="116" w:name="_Toc512425889"/>
+      <w:bookmarkStart w:id="117" w:name="_Toc512685033"/>
       <w:r>
         <w:t>Overview</w:t>
       </w:r>
-      <w:bookmarkEnd w:id="116"/>
+      <w:bookmarkEnd w:id="117"/>
     </w:p>
     <w:p/>
     <w:p>
@@ -22094,12 +22193,12 @@
           <w:numId w:val="4"/>
         </w:numPr>
       </w:pPr>
-      <w:bookmarkStart w:id="117" w:name="_Toc512425890"/>
+      <w:bookmarkStart w:id="118" w:name="_Toc512685034"/>
       <w:r>
         <w:lastRenderedPageBreak/>
         <w:t>Aims and Objectives</w:t>
       </w:r>
-      <w:bookmarkEnd w:id="117"/>
+      <w:bookmarkEnd w:id="118"/>
     </w:p>
     <w:p/>
     <w:p>
@@ -22438,12 +22537,12 @@
           <w:numId w:val="4"/>
         </w:numPr>
       </w:pPr>
-      <w:bookmarkStart w:id="118" w:name="_Toc512425891"/>
+      <w:bookmarkStart w:id="119" w:name="_Toc512685035"/>
       <w:r>
         <w:lastRenderedPageBreak/>
         <w:t>Performance of the Final Application</w:t>
       </w:r>
-      <w:bookmarkEnd w:id="118"/>
+      <w:bookmarkEnd w:id="119"/>
     </w:p>
     <w:p/>
     <w:p>
@@ -22502,7 +22601,7 @@
         <w:pStyle w:val="Caption"/>
         <w:jc w:val="center"/>
       </w:pPr>
-      <w:bookmarkStart w:id="119" w:name="_Toc512425715"/>
+      <w:bookmarkStart w:id="120" w:name="_Toc512425715"/>
       <w:r>
         <w:t xml:space="preserve">Figure </w:t>
       </w:r>
@@ -22517,7 +22616,7 @@
       <w:r>
         <w:t>: Overall Rating</w:t>
       </w:r>
-      <w:bookmarkEnd w:id="119"/>
+      <w:bookmarkEnd w:id="120"/>
     </w:p>
     <w:p/>
     <w:p>
@@ -22614,7 +22713,7 @@
         <w:pStyle w:val="Caption"/>
         <w:jc w:val="center"/>
       </w:pPr>
-      <w:bookmarkStart w:id="120" w:name="_Toc512425716"/>
+      <w:bookmarkStart w:id="121" w:name="_Toc512425716"/>
       <w:r>
         <w:t xml:space="preserve">Figure </w:t>
       </w:r>
@@ -22629,7 +22728,7 @@
       <w:r>
         <w:t>: Final Question Elaboration</w:t>
       </w:r>
-      <w:bookmarkEnd w:id="120"/>
+      <w:bookmarkEnd w:id="121"/>
     </w:p>
     <w:p/>
     <w:p>
@@ -22701,12 +22800,12 @@
           <w:numId w:val="4"/>
         </w:numPr>
       </w:pPr>
-      <w:bookmarkStart w:id="121" w:name="_Toc512425892"/>
+      <w:bookmarkStart w:id="122" w:name="_Toc512685036"/>
       <w:r>
         <w:lastRenderedPageBreak/>
         <w:t>Future Improvements</w:t>
       </w:r>
-      <w:bookmarkEnd w:id="121"/>
+      <w:bookmarkEnd w:id="122"/>
     </w:p>
     <w:p/>
     <w:p>
@@ -22839,7 +22938,7 @@
         <w:pStyle w:val="Caption"/>
         <w:jc w:val="center"/>
       </w:pPr>
-      <w:bookmarkStart w:id="122" w:name="_Toc512425717"/>
+      <w:bookmarkStart w:id="123" w:name="_Toc512425717"/>
       <w:r>
         <w:t xml:space="preserve">Figure </w:t>
       </w:r>
@@ -22854,7 +22953,7 @@
       <w:r>
         <w:t>: Externally Link-able Posts</w:t>
       </w:r>
-      <w:bookmarkEnd w:id="122"/>
+      <w:bookmarkEnd w:id="123"/>
     </w:p>
     <w:p/>
     <w:p>
@@ -22873,12 +22972,12 @@
           <w:numId w:val="4"/>
         </w:numPr>
       </w:pPr>
-      <w:bookmarkStart w:id="123" w:name="_Toc512425893"/>
+      <w:bookmarkStart w:id="124" w:name="_Toc512685037"/>
       <w:r>
         <w:lastRenderedPageBreak/>
         <w:t>References</w:t>
       </w:r>
-      <w:bookmarkEnd w:id="123"/>
+      <w:bookmarkEnd w:id="124"/>
     </w:p>
     <w:p/>
     <w:p>
@@ -23609,12 +23708,12 @@
           <w:numId w:val="4"/>
         </w:numPr>
       </w:pPr>
-      <w:bookmarkStart w:id="124" w:name="_Toc512425894"/>
+      <w:bookmarkStart w:id="125" w:name="_Toc512685038"/>
       <w:r>
         <w:lastRenderedPageBreak/>
         <w:t>Appendices</w:t>
       </w:r>
-      <w:bookmarkEnd w:id="124"/>
+      <w:bookmarkEnd w:id="125"/>
     </w:p>
     <w:p/>
     <w:p>
@@ -23625,14 +23724,14 @@
           <w:numId w:val="4"/>
         </w:numPr>
       </w:pPr>
-      <w:bookmarkStart w:id="125" w:name="_Toc512425895"/>
+      <w:bookmarkStart w:id="126" w:name="_Toc512685039"/>
       <w:r>
         <w:t xml:space="preserve">Appendix A: </w:t>
       </w:r>
       <w:r>
         <w:t>Market Research Report</w:t>
       </w:r>
-      <w:bookmarkEnd w:id="125"/>
+      <w:bookmarkEnd w:id="126"/>
     </w:p>
     <w:p/>
     <w:p>
@@ -23643,13 +23742,13 @@
           <w:numId w:val="4"/>
         </w:numPr>
       </w:pPr>
-      <w:bookmarkStart w:id="126" w:name="_Toc496004098"/>
-      <w:bookmarkStart w:id="127" w:name="_Toc512425896"/>
+      <w:bookmarkStart w:id="127" w:name="_Toc496004098"/>
+      <w:bookmarkStart w:id="128" w:name="_Toc512685040"/>
       <w:r>
         <w:t>Review of Stack Overflow’s Downsides</w:t>
       </w:r>
-      <w:bookmarkEnd w:id="126"/>
       <w:bookmarkEnd w:id="127"/>
+      <w:bookmarkEnd w:id="128"/>
     </w:p>
     <w:p/>
     <w:p>
@@ -23745,7 +23844,7 @@
                                 <w:noProof/>
                               </w:rPr>
                             </w:pPr>
-                            <w:bookmarkStart w:id="128" w:name="_Toc512425718"/>
+                            <w:bookmarkStart w:id="129" w:name="_Toc512425718"/>
                             <w:r>
                               <w:t xml:space="preserve">Figure </w:t>
                             </w:r>
@@ -23760,7 +23859,7 @@
                             <w:r>
                               <w:t>: Stack Overflow Post View</w:t>
                             </w:r>
-                            <w:bookmarkEnd w:id="128"/>
+                            <w:bookmarkEnd w:id="129"/>
                           </w:p>
                         </w:txbxContent>
                       </wps:txbx>
@@ -23790,7 +23889,7 @@
                           <w:noProof/>
                         </w:rPr>
                       </w:pPr>
-                      <w:bookmarkStart w:id="129" w:name="_Toc512425718"/>
+                      <w:bookmarkStart w:id="130" w:name="_Toc512425718"/>
                       <w:r>
                         <w:t xml:space="preserve">Figure </w:t>
                       </w:r>
@@ -23805,7 +23904,7 @@
                       <w:r>
                         <w:t>: Stack Overflow Post View</w:t>
                       </w:r>
-                      <w:bookmarkEnd w:id="129"/>
+                      <w:bookmarkEnd w:id="130"/>
                     </w:p>
                   </w:txbxContent>
                 </v:textbox>
@@ -23943,7 +24042,7 @@
         <w:pStyle w:val="Caption"/>
         <w:jc w:val="center"/>
       </w:pPr>
-      <w:bookmarkStart w:id="130" w:name="_Toc512425719"/>
+      <w:bookmarkStart w:id="131" w:name="_Toc512425719"/>
       <w:r>
         <w:t xml:space="preserve">Figure </w:t>
       </w:r>
@@ -23958,7 +24057,7 @@
       <w:r>
         <w:t>: Stack Overflow Search</w:t>
       </w:r>
-      <w:bookmarkEnd w:id="130"/>
+      <w:bookmarkEnd w:id="131"/>
     </w:p>
     <w:p>
       <w:pPr>
@@ -24044,14 +24143,14 @@
           <w:numId w:val="4"/>
         </w:numPr>
       </w:pPr>
-      <w:bookmarkStart w:id="131" w:name="_Toc496004099"/>
-      <w:bookmarkStart w:id="132" w:name="_Toc512425897"/>
+      <w:bookmarkStart w:id="132" w:name="_Toc496004099"/>
+      <w:bookmarkStart w:id="133" w:name="_Toc512685041"/>
       <w:r>
         <w:lastRenderedPageBreak/>
         <w:t>Conclusion on Stack Overflow</w:t>
       </w:r>
-      <w:bookmarkEnd w:id="131"/>
       <w:bookmarkEnd w:id="132"/>
+      <w:bookmarkEnd w:id="133"/>
     </w:p>
     <w:p/>
     <w:p>
@@ -24127,14 +24226,14 @@
           <w:numId w:val="4"/>
         </w:numPr>
       </w:pPr>
-      <w:bookmarkStart w:id="133" w:name="_Toc496004100"/>
-      <w:bookmarkStart w:id="134" w:name="_Toc512425898"/>
+      <w:bookmarkStart w:id="134" w:name="_Toc496004100"/>
+      <w:bookmarkStart w:id="135" w:name="_Toc512685042"/>
       <w:r>
         <w:lastRenderedPageBreak/>
         <w:t>Dev.to</w:t>
       </w:r>
-      <w:bookmarkEnd w:id="133"/>
       <w:bookmarkEnd w:id="134"/>
+      <w:bookmarkEnd w:id="135"/>
     </w:p>
     <w:p>
       <w:pPr>
@@ -24215,7 +24314,7 @@
                                 <w:noProof/>
                               </w:rPr>
                             </w:pPr>
-                            <w:bookmarkStart w:id="135" w:name="_Toc512425720"/>
+                            <w:bookmarkStart w:id="136" w:name="_Toc512425720"/>
                             <w:r>
                               <w:t xml:space="preserve">Figure </w:t>
                             </w:r>
@@ -24230,7 +24329,7 @@
                             <w:r>
                               <w:t>: Dev.to Homepage</w:t>
                             </w:r>
-                            <w:bookmarkEnd w:id="135"/>
+                            <w:bookmarkEnd w:id="136"/>
                           </w:p>
                         </w:txbxContent>
                       </wps:txbx>
@@ -24260,7 +24359,7 @@
                           <w:noProof/>
                         </w:rPr>
                       </w:pPr>
-                      <w:bookmarkStart w:id="136" w:name="_Toc512425720"/>
+                      <w:bookmarkStart w:id="137" w:name="_Toc512425720"/>
                       <w:r>
                         <w:t xml:space="preserve">Figure </w:t>
                       </w:r>
@@ -24275,7 +24374,7 @@
                       <w:r>
                         <w:t>: Dev.to Homepage</w:t>
                       </w:r>
-                      <w:bookmarkEnd w:id="136"/>
+                      <w:bookmarkEnd w:id="137"/>
                     </w:p>
                   </w:txbxContent>
                 </v:textbox>
@@ -24442,7 +24541,7 @@
         <w:pStyle w:val="Caption"/>
         <w:jc w:val="center"/>
       </w:pPr>
-      <w:bookmarkStart w:id="137" w:name="_Toc512425721"/>
+      <w:bookmarkStart w:id="138" w:name="_Toc512425721"/>
       <w:r>
         <w:t xml:space="preserve">Figure </w:t>
       </w:r>
@@ -24457,7 +24556,7 @@
       <w:r>
         <w:t>: Language Page</w:t>
       </w:r>
-      <w:bookmarkEnd w:id="137"/>
+      <w:bookmarkEnd w:id="138"/>
     </w:p>
     <w:p>
       <w:pPr>
@@ -24528,14 +24627,14 @@
           <w:numId w:val="4"/>
         </w:numPr>
       </w:pPr>
-      <w:bookmarkStart w:id="138" w:name="_Toc496004101"/>
-      <w:bookmarkStart w:id="139" w:name="_Toc512425899"/>
+      <w:bookmarkStart w:id="139" w:name="_Toc496004101"/>
+      <w:bookmarkStart w:id="140" w:name="_Toc512685043"/>
       <w:r>
         <w:lastRenderedPageBreak/>
         <w:t>Conclusion on Dev.to</w:t>
       </w:r>
-      <w:bookmarkEnd w:id="138"/>
       <w:bookmarkEnd w:id="139"/>
+      <w:bookmarkEnd w:id="140"/>
     </w:p>
     <w:p/>
     <w:p>
@@ -24613,16 +24712,16 @@
           <w:numId w:val="4"/>
         </w:numPr>
       </w:pPr>
-      <w:bookmarkStart w:id="140" w:name="_Hlk495348161"/>
-      <w:bookmarkStart w:id="141" w:name="_Toc496004102"/>
-      <w:bookmarkStart w:id="142" w:name="_Toc512425900"/>
+      <w:bookmarkStart w:id="141" w:name="_Hlk495348161"/>
+      <w:bookmarkStart w:id="142" w:name="_Toc496004102"/>
+      <w:bookmarkStart w:id="143" w:name="_Toc512685044"/>
       <w:r>
         <w:lastRenderedPageBreak/>
         <w:t>Community Forums – Reddit and Hacker News</w:t>
       </w:r>
-      <w:bookmarkEnd w:id="140"/>
       <w:bookmarkEnd w:id="141"/>
       <w:bookmarkEnd w:id="142"/>
+      <w:bookmarkEnd w:id="143"/>
     </w:p>
     <w:p/>
     <w:p>
@@ -24743,7 +24842,7 @@
         <w:pStyle w:val="Caption"/>
         <w:jc w:val="center"/>
       </w:pPr>
-      <w:bookmarkStart w:id="143" w:name="_Toc512425722"/>
+      <w:bookmarkStart w:id="144" w:name="_Toc512425722"/>
       <w:r>
         <w:t xml:space="preserve">Figure </w:t>
       </w:r>
@@ -24758,7 +24857,7 @@
       <w:r>
         <w:t>: Reddit Subreddit Page</w:t>
       </w:r>
-      <w:bookmarkEnd w:id="143"/>
+      <w:bookmarkEnd w:id="144"/>
     </w:p>
     <w:p>
       <w:pPr>
@@ -24896,7 +24995,7 @@
         <w:pStyle w:val="Caption"/>
         <w:jc w:val="center"/>
       </w:pPr>
-      <w:bookmarkStart w:id="144" w:name="_Toc512425723"/>
+      <w:bookmarkStart w:id="145" w:name="_Toc512425723"/>
       <w:r>
         <w:t xml:space="preserve">Figure </w:t>
       </w:r>
@@ -24917,7 +25016,7 @@
       <w:r>
         <w:t>News Homepage</w:t>
       </w:r>
-      <w:bookmarkEnd w:id="144"/>
+      <w:bookmarkEnd w:id="145"/>
     </w:p>
     <w:p/>
     <w:p>
@@ -24991,14 +25090,14 @@
           <w:numId w:val="4"/>
         </w:numPr>
       </w:pPr>
-      <w:bookmarkStart w:id="145" w:name="_Toc496004103"/>
-      <w:bookmarkStart w:id="146" w:name="_Toc512425901"/>
+      <w:bookmarkStart w:id="146" w:name="_Toc496004103"/>
+      <w:bookmarkStart w:id="147" w:name="_Toc512685045"/>
       <w:r>
         <w:lastRenderedPageBreak/>
         <w:t>Conclusion on Forum Based Sites</w:t>
       </w:r>
-      <w:bookmarkEnd w:id="145"/>
       <w:bookmarkEnd w:id="146"/>
+      <w:bookmarkEnd w:id="147"/>
     </w:p>
     <w:p/>
     <w:p>
@@ -25056,7 +25155,7 @@
           <w:numId w:val="4"/>
         </w:numPr>
       </w:pPr>
-      <w:bookmarkStart w:id="147" w:name="_Toc512425902"/>
+      <w:bookmarkStart w:id="148" w:name="_Toc512685046"/>
       <w:r>
         <w:lastRenderedPageBreak/>
         <w:t>Appendix B:</w:t>
@@ -25064,7 +25163,7 @@
       <w:r>
         <w:t xml:space="preserve"> Language Research</w:t>
       </w:r>
-      <w:bookmarkEnd w:id="147"/>
+      <w:bookmarkEnd w:id="148"/>
     </w:p>
     <w:p/>
     <w:p>
@@ -25075,13 +25174,13 @@
           <w:numId w:val="4"/>
         </w:numPr>
       </w:pPr>
-      <w:bookmarkStart w:id="148" w:name="_Toc496004105"/>
-      <w:bookmarkStart w:id="149" w:name="_Toc512425903"/>
+      <w:bookmarkStart w:id="149" w:name="_Toc496004105"/>
+      <w:bookmarkStart w:id="150" w:name="_Toc512685047"/>
       <w:r>
         <w:t>Thoughts on Differences Between Languages</w:t>
       </w:r>
-      <w:bookmarkEnd w:id="148"/>
       <w:bookmarkEnd w:id="149"/>
+      <w:bookmarkEnd w:id="150"/>
     </w:p>
     <w:p/>
     <w:p>
@@ -25104,11 +25203,11 @@
       <w:r>
         <w:t xml:space="preserve">As well as understanding of generic language concepts the new language can also play a large role in the ease of learning and acquisition. All programming languages fall into set levels, that being Level 1: Machine Code, Level 2: Assembly Language, Level 3: High Level Languages and the debated level 4: intelligent languages. Learners </w:t>
       </w:r>
-      <w:bookmarkStart w:id="150" w:name="_Toc495232653"/>
+      <w:bookmarkStart w:id="151" w:name="_Toc495232653"/>
       <w:r>
         <w:t>w</w:t>
       </w:r>
-      <w:bookmarkEnd w:id="150"/>
+      <w:bookmarkEnd w:id="151"/>
       <w:r>
         <w:t xml:space="preserve">ho possess a great knowledge and understanding of structures and concepts of a specific level may have an easier time learning a language on the same level. On top of this languages are often grouped into “families”. These families are defined by a few </w:t>
       </w:r>
@@ -25154,14 +25253,14 @@
           <w:numId w:val="4"/>
         </w:numPr>
       </w:pPr>
-      <w:bookmarkStart w:id="151" w:name="_Toc496004106"/>
-      <w:bookmarkStart w:id="152" w:name="_Toc512425904"/>
+      <w:bookmarkStart w:id="152" w:name="_Toc496004106"/>
+      <w:bookmarkStart w:id="153" w:name="_Toc512685048"/>
       <w:r>
         <w:lastRenderedPageBreak/>
         <w:t>Differences in Common Features Between Languages</w:t>
       </w:r>
-      <w:bookmarkEnd w:id="151"/>
       <w:bookmarkEnd w:id="152"/>
+      <w:bookmarkEnd w:id="153"/>
     </w:p>
     <w:p/>
     <w:p>
@@ -25172,13 +25271,13 @@
           <w:numId w:val="4"/>
         </w:numPr>
       </w:pPr>
-      <w:bookmarkStart w:id="153" w:name="_Toc496004107"/>
-      <w:bookmarkStart w:id="154" w:name="_Toc512425905"/>
+      <w:bookmarkStart w:id="154" w:name="_Toc496004107"/>
+      <w:bookmarkStart w:id="155" w:name="_Toc512685049"/>
       <w:r>
         <w:t>If Statements:</w:t>
       </w:r>
-      <w:bookmarkEnd w:id="153"/>
       <w:bookmarkEnd w:id="154"/>
+      <w:bookmarkEnd w:id="155"/>
     </w:p>
     <w:p/>
     <w:p>
@@ -25193,23 +25292,7 @@
           <w:rFonts w:ascii="Courier New" w:hAnsi="Courier New" w:cs="Courier New"/>
           <w:highlight w:val="lightGray"/>
         </w:rPr>
-        <w:t xml:space="preserve">if (Boolean Logic) </w:t>
-      </w:r>
-      <w:proofErr w:type="gramStart"/>
-      <w:r>
-        <w:rPr>
-          <w:rFonts w:ascii="Courier New" w:hAnsi="Courier New" w:cs="Courier New"/>
-          <w:highlight w:val="lightGray"/>
-        </w:rPr>
-        <w:t>{ /</w:t>
-      </w:r>
-      <w:proofErr w:type="gramEnd"/>
-      <w:r>
-        <w:rPr>
-          <w:rFonts w:ascii="Courier New" w:hAnsi="Courier New" w:cs="Courier New"/>
-          <w:highlight w:val="lightGray"/>
-        </w:rPr>
-        <w:t>/ Code to be executed }</w:t>
+        <w:t>if (Boolean Logic) { // Code to be executed }</w:t>
       </w:r>
     </w:p>
     <w:p>
@@ -25346,14 +25429,14 @@
           <w:numId w:val="4"/>
         </w:numPr>
       </w:pPr>
-      <w:bookmarkStart w:id="155" w:name="_Toc496004108"/>
-      <w:bookmarkStart w:id="156" w:name="_Toc512425906"/>
+      <w:bookmarkStart w:id="156" w:name="_Toc496004108"/>
+      <w:bookmarkStart w:id="157" w:name="_Toc512685050"/>
       <w:r>
         <w:lastRenderedPageBreak/>
         <w:t>Declaring a function</w:t>
       </w:r>
-      <w:bookmarkEnd w:id="155"/>
       <w:bookmarkEnd w:id="156"/>
+      <w:bookmarkEnd w:id="157"/>
     </w:p>
     <w:p>
       <w:pPr>
@@ -25394,53 +25477,28 @@
         </w:rPr>
         <w:t xml:space="preserve">Def </w:t>
       </w:r>
-      <w:proofErr w:type="gramStart"/>
       <w:r>
         <w:rPr>
           <w:rFonts w:ascii="Courier New" w:hAnsi="Courier New" w:cs="Courier New"/>
           <w:highlight w:val="lightGray"/>
         </w:rPr>
-        <w:t>func(</w:t>
-      </w:r>
-      <w:proofErr w:type="gramEnd"/>
-      <w:r>
+        <w:t>func($par1, $par2, …): …</w:t>
+      </w:r>
+    </w:p>
+    <w:p>
+      <w:pPr>
+        <w:jc w:val="both"/>
         <w:rPr>
           <w:rFonts w:ascii="Courier New" w:hAnsi="Courier New" w:cs="Courier New"/>
           <w:highlight w:val="lightGray"/>
         </w:rPr>
-        <w:t>$par1, $par2, …): …</w:t>
-      </w:r>
-    </w:p>
-    <w:p>
-      <w:pPr>
-        <w:jc w:val="both"/>
+      </w:pPr>
+      <w:r>
         <w:rPr>
           <w:rFonts w:ascii="Courier New" w:hAnsi="Courier New" w:cs="Courier New"/>
           <w:highlight w:val="lightGray"/>
         </w:rPr>
-      </w:pPr>
-      <w:r>
-        <w:rPr>
-          <w:rFonts w:ascii="Courier New" w:hAnsi="Courier New" w:cs="Courier New"/>
-          <w:highlight w:val="lightGray"/>
-        </w:rPr>
-        <w:t>def func(para</w:t>
-      </w:r>
-      <w:proofErr w:type="gramStart"/>
-      <w:r>
-        <w:rPr>
-          <w:rFonts w:ascii="Courier New" w:hAnsi="Courier New" w:cs="Courier New"/>
-          <w:highlight w:val="lightGray"/>
-        </w:rPr>
-        <w:t>1,para</w:t>
-      </w:r>
-      <w:proofErr w:type="gramEnd"/>
-      <w:r>
-        <w:rPr>
-          <w:rFonts w:ascii="Courier New" w:hAnsi="Courier New" w:cs="Courier New"/>
-          <w:highlight w:val="lightGray"/>
-        </w:rPr>
-        <w:t>2) … end</w:t>
+        <w:t>def func(para1,para2) … end</w:t>
       </w:r>
     </w:p>
     <w:p>
@@ -25472,13 +25530,13 @@
           <w:numId w:val="4"/>
         </w:numPr>
       </w:pPr>
-      <w:bookmarkStart w:id="157" w:name="_Toc496004109"/>
-      <w:bookmarkStart w:id="158" w:name="_Toc512425907"/>
+      <w:bookmarkStart w:id="158" w:name="_Toc496004109"/>
+      <w:bookmarkStart w:id="159" w:name="_Toc512685051"/>
       <w:r>
         <w:t>Semantic Naming</w:t>
       </w:r>
-      <w:bookmarkEnd w:id="157"/>
       <w:bookmarkEnd w:id="158"/>
+      <w:bookmarkEnd w:id="159"/>
     </w:p>
     <w:p/>
     <w:p>
@@ -25538,14 +25596,14 @@
           <w:numId w:val="4"/>
         </w:numPr>
       </w:pPr>
-      <w:bookmarkStart w:id="159" w:name="_Toc496004110"/>
-      <w:bookmarkStart w:id="160" w:name="_Toc512425908"/>
+      <w:bookmarkStart w:id="160" w:name="_Toc496004110"/>
+      <w:bookmarkStart w:id="161" w:name="_Toc512685052"/>
       <w:r>
         <w:lastRenderedPageBreak/>
         <w:t>Comments</w:t>
       </w:r>
-      <w:bookmarkEnd w:id="159"/>
       <w:bookmarkEnd w:id="160"/>
+      <w:bookmarkEnd w:id="161"/>
     </w:p>
     <w:p/>
     <w:p>
@@ -25772,13 +25830,13 @@
           <w:numId w:val="4"/>
         </w:numPr>
       </w:pPr>
-      <w:bookmarkStart w:id="161" w:name="_Toc496004111"/>
-      <w:bookmarkStart w:id="162" w:name="_Toc512425909"/>
+      <w:bookmarkStart w:id="162" w:name="_Toc496004111"/>
+      <w:bookmarkStart w:id="163" w:name="_Toc512685053"/>
       <w:r>
         <w:t>External Compiling</w:t>
       </w:r>
-      <w:bookmarkEnd w:id="161"/>
       <w:bookmarkEnd w:id="162"/>
+      <w:bookmarkEnd w:id="163"/>
     </w:p>
     <w:p/>
     <w:p>
@@ -25811,13 +25869,8 @@
         <w:shd w:val="clear" w:color="auto" w:fill="D0CECE" w:themeFill="background2" w:themeFillShade="E6"/>
         <w:jc w:val="both"/>
       </w:pPr>
-      <w:proofErr w:type="gramStart"/>
-      <w:r>
-        <w:t>Java  .</w:t>
-      </w:r>
-      <w:proofErr w:type="gramEnd"/>
-      <w:r>
-        <w:t>/filename</w:t>
+      <w:r>
+        <w:t>Java  ./filename</w:t>
       </w:r>
     </w:p>
     <w:p>
@@ -25892,14 +25945,14 @@
           <w:numId w:val="4"/>
         </w:numPr>
       </w:pPr>
-      <w:bookmarkStart w:id="163" w:name="_Toc496004112"/>
-      <w:bookmarkStart w:id="164" w:name="_Toc512425910"/>
+      <w:bookmarkStart w:id="164" w:name="_Toc496004112"/>
+      <w:bookmarkStart w:id="165" w:name="_Toc512685054"/>
       <w:r>
         <w:lastRenderedPageBreak/>
         <w:t>Memory Management</w:t>
       </w:r>
-      <w:bookmarkEnd w:id="163"/>
       <w:bookmarkEnd w:id="164"/>
+      <w:bookmarkEnd w:id="165"/>
     </w:p>
     <w:p>
       <w:pPr>
@@ -25925,13 +25978,8 @@
       <w:pPr>
         <w:shd w:val="clear" w:color="auto" w:fill="D0CECE" w:themeFill="background2" w:themeFillShade="E6"/>
       </w:pPr>
-      <w:proofErr w:type="gramStart"/>
-      <w:r>
-        <w:t>Calloc(</w:t>
-      </w:r>
-      <w:proofErr w:type="gramEnd"/>
-      <w:r>
-        <w:t>…)</w:t>
+      <w:r>
+        <w:t>Calloc(…)</w:t>
       </w:r>
     </w:p>
     <w:p/>
@@ -25945,39 +25993,24 @@
       <w:pPr>
         <w:shd w:val="clear" w:color="auto" w:fill="D0CECE" w:themeFill="background2" w:themeFillShade="E6"/>
       </w:pPr>
-      <w:proofErr w:type="gramStart"/>
-      <w:r>
-        <w:t>System.gc(</w:t>
-      </w:r>
-      <w:proofErr w:type="gramEnd"/>
-      <w:r>
-        <w:t>); // Java</w:t>
+      <w:r>
+        <w:t>System.gc(); // Java</w:t>
       </w:r>
     </w:p>
     <w:p>
       <w:pPr>
         <w:shd w:val="clear" w:color="auto" w:fill="D0CECE" w:themeFill="background2" w:themeFillShade="E6"/>
       </w:pPr>
-      <w:proofErr w:type="gramStart"/>
-      <w:r>
-        <w:t>GC.start</w:t>
-      </w:r>
-      <w:proofErr w:type="gramEnd"/>
-      <w:r>
-        <w:t>(); // Ruby</w:t>
+      <w:r>
+        <w:t>GC.start(); // Ruby</w:t>
       </w:r>
     </w:p>
     <w:p>
       <w:pPr>
         <w:shd w:val="clear" w:color="auto" w:fill="D0CECE" w:themeFill="background2" w:themeFillShade="E6"/>
       </w:pPr>
-      <w:proofErr w:type="gramStart"/>
-      <w:r>
-        <w:t>VM.garbageCollect</w:t>
-      </w:r>
-      <w:proofErr w:type="gramEnd"/>
-      <w:r>
-        <w:t>(); // JavaScript</w:t>
+      <w:r>
+        <w:t>VM.garbageCollect(); // JavaScript</w:t>
       </w:r>
     </w:p>
     <w:p/>
@@ -26000,7 +26033,7 @@
           <w:numId w:val="4"/>
         </w:numPr>
       </w:pPr>
-      <w:bookmarkStart w:id="165" w:name="_Toc512425911"/>
+      <w:bookmarkStart w:id="166" w:name="_Toc512685055"/>
       <w:r>
         <w:lastRenderedPageBreak/>
         <w:t>Appendix C:</w:t>
@@ -26011,7 +26044,7 @@
       <w:r>
         <w:t>Testing Report</w:t>
       </w:r>
-      <w:bookmarkEnd w:id="165"/>
+      <w:bookmarkEnd w:id="166"/>
     </w:p>
     <w:p/>
     <w:tbl>
@@ -26547,15 +26580,7 @@
           </w:tcPr>
           <w:p>
             <w:r>
-              <w:t xml:space="preserve">User </w:t>
-            </w:r>
-            <w:proofErr w:type="gramStart"/>
-            <w:r>
-              <w:t>is able to</w:t>
-            </w:r>
-            <w:proofErr w:type="gramEnd"/>
-            <w:r>
-              <w:t xml:space="preserve"> remove the tag by pressing the remove tag button</w:t>
+              <w:t>User is able to remove the tag by pressing the remove tag button</w:t>
             </w:r>
           </w:p>
         </w:tc>
@@ -27086,6 +27111,7 @@
           </w:tcPr>
           <w:p>
             <w:r>
+              <w:lastRenderedPageBreak/>
               <w:t>3-9</w:t>
             </w:r>
           </w:p>
@@ -27444,15 +27470,7 @@
           </w:tcPr>
           <w:p>
             <w:r>
-              <w:t xml:space="preserve">When entering </w:t>
-            </w:r>
-            <w:proofErr w:type="gramStart"/>
-            <w:r>
-              <w:t>a</w:t>
-            </w:r>
-            <w:proofErr w:type="gramEnd"/>
-            <w:r>
-              <w:t xml:space="preserve"> author name of a post author in the database that post will be returned in the results.</w:t>
+              <w:t>When entering a author name of a post author in the database that post will be returned in the results.</w:t>
             </w:r>
           </w:p>
         </w:tc>
@@ -27573,6 +27591,7 @@
           </w:tcPr>
           <w:p>
             <w:r>
+              <w:lastRenderedPageBreak/>
               <w:t>4-5</w:t>
             </w:r>
           </w:p>
@@ -28480,6 +28499,7 @@
           </w:tcPr>
           <w:p>
             <w:r>
+              <w:lastRenderedPageBreak/>
               <w:t>5-7</w:t>
             </w:r>
           </w:p>
@@ -29619,6 +29639,7 @@
           </w:tcPr>
           <w:p>
             <w:r>
+              <w:lastRenderedPageBreak/>
               <w:t>7-3</w:t>
             </w:r>
           </w:p>
@@ -30274,15 +30295,7 @@
               <w:keepNext/>
             </w:pPr>
             <w:r>
-              <w:t xml:space="preserve">User </w:t>
-            </w:r>
-            <w:proofErr w:type="gramStart"/>
-            <w:r>
-              <w:t>is able to</w:t>
-            </w:r>
-            <w:proofErr w:type="gramEnd"/>
-            <w:r>
-              <w:t xml:space="preserve"> scroll the navigation bar on smaller screens to find the sign-out button</w:t>
+              <w:t>User is able to scroll the navigation bar on smaller screens to find the sign-out button</w:t>
             </w:r>
           </w:p>
         </w:tc>
@@ -30293,7 +30306,7 @@
         <w:pStyle w:val="Caption"/>
         <w:jc w:val="center"/>
       </w:pPr>
-      <w:bookmarkStart w:id="166" w:name="_Toc512179306"/>
+      <w:bookmarkStart w:id="167" w:name="_Toc512179306"/>
       <w:r>
         <w:t xml:space="preserve">Table </w:t>
       </w:r>
@@ -30308,7 +30321,7 @@
       <w:r>
         <w:t>: Black Box Testing Report</w:t>
       </w:r>
-      <w:bookmarkEnd w:id="166"/>
+      <w:bookmarkEnd w:id="167"/>
     </w:p>
     <w:p>
       <w:r>
@@ -30323,12 +30336,12 @@
           <w:numId w:val="4"/>
         </w:numPr>
       </w:pPr>
-      <w:bookmarkStart w:id="167" w:name="_Toc512425912"/>
+      <w:bookmarkStart w:id="168" w:name="_Toc512685056"/>
       <w:r>
         <w:lastRenderedPageBreak/>
         <w:t>Appendix D: Academic Research</w:t>
       </w:r>
-      <w:bookmarkEnd w:id="167"/>
+      <w:bookmarkEnd w:id="168"/>
     </w:p>
     <w:p/>
     <w:p>
@@ -30339,13 +30352,13 @@
           <w:numId w:val="4"/>
         </w:numPr>
       </w:pPr>
-      <w:bookmarkStart w:id="168" w:name="_Toc496004118"/>
-      <w:bookmarkStart w:id="169" w:name="_Toc512425913"/>
+      <w:bookmarkStart w:id="169" w:name="_Toc496004118"/>
+      <w:bookmarkStart w:id="170" w:name="_Toc512685057"/>
       <w:r>
         <w:t>Language Pedagogy</w:t>
       </w:r>
-      <w:bookmarkEnd w:id="168"/>
       <w:bookmarkEnd w:id="169"/>
+      <w:bookmarkEnd w:id="170"/>
     </w:p>
     <w:p/>
     <w:p>
@@ -30479,14 +30492,14 @@
           <w:numId w:val="4"/>
         </w:numPr>
       </w:pPr>
-      <w:bookmarkStart w:id="170" w:name="_Toc496004119"/>
-      <w:bookmarkStart w:id="171" w:name="_Toc512425914"/>
+      <w:bookmarkStart w:id="171" w:name="_Toc496004119"/>
+      <w:bookmarkStart w:id="172" w:name="_Toc512685058"/>
       <w:r>
         <w:lastRenderedPageBreak/>
         <w:t>Crowdsourcing and Gamification.</w:t>
       </w:r>
-      <w:bookmarkEnd w:id="170"/>
       <w:bookmarkEnd w:id="171"/>
+      <w:bookmarkEnd w:id="172"/>
     </w:p>
     <w:p/>
     <w:p>
@@ -30701,12 +30714,12 @@
           <w:numId w:val="4"/>
         </w:numPr>
       </w:pPr>
-      <w:bookmarkStart w:id="172" w:name="_Toc512425915"/>
+      <w:bookmarkStart w:id="173" w:name="_Toc512685059"/>
       <w:r>
         <w:lastRenderedPageBreak/>
         <w:t>Appendix E: Project Requirement Review</w:t>
       </w:r>
-      <w:bookmarkEnd w:id="172"/>
+      <w:bookmarkEnd w:id="173"/>
     </w:p>
     <w:p/>
     <w:tbl>
@@ -30991,6 +31004,7 @@
               <w:jc w:val="both"/>
             </w:pPr>
             <w:r>
+              <w:lastRenderedPageBreak/>
               <w:t>FR-5</w:t>
             </w:r>
           </w:p>
@@ -31301,6 +31315,7 @@
               <w:jc w:val="both"/>
             </w:pPr>
             <w:r>
+              <w:lastRenderedPageBreak/>
               <w:t>FR-10</w:t>
             </w:r>
           </w:p>
@@ -31369,7 +31384,7 @@
         <w:pStyle w:val="Caption"/>
         <w:jc w:val="center"/>
       </w:pPr>
-      <w:bookmarkStart w:id="173" w:name="_Toc512179307"/>
+      <w:bookmarkStart w:id="174" w:name="_Toc512179307"/>
       <w:r>
         <w:t xml:space="preserve">Table </w:t>
       </w:r>
@@ -31384,7 +31399,7 @@
       <w:r>
         <w:t>: Requirement Review</w:t>
       </w:r>
-      <w:bookmarkEnd w:id="173"/>
+      <w:bookmarkEnd w:id="174"/>
     </w:p>
     <w:p>
       <w:r>
@@ -31399,12 +31414,12 @@
           <w:numId w:val="4"/>
         </w:numPr>
       </w:pPr>
-      <w:bookmarkStart w:id="174" w:name="_Toc512425916"/>
+      <w:bookmarkStart w:id="175" w:name="_Toc512685060"/>
       <w:r>
         <w:lastRenderedPageBreak/>
         <w:t>Appendix F: Focus Group Reports</w:t>
       </w:r>
-      <w:bookmarkEnd w:id="174"/>
+      <w:bookmarkEnd w:id="175"/>
     </w:p>
     <w:p/>
     <w:tbl>
@@ -31861,6 +31876,7 @@
               <w:jc w:val="center"/>
             </w:pPr>
             <w:r>
+              <w:lastRenderedPageBreak/>
               <w:t xml:space="preserve">Main Area of Discussion </w:t>
             </w:r>
           </w:p>
@@ -32033,7 +32049,7 @@
         <w:pStyle w:val="Caption"/>
         <w:jc w:val="center"/>
       </w:pPr>
-      <w:bookmarkStart w:id="175" w:name="_Toc512179308"/>
+      <w:bookmarkStart w:id="176" w:name="_Toc512179308"/>
       <w:r>
         <w:t xml:space="preserve">Table </w:t>
       </w:r>
@@ -32048,7 +32064,7 @@
       <w:r>
         <w:t>: Focus Group 1 Report</w:t>
       </w:r>
-      <w:bookmarkEnd w:id="175"/>
+      <w:bookmarkEnd w:id="176"/>
     </w:p>
     <w:p>
       <w:r>
@@ -32063,12 +32079,12 @@
           <w:numId w:val="4"/>
         </w:numPr>
       </w:pPr>
-      <w:bookmarkStart w:id="176" w:name="_Toc512425917"/>
+      <w:bookmarkStart w:id="177" w:name="_Toc512685061"/>
       <w:r>
         <w:lastRenderedPageBreak/>
         <w:t>Appendix G: Glossary</w:t>
       </w:r>
-      <w:bookmarkEnd w:id="176"/>
+      <w:bookmarkEnd w:id="177"/>
     </w:p>
     <w:p/>
     <w:tbl>
@@ -32243,7 +32259,7 @@
         <w:pStyle w:val="Caption"/>
         <w:jc w:val="center"/>
       </w:pPr>
-      <w:bookmarkStart w:id="177" w:name="_Toc512179309"/>
+      <w:bookmarkStart w:id="178" w:name="_Toc512179309"/>
       <w:r>
         <w:t xml:space="preserve">Table </w:t>
       </w:r>
@@ -32258,7 +32274,7 @@
       <w:r>
         <w:t>: Glossary</w:t>
       </w:r>
-      <w:bookmarkEnd w:id="177"/>
+      <w:bookmarkEnd w:id="178"/>
     </w:p>
     <w:p/>
     <w:p>
@@ -32274,12 +32290,12 @@
           <w:numId w:val="4"/>
         </w:numPr>
       </w:pPr>
-      <w:bookmarkStart w:id="178" w:name="_Toc512425918"/>
+      <w:bookmarkStart w:id="179" w:name="_Toc512685062"/>
       <w:r>
         <w:lastRenderedPageBreak/>
         <w:t>Appendix H: Bug Log</w:t>
       </w:r>
-      <w:bookmarkEnd w:id="178"/>
+      <w:bookmarkEnd w:id="179"/>
     </w:p>
     <w:p>
       <w:pPr>
@@ -33097,12 +33113,12 @@
           <w:numId w:val="4"/>
         </w:numPr>
       </w:pPr>
-      <w:bookmarkStart w:id="179" w:name="_Toc512425919"/>
+      <w:bookmarkStart w:id="180" w:name="_Toc512685063"/>
       <w:r>
         <w:lastRenderedPageBreak/>
         <w:t>Supplementary Material</w:t>
       </w:r>
-      <w:bookmarkEnd w:id="179"/>
+      <w:bookmarkEnd w:id="180"/>
     </w:p>
     <w:p/>
     <w:p>
@@ -40064,7 +40080,7 @@
 </file>
 
 <file path=customXml/itemProps1.xml><?xml version="1.0" encoding="utf-8"?>
-<ds:datastoreItem xmlns:ds="http://schemas.openxmlformats.org/officeDocument/2006/customXml" ds:itemID="{84CD8F5B-15CB-4B64-B7A5-46754AB7EB4D}">
+<ds:datastoreItem xmlns:ds="http://schemas.openxmlformats.org/officeDocument/2006/customXml" ds:itemID="{234866C9-CAE0-440E-852B-6A409DE52794}">
   <ds:schemaRefs>
     <ds:schemaRef ds:uri="http://schemas.openxmlformats.org/officeDocument/2006/bibliography"/>
   </ds:schemaRefs>

</xml_diff>